<commit_message>
[GPR] Atualização do plano de GPR.
</commit_message>
<xml_diff>
--- a/Artefatos de Documentação/Processo Aplicado/EveRemind/2-Gerencia de Projeto/[Scrum] Plano de Projeto.docx
+++ b/Artefatos de Documentação/Processo Aplicado/EveRemind/2-Gerencia de Projeto/[Scrum] Plano de Projeto.docx
@@ -1,6 +1,6 @@
 
 <file path=word/document.xml><?xml version="1.0" encoding="utf-8"?>
-<w:document xmlns:wpc="http://schemas.microsoft.com/office/word/2010/wordprocessingCanvas" xmlns:mc="http://schemas.openxmlformats.org/markup-compatibility/2006" xmlns:o="urn:schemas-microsoft-com:office:office" xmlns:r="http://schemas.openxmlformats.org/officeDocument/2006/relationships" xmlns:m="http://schemas.openxmlformats.org/officeDocument/2006/math" xmlns:v="urn:schemas-microsoft-com:vml" xmlns:wp14="http://schemas.microsoft.com/office/word/2010/wordprocessingDrawing" xmlns:wp="http://schemas.openxmlformats.org/drawingml/2006/wordprocessingDrawing" xmlns:w10="urn:schemas-microsoft-com:office:word" xmlns:w="http://schemas.openxmlformats.org/wordprocessingml/2006/main" xmlns:w14="http://schemas.microsoft.com/office/word/2010/wordml" xmlns:w15="http://schemas.microsoft.com/office/word/2012/wordml" xmlns:wpg="http://schemas.microsoft.com/office/word/2010/wordprocessingGroup" xmlns:wpi="http://schemas.microsoft.com/office/word/2010/wordprocessingInk" xmlns:wne="http://schemas.microsoft.com/office/word/2006/wordml" xmlns:wps="http://schemas.microsoft.com/office/word/2010/wordprocessingShape" mc:Ignorable="w14 w15 wp14">
+<w:document xmlns:ve="http://schemas.openxmlformats.org/markup-compatibility/2006" xmlns:o="urn:schemas-microsoft-com:office:office" xmlns:r="http://schemas.openxmlformats.org/officeDocument/2006/relationships" xmlns:m="http://schemas.openxmlformats.org/officeDocument/2006/math" xmlns:v="urn:schemas-microsoft-com:vml" xmlns:wp="http://schemas.openxmlformats.org/drawingml/2006/wordprocessingDrawing" xmlns:w10="urn:schemas-microsoft-com:office:word" xmlns:w="http://schemas.openxmlformats.org/wordprocessingml/2006/main" xmlns:wne="http://schemas.microsoft.com/office/word/2006/wordml">
   <w:body>
     <w:p>
       <w:pPr>
@@ -170,7 +170,7 @@
     </w:p>
     <w:p>
       <w:pPr>
-        <w:pStyle w:val="ListParagraph"/>
+        <w:pStyle w:val="PargrafodaLista"/>
         <w:suppressAutoHyphens w:val="0"/>
         <w:spacing w:after="160" w:line="259" w:lineRule="auto"/>
         <w:ind w:left="0" w:firstLine="142"/>
@@ -197,7 +197,7 @@
     </w:p>
     <w:p>
       <w:pPr>
-        <w:pStyle w:val="ListParagraph"/>
+        <w:pStyle w:val="PargrafodaLista"/>
         <w:suppressAutoHyphens w:val="0"/>
         <w:spacing w:after="160" w:line="259" w:lineRule="auto"/>
         <w:ind w:left="0" w:firstLine="142"/>
@@ -275,7 +275,7 @@
     </w:p>
     <w:p>
       <w:pPr>
-        <w:pStyle w:val="ListParagraph"/>
+        <w:pStyle w:val="PargrafodaLista"/>
         <w:suppressAutoHyphens w:val="0"/>
         <w:spacing w:after="160" w:line="259" w:lineRule="auto"/>
         <w:ind w:left="0" w:firstLine="142"/>
@@ -291,7 +291,7 @@
     </w:p>
     <w:p>
       <w:pPr>
-        <w:pStyle w:val="ListParagraph"/>
+        <w:pStyle w:val="PargrafodaLista"/>
         <w:suppressAutoHyphens w:val="0"/>
         <w:spacing w:after="160" w:line="259" w:lineRule="auto"/>
         <w:ind w:left="0" w:firstLine="142"/>
@@ -318,7 +318,7 @@
     </w:p>
     <w:p>
       <w:pPr>
-        <w:pStyle w:val="ListParagraph"/>
+        <w:pStyle w:val="PargrafodaLista"/>
         <w:suppressAutoHyphens w:val="0"/>
         <w:spacing w:after="160" w:line="259" w:lineRule="auto"/>
         <w:ind w:left="0" w:firstLine="142"/>
@@ -381,7 +381,7 @@
     </w:p>
     <w:p>
       <w:pPr>
-        <w:pStyle w:val="ListParagraph"/>
+        <w:pStyle w:val="PargrafodaLista"/>
         <w:suppressAutoHyphens w:val="0"/>
         <w:spacing w:after="160" w:line="259" w:lineRule="auto"/>
         <w:ind w:left="0" w:firstLine="142"/>
@@ -397,7 +397,7 @@
     </w:p>
     <w:p>
       <w:pPr>
-        <w:pStyle w:val="ListParagraph"/>
+        <w:pStyle w:val="PargrafodaLista"/>
         <w:suppressAutoHyphens w:val="0"/>
         <w:spacing w:after="160" w:line="259" w:lineRule="auto"/>
         <w:ind w:left="0" w:firstLine="142"/>
@@ -424,7 +424,7 @@
     </w:p>
     <w:p>
       <w:pPr>
-        <w:pStyle w:val="ListParagraph"/>
+        <w:pStyle w:val="PargrafodaLista"/>
         <w:suppressAutoHyphens w:val="0"/>
         <w:spacing w:after="160" w:line="259" w:lineRule="auto"/>
         <w:ind w:left="0" w:firstLine="142"/>
@@ -470,7 +470,7 @@
     </w:p>
     <w:p>
       <w:pPr>
-        <w:pStyle w:val="ListParagraph"/>
+        <w:pStyle w:val="PargrafodaLista"/>
         <w:suppressAutoHyphens w:val="0"/>
         <w:spacing w:after="160" w:line="259" w:lineRule="auto"/>
         <w:ind w:left="0" w:firstLine="142"/>
@@ -484,7 +484,7 @@
     </w:p>
     <w:p>
       <w:pPr>
-        <w:pStyle w:val="ListParagraph"/>
+        <w:pStyle w:val="PargrafodaLista"/>
         <w:suppressAutoHyphens w:val="0"/>
         <w:spacing w:after="160" w:line="259" w:lineRule="auto"/>
         <w:ind w:left="0" w:firstLine="142"/>
@@ -550,36 +550,12 @@
           <w:u w:val="none"/>
           <w:lang w:eastAsia="pt-BR"/>
         </w:rPr>
-        <w:t>Na parte de Engenharia de Sistemas (Análise e Projeto) será dividido o que será produzido na iteração, bem como estipulado e atualizado os documentos que constam o projeto, como o Documento de Arquitetura. Depois do projeto há a fase de codificação, em que o que fora designado no projeto pra iteração será transformado em código. Por fim a fase de testes, que verificará se o que foi produzido na codificação está de acordo com a documentação e o projeto, além de verificar se não há erros no código. Quando uma iteração chega ao fim uma release de versão é feita, de acordo com o Gerenciamento de Configuração.</w:t>
-      </w:r>
-      <w:r>
-        <w:rPr>
-          <w:rStyle w:val="Hyperlink"/>
-          <w:rFonts w:ascii="Arial" w:hAnsi="Arial" w:cs="Arial"/>
-          <w:color w:val="auto"/>
-          <w:sz w:val="24"/>
-          <w:szCs w:val="24"/>
-          <w:u w:val="none"/>
-          <w:lang w:eastAsia="pt-BR"/>
-        </w:rPr>
-        <w:t xml:space="preserve"> </w:t>
-      </w:r>
-      <w:r>
-        <w:rPr>
-          <w:rStyle w:val="Hyperlink"/>
-          <w:rFonts w:ascii="Arial" w:hAnsi="Arial" w:cs="Arial"/>
-          <w:color w:val="auto"/>
-          <w:sz w:val="24"/>
-          <w:szCs w:val="24"/>
-          <w:u w:val="none"/>
-          <w:lang w:eastAsia="pt-BR"/>
-        </w:rPr>
-        <w:t>No projeto EveRemind, serão 4 iterações até o produto com a versão final, cada uma delas com duração de 15 dias e com releases a cada iteração de um protótipo do produto</w:t>
-      </w:r>
-    </w:p>
-    <w:p>
-      <w:pPr>
-        <w:pStyle w:val="ListParagraph"/>
+        <w:t>Na parte de Engenharia de Sistemas (Análise e Projeto) será dividido o que será produzido na iteração, bem como estipulado e atualizado os documentos que constam o projeto, como o Documento de Arquitetura. Depois do projeto há a fase de codificação, em que o que fora designado no projeto pra iteração será transformado em código. Por fim a fase de testes, que verificará se o que foi produzido na codificação está de acordo com a documentação e o projeto, além de verificar se não há erros no código. Quando uma iteração chega ao fim uma release de versão é feita, de acordo com o Gerenciamento de Configuração.No projeto EveRemind, serão 4 iterações até o produto com a versão final, cada uma delas com duração de 15 dias e com releases a cada iteração de um protótipo do produto</w:t>
+      </w:r>
+    </w:p>
+    <w:p>
+      <w:pPr>
+        <w:pStyle w:val="PargrafodaLista"/>
         <w:suppressAutoHyphens w:val="0"/>
         <w:spacing w:after="160" w:line="259" w:lineRule="auto"/>
         <w:ind w:left="0" w:firstLine="142"/>
@@ -595,7 +571,7 @@
     </w:p>
     <w:p>
       <w:pPr>
-        <w:pStyle w:val="ListParagraph"/>
+        <w:pStyle w:val="PargrafodaLista"/>
         <w:suppressAutoHyphens w:val="0"/>
         <w:spacing w:after="160" w:line="259" w:lineRule="auto"/>
         <w:ind w:left="0" w:firstLine="142"/>
@@ -632,7 +608,7 @@
     </w:p>
     <w:p>
       <w:pPr>
-        <w:pStyle w:val="ListParagraph"/>
+        <w:pStyle w:val="PargrafodaLista"/>
         <w:suppressAutoHyphens w:val="0"/>
         <w:spacing w:after="160" w:line="259" w:lineRule="auto"/>
         <w:ind w:left="0" w:firstLine="142"/>
@@ -687,21 +663,12 @@
           <w:sz w:val="24"/>
           <w:szCs w:val="28"/>
         </w:rPr>
-        <w:t xml:space="preserve"> </w:t>
-      </w:r>
-      <w:r>
-        <w:rPr>
-          <w:rFonts w:ascii="Arial" w:eastAsiaTheme="minorHAnsi" w:hAnsi="Arial" w:cs="Arial"/>
-          <w:color w:val="auto"/>
-          <w:sz w:val="24"/>
-          <w:szCs w:val="28"/>
-        </w:rPr>
         <w:t>contendo as seguintes funcionalidades:  Criar Conta do Usuário, Manter Conta do Usuário, Fazer Login no Sistema, Criar Categorias de Atividades.</w:t>
       </w:r>
     </w:p>
     <w:p>
       <w:pPr>
-        <w:pStyle w:val="ListParagraph"/>
+        <w:pStyle w:val="PargrafodaLista"/>
         <w:suppressAutoHyphens w:val="0"/>
         <w:spacing w:after="160" w:line="259" w:lineRule="auto"/>
         <w:ind w:left="0" w:firstLine="142"/>
@@ -716,7 +683,7 @@
     </w:p>
     <w:p>
       <w:pPr>
-        <w:pStyle w:val="ListParagraph"/>
+        <w:pStyle w:val="PargrafodaLista"/>
         <w:suppressAutoHyphens w:val="0"/>
         <w:spacing w:after="160" w:line="259" w:lineRule="auto"/>
         <w:ind w:left="0" w:firstLine="142"/>
@@ -753,7 +720,7 @@
     </w:p>
     <w:p>
       <w:pPr>
-        <w:pStyle w:val="ListParagraph"/>
+        <w:pStyle w:val="PargrafodaLista"/>
         <w:suppressAutoHyphens w:val="0"/>
         <w:spacing w:after="160" w:line="259" w:lineRule="auto"/>
         <w:ind w:left="0" w:firstLine="142"/>
@@ -846,7 +813,7 @@
     </w:p>
     <w:p>
       <w:pPr>
-        <w:pStyle w:val="ListParagraph"/>
+        <w:pStyle w:val="PargrafodaLista"/>
         <w:suppressAutoHyphens w:val="0"/>
         <w:spacing w:after="160" w:line="259" w:lineRule="auto"/>
         <w:ind w:left="0" w:firstLine="142"/>
@@ -903,7 +870,7 @@
     </w:p>
     <w:p>
       <w:pPr>
-        <w:pStyle w:val="ListParagraph"/>
+        <w:pStyle w:val="PargrafodaLista"/>
         <w:suppressAutoHyphens w:val="0"/>
         <w:spacing w:after="160" w:line="259" w:lineRule="auto"/>
         <w:ind w:left="0" w:firstLine="142"/>
@@ -975,7 +942,7 @@
     </w:p>
     <w:p>
       <w:pPr>
-        <w:pStyle w:val="ListParagraph"/>
+        <w:pStyle w:val="PargrafodaLista"/>
         <w:suppressAutoHyphens w:val="0"/>
         <w:spacing w:after="160" w:line="259" w:lineRule="auto"/>
         <w:ind w:left="0" w:firstLine="142"/>
@@ -990,7 +957,7 @@
     </w:p>
     <w:p>
       <w:pPr>
-        <w:pStyle w:val="ListParagraph"/>
+        <w:pStyle w:val="PargrafodaLista"/>
         <w:suppressAutoHyphens w:val="0"/>
         <w:spacing w:after="160" w:line="259" w:lineRule="auto"/>
         <w:ind w:left="0" w:firstLine="142"/>
@@ -1017,7 +984,7 @@
     </w:p>
     <w:p>
       <w:pPr>
-        <w:pStyle w:val="ListParagraph"/>
+        <w:pStyle w:val="PargrafodaLista"/>
         <w:suppressAutoHyphens w:val="0"/>
         <w:spacing w:after="160" w:line="259" w:lineRule="auto"/>
         <w:ind w:left="0" w:firstLine="142"/>
@@ -1077,7 +1044,7 @@
     </w:p>
     <w:p>
       <w:pPr>
-        <w:pStyle w:val="ListParagraph"/>
+        <w:pStyle w:val="PargrafodaLista"/>
         <w:suppressAutoHyphens w:val="0"/>
         <w:spacing w:after="160" w:line="259" w:lineRule="auto"/>
         <w:ind w:left="0" w:firstLine="142"/>
@@ -1093,7 +1060,7 @@
     </w:p>
     <w:p>
       <w:pPr>
-        <w:pStyle w:val="ListParagraph"/>
+        <w:pStyle w:val="PargrafodaLista"/>
         <w:suppressAutoHyphens w:val="0"/>
         <w:spacing w:after="160" w:line="259" w:lineRule="auto"/>
         <w:ind w:left="0" w:firstLine="142"/>
@@ -1120,7 +1087,7 @@
     </w:p>
     <w:p>
       <w:pPr>
-        <w:pStyle w:val="ListParagraph"/>
+        <w:pStyle w:val="PargrafodaLista"/>
         <w:suppressAutoHyphens w:val="0"/>
         <w:spacing w:after="160" w:line="259" w:lineRule="auto"/>
         <w:ind w:left="0" w:firstLine="142"/>
@@ -1151,7 +1118,7 @@
     </w:p>
     <w:p>
       <w:pPr>
-        <w:pStyle w:val="ListParagraph"/>
+        <w:pStyle w:val="PargrafodaLista"/>
         <w:suppressAutoHyphens w:val="0"/>
         <w:spacing w:after="160" w:line="259" w:lineRule="auto"/>
         <w:ind w:left="0" w:firstLine="142"/>
@@ -1165,7 +1132,7 @@
     </w:p>
     <w:p>
       <w:pPr>
-        <w:pStyle w:val="ListParagraph"/>
+        <w:pStyle w:val="PargrafodaLista"/>
         <w:suppressAutoHyphens w:val="0"/>
         <w:spacing w:after="160" w:line="259" w:lineRule="auto"/>
         <w:ind w:left="0" w:firstLine="142"/>
@@ -1192,7 +1159,7 @@
     </w:p>
     <w:p>
       <w:pPr>
-        <w:pStyle w:val="ListParagraph"/>
+        <w:pStyle w:val="PargrafodaLista"/>
         <w:suppressAutoHyphens w:val="0"/>
         <w:spacing w:after="160" w:line="259" w:lineRule="auto"/>
         <w:ind w:left="0" w:firstLine="142"/>
@@ -1233,7 +1200,7 @@
     </w:p>
     <w:p>
       <w:pPr>
-        <w:pStyle w:val="ListParagraph"/>
+        <w:pStyle w:val="PargrafodaLista"/>
         <w:suppressAutoHyphens w:val="0"/>
         <w:spacing w:after="160" w:line="259" w:lineRule="auto"/>
         <w:ind w:left="0" w:firstLine="142"/>
@@ -1247,7 +1214,7 @@
     </w:p>
     <w:p>
       <w:pPr>
-        <w:pStyle w:val="Heading1"/>
+        <w:pStyle w:val="Ttulo1"/>
         <w:ind w:firstLine="142"/>
         <w:jc w:val="both"/>
         <w:rPr>
@@ -1281,7 +1248,7 @@
     </w:p>
     <w:p>
       <w:pPr>
-        <w:pStyle w:val="Heading2"/>
+        <w:pStyle w:val="Ttulo2"/>
         <w:ind w:firstLine="142"/>
         <w:jc w:val="both"/>
         <w:rPr>
@@ -1515,7 +1482,7 @@
           <w:bottom w:w="55" w:type="dxa"/>
           <w:right w:w="55" w:type="dxa"/>
         </w:tblCellMar>
-        <w:tblLook w:val="04A0" w:firstRow="1" w:lastRow="0" w:firstColumn="1" w:lastColumn="0" w:noHBand="0" w:noVBand="1"/>
+        <w:tblLook w:val="04A0"/>
       </w:tblPr>
       <w:tblGrid>
         <w:gridCol w:w="2834"/>
@@ -1800,14 +1767,6 @@
                 <w:color w:val="auto"/>
                 <w:sz w:val="24"/>
               </w:rPr>
-              <w:t xml:space="preserve"> </w:t>
-            </w:r>
-            <w:r>
-              <w:rPr>
-                <w:rFonts w:ascii="Arial" w:hAnsi="Arial" w:cs="Arial"/>
-                <w:color w:val="auto"/>
-                <w:sz w:val="24"/>
-              </w:rPr>
               <w:t>2</w:t>
             </w:r>
           </w:p>
@@ -1918,7 +1877,7 @@
     </w:p>
     <w:p>
       <w:pPr>
-        <w:pStyle w:val="Heading2"/>
+        <w:pStyle w:val="Ttulo2"/>
         <w:ind w:firstLine="142"/>
         <w:jc w:val="both"/>
         <w:rPr>
@@ -2377,10 +2336,10 @@
     </w:p>
     <w:tbl>
       <w:tblPr>
-        <w:tblStyle w:val="TableGrid"/>
+        <w:tblStyle w:val="Tabelacomgrade"/>
         <w:tblW w:w="0" w:type="auto"/>
         <w:jc w:val="center"/>
-        <w:tblLook w:val="04A0" w:firstRow="1" w:lastRow="0" w:firstColumn="1" w:lastColumn="0" w:noHBand="0" w:noVBand="1"/>
+        <w:tblLook w:val="04A0"/>
       </w:tblPr>
       <w:tblGrid>
         <w:gridCol w:w="1858"/>
@@ -3987,7 +3946,7 @@
     </w:p>
     <w:p>
       <w:pPr>
-        <w:pStyle w:val="ListParagraph"/>
+        <w:pStyle w:val="PargrafodaLista"/>
         <w:suppressAutoHyphens w:val="0"/>
         <w:spacing w:after="160" w:line="259" w:lineRule="auto"/>
         <w:ind w:left="0" w:firstLine="142"/>
@@ -4003,7 +3962,7 @@
     </w:p>
     <w:p>
       <w:pPr>
-        <w:pStyle w:val="ListParagraph"/>
+        <w:pStyle w:val="PargrafodaLista"/>
         <w:suppressAutoHyphens w:val="0"/>
         <w:spacing w:after="160" w:line="259" w:lineRule="auto"/>
         <w:ind w:left="0" w:firstLine="142"/>
@@ -4050,7 +4009,7 @@
     </w:p>
     <w:p>
       <w:pPr>
-        <w:pStyle w:val="ListParagraph"/>
+        <w:pStyle w:val="PargrafodaLista"/>
         <w:suppressAutoHyphens w:val="0"/>
         <w:spacing w:after="160" w:line="259" w:lineRule="auto"/>
         <w:ind w:left="0" w:firstLine="142"/>
@@ -4157,10 +4116,10 @@
     </w:p>
     <w:tbl>
       <w:tblPr>
-        <w:tblStyle w:val="TableGrid"/>
+        <w:tblStyle w:val="Tabelacomgrade"/>
         <w:tblW w:w="9039" w:type="dxa"/>
         <w:tblLayout w:type="fixed"/>
-        <w:tblLook w:val="04A0" w:firstRow="1" w:lastRow="0" w:firstColumn="1" w:lastColumn="0" w:noHBand="0" w:noVBand="1"/>
+        <w:tblLook w:val="04A0"/>
       </w:tblPr>
       <w:tblGrid>
         <w:gridCol w:w="1101"/>
@@ -4740,9 +4699,9 @@
     </w:p>
     <w:tbl>
       <w:tblPr>
-        <w:tblStyle w:val="TableGrid"/>
+        <w:tblStyle w:val="Tabelacomgrade"/>
         <w:tblW w:w="0" w:type="auto"/>
-        <w:tblLook w:val="04A0" w:firstRow="1" w:lastRow="0" w:firstColumn="1" w:lastColumn="0" w:noHBand="0" w:noVBand="1"/>
+        <w:tblLook w:val="04A0"/>
       </w:tblPr>
       <w:tblGrid>
         <w:gridCol w:w="4322"/>
@@ -4966,7 +4925,7 @@
     </w:p>
     <w:p>
       <w:pPr>
-        <w:pStyle w:val="ListParagraph"/>
+        <w:pStyle w:val="PargrafodaLista"/>
         <w:suppressAutoHyphens w:val="0"/>
         <w:spacing w:after="160" w:line="259" w:lineRule="auto"/>
         <w:ind w:left="0" w:firstLine="142"/>
@@ -5003,7 +4962,7 @@
     </w:p>
     <w:p>
       <w:pPr>
-        <w:pStyle w:val="ListParagraph"/>
+        <w:pStyle w:val="PargrafodaLista"/>
         <w:suppressAutoHyphens w:val="0"/>
         <w:spacing w:after="160" w:line="259" w:lineRule="auto"/>
         <w:ind w:left="0" w:firstLine="142"/>
@@ -5108,7 +5067,7 @@
     </w:p>
     <w:p>
       <w:pPr>
-        <w:pStyle w:val="Heading1"/>
+        <w:pStyle w:val="Ttulo1"/>
         <w:ind w:firstLine="142"/>
         <w:jc w:val="both"/>
         <w:rPr>
@@ -5186,25 +5145,7 @@
           <w:sz w:val="24"/>
           <w:szCs w:val="24"/>
         </w:rPr>
-        <w:t>os</w:t>
-      </w:r>
-      <w:r>
-        <w:rPr>
-          <w:rFonts w:ascii="Arial" w:hAnsi="Arial" w:cs="Arial"/>
-          <w:color w:val="auto"/>
-          <w:sz w:val="24"/>
-          <w:szCs w:val="24"/>
-        </w:rPr>
-        <w:t xml:space="preserve"> </w:t>
-      </w:r>
-      <w:r>
-        <w:rPr>
-          <w:rFonts w:ascii="Arial" w:hAnsi="Arial" w:cs="Arial"/>
-          <w:color w:val="auto"/>
-          <w:sz w:val="24"/>
-          <w:szCs w:val="24"/>
-        </w:rPr>
-        <w:t>r</w:t>
+        <w:t>osr</w:t>
       </w:r>
       <w:r>
         <w:rPr>
@@ -5241,15 +5182,6 @@
           <w:szCs w:val="24"/>
         </w:rPr>
         <w:t>feito</w:t>
-      </w:r>
-      <w:r>
-        <w:rPr>
-          <w:rFonts w:ascii="Arial" w:hAnsi="Arial" w:cs="Arial"/>
-          <w:color w:val="auto"/>
-          <w:sz w:val="24"/>
-          <w:szCs w:val="24"/>
-        </w:rPr>
-        <w:t xml:space="preserve"> </w:t>
       </w:r>
       <w:r>
         <w:rPr>
@@ -5287,7 +5219,7 @@
     </w:p>
     <w:p>
       <w:pPr>
-        <w:pStyle w:val="Heading1"/>
+        <w:pStyle w:val="Ttulo1"/>
         <w:ind w:firstLine="142"/>
         <w:jc w:val="both"/>
         <w:rPr>
@@ -5321,7 +5253,7 @@
     </w:p>
     <w:p>
       <w:pPr>
-        <w:pStyle w:val="Heading2"/>
+        <w:pStyle w:val="Ttulo2"/>
         <w:ind w:firstLine="142"/>
         <w:jc w:val="both"/>
         <w:rPr>
@@ -5464,7 +5396,7 @@
     </w:p>
     <w:p>
       <w:pPr>
-        <w:pStyle w:val="Heading2"/>
+        <w:pStyle w:val="Ttulo2"/>
         <w:ind w:firstLine="142"/>
         <w:jc w:val="both"/>
         <w:rPr>
@@ -5526,7 +5458,7 @@
     </w:p>
     <w:p>
       <w:pPr>
-        <w:pStyle w:val="Heading2"/>
+        <w:pStyle w:val="Ttulo2"/>
         <w:ind w:firstLine="142"/>
         <w:jc w:val="both"/>
         <w:rPr>
@@ -5569,21 +5501,12 @@
           <w:sz w:val="24"/>
           <w:szCs w:val="24"/>
         </w:rPr>
-        <w:t xml:space="preserve">   </w:t>
-      </w:r>
-      <w:r>
-        <w:rPr>
-          <w:rFonts w:ascii="Arial" w:hAnsi="Arial" w:cs="Arial"/>
-          <w:color w:val="auto"/>
-          <w:sz w:val="24"/>
-          <w:szCs w:val="24"/>
-        </w:rPr>
         <w:t>Os marcos de projeto são gerados sempre no início e fim de uma etapa importante, bem como nos momentos de release. Alguns marcos importantes do projeto são:</w:t>
       </w:r>
     </w:p>
     <w:p>
       <w:pPr>
-        <w:pStyle w:val="ListParagraph"/>
+        <w:pStyle w:val="PargrafodaLista"/>
         <w:numPr>
           <w:ilvl w:val="0"/>
           <w:numId w:val="3"/>
@@ -5621,7 +5544,7 @@
     </w:p>
     <w:p>
       <w:pPr>
-        <w:pStyle w:val="ListParagraph"/>
+        <w:pStyle w:val="PargrafodaLista"/>
         <w:numPr>
           <w:ilvl w:val="0"/>
           <w:numId w:val="3"/>
@@ -5650,7 +5573,7 @@
     </w:p>
     <w:p>
       <w:pPr>
-        <w:pStyle w:val="ListParagraph"/>
+        <w:pStyle w:val="PargrafodaLista"/>
         <w:numPr>
           <w:ilvl w:val="0"/>
           <w:numId w:val="3"/>
@@ -5679,7 +5602,7 @@
     </w:p>
     <w:p>
       <w:pPr>
-        <w:pStyle w:val="Heading1"/>
+        <w:pStyle w:val="Ttulo1"/>
         <w:ind w:firstLine="142"/>
         <w:jc w:val="both"/>
         <w:rPr>
@@ -5713,7 +5636,7 @@
     </w:p>
     <w:p>
       <w:pPr>
-        <w:pStyle w:val="ListParagraph"/>
+        <w:pStyle w:val="PargrafodaLista"/>
         <w:tabs>
           <w:tab w:val="left" w:pos="7065"/>
         </w:tabs>
@@ -5758,7 +5681,7 @@
     </w:p>
     <w:p>
       <w:pPr>
-        <w:pStyle w:val="ListParagraph"/>
+        <w:pStyle w:val="PargrafodaLista"/>
         <w:tabs>
           <w:tab w:val="left" w:pos="7065"/>
         </w:tabs>
@@ -5814,7 +5737,7 @@
     </w:p>
     <w:p>
       <w:pPr>
-        <w:pStyle w:val="Heading1"/>
+        <w:pStyle w:val="Ttulo1"/>
         <w:ind w:firstLine="142"/>
         <w:jc w:val="both"/>
         <w:rPr>
@@ -5833,9 +5756,573 @@
           <w:sz w:val="28"/>
           <w:szCs w:val="28"/>
         </w:rPr>
-        <w:t>10</w:t>
-      </w:r>
-      <w:r>
+        <w:t>9.1 Ações Corretivas</w:t>
+      </w:r>
+    </w:p>
+    <w:p>
+      <w:pPr>
+        <w:jc w:val="both"/>
+        <w:rPr>
+          <w:rFonts w:ascii="Arial" w:eastAsia="Times New Roman" w:hAnsi="Arial" w:cs="Arial"/>
+          <w:sz w:val="24"/>
+          <w:szCs w:val="24"/>
+          <w:lang w:eastAsia="pt-BR"/>
+        </w:rPr>
+      </w:pPr>
+      <w:r>
+        <w:rPr>
+          <w:rFonts w:ascii="Arial" w:eastAsia="Times New Roman" w:hAnsi="Arial" w:cs="Arial"/>
+          <w:sz w:val="24"/>
+          <w:szCs w:val="24"/>
+          <w:lang w:eastAsia="pt-BR"/>
+        </w:rPr>
+        <w:t xml:space="preserve">As atividade serão monitoradas assim como descrito acima. As não conformidades </w:t>
+      </w:r>
+      <w:r>
+        <w:rPr>
+          <w:rFonts w:ascii="Arial" w:eastAsia="Times New Roman" w:hAnsi="Arial" w:cs="Arial"/>
+          <w:sz w:val="24"/>
+          <w:szCs w:val="24"/>
+          <w:lang w:eastAsia="pt-BR"/>
+        </w:rPr>
+        <w:t xml:space="preserve">em relação ao planejado, </w:t>
+      </w:r>
+      <w:r>
+        <w:rPr>
+          <w:rFonts w:ascii="Arial" w:eastAsia="Times New Roman" w:hAnsi="Arial" w:cs="Arial"/>
+          <w:sz w:val="24"/>
+          <w:szCs w:val="24"/>
+          <w:lang w:eastAsia="pt-BR"/>
+        </w:rPr>
+        <w:t xml:space="preserve">serão tratadas, visando também </w:t>
+      </w:r>
+      <w:r>
+        <w:rPr>
+          <w:rFonts w:ascii="Arial" w:eastAsia="Times New Roman" w:hAnsi="Arial" w:cs="Arial"/>
+          <w:sz w:val="24"/>
+          <w:szCs w:val="24"/>
+          <w:lang w:eastAsia="pt-BR"/>
+        </w:rPr>
+        <w:t>prevenir a repetição dos problemas identificados</w:t>
+      </w:r>
+      <w:r>
+        <w:rPr>
+          <w:rFonts w:ascii="Arial" w:eastAsia="Times New Roman" w:hAnsi="Arial" w:cs="Arial"/>
+          <w:sz w:val="24"/>
+          <w:szCs w:val="24"/>
+          <w:lang w:eastAsia="pt-BR"/>
+        </w:rPr>
+        <w:t>.</w:t>
+      </w:r>
+    </w:p>
+    <w:p>
+      <w:pPr>
+        <w:jc w:val="both"/>
+        <w:rPr>
+          <w:rFonts w:ascii="Arial" w:eastAsia="Times New Roman" w:hAnsi="Arial" w:cs="Arial"/>
+          <w:sz w:val="24"/>
+          <w:szCs w:val="24"/>
+          <w:lang w:eastAsia="pt-BR"/>
+        </w:rPr>
+      </w:pPr>
+    </w:p>
+    <w:p>
+      <w:pPr>
+        <w:jc w:val="both"/>
+        <w:rPr>
+          <w:rFonts w:ascii="Arial" w:eastAsia="Times New Roman" w:hAnsi="Arial" w:cs="Arial"/>
+          <w:sz w:val="24"/>
+          <w:szCs w:val="24"/>
+          <w:lang w:eastAsia="pt-BR"/>
+        </w:rPr>
+      </w:pPr>
+      <w:r>
+        <w:rPr>
+          <w:rFonts w:ascii="Arial" w:eastAsia="Times New Roman" w:hAnsi="Arial" w:cs="Arial"/>
+          <w:sz w:val="24"/>
+          <w:szCs w:val="24"/>
+          <w:lang w:eastAsia="pt-BR"/>
+        </w:rPr>
+        <w:t xml:space="preserve">As ações corretivas </w:t>
+      </w:r>
+      <w:r>
+        <w:rPr>
+          <w:rFonts w:ascii="Arial" w:eastAsia="Times New Roman" w:hAnsi="Arial" w:cs="Arial"/>
+          <w:sz w:val="24"/>
+          <w:szCs w:val="24"/>
+          <w:lang w:eastAsia="pt-BR"/>
+        </w:rPr>
+        <w:t>para</w:t>
+      </w:r>
+      <w:r>
+        <w:rPr>
+          <w:rFonts w:ascii="Arial" w:eastAsia="Times New Roman" w:hAnsi="Arial" w:cs="Arial"/>
+          <w:sz w:val="24"/>
+          <w:szCs w:val="24"/>
+          <w:lang w:eastAsia="pt-BR"/>
+        </w:rPr>
+        <w:t xml:space="preserve"> resolução das não conformidades são baseadas na criticidade da não conformidade definidos em:</w:t>
+      </w:r>
+    </w:p>
+    <w:p>
+      <w:pPr>
+        <w:jc w:val="both"/>
+        <w:rPr>
+          <w:rFonts w:ascii="Arial" w:eastAsia="Times New Roman" w:hAnsi="Arial" w:cs="Arial"/>
+          <w:sz w:val="24"/>
+          <w:szCs w:val="24"/>
+          <w:lang w:eastAsia="pt-BR"/>
+        </w:rPr>
+      </w:pPr>
+    </w:p>
+    <w:p>
+      <w:pPr>
+        <w:jc w:val="both"/>
+        <w:rPr>
+          <w:rFonts w:ascii="Arial" w:eastAsia="Times New Roman" w:hAnsi="Arial" w:cs="Arial"/>
+          <w:sz w:val="24"/>
+          <w:szCs w:val="24"/>
+          <w:lang w:eastAsia="pt-BR"/>
+        </w:rPr>
+      </w:pPr>
+      <w:r>
+        <w:rPr>
+          <w:rFonts w:ascii="Arial" w:eastAsia="Times New Roman" w:hAnsi="Arial" w:cs="Arial"/>
+          <w:sz w:val="24"/>
+          <w:szCs w:val="24"/>
+          <w:lang w:eastAsia="pt-BR"/>
+        </w:rPr>
+        <w:t xml:space="preserve">Baixa </w:t>
+      </w:r>
+      <w:r>
+        <w:rPr>
+          <w:rFonts w:ascii="Arial" w:eastAsia="Times New Roman" w:hAnsi="Arial" w:cs="Arial"/>
+          <w:sz w:val="24"/>
+          <w:szCs w:val="24"/>
+          <w:lang w:eastAsia="pt-BR"/>
+        </w:rPr>
+        <w:t>- A atividade não foi entregue no prazo estabelecido.</w:t>
+      </w:r>
+    </w:p>
+    <w:p>
+      <w:pPr>
+        <w:jc w:val="both"/>
+        <w:rPr>
+          <w:rFonts w:ascii="Arial" w:eastAsia="Times New Roman" w:hAnsi="Arial" w:cs="Arial"/>
+          <w:sz w:val="24"/>
+          <w:szCs w:val="24"/>
+          <w:lang w:eastAsia="pt-BR"/>
+        </w:rPr>
+      </w:pPr>
+      <w:r>
+        <w:rPr>
+          <w:rFonts w:ascii="Arial" w:eastAsia="Times New Roman" w:hAnsi="Arial" w:cs="Arial"/>
+          <w:sz w:val="24"/>
+          <w:szCs w:val="24"/>
+          <w:lang w:eastAsia="pt-BR"/>
+        </w:rPr>
+        <w:t xml:space="preserve">Média - A atividade executada não está de acordo com o planejado. </w:t>
+      </w:r>
+    </w:p>
+    <w:p>
+      <w:pPr>
+        <w:jc w:val="both"/>
+        <w:rPr>
+          <w:rFonts w:ascii="Arial" w:eastAsia="Times New Roman" w:hAnsi="Arial" w:cs="Arial"/>
+          <w:sz w:val="24"/>
+          <w:szCs w:val="24"/>
+          <w:lang w:eastAsia="pt-BR"/>
+        </w:rPr>
+      </w:pPr>
+      <w:r>
+        <w:rPr>
+          <w:rFonts w:ascii="Arial" w:eastAsia="Times New Roman" w:hAnsi="Arial" w:cs="Arial"/>
+          <w:sz w:val="24"/>
+          <w:szCs w:val="24"/>
+          <w:lang w:eastAsia="pt-BR"/>
+        </w:rPr>
+        <w:t>Alta</w:t>
+      </w:r>
+      <w:r>
+        <w:rPr>
+          <w:rFonts w:ascii="Arial" w:eastAsia="Times New Roman" w:hAnsi="Arial" w:cs="Arial"/>
+          <w:sz w:val="24"/>
+          <w:szCs w:val="24"/>
+          <w:lang w:eastAsia="pt-BR"/>
+        </w:rPr>
+        <w:t xml:space="preserve"> - A atividade planejada é inviável de executar.</w:t>
+      </w:r>
+    </w:p>
+    <w:p>
+      <w:pPr>
+        <w:jc w:val="both"/>
+        <w:rPr>
+          <w:rFonts w:ascii="Arial" w:eastAsia="Times New Roman" w:hAnsi="Arial" w:cs="Arial"/>
+          <w:sz w:val="24"/>
+          <w:szCs w:val="24"/>
+          <w:lang w:eastAsia="pt-BR"/>
+        </w:rPr>
+      </w:pPr>
+    </w:p>
+    <w:p>
+      <w:pPr>
+        <w:jc w:val="both"/>
+        <w:rPr>
+          <w:rFonts w:ascii="Arial" w:eastAsia="Times New Roman" w:hAnsi="Arial" w:cs="Arial"/>
+          <w:sz w:val="24"/>
+          <w:szCs w:val="24"/>
+          <w:lang w:eastAsia="pt-BR"/>
+        </w:rPr>
+      </w:pPr>
+      <w:r>
+        <w:rPr>
+          <w:rFonts w:ascii="Arial" w:eastAsia="Times New Roman" w:hAnsi="Arial" w:cs="Arial"/>
+          <w:sz w:val="24"/>
+          <w:szCs w:val="24"/>
+          <w:lang w:eastAsia="pt-BR"/>
+        </w:rPr>
+        <w:t>A ação corretiva para cada grau esta definida abaixo:</w:t>
+      </w:r>
+    </w:p>
+    <w:tbl>
+      <w:tblPr>
+        <w:tblW w:w="7559" w:type="dxa"/>
+        <w:tblInd w:w="55" w:type="dxa"/>
+        <w:tblBorders>
+          <w:top w:val="single" w:sz="2" w:space="0" w:color="000000"/>
+          <w:left w:val="single" w:sz="2" w:space="0" w:color="000000"/>
+          <w:bottom w:val="single" w:sz="2" w:space="0" w:color="000000"/>
+          <w:right w:val="nil"/>
+          <w:insideH w:val="single" w:sz="2" w:space="0" w:color="000000"/>
+          <w:insideV w:val="nil"/>
+        </w:tblBorders>
+        <w:tblCellMar>
+          <w:top w:w="55" w:type="dxa"/>
+          <w:left w:w="54" w:type="dxa"/>
+          <w:bottom w:w="55" w:type="dxa"/>
+          <w:right w:w="55" w:type="dxa"/>
+        </w:tblCellMar>
+        <w:tblLook w:val="04A0"/>
+      </w:tblPr>
+      <w:tblGrid>
+        <w:gridCol w:w="2834"/>
+        <w:gridCol w:w="4725"/>
+      </w:tblGrid>
+      <w:tr>
+        <w:trPr>
+          <w:cantSplit/>
+        </w:trPr>
+        <w:tc>
+          <w:tcPr>
+            <w:tcW w:w="2834" w:type="dxa"/>
+            <w:tcBorders>
+              <w:top w:val="single" w:sz="2" w:space="0" w:color="000000"/>
+              <w:left w:val="single" w:sz="2" w:space="0" w:color="000000"/>
+              <w:bottom w:val="single" w:sz="2" w:space="0" w:color="000000"/>
+              <w:right w:val="nil"/>
+            </w:tcBorders>
+            <w:shd w:val="clear" w:color="auto" w:fill="FFFFFF" w:themeFill="background1"/>
+            <w:tcMar>
+              <w:left w:w="54" w:type="dxa"/>
+            </w:tcMar>
+          </w:tcPr>
+          <w:p>
+            <w:pPr>
+              <w:pStyle w:val="Contedodatabela"/>
+              <w:rPr>
+                <w:rFonts w:ascii="Arial" w:hAnsi="Arial"/>
+                <w:b/>
+                <w:color w:val="auto"/>
+                <w:sz w:val="24"/>
+                <w:szCs w:val="24"/>
+              </w:rPr>
+            </w:pPr>
+            <w:r>
+              <w:rPr>
+                <w:rFonts w:ascii="Arial" w:hAnsi="Arial"/>
+                <w:b/>
+                <w:color w:val="auto"/>
+                <w:sz w:val="24"/>
+                <w:szCs w:val="24"/>
+              </w:rPr>
+              <w:t>Criticidade da Não Conformidade</w:t>
+            </w:r>
+          </w:p>
+        </w:tc>
+        <w:tc>
+          <w:tcPr>
+            <w:tcW w:w="4725" w:type="dxa"/>
+            <w:tcBorders>
+              <w:top w:val="single" w:sz="2" w:space="0" w:color="000000"/>
+              <w:left w:val="single" w:sz="2" w:space="0" w:color="000000"/>
+              <w:bottom w:val="single" w:sz="2" w:space="0" w:color="000000"/>
+              <w:right w:val="single" w:sz="2" w:space="0" w:color="000000"/>
+            </w:tcBorders>
+            <w:shd w:val="clear" w:color="auto" w:fill="FFFFFF" w:themeFill="background1"/>
+            <w:tcMar>
+              <w:left w:w="54" w:type="dxa"/>
+            </w:tcMar>
+          </w:tcPr>
+          <w:p>
+            <w:pPr>
+              <w:pStyle w:val="Contedodatabela"/>
+              <w:rPr>
+                <w:rFonts w:ascii="Arial" w:hAnsi="Arial"/>
+                <w:b/>
+                <w:color w:val="auto"/>
+                <w:sz w:val="24"/>
+                <w:szCs w:val="24"/>
+              </w:rPr>
+            </w:pPr>
+            <w:r>
+              <w:rPr>
+                <w:rFonts w:ascii="Arial" w:hAnsi="Arial"/>
+                <w:b/>
+                <w:color w:val="auto"/>
+                <w:sz w:val="24"/>
+                <w:szCs w:val="24"/>
+              </w:rPr>
+              <w:t>Descrição da Ação Corretiva</w:t>
+            </w:r>
+          </w:p>
+        </w:tc>
+      </w:tr>
+      <w:tr>
+        <w:trPr>
+          <w:cantSplit/>
+        </w:trPr>
+        <w:tc>
+          <w:tcPr>
+            <w:tcW w:w="2834" w:type="dxa"/>
+            <w:tcBorders>
+              <w:top w:val="nil"/>
+              <w:left w:val="single" w:sz="2" w:space="0" w:color="000000"/>
+              <w:bottom w:val="single" w:sz="2" w:space="0" w:color="000000"/>
+              <w:right w:val="nil"/>
+            </w:tcBorders>
+            <w:shd w:val="clear" w:color="auto" w:fill="FFFFFF" w:themeFill="background1"/>
+            <w:tcMar>
+              <w:left w:w="54" w:type="dxa"/>
+            </w:tcMar>
+          </w:tcPr>
+          <w:p>
+            <w:pPr>
+              <w:pStyle w:val="Contedodatabela"/>
+              <w:rPr>
+                <w:rFonts w:ascii="Arial" w:hAnsi="Arial"/>
+                <w:b/>
+                <w:sz w:val="24"/>
+                <w:szCs w:val="24"/>
+              </w:rPr>
+            </w:pPr>
+            <w:r>
+              <w:rPr>
+                <w:rFonts w:ascii="Arial" w:hAnsi="Arial"/>
+                <w:b/>
+                <w:sz w:val="24"/>
+                <w:szCs w:val="24"/>
+              </w:rPr>
+              <w:t>Baixa</w:t>
+            </w:r>
+          </w:p>
+        </w:tc>
+        <w:tc>
+          <w:tcPr>
+            <w:tcW w:w="4725" w:type="dxa"/>
+            <w:tcBorders>
+              <w:top w:val="nil"/>
+              <w:left w:val="single" w:sz="2" w:space="0" w:color="000000"/>
+              <w:bottom w:val="single" w:sz="2" w:space="0" w:color="000000"/>
+              <w:right w:val="single" w:sz="2" w:space="0" w:color="000000"/>
+            </w:tcBorders>
+            <w:shd w:val="clear" w:color="auto" w:fill="FFFFFF" w:themeFill="background1"/>
+            <w:tcMar>
+              <w:left w:w="54" w:type="dxa"/>
+            </w:tcMar>
+          </w:tcPr>
+          <w:p>
+            <w:pPr>
+              <w:spacing w:after="120" w:line="240" w:lineRule="atLeast"/>
+              <w:rPr>
+                <w:rFonts w:ascii="Arial" w:hAnsi="Arial" w:cs="Arial"/>
+                <w:sz w:val="24"/>
+                <w:szCs w:val="24"/>
+              </w:rPr>
+            </w:pPr>
+            <w:r>
+              <w:rPr>
+                <w:rFonts w:ascii="Arial" w:hAnsi="Arial" w:cs="Arial"/>
+                <w:sz w:val="24"/>
+                <w:szCs w:val="24"/>
+              </w:rPr>
+              <w:t>Implementação de uma solução rápida.</w:t>
+            </w:r>
+          </w:p>
+        </w:tc>
+      </w:tr>
+      <w:tr>
+        <w:trPr>
+          <w:cantSplit/>
+        </w:trPr>
+        <w:tc>
+          <w:tcPr>
+            <w:tcW w:w="2834" w:type="dxa"/>
+            <w:tcBorders>
+              <w:top w:val="nil"/>
+              <w:left w:val="single" w:sz="2" w:space="0" w:color="000000"/>
+              <w:bottom w:val="single" w:sz="2" w:space="0" w:color="000000"/>
+              <w:right w:val="nil"/>
+            </w:tcBorders>
+            <w:shd w:val="clear" w:color="auto" w:fill="FFFFFF" w:themeFill="background1"/>
+            <w:tcMar>
+              <w:left w:w="54" w:type="dxa"/>
+            </w:tcMar>
+          </w:tcPr>
+          <w:p>
+            <w:pPr>
+              <w:pStyle w:val="Contedodatabela"/>
+              <w:rPr>
+                <w:rFonts w:ascii="Arial" w:hAnsi="Arial"/>
+                <w:b/>
+                <w:sz w:val="24"/>
+                <w:szCs w:val="24"/>
+              </w:rPr>
+            </w:pPr>
+            <w:r>
+              <w:rPr>
+                <w:rFonts w:ascii="Arial" w:hAnsi="Arial"/>
+                <w:b/>
+                <w:sz w:val="24"/>
+                <w:szCs w:val="24"/>
+              </w:rPr>
+              <w:t>Média</w:t>
+            </w:r>
+          </w:p>
+        </w:tc>
+        <w:tc>
+          <w:tcPr>
+            <w:tcW w:w="4725" w:type="dxa"/>
+            <w:tcBorders>
+              <w:top w:val="nil"/>
+              <w:left w:val="single" w:sz="2" w:space="0" w:color="000000"/>
+              <w:bottom w:val="single" w:sz="2" w:space="0" w:color="000000"/>
+              <w:right w:val="single" w:sz="2" w:space="0" w:color="000000"/>
+            </w:tcBorders>
+            <w:shd w:val="clear" w:color="auto" w:fill="FFFFFF" w:themeFill="background1"/>
+            <w:tcMar>
+              <w:left w:w="54" w:type="dxa"/>
+            </w:tcMar>
+          </w:tcPr>
+          <w:p>
+            <w:pPr>
+              <w:spacing w:after="120" w:line="240" w:lineRule="atLeast"/>
+              <w:rPr>
+                <w:rFonts w:ascii="Arial" w:hAnsi="Arial" w:cs="Arial"/>
+                <w:sz w:val="24"/>
+                <w:szCs w:val="24"/>
+              </w:rPr>
+            </w:pPr>
+            <w:r>
+              <w:rPr>
+                <w:rFonts w:ascii="Arial" w:hAnsi="Arial" w:cs="Arial"/>
+                <w:sz w:val="24"/>
+                <w:szCs w:val="24"/>
+              </w:rPr>
+              <w:t>O gerente responsável deve se reunir com a equipe e orientar os responsáveis pela execução para concluir a a</w:t>
+            </w:r>
+            <w:r>
+              <w:rPr>
+                <w:rFonts w:ascii="Arial" w:hAnsi="Arial" w:cs="Arial"/>
+                <w:sz w:val="24"/>
+                <w:szCs w:val="24"/>
+              </w:rPr>
+              <w:softHyphen/>
+              <w:t>tividade.Ajustes no cronograma serão feitos pelo gerente de projeto caso necessário.</w:t>
+            </w:r>
+          </w:p>
+        </w:tc>
+      </w:tr>
+      <w:tr>
+        <w:trPr>
+          <w:cantSplit/>
+        </w:trPr>
+        <w:tc>
+          <w:tcPr>
+            <w:tcW w:w="2834" w:type="dxa"/>
+            <w:tcBorders>
+              <w:top w:val="nil"/>
+              <w:left w:val="single" w:sz="2" w:space="0" w:color="000000"/>
+              <w:bottom w:val="single" w:sz="2" w:space="0" w:color="000000"/>
+              <w:right w:val="nil"/>
+            </w:tcBorders>
+            <w:shd w:val="clear" w:color="auto" w:fill="FFFFFF" w:themeFill="background1"/>
+            <w:tcMar>
+              <w:left w:w="54" w:type="dxa"/>
+            </w:tcMar>
+          </w:tcPr>
+          <w:p>
+            <w:pPr>
+              <w:pStyle w:val="Contedodatabela"/>
+              <w:rPr>
+                <w:rFonts w:ascii="Arial" w:hAnsi="Arial"/>
+                <w:b/>
+                <w:sz w:val="24"/>
+                <w:szCs w:val="24"/>
+              </w:rPr>
+            </w:pPr>
+            <w:r>
+              <w:rPr>
+                <w:rFonts w:ascii="Arial" w:hAnsi="Arial"/>
+                <w:b/>
+                <w:sz w:val="24"/>
+                <w:szCs w:val="24"/>
+              </w:rPr>
+              <w:t>Alta</w:t>
+            </w:r>
+          </w:p>
+        </w:tc>
+        <w:tc>
+          <w:tcPr>
+            <w:tcW w:w="4725" w:type="dxa"/>
+            <w:tcBorders>
+              <w:top w:val="nil"/>
+              <w:left w:val="single" w:sz="2" w:space="0" w:color="000000"/>
+              <w:bottom w:val="single" w:sz="2" w:space="0" w:color="000000"/>
+              <w:right w:val="single" w:sz="2" w:space="0" w:color="000000"/>
+            </w:tcBorders>
+            <w:shd w:val="clear" w:color="auto" w:fill="FFFFFF" w:themeFill="background1"/>
+            <w:tcMar>
+              <w:left w:w="54" w:type="dxa"/>
+            </w:tcMar>
+          </w:tcPr>
+          <w:p>
+            <w:pPr>
+              <w:spacing w:after="120" w:line="240" w:lineRule="atLeast"/>
+              <w:rPr>
+                <w:rFonts w:ascii="Arial" w:eastAsia="Times New Roman" w:hAnsi="Arial" w:cs="Arial"/>
+                <w:color w:val="00B050"/>
+                <w:sz w:val="24"/>
+                <w:szCs w:val="24"/>
+                <w:lang w:eastAsia="pt-BR"/>
+              </w:rPr>
+            </w:pPr>
+            <w:r>
+              <w:rPr>
+                <w:rFonts w:ascii="Arial" w:hAnsi="Arial" w:cs="Arial"/>
+                <w:sz w:val="24"/>
+                <w:szCs w:val="24"/>
+              </w:rPr>
+              <w:t>O gerente responsável deve replanejar a atividade, reajustando junto ao gerente de projeto o prazo para conclusão da mesma.</w:t>
+            </w:r>
+          </w:p>
+        </w:tc>
+      </w:tr>
+    </w:tbl>
+    <w:p>
+      <w:pPr>
+        <w:pStyle w:val="Ttulo1"/>
+        <w:ind w:firstLine="142"/>
+        <w:jc w:val="both"/>
         <w:rPr>
           <w:rFonts w:ascii="Arial" w:hAnsi="Arial" w:cs="Arial"/>
           <w:b/>
@@ -5843,18 +6330,37 @@
           <w:sz w:val="28"/>
           <w:szCs w:val="28"/>
         </w:rPr>
+      </w:pPr>
+      <w:r>
+        <w:rPr>
+          <w:rFonts w:ascii="Arial" w:hAnsi="Arial" w:cs="Arial"/>
+          <w:b/>
+          <w:color w:val="auto"/>
+          <w:sz w:val="28"/>
+          <w:szCs w:val="28"/>
+        </w:rPr>
+        <w:t>10</w:t>
+      </w:r>
+      <w:r>
+        <w:rPr>
+          <w:rFonts w:ascii="Arial" w:hAnsi="Arial" w:cs="Arial"/>
+          <w:b/>
+          <w:color w:val="auto"/>
+          <w:sz w:val="28"/>
+          <w:szCs w:val="28"/>
+        </w:rPr>
         <w:t>. Aprovação do Plano</w:t>
       </w:r>
     </w:p>
     <w:tbl>
       <w:tblPr>
-        <w:tblStyle w:val="TableGrid"/>
+        <w:tblStyle w:val="Tabelacomgrade"/>
         <w:tblW w:w="0" w:type="auto"/>
-        <w:tblLook w:val="04A0" w:firstRow="1" w:lastRow="0" w:firstColumn="1" w:lastColumn="0" w:noHBand="0" w:noVBand="1"/>
+        <w:tblLook w:val="04A0"/>
       </w:tblPr>
       <w:tblGrid>
-        <w:gridCol w:w="2627"/>
-        <w:gridCol w:w="3533"/>
+        <w:gridCol w:w="2626"/>
+        <w:gridCol w:w="3534"/>
         <w:gridCol w:w="2560"/>
       </w:tblGrid>
       <w:tr>
@@ -6015,7 +6521,7 @@
                 <w:lang w:eastAsia="pt-BR"/>
               </w:rPr>
               <w:drawing>
-                <wp:inline distT="0" distB="0" distL="0" distR="0" wp14:anchorId="595B55FE" wp14:editId="77359ADC">
+                <wp:inline distT="0" distB="0" distL="0" distR="0">
                   <wp:extent cx="1637665" cy="582898"/>
                   <wp:effectExtent l="0" t="0" r="0" b="0"/>
                   <wp:docPr id="3" name="Picture 3"/>
@@ -6033,7 +6539,7 @@
                           <a:blip r:embed="rId18">
                             <a:extLst>
                               <a:ext uri="{28A0092B-C50C-407E-A947-70E740481C1C}">
-                                <a14:useLocalDpi xmlns:a14="http://schemas.microsoft.com/office/drawing/2010/main" val="0"/>
+                                <a14:useLocalDpi xmlns:a14="http://schemas.microsoft.com/office/drawing/2010/main" xmlns:wps="http://schemas.microsoft.com/office/word/2010/wordprocessingShape" xmlns:wpi="http://schemas.microsoft.com/office/word/2010/wordprocessingInk" xmlns:wpg="http://schemas.microsoft.com/office/word/2010/wordprocessingGroup" xmlns:w15="http://schemas.microsoft.com/office/word/2012/wordml" xmlns:w14="http://schemas.microsoft.com/office/word/2010/wordml" xmlns:w="http://schemas.openxmlformats.org/wordprocessingml/2006/main" xmlns:w10="urn:schemas-microsoft-com:office:word" xmlns:wp14="http://schemas.microsoft.com/office/word/2010/wordprocessingDrawing" xmlns:v="urn:schemas-microsoft-com:vml" xmlns:o="urn:schemas-microsoft-com:office:office" xmlns:mc="http://schemas.openxmlformats.org/markup-compatibility/2006" xmlns:wpc="http://schemas.microsoft.com/office/word/2010/wordprocessingCanvas" xmlns="" val="0"/>
                               </a:ext>
                             </a:extLst>
                           </a:blip>
@@ -6148,7 +6654,7 @@
                 <w:lang w:eastAsia="pt-BR"/>
               </w:rPr>
               <w:drawing>
-                <wp:inline distT="0" distB="0" distL="0" distR="0" wp14:anchorId="003B1158" wp14:editId="36E7842B">
+                <wp:inline distT="0" distB="0" distL="0" distR="0">
                   <wp:extent cx="2106298" cy="555506"/>
                   <wp:effectExtent l="0" t="0" r="0" b="0"/>
                   <wp:docPr id="2" name="Picture 2"/>
@@ -6166,7 +6672,7 @@
                           <a:blip r:embed="rId19">
                             <a:extLst>
                               <a:ext uri="{28A0092B-C50C-407E-A947-70E740481C1C}">
-                                <a14:useLocalDpi xmlns:a14="http://schemas.microsoft.com/office/drawing/2010/main" val="0"/>
+                                <a14:useLocalDpi xmlns:a14="http://schemas.microsoft.com/office/drawing/2010/main" xmlns:wps="http://schemas.microsoft.com/office/word/2010/wordprocessingShape" xmlns:wpi="http://schemas.microsoft.com/office/word/2010/wordprocessingInk" xmlns:wpg="http://schemas.microsoft.com/office/word/2010/wordprocessingGroup" xmlns:w15="http://schemas.microsoft.com/office/word/2012/wordml" xmlns:w14="http://schemas.microsoft.com/office/word/2010/wordml" xmlns:w="http://schemas.openxmlformats.org/wordprocessingml/2006/main" xmlns:w10="urn:schemas-microsoft-com:office:word" xmlns:wp14="http://schemas.microsoft.com/office/word/2010/wordprocessingDrawing" xmlns:v="urn:schemas-microsoft-com:vml" xmlns:o="urn:schemas-microsoft-com:office:office" xmlns:mc="http://schemas.openxmlformats.org/markup-compatibility/2006" xmlns:wpc="http://schemas.microsoft.com/office/word/2010/wordprocessingCanvas" xmlns="" val="0"/>
                               </a:ext>
                             </a:extLst>
                           </a:blip>
@@ -6250,8 +6756,8 @@
 </file>
 
 <file path=word/endnotes.xml><?xml version="1.0" encoding="utf-8"?>
-<w:endnotes xmlns:wpc="http://schemas.microsoft.com/office/word/2010/wordprocessingCanvas" xmlns:mc="http://schemas.openxmlformats.org/markup-compatibility/2006" xmlns:o="urn:schemas-microsoft-com:office:office" xmlns:r="http://schemas.openxmlformats.org/officeDocument/2006/relationships" xmlns:m="http://schemas.openxmlformats.org/officeDocument/2006/math" xmlns:v="urn:schemas-microsoft-com:vml" xmlns:wp14="http://schemas.microsoft.com/office/word/2010/wordprocessingDrawing" xmlns:wp="http://schemas.openxmlformats.org/drawingml/2006/wordprocessingDrawing" xmlns:w10="urn:schemas-microsoft-com:office:word" xmlns:w="http://schemas.openxmlformats.org/wordprocessingml/2006/main" xmlns:w14="http://schemas.microsoft.com/office/word/2010/wordml" xmlns:w15="http://schemas.microsoft.com/office/word/2012/wordml" xmlns:wpg="http://schemas.microsoft.com/office/word/2010/wordprocessingGroup" xmlns:wpi="http://schemas.microsoft.com/office/word/2010/wordprocessingInk" xmlns:wne="http://schemas.microsoft.com/office/word/2006/wordml" xmlns:wps="http://schemas.microsoft.com/office/word/2010/wordprocessingShape" mc:Ignorable="w14 w15 wp14">
-  <w:endnote w:type="separator" w:id="-1">
+<w:endnotes xmlns:ve="http://schemas.openxmlformats.org/markup-compatibility/2006" xmlns:o="urn:schemas-microsoft-com:office:office" xmlns:r="http://schemas.openxmlformats.org/officeDocument/2006/relationships" xmlns:m="http://schemas.openxmlformats.org/officeDocument/2006/math" xmlns:v="urn:schemas-microsoft-com:vml" xmlns:wp="http://schemas.openxmlformats.org/drawingml/2006/wordprocessingDrawing" xmlns:w10="urn:schemas-microsoft-com:office:word" xmlns:w="http://schemas.openxmlformats.org/wordprocessingml/2006/main" xmlns:wne="http://schemas.microsoft.com/office/word/2006/wordml">
+  <w:endnote w:type="separator" w:id="0">
     <w:p>
       <w:pPr>
         <w:spacing w:line="240" w:lineRule="auto"/>
@@ -6261,7 +6767,7 @@
       </w:r>
     </w:p>
   </w:endnote>
-  <w:endnote w:type="continuationSeparator" w:id="0">
+  <w:endnote w:type="continuationSeparator" w:id="1">
     <w:p>
       <w:pPr>
         <w:spacing w:line="240" w:lineRule="auto"/>
@@ -6275,8 +6781,8 @@
 </file>
 
 <file path=word/footnotes.xml><?xml version="1.0" encoding="utf-8"?>
-<w:footnotes xmlns:wpc="http://schemas.microsoft.com/office/word/2010/wordprocessingCanvas" xmlns:mc="http://schemas.openxmlformats.org/markup-compatibility/2006" xmlns:o="urn:schemas-microsoft-com:office:office" xmlns:r="http://schemas.openxmlformats.org/officeDocument/2006/relationships" xmlns:m="http://schemas.openxmlformats.org/officeDocument/2006/math" xmlns:v="urn:schemas-microsoft-com:vml" xmlns:wp14="http://schemas.microsoft.com/office/word/2010/wordprocessingDrawing" xmlns:wp="http://schemas.openxmlformats.org/drawingml/2006/wordprocessingDrawing" xmlns:w10="urn:schemas-microsoft-com:office:word" xmlns:w="http://schemas.openxmlformats.org/wordprocessingml/2006/main" xmlns:w14="http://schemas.microsoft.com/office/word/2010/wordml" xmlns:w15="http://schemas.microsoft.com/office/word/2012/wordml" xmlns:wpg="http://schemas.microsoft.com/office/word/2010/wordprocessingGroup" xmlns:wpi="http://schemas.microsoft.com/office/word/2010/wordprocessingInk" xmlns:wne="http://schemas.microsoft.com/office/word/2006/wordml" xmlns:wps="http://schemas.microsoft.com/office/word/2010/wordprocessingShape" mc:Ignorable="w14 w15 wp14">
-  <w:footnote w:type="separator" w:id="-1">
+<w:footnotes xmlns:ve="http://schemas.openxmlformats.org/markup-compatibility/2006" xmlns:o="urn:schemas-microsoft-com:office:office" xmlns:r="http://schemas.openxmlformats.org/officeDocument/2006/relationships" xmlns:m="http://schemas.openxmlformats.org/officeDocument/2006/math" xmlns:v="urn:schemas-microsoft-com:vml" xmlns:wp="http://schemas.openxmlformats.org/drawingml/2006/wordprocessingDrawing" xmlns:w10="urn:schemas-microsoft-com:office:word" xmlns:w="http://schemas.openxmlformats.org/wordprocessingml/2006/main" xmlns:wne="http://schemas.microsoft.com/office/word/2006/wordml">
+  <w:footnote w:type="separator" w:id="0">
     <w:p>
       <w:pPr>
         <w:spacing w:line="240" w:lineRule="auto"/>
@@ -6286,7 +6792,7 @@
       </w:r>
     </w:p>
   </w:footnote>
-  <w:footnote w:type="continuationSeparator" w:id="0">
+  <w:footnote w:type="continuationSeparator" w:id="1">
     <w:p>
       <w:pPr>
         <w:spacing w:line="240" w:lineRule="auto"/>
@@ -6300,8 +6806,8 @@
 </file>
 
 <file path=word/numbering.xml><?xml version="1.0" encoding="utf-8"?>
-<w:numbering xmlns:wpc="http://schemas.microsoft.com/office/word/2010/wordprocessingCanvas" xmlns:mc="http://schemas.openxmlformats.org/markup-compatibility/2006" xmlns:o="urn:schemas-microsoft-com:office:office" xmlns:r="http://schemas.openxmlformats.org/officeDocument/2006/relationships" xmlns:m="http://schemas.openxmlformats.org/officeDocument/2006/math" xmlns:v="urn:schemas-microsoft-com:vml" xmlns:wp14="http://schemas.microsoft.com/office/word/2010/wordprocessingDrawing" xmlns:wp="http://schemas.openxmlformats.org/drawingml/2006/wordprocessingDrawing" xmlns:w10="urn:schemas-microsoft-com:office:word" xmlns:w="http://schemas.openxmlformats.org/wordprocessingml/2006/main" xmlns:w14="http://schemas.microsoft.com/office/word/2010/wordml" xmlns:w15="http://schemas.microsoft.com/office/word/2012/wordml" xmlns:wpg="http://schemas.microsoft.com/office/word/2010/wordprocessingGroup" xmlns:wpi="http://schemas.microsoft.com/office/word/2010/wordprocessingInk" xmlns:wne="http://schemas.microsoft.com/office/word/2006/wordml" xmlns:wps="http://schemas.microsoft.com/office/word/2010/wordprocessingShape" mc:Ignorable="w14 w15 wp14">
-  <w:abstractNum w:abstractNumId="0" w15:restartNumberingAfterBreak="0">
+<w:numbering xmlns:ve="http://schemas.openxmlformats.org/markup-compatibility/2006" xmlns:o="urn:schemas-microsoft-com:office:office" xmlns:r="http://schemas.openxmlformats.org/officeDocument/2006/relationships" xmlns:m="http://schemas.openxmlformats.org/officeDocument/2006/math" xmlns:v="urn:schemas-microsoft-com:vml" xmlns:wp="http://schemas.openxmlformats.org/drawingml/2006/wordprocessingDrawing" xmlns:w10="urn:schemas-microsoft-com:office:word" xmlns:w="http://schemas.openxmlformats.org/wordprocessingml/2006/main" xmlns:wne="http://schemas.microsoft.com/office/word/2006/wordml">
+  <w:abstractNum w:abstractNumId="0">
     <w:nsid w:val="427B184E"/>
     <w:multiLevelType w:val="hybridMultilevel"/>
     <w:tmpl w:val="43080E8C"/>
@@ -6414,7 +6920,7 @@
       </w:rPr>
     </w:lvl>
   </w:abstractNum>
-  <w:abstractNum w:abstractNumId="1" w15:restartNumberingAfterBreak="0">
+  <w:abstractNum w:abstractNumId="1">
     <w:nsid w:val="4BA376B9"/>
     <w:multiLevelType w:val="hybridMultilevel"/>
     <w:tmpl w:val="ED569F1C"/>
@@ -6527,7 +7033,7 @@
       </w:rPr>
     </w:lvl>
   </w:abstractNum>
-  <w:abstractNum w:abstractNumId="2" w15:restartNumberingAfterBreak="0">
+  <w:abstractNum w:abstractNumId="2">
     <w:nsid w:val="71145A01"/>
     <w:multiLevelType w:val="multilevel"/>
     <w:tmpl w:val="43C2000A"/>
@@ -6653,7 +7159,7 @@
 </file>
 
 <file path=word/styles.xml><?xml version="1.0" encoding="utf-8"?>
-<w:styles xmlns:mc="http://schemas.openxmlformats.org/markup-compatibility/2006" xmlns:r="http://schemas.openxmlformats.org/officeDocument/2006/relationships" xmlns:w="http://schemas.openxmlformats.org/wordprocessingml/2006/main" xmlns:w14="http://schemas.microsoft.com/office/word/2010/wordml" xmlns:w15="http://schemas.microsoft.com/office/word/2012/wordml" mc:Ignorable="w14 w15">
+<w:styles xmlns:r="http://schemas.openxmlformats.org/officeDocument/2006/relationships" xmlns:w="http://schemas.openxmlformats.org/wordprocessingml/2006/main">
   <w:docDefaults>
     <w:rPrDefault>
       <w:rPr>
@@ -6669,378 +7175,144 @@
       </w:pPr>
     </w:pPrDefault>
   </w:docDefaults>
-  <w:latentStyles w:defLockedState="0" w:defUIPriority="99" w:defSemiHidden="0" w:defUnhideWhenUsed="0" w:defQFormat="0" w:count="371">
-    <w:lsdException w:name="Normal" w:uiPriority="0" w:qFormat="1"/>
-    <w:lsdException w:name="heading 1" w:uiPriority="9" w:qFormat="1"/>
-    <w:lsdException w:name="heading 2" w:semiHidden="1" w:uiPriority="9" w:unhideWhenUsed="1" w:qFormat="1"/>
-    <w:lsdException w:name="heading 3" w:semiHidden="1" w:uiPriority="9" w:unhideWhenUsed="1" w:qFormat="1"/>
-    <w:lsdException w:name="heading 4" w:semiHidden="1" w:uiPriority="9" w:unhideWhenUsed="1" w:qFormat="1"/>
-    <w:lsdException w:name="heading 5" w:semiHidden="1" w:uiPriority="9" w:unhideWhenUsed="1" w:qFormat="1"/>
-    <w:lsdException w:name="heading 6" w:semiHidden="1" w:uiPriority="9" w:unhideWhenUsed="1" w:qFormat="1"/>
-    <w:lsdException w:name="heading 7" w:semiHidden="1" w:uiPriority="9" w:unhideWhenUsed="1" w:qFormat="1"/>
-    <w:lsdException w:name="heading 8" w:semiHidden="1" w:uiPriority="9" w:unhideWhenUsed="1" w:qFormat="1"/>
-    <w:lsdException w:name="heading 9" w:semiHidden="1" w:uiPriority="9" w:unhideWhenUsed="1" w:qFormat="1"/>
-    <w:lsdException w:name="index 1" w:semiHidden="1" w:unhideWhenUsed="1"/>
-    <w:lsdException w:name="index 2" w:semiHidden="1" w:unhideWhenUsed="1"/>
-    <w:lsdException w:name="index 3" w:semiHidden="1" w:unhideWhenUsed="1"/>
-    <w:lsdException w:name="index 4" w:semiHidden="1" w:unhideWhenUsed="1"/>
-    <w:lsdException w:name="index 5" w:semiHidden="1" w:unhideWhenUsed="1"/>
-    <w:lsdException w:name="index 6" w:semiHidden="1" w:unhideWhenUsed="1"/>
-    <w:lsdException w:name="index 7" w:semiHidden="1" w:unhideWhenUsed="1"/>
-    <w:lsdException w:name="index 8" w:semiHidden="1" w:unhideWhenUsed="1"/>
-    <w:lsdException w:name="index 9" w:semiHidden="1" w:unhideWhenUsed="1"/>
-    <w:lsdException w:name="toc 1" w:semiHidden="1" w:uiPriority="39" w:unhideWhenUsed="1"/>
-    <w:lsdException w:name="toc 2" w:semiHidden="1" w:uiPriority="39" w:unhideWhenUsed="1"/>
-    <w:lsdException w:name="toc 3" w:semiHidden="1" w:uiPriority="39" w:unhideWhenUsed="1"/>
-    <w:lsdException w:name="toc 4" w:semiHidden="1" w:uiPriority="39" w:unhideWhenUsed="1"/>
-    <w:lsdException w:name="toc 5" w:semiHidden="1" w:uiPriority="39" w:unhideWhenUsed="1"/>
-    <w:lsdException w:name="toc 6" w:semiHidden="1" w:uiPriority="39" w:unhideWhenUsed="1"/>
-    <w:lsdException w:name="toc 7" w:semiHidden="1" w:uiPriority="39" w:unhideWhenUsed="1"/>
-    <w:lsdException w:name="toc 8" w:semiHidden="1" w:uiPriority="39" w:unhideWhenUsed="1"/>
-    <w:lsdException w:name="toc 9" w:semiHidden="1" w:uiPriority="39" w:unhideWhenUsed="1"/>
-    <w:lsdException w:name="Normal Indent" w:semiHidden="1" w:unhideWhenUsed="1"/>
-    <w:lsdException w:name="footnote text" w:semiHidden="1" w:unhideWhenUsed="1"/>
-    <w:lsdException w:name="annotation text" w:semiHidden="1" w:unhideWhenUsed="1"/>
-    <w:lsdException w:name="header" w:semiHidden="1" w:unhideWhenUsed="1"/>
-    <w:lsdException w:name="footer" w:semiHidden="1" w:unhideWhenUsed="1"/>
-    <w:lsdException w:name="index heading" w:semiHidden="1" w:unhideWhenUsed="1"/>
-    <w:lsdException w:name="caption" w:semiHidden="1" w:uiPriority="35" w:unhideWhenUsed="1" w:qFormat="1"/>
-    <w:lsdException w:name="table of figures" w:semiHidden="1" w:unhideWhenUsed="1"/>
-    <w:lsdException w:name="envelope address" w:semiHidden="1" w:unhideWhenUsed="1"/>
-    <w:lsdException w:name="envelope return" w:semiHidden="1" w:unhideWhenUsed="1"/>
-    <w:lsdException w:name="footnote reference" w:semiHidden="1" w:unhideWhenUsed="1"/>
-    <w:lsdException w:name="annotation reference" w:semiHidden="1" w:unhideWhenUsed="1"/>
-    <w:lsdException w:name="line number" w:semiHidden="1" w:unhideWhenUsed="1"/>
-    <w:lsdException w:name="page number" w:semiHidden="1" w:unhideWhenUsed="1"/>
-    <w:lsdException w:name="endnote reference" w:semiHidden="1" w:unhideWhenUsed="1"/>
-    <w:lsdException w:name="endnote text" w:semiHidden="1" w:unhideWhenUsed="1"/>
-    <w:lsdException w:name="table of authorities" w:semiHidden="1" w:unhideWhenUsed="1"/>
-    <w:lsdException w:name="macro" w:semiHidden="1" w:unhideWhenUsed="1"/>
-    <w:lsdException w:name="toa heading" w:semiHidden="1" w:unhideWhenUsed="1"/>
-    <w:lsdException w:name="List" w:semiHidden="1" w:unhideWhenUsed="1"/>
-    <w:lsdException w:name="List Bullet" w:semiHidden="1" w:unhideWhenUsed="1"/>
-    <w:lsdException w:name="List Number" w:semiHidden="1" w:unhideWhenUsed="1"/>
-    <w:lsdException w:name="List 2" w:semiHidden="1" w:unhideWhenUsed="1"/>
-    <w:lsdException w:name="List 3" w:semiHidden="1" w:unhideWhenUsed="1"/>
-    <w:lsdException w:name="List 4" w:semiHidden="1" w:unhideWhenUsed="1"/>
-    <w:lsdException w:name="List 5" w:semiHidden="1" w:unhideWhenUsed="1"/>
-    <w:lsdException w:name="List Bullet 2" w:semiHidden="1" w:unhideWhenUsed="1"/>
-    <w:lsdException w:name="List Bullet 3" w:semiHidden="1" w:unhideWhenUsed="1"/>
-    <w:lsdException w:name="List Bullet 4" w:semiHidden="1" w:unhideWhenUsed="1"/>
-    <w:lsdException w:name="List Bullet 5" w:semiHidden="1" w:unhideWhenUsed="1"/>
-    <w:lsdException w:name="List Number 2" w:semiHidden="1" w:unhideWhenUsed="1"/>
-    <w:lsdException w:name="List Number 3" w:semiHidden="1" w:unhideWhenUsed="1"/>
-    <w:lsdException w:name="List Number 4" w:semiHidden="1" w:unhideWhenUsed="1"/>
-    <w:lsdException w:name="List Number 5" w:semiHidden="1" w:unhideWhenUsed="1"/>
-    <w:lsdException w:name="Title" w:uiPriority="10" w:qFormat="1"/>
-    <w:lsdException w:name="Closing" w:semiHidden="1" w:unhideWhenUsed="1"/>
-    <w:lsdException w:name="Signature" w:semiHidden="1" w:unhideWhenUsed="1"/>
-    <w:lsdException w:name="Default Paragraph Font" w:semiHidden="1" w:uiPriority="1" w:unhideWhenUsed="1"/>
-    <w:lsdException w:name="Body Text" w:semiHidden="1" w:unhideWhenUsed="1"/>
-    <w:lsdException w:name="Body Text Indent" w:semiHidden="1" w:unhideWhenUsed="1"/>
-    <w:lsdException w:name="List Continue" w:semiHidden="1" w:unhideWhenUsed="1"/>
-    <w:lsdException w:name="List Continue 2" w:semiHidden="1" w:unhideWhenUsed="1"/>
-    <w:lsdException w:name="List Continue 3" w:semiHidden="1" w:unhideWhenUsed="1"/>
-    <w:lsdException w:name="List Continue 4" w:semiHidden="1" w:unhideWhenUsed="1"/>
-    <w:lsdException w:name="List Continue 5" w:semiHidden="1" w:unhideWhenUsed="1"/>
-    <w:lsdException w:name="Message Header" w:semiHidden="1" w:unhideWhenUsed="1"/>
-    <w:lsdException w:name="Subtitle" w:uiPriority="11" w:qFormat="1"/>
-    <w:lsdException w:name="Salutation" w:semiHidden="1" w:unhideWhenUsed="1"/>
-    <w:lsdException w:name="Date" w:semiHidden="1" w:unhideWhenUsed="1"/>
-    <w:lsdException w:name="Body Text First Indent" w:semiHidden="1" w:unhideWhenUsed="1"/>
-    <w:lsdException w:name="Body Text First Indent 2" w:semiHidden="1" w:unhideWhenUsed="1"/>
-    <w:lsdException w:name="Note Heading" w:semiHidden="1" w:unhideWhenUsed="1"/>
-    <w:lsdException w:name="Body Text 2" w:semiHidden="1" w:unhideWhenUsed="1"/>
-    <w:lsdException w:name="Body Text 3" w:semiHidden="1" w:unhideWhenUsed="1"/>
-    <w:lsdException w:name="Body Text Indent 2" w:semiHidden="1" w:unhideWhenUsed="1"/>
-    <w:lsdException w:name="Body Text Indent 3" w:semiHidden="1" w:unhideWhenUsed="1"/>
-    <w:lsdException w:name="Block Text" w:semiHidden="1" w:unhideWhenUsed="1"/>
-    <w:lsdException w:name="Hyperlink" w:semiHidden="1" w:unhideWhenUsed="1"/>
-    <w:lsdException w:name="FollowedHyperlink" w:semiHidden="1" w:unhideWhenUsed="1"/>
-    <w:lsdException w:name="Strong" w:uiPriority="22" w:qFormat="1"/>
-    <w:lsdException w:name="Emphasis" w:uiPriority="20" w:qFormat="1"/>
-    <w:lsdException w:name="Document Map" w:semiHidden="1" w:unhideWhenUsed="1"/>
-    <w:lsdException w:name="Plain Text" w:semiHidden="1" w:unhideWhenUsed="1"/>
-    <w:lsdException w:name="E-mail Signature" w:semiHidden="1" w:unhideWhenUsed="1"/>
-    <w:lsdException w:name="HTML Top of Form" w:semiHidden="1" w:unhideWhenUsed="1"/>
-    <w:lsdException w:name="HTML Bottom of Form" w:semiHidden="1" w:unhideWhenUsed="1"/>
-    <w:lsdException w:name="Normal (Web)" w:semiHidden="1" w:unhideWhenUsed="1"/>
-    <w:lsdException w:name="HTML Acronym" w:semiHidden="1" w:unhideWhenUsed="1"/>
-    <w:lsdException w:name="HTML Address" w:semiHidden="1" w:unhideWhenUsed="1"/>
-    <w:lsdException w:name="HTML Cite" w:semiHidden="1" w:unhideWhenUsed="1"/>
-    <w:lsdException w:name="HTML Code" w:semiHidden="1" w:unhideWhenUsed="1"/>
-    <w:lsdException w:name="HTML Definition" w:semiHidden="1" w:unhideWhenUsed="1"/>
-    <w:lsdException w:name="HTML Keyboard" w:semiHidden="1" w:unhideWhenUsed="1"/>
-    <w:lsdException w:name="HTML Preformatted" w:semiHidden="1" w:unhideWhenUsed="1"/>
-    <w:lsdException w:name="HTML Sample" w:semiHidden="1" w:unhideWhenUsed="1"/>
-    <w:lsdException w:name="HTML Typewriter" w:semiHidden="1" w:unhideWhenUsed="1"/>
-    <w:lsdException w:name="HTML Variable" w:semiHidden="1" w:unhideWhenUsed="1"/>
-    <w:lsdException w:name="Normal Table" w:semiHidden="1" w:unhideWhenUsed="1"/>
-    <w:lsdException w:name="annotation subject" w:semiHidden="1" w:unhideWhenUsed="1"/>
-    <w:lsdException w:name="No List" w:semiHidden="1" w:unhideWhenUsed="1"/>
-    <w:lsdException w:name="Outline List 1" w:semiHidden="1" w:unhideWhenUsed="1"/>
-    <w:lsdException w:name="Outline List 2" w:semiHidden="1" w:unhideWhenUsed="1"/>
-    <w:lsdException w:name="Outline List 3" w:semiHidden="1" w:unhideWhenUsed="1"/>
-    <w:lsdException w:name="Table Simple 1" w:semiHidden="1" w:unhideWhenUsed="1"/>
-    <w:lsdException w:name="Table Simple 2" w:semiHidden="1" w:unhideWhenUsed="1"/>
-    <w:lsdException w:name="Table Simple 3" w:semiHidden="1" w:unhideWhenUsed="1"/>
-    <w:lsdException w:name="Table Classic 1" w:semiHidden="1" w:unhideWhenUsed="1"/>
-    <w:lsdException w:name="Table Classic 2" w:semiHidden="1" w:unhideWhenUsed="1"/>
-    <w:lsdException w:name="Table Classic 3" w:semiHidden="1" w:unhideWhenUsed="1"/>
-    <w:lsdException w:name="Table Classic 4" w:semiHidden="1" w:unhideWhenUsed="1"/>
-    <w:lsdException w:name="Table Colorful 1" w:semiHidden="1" w:unhideWhenUsed="1"/>
-    <w:lsdException w:name="Table Colorful 2" w:semiHidden="1" w:unhideWhenUsed="1"/>
-    <w:lsdException w:name="Table Colorful 3" w:semiHidden="1" w:unhideWhenUsed="1"/>
-    <w:lsdException w:name="Table Columns 1" w:semiHidden="1" w:unhideWhenUsed="1"/>
-    <w:lsdException w:name="Table Columns 2" w:semiHidden="1" w:unhideWhenUsed="1"/>
-    <w:lsdException w:name="Table Columns 3" w:semiHidden="1" w:unhideWhenUsed="1"/>
-    <w:lsdException w:name="Table Columns 4" w:semiHidden="1" w:unhideWhenUsed="1"/>
-    <w:lsdException w:name="Table Columns 5" w:semiHidden="1" w:unhideWhenUsed="1"/>
-    <w:lsdException w:name="Table Grid 1" w:semiHidden="1" w:unhideWhenUsed="1"/>
-    <w:lsdException w:name="Table Grid 2" w:semiHidden="1" w:unhideWhenUsed="1"/>
-    <w:lsdException w:name="Table Grid 3" w:semiHidden="1" w:unhideWhenUsed="1"/>
-    <w:lsdException w:name="Table Grid 4" w:semiHidden="1" w:unhideWhenUsed="1"/>
-    <w:lsdException w:name="Table Grid 5" w:semiHidden="1" w:unhideWhenUsed="1"/>
-    <w:lsdException w:name="Table Grid 6" w:semiHidden="1" w:unhideWhenUsed="1"/>
-    <w:lsdException w:name="Table Grid 7" w:semiHidden="1" w:unhideWhenUsed="1"/>
-    <w:lsdException w:name="Table Grid 8" w:semiHidden="1" w:unhideWhenUsed="1"/>
-    <w:lsdException w:name="Table List 1" w:semiHidden="1" w:unhideWhenUsed="1"/>
-    <w:lsdException w:name="Table List 2" w:semiHidden="1" w:unhideWhenUsed="1"/>
-    <w:lsdException w:name="Table List 3" w:semiHidden="1" w:unhideWhenUsed="1"/>
-    <w:lsdException w:name="Table List 4" w:semiHidden="1" w:unhideWhenUsed="1"/>
-    <w:lsdException w:name="Table List 5" w:semiHidden="1" w:unhideWhenUsed="1"/>
-    <w:lsdException w:name="Table List 6" w:semiHidden="1" w:unhideWhenUsed="1"/>
-    <w:lsdException w:name="Table List 7" w:semiHidden="1" w:unhideWhenUsed="1"/>
-    <w:lsdException w:name="Table List 8" w:semiHidden="1" w:unhideWhenUsed="1"/>
-    <w:lsdException w:name="Table 3D effects 1" w:semiHidden="1" w:unhideWhenUsed="1"/>
-    <w:lsdException w:name="Table 3D effects 2" w:semiHidden="1" w:unhideWhenUsed="1"/>
-    <w:lsdException w:name="Table 3D effects 3" w:semiHidden="1" w:unhideWhenUsed="1"/>
-    <w:lsdException w:name="Table Contemporary" w:semiHidden="1" w:unhideWhenUsed="1"/>
-    <w:lsdException w:name="Table Elegant" w:semiHidden="1" w:unhideWhenUsed="1"/>
-    <w:lsdException w:name="Table Professional" w:semiHidden="1" w:unhideWhenUsed="1"/>
-    <w:lsdException w:name="Table Subtle 1" w:semiHidden="1" w:unhideWhenUsed="1"/>
-    <w:lsdException w:name="Table Subtle 2" w:semiHidden="1" w:unhideWhenUsed="1"/>
-    <w:lsdException w:name="Table Web 1" w:semiHidden="1" w:unhideWhenUsed="1"/>
-    <w:lsdException w:name="Table Web 2" w:semiHidden="1" w:unhideWhenUsed="1"/>
-    <w:lsdException w:name="Table Web 3" w:semiHidden="1" w:unhideWhenUsed="1"/>
-    <w:lsdException w:name="Balloon Text" w:semiHidden="1" w:unhideWhenUsed="1"/>
-    <w:lsdException w:name="Table Grid" w:uiPriority="59"/>
-    <w:lsdException w:name="Table Theme" w:semiHidden="1" w:unhideWhenUsed="1"/>
-    <w:lsdException w:name="Placeholder Text" w:semiHidden="1"/>
-    <w:lsdException w:name="No Spacing" w:uiPriority="1" w:qFormat="1"/>
-    <w:lsdException w:name="Light Shading" w:uiPriority="60"/>
-    <w:lsdException w:name="Light List" w:uiPriority="61"/>
-    <w:lsdException w:name="Light Grid" w:uiPriority="62"/>
-    <w:lsdException w:name="Medium Shading 1" w:uiPriority="63"/>
-    <w:lsdException w:name="Medium Shading 2" w:uiPriority="64"/>
-    <w:lsdException w:name="Medium List 1" w:uiPriority="65"/>
-    <w:lsdException w:name="Medium List 2" w:uiPriority="66"/>
-    <w:lsdException w:name="Medium Grid 1" w:uiPriority="67"/>
-    <w:lsdException w:name="Medium Grid 2" w:uiPriority="68"/>
-    <w:lsdException w:name="Medium Grid 3" w:uiPriority="69"/>
-    <w:lsdException w:name="Dark List" w:uiPriority="70"/>
-    <w:lsdException w:name="Colorful Shading" w:uiPriority="71"/>
-    <w:lsdException w:name="Colorful List" w:uiPriority="72"/>
-    <w:lsdException w:name="Colorful Grid" w:uiPriority="73"/>
-    <w:lsdException w:name="Light Shading Accent 1" w:uiPriority="60"/>
-    <w:lsdException w:name="Light List Accent 1" w:uiPriority="61"/>
-    <w:lsdException w:name="Light Grid Accent 1" w:uiPriority="62"/>
-    <w:lsdException w:name="Medium Shading 1 Accent 1" w:uiPriority="63"/>
-    <w:lsdException w:name="Medium Shading 2 Accent 1" w:uiPriority="64"/>
-    <w:lsdException w:name="Medium List 1 Accent 1" w:uiPriority="65"/>
-    <w:lsdException w:name="Revision" w:semiHidden="1"/>
-    <w:lsdException w:name="List Paragraph" w:uiPriority="34" w:qFormat="1"/>
-    <w:lsdException w:name="Quote" w:uiPriority="29" w:qFormat="1"/>
-    <w:lsdException w:name="Intense Quote" w:uiPriority="30" w:qFormat="1"/>
-    <w:lsdException w:name="Medium List 2 Accent 1" w:uiPriority="66"/>
-    <w:lsdException w:name="Medium Grid 1 Accent 1" w:uiPriority="67"/>
-    <w:lsdException w:name="Medium Grid 2 Accent 1" w:uiPriority="68"/>
-    <w:lsdException w:name="Medium Grid 3 Accent 1" w:uiPriority="69"/>
-    <w:lsdException w:name="Dark List Accent 1" w:uiPriority="70"/>
-    <w:lsdException w:name="Colorful Shading Accent 1" w:uiPriority="71"/>
-    <w:lsdException w:name="Colorful List Accent 1" w:uiPriority="72"/>
-    <w:lsdException w:name="Colorful Grid Accent 1" w:uiPriority="73"/>
-    <w:lsdException w:name="Light Shading Accent 2" w:uiPriority="60"/>
-    <w:lsdException w:name="Light List Accent 2" w:uiPriority="61"/>
-    <w:lsdException w:name="Light Grid Accent 2" w:uiPriority="62"/>
-    <w:lsdException w:name="Medium Shading 1 Accent 2" w:uiPriority="63"/>
-    <w:lsdException w:name="Medium Shading 2 Accent 2" w:uiPriority="64"/>
-    <w:lsdException w:name="Medium List 1 Accent 2" w:uiPriority="65"/>
-    <w:lsdException w:name="Medium List 2 Accent 2" w:uiPriority="66"/>
-    <w:lsdException w:name="Medium Grid 1 Accent 2" w:uiPriority="67"/>
-    <w:lsdException w:name="Medium Grid 2 Accent 2" w:uiPriority="68"/>
-    <w:lsdException w:name="Medium Grid 3 Accent 2" w:uiPriority="69"/>
-    <w:lsdException w:name="Dark List Accent 2" w:uiPriority="70"/>
-    <w:lsdException w:name="Colorful Shading Accent 2" w:uiPriority="71"/>
-    <w:lsdException w:name="Colorful List Accent 2" w:uiPriority="72"/>
-    <w:lsdException w:name="Colorful Grid Accent 2" w:uiPriority="73"/>
-    <w:lsdException w:name="Light Shading Accent 3" w:uiPriority="60"/>
-    <w:lsdException w:name="Light List Accent 3" w:uiPriority="61"/>
-    <w:lsdException w:name="Light Grid Accent 3" w:uiPriority="62"/>
-    <w:lsdException w:name="Medium Shading 1 Accent 3" w:uiPriority="63"/>
-    <w:lsdException w:name="Medium Shading 2 Accent 3" w:uiPriority="64"/>
-    <w:lsdException w:name="Medium List 1 Accent 3" w:uiPriority="65"/>
-    <w:lsdException w:name="Medium List 2 Accent 3" w:uiPriority="66"/>
-    <w:lsdException w:name="Medium Grid 1 Accent 3" w:uiPriority="67"/>
-    <w:lsdException w:name="Medium Grid 2 Accent 3" w:uiPriority="68"/>
-    <w:lsdException w:name="Medium Grid 3 Accent 3" w:uiPriority="69"/>
-    <w:lsdException w:name="Dark List Accent 3" w:uiPriority="70"/>
-    <w:lsdException w:name="Colorful Shading Accent 3" w:uiPriority="71"/>
-    <w:lsdException w:name="Colorful List Accent 3" w:uiPriority="72"/>
-    <w:lsdException w:name="Colorful Grid Accent 3" w:uiPriority="73"/>
-    <w:lsdException w:name="Light Shading Accent 4" w:uiPriority="60"/>
-    <w:lsdException w:name="Light List Accent 4" w:uiPriority="61"/>
-    <w:lsdException w:name="Light Grid Accent 4" w:uiPriority="62"/>
-    <w:lsdException w:name="Medium Shading 1 Accent 4" w:uiPriority="63"/>
-    <w:lsdException w:name="Medium Shading 2 Accent 4" w:uiPriority="64"/>
-    <w:lsdException w:name="Medium List 1 Accent 4" w:uiPriority="65"/>
-    <w:lsdException w:name="Medium List 2 Accent 4" w:uiPriority="66"/>
-    <w:lsdException w:name="Medium Grid 1 Accent 4" w:uiPriority="67"/>
-    <w:lsdException w:name="Medium Grid 2 Accent 4" w:uiPriority="68"/>
-    <w:lsdException w:name="Medium Grid 3 Accent 4" w:uiPriority="69"/>
-    <w:lsdException w:name="Dark List Accent 4" w:uiPriority="70"/>
-    <w:lsdException w:name="Colorful Shading Accent 4" w:uiPriority="71"/>
-    <w:lsdException w:name="Colorful List Accent 4" w:uiPriority="72"/>
-    <w:lsdException w:name="Colorful Grid Accent 4" w:uiPriority="73"/>
-    <w:lsdException w:name="Light Shading Accent 5" w:uiPriority="60"/>
-    <w:lsdException w:name="Light List Accent 5" w:uiPriority="61"/>
-    <w:lsdException w:name="Light Grid Accent 5" w:uiPriority="62"/>
-    <w:lsdException w:name="Medium Shading 1 Accent 5" w:uiPriority="63"/>
-    <w:lsdException w:name="Medium Shading 2 Accent 5" w:uiPriority="64"/>
-    <w:lsdException w:name="Medium List 1 Accent 5" w:uiPriority="65"/>
-    <w:lsdException w:name="Medium List 2 Accent 5" w:uiPriority="66"/>
-    <w:lsdException w:name="Medium Grid 1 Accent 5" w:uiPriority="67"/>
-    <w:lsdException w:name="Medium Grid 2 Accent 5" w:uiPriority="68"/>
-    <w:lsdException w:name="Medium Grid 3 Accent 5" w:uiPriority="69"/>
-    <w:lsdException w:name="Dark List Accent 5" w:uiPriority="70"/>
-    <w:lsdException w:name="Colorful Shading Accent 5" w:uiPriority="71"/>
-    <w:lsdException w:name="Colorful List Accent 5" w:uiPriority="72"/>
-    <w:lsdException w:name="Colorful Grid Accent 5" w:uiPriority="73"/>
-    <w:lsdException w:name="Light Shading Accent 6" w:uiPriority="60"/>
-    <w:lsdException w:name="Light List Accent 6" w:uiPriority="61"/>
-    <w:lsdException w:name="Light Grid Accent 6" w:uiPriority="62"/>
-    <w:lsdException w:name="Medium Shading 1 Accent 6" w:uiPriority="63"/>
-    <w:lsdException w:name="Medium Shading 2 Accent 6" w:uiPriority="64"/>
-    <w:lsdException w:name="Medium List 1 Accent 6" w:uiPriority="65"/>
-    <w:lsdException w:name="Medium List 2 Accent 6" w:uiPriority="66"/>
-    <w:lsdException w:name="Medium Grid 1 Accent 6" w:uiPriority="67"/>
-    <w:lsdException w:name="Medium Grid 2 Accent 6" w:uiPriority="68"/>
-    <w:lsdException w:name="Medium Grid 3 Accent 6" w:uiPriority="69"/>
-    <w:lsdException w:name="Dark List Accent 6" w:uiPriority="70"/>
-    <w:lsdException w:name="Colorful Shading Accent 6" w:uiPriority="71"/>
-    <w:lsdException w:name="Colorful List Accent 6" w:uiPriority="72"/>
-    <w:lsdException w:name="Colorful Grid Accent 6" w:uiPriority="73"/>
-    <w:lsdException w:name="Subtle Emphasis" w:uiPriority="19" w:qFormat="1"/>
-    <w:lsdException w:name="Intense Emphasis" w:uiPriority="21" w:qFormat="1"/>
-    <w:lsdException w:name="Subtle Reference" w:uiPriority="31" w:qFormat="1"/>
-    <w:lsdException w:name="Intense Reference" w:uiPriority="32" w:qFormat="1"/>
-    <w:lsdException w:name="Book Title" w:uiPriority="33" w:qFormat="1"/>
-    <w:lsdException w:name="Bibliography" w:semiHidden="1" w:uiPriority="37" w:unhideWhenUsed="1"/>
-    <w:lsdException w:name="TOC Heading" w:semiHidden="1" w:uiPriority="39" w:unhideWhenUsed="1" w:qFormat="1"/>
-    <w:lsdException w:name="Plain Table 1" w:uiPriority="41"/>
-    <w:lsdException w:name="Plain Table 2" w:uiPriority="42"/>
-    <w:lsdException w:name="Plain Table 3" w:uiPriority="43"/>
-    <w:lsdException w:name="Plain Table 4" w:uiPriority="44"/>
-    <w:lsdException w:name="Plain Table 5" w:uiPriority="45"/>
-    <w:lsdException w:name="Grid Table Light" w:uiPriority="40"/>
-    <w:lsdException w:name="Grid Table 1 Light" w:uiPriority="46"/>
-    <w:lsdException w:name="Grid Table 2" w:uiPriority="47"/>
-    <w:lsdException w:name="Grid Table 3" w:uiPriority="48"/>
-    <w:lsdException w:name="Grid Table 4" w:uiPriority="49"/>
-    <w:lsdException w:name="Grid Table 5 Dark" w:uiPriority="50"/>
-    <w:lsdException w:name="Grid Table 6 Colorful" w:uiPriority="51"/>
-    <w:lsdException w:name="Grid Table 7 Colorful" w:uiPriority="52"/>
-    <w:lsdException w:name="Grid Table 1 Light Accent 1" w:uiPriority="46"/>
-    <w:lsdException w:name="Grid Table 2 Accent 1" w:uiPriority="47"/>
-    <w:lsdException w:name="Grid Table 3 Accent 1" w:uiPriority="48"/>
-    <w:lsdException w:name="Grid Table 4 Accent 1" w:uiPriority="49"/>
-    <w:lsdException w:name="Grid Table 5 Dark Accent 1" w:uiPriority="50"/>
-    <w:lsdException w:name="Grid Table 6 Colorful Accent 1" w:uiPriority="51"/>
-    <w:lsdException w:name="Grid Table 7 Colorful Accent 1" w:uiPriority="52"/>
-    <w:lsdException w:name="Grid Table 1 Light Accent 2" w:uiPriority="46"/>
-    <w:lsdException w:name="Grid Table 2 Accent 2" w:uiPriority="47"/>
-    <w:lsdException w:name="Grid Table 3 Accent 2" w:uiPriority="48"/>
-    <w:lsdException w:name="Grid Table 4 Accent 2" w:uiPriority="49"/>
-    <w:lsdException w:name="Grid Table 5 Dark Accent 2" w:uiPriority="50"/>
-    <w:lsdException w:name="Grid Table 6 Colorful Accent 2" w:uiPriority="51"/>
-    <w:lsdException w:name="Grid Table 7 Colorful Accent 2" w:uiPriority="52"/>
-    <w:lsdException w:name="Grid Table 1 Light Accent 3" w:uiPriority="46"/>
-    <w:lsdException w:name="Grid Table 2 Accent 3" w:uiPriority="47"/>
-    <w:lsdException w:name="Grid Table 3 Accent 3" w:uiPriority="48"/>
-    <w:lsdException w:name="Grid Table 4 Accent 3" w:uiPriority="49"/>
-    <w:lsdException w:name="Grid Table 5 Dark Accent 3" w:uiPriority="50"/>
-    <w:lsdException w:name="Grid Table 6 Colorful Accent 3" w:uiPriority="51"/>
-    <w:lsdException w:name="Grid Table 7 Colorful Accent 3" w:uiPriority="52"/>
-    <w:lsdException w:name="Grid Table 1 Light Accent 4" w:uiPriority="46"/>
-    <w:lsdException w:name="Grid Table 2 Accent 4" w:uiPriority="47"/>
-    <w:lsdException w:name="Grid Table 3 Accent 4" w:uiPriority="48"/>
-    <w:lsdException w:name="Grid Table 4 Accent 4" w:uiPriority="49"/>
-    <w:lsdException w:name="Grid Table 5 Dark Accent 4" w:uiPriority="50"/>
-    <w:lsdException w:name="Grid Table 6 Colorful Accent 4" w:uiPriority="51"/>
-    <w:lsdException w:name="Grid Table 7 Colorful Accent 4" w:uiPriority="52"/>
-    <w:lsdException w:name="Grid Table 1 Light Accent 5" w:uiPriority="46"/>
-    <w:lsdException w:name="Grid Table 2 Accent 5" w:uiPriority="47"/>
-    <w:lsdException w:name="Grid Table 3 Accent 5" w:uiPriority="48"/>
-    <w:lsdException w:name="Grid Table 4 Accent 5" w:uiPriority="49"/>
-    <w:lsdException w:name="Grid Table 5 Dark Accent 5" w:uiPriority="50"/>
-    <w:lsdException w:name="Grid Table 6 Colorful Accent 5" w:uiPriority="51"/>
-    <w:lsdException w:name="Grid Table 7 Colorful Accent 5" w:uiPriority="52"/>
-    <w:lsdException w:name="Grid Table 1 Light Accent 6" w:uiPriority="46"/>
-    <w:lsdException w:name="Grid Table 2 Accent 6" w:uiPriority="47"/>
-    <w:lsdException w:name="Grid Table 3 Accent 6" w:uiPriority="48"/>
-    <w:lsdException w:name="Grid Table 4 Accent 6" w:uiPriority="49"/>
-    <w:lsdException w:name="Grid Table 5 Dark Accent 6" w:uiPriority="50"/>
-    <w:lsdException w:name="Grid Table 6 Colorful Accent 6" w:uiPriority="51"/>
-    <w:lsdException w:name="Grid Table 7 Colorful Accent 6" w:uiPriority="52"/>
-    <w:lsdException w:name="List Table 1 Light" w:uiPriority="46"/>
-    <w:lsdException w:name="List Table 2" w:uiPriority="47"/>
-    <w:lsdException w:name="List Table 3" w:uiPriority="48"/>
-    <w:lsdException w:name="List Table 4" w:uiPriority="49"/>
-    <w:lsdException w:name="List Table 5 Dark" w:uiPriority="50"/>
-    <w:lsdException w:name="List Table 6 Colorful" w:uiPriority="51"/>
-    <w:lsdException w:name="List Table 7 Colorful" w:uiPriority="52"/>
-    <w:lsdException w:name="List Table 1 Light Accent 1" w:uiPriority="46"/>
-    <w:lsdException w:name="List Table 2 Accent 1" w:uiPriority="47"/>
-    <w:lsdException w:name="List Table 3 Accent 1" w:uiPriority="48"/>
-    <w:lsdException w:name="List Table 4 Accent 1" w:uiPriority="49"/>
-    <w:lsdException w:name="List Table 5 Dark Accent 1" w:uiPriority="50"/>
-    <w:lsdException w:name="List Table 6 Colorful Accent 1" w:uiPriority="51"/>
-    <w:lsdException w:name="List Table 7 Colorful Accent 1" w:uiPriority="52"/>
-    <w:lsdException w:name="List Table 1 Light Accent 2" w:uiPriority="46"/>
-    <w:lsdException w:name="List Table 2 Accent 2" w:uiPriority="47"/>
-    <w:lsdException w:name="List Table 3 Accent 2" w:uiPriority="48"/>
-    <w:lsdException w:name="List Table 4 Accent 2" w:uiPriority="49"/>
-    <w:lsdException w:name="List Table 5 Dark Accent 2" w:uiPriority="50"/>
-    <w:lsdException w:name="List Table 6 Colorful Accent 2" w:uiPriority="51"/>
-    <w:lsdException w:name="List Table 7 Colorful Accent 2" w:uiPriority="52"/>
-    <w:lsdException w:name="List Table 1 Light Accent 3" w:uiPriority="46"/>
-    <w:lsdException w:name="List Table 2 Accent 3" w:uiPriority="47"/>
-    <w:lsdException w:name="List Table 3 Accent 3" w:uiPriority="48"/>
-    <w:lsdException w:name="List Table 4 Accent 3" w:uiPriority="49"/>
-    <w:lsdException w:name="List Table 5 Dark Accent 3" w:uiPriority="50"/>
-    <w:lsdException w:name="List Table 6 Colorful Accent 3" w:uiPriority="51"/>
-    <w:lsdException w:name="List Table 7 Colorful Accent 3" w:uiPriority="52"/>
-    <w:lsdException w:name="List Table 1 Light Accent 4" w:uiPriority="46"/>
-    <w:lsdException w:name="List Table 2 Accent 4" w:uiPriority="47"/>
-    <w:lsdException w:name="List Table 3 Accent 4" w:uiPriority="48"/>
-    <w:lsdException w:name="List Table 4 Accent 4" w:uiPriority="49"/>
-    <w:lsdException w:name="List Table 5 Dark Accent 4" w:uiPriority="50"/>
-    <w:lsdException w:name="List Table 6 Colorful Accent 4" w:uiPriority="51"/>
-    <w:lsdException w:name="List Table 7 Colorful Accent 4" w:uiPriority="52"/>
-    <w:lsdException w:name="List Table 1 Light Accent 5" w:uiPriority="46"/>
-    <w:lsdException w:name="List Table 2 Accent 5" w:uiPriority="47"/>
-    <w:lsdException w:name="List Table 3 Accent 5" w:uiPriority="48"/>
-    <w:lsdException w:name="List Table 4 Accent 5" w:uiPriority="49"/>
-    <w:lsdException w:name="List Table 5 Dark Accent 5" w:uiPriority="50"/>
-    <w:lsdException w:name="List Table 6 Colorful Accent 5" w:uiPriority="51"/>
-    <w:lsdException w:name="List Table 7 Colorful Accent 5" w:uiPriority="52"/>
-    <w:lsdException w:name="List Table 1 Light Accent 6" w:uiPriority="46"/>
-    <w:lsdException w:name="List Table 2 Accent 6" w:uiPriority="47"/>
-    <w:lsdException w:name="List Table 3 Accent 6" w:uiPriority="48"/>
-    <w:lsdException w:name="List Table 4 Accent 6" w:uiPriority="49"/>
-    <w:lsdException w:name="List Table 5 Dark Accent 6" w:uiPriority="50"/>
-    <w:lsdException w:name="List Table 6 Colorful Accent 6" w:uiPriority="51"/>
-    <w:lsdException w:name="List Table 7 Colorful Accent 6" w:uiPriority="52"/>
+  <w:latentStyles w:defLockedState="0" w:defUIPriority="99" w:defSemiHidden="1" w:defUnhideWhenUsed="1" w:defQFormat="0" w:count="267">
+    <w:lsdException w:name="Normal" w:semiHidden="0" w:uiPriority="0" w:unhideWhenUsed="0" w:qFormat="1"/>
+    <w:lsdException w:name="heading 1" w:semiHidden="0" w:uiPriority="9" w:unhideWhenUsed="0" w:qFormat="1"/>
+    <w:lsdException w:name="heading 2" w:uiPriority="9" w:qFormat="1"/>
+    <w:lsdException w:name="heading 3" w:uiPriority="9" w:qFormat="1"/>
+    <w:lsdException w:name="heading 4" w:uiPriority="9" w:qFormat="1"/>
+    <w:lsdException w:name="heading 5" w:uiPriority="9" w:qFormat="1"/>
+    <w:lsdException w:name="heading 6" w:uiPriority="9" w:qFormat="1"/>
+    <w:lsdException w:name="heading 7" w:uiPriority="9" w:qFormat="1"/>
+    <w:lsdException w:name="heading 8" w:uiPriority="9" w:qFormat="1"/>
+    <w:lsdException w:name="heading 9" w:uiPriority="9" w:qFormat="1"/>
+    <w:lsdException w:name="toc 1" w:uiPriority="39"/>
+    <w:lsdException w:name="toc 2" w:uiPriority="39"/>
+    <w:lsdException w:name="toc 3" w:uiPriority="39"/>
+    <w:lsdException w:name="toc 4" w:uiPriority="39"/>
+    <w:lsdException w:name="toc 5" w:uiPriority="39"/>
+    <w:lsdException w:name="toc 6" w:uiPriority="39"/>
+    <w:lsdException w:name="toc 7" w:uiPriority="39"/>
+    <w:lsdException w:name="toc 8" w:uiPriority="39"/>
+    <w:lsdException w:name="toc 9" w:uiPriority="39"/>
+    <w:lsdException w:name="caption" w:uiPriority="35" w:qFormat="1"/>
+    <w:lsdException w:name="Title" w:semiHidden="0" w:uiPriority="10" w:unhideWhenUsed="0" w:qFormat="1"/>
+    <w:lsdException w:name="Default Paragraph Font" w:uiPriority="1"/>
+    <w:lsdException w:name="Subtitle" w:semiHidden="0" w:uiPriority="11" w:unhideWhenUsed="0" w:qFormat="1"/>
+    <w:lsdException w:name="Strong" w:semiHidden="0" w:uiPriority="22" w:unhideWhenUsed="0" w:qFormat="1"/>
+    <w:lsdException w:name="Emphasis" w:semiHidden="0" w:uiPriority="20" w:unhideWhenUsed="0" w:qFormat="1"/>
+    <w:lsdException w:name="Table Grid" w:semiHidden="0" w:uiPriority="59" w:unhideWhenUsed="0"/>
+    <w:lsdException w:name="Placeholder Text" w:unhideWhenUsed="0"/>
+    <w:lsdException w:name="No Spacing" w:semiHidden="0" w:uiPriority="1" w:unhideWhenUsed="0" w:qFormat="1"/>
+    <w:lsdException w:name="Light Shading" w:semiHidden="0" w:uiPriority="60" w:unhideWhenUsed="0"/>
+    <w:lsdException w:name="Light List" w:semiHidden="0" w:uiPriority="61" w:unhideWhenUsed="0"/>
+    <w:lsdException w:name="Light Grid" w:semiHidden="0" w:uiPriority="62" w:unhideWhenUsed="0"/>
+    <w:lsdException w:name="Medium Shading 1" w:semiHidden="0" w:uiPriority="63" w:unhideWhenUsed="0"/>
+    <w:lsdException w:name="Medium Shading 2" w:semiHidden="0" w:uiPriority="64" w:unhideWhenUsed="0"/>
+    <w:lsdException w:name="Medium List 1" w:semiHidden="0" w:uiPriority="65" w:unhideWhenUsed="0"/>
+    <w:lsdException w:name="Medium List 2" w:semiHidden="0" w:uiPriority="66" w:unhideWhenUsed="0"/>
+    <w:lsdException w:name="Medium Grid 1" w:semiHidden="0" w:uiPriority="67" w:unhideWhenUsed="0"/>
+    <w:lsdException w:name="Medium Grid 2" w:semiHidden="0" w:uiPriority="68" w:unhideWhenUsed="0"/>
+    <w:lsdException w:name="Medium Grid 3" w:semiHidden="0" w:uiPriority="69" w:unhideWhenUsed="0"/>
+    <w:lsdException w:name="Dark List" w:semiHidden="0" w:uiPriority="70" w:unhideWhenUsed="0"/>
+    <w:lsdException w:name="Colorful Shading" w:semiHidden="0" w:uiPriority="71" w:unhideWhenUsed="0"/>
+    <w:lsdException w:name="Colorful List" w:semiHidden="0" w:uiPriority="72" w:unhideWhenUsed="0"/>
+    <w:lsdException w:name="Colorful Grid" w:semiHidden="0" w:uiPriority="73" w:unhideWhenUsed="0"/>
+    <w:lsdException w:name="Light Shading Accent 1" w:semiHidden="0" w:uiPriority="60" w:unhideWhenUsed="0"/>
+    <w:lsdException w:name="Light List Accent 1" w:semiHidden="0" w:uiPriority="61" w:unhideWhenUsed="0"/>
+    <w:lsdException w:name="Light Grid Accent 1" w:semiHidden="0" w:uiPriority="62" w:unhideWhenUsed="0"/>
+    <w:lsdException w:name="Medium Shading 1 Accent 1" w:semiHidden="0" w:uiPriority="63" w:unhideWhenUsed="0"/>
+    <w:lsdException w:name="Medium Shading 2 Accent 1" w:semiHidden="0" w:uiPriority="64" w:unhideWhenUsed="0"/>
+    <w:lsdException w:name="Medium List 1 Accent 1" w:semiHidden="0" w:uiPriority="65" w:unhideWhenUsed="0"/>
+    <w:lsdException w:name="Revision" w:unhideWhenUsed="0"/>
+    <w:lsdException w:name="List Paragraph" w:semiHidden="0" w:uiPriority="34" w:unhideWhenUsed="0" w:qFormat="1"/>
+    <w:lsdException w:name="Quote" w:semiHidden="0" w:uiPriority="29" w:unhideWhenUsed="0" w:qFormat="1"/>
+    <w:lsdException w:name="Intense Quote" w:semiHidden="0" w:uiPriority="30" w:unhideWhenUsed="0" w:qFormat="1"/>
+    <w:lsdException w:name="Medium List 2 Accent 1" w:semiHidden="0" w:uiPriority="66" w:unhideWhenUsed="0"/>
+    <w:lsdException w:name="Medium Grid 1 Accent 1" w:semiHidden="0" w:uiPriority="67" w:unhideWhenUsed="0"/>
+    <w:lsdException w:name="Medium Grid 2 Accent 1" w:semiHidden="0" w:uiPriority="68" w:unhideWhenUsed="0"/>
+    <w:lsdException w:name="Medium Grid 3 Accent 1" w:semiHidden="0" w:uiPriority="69" w:unhideWhenUsed="0"/>
+    <w:lsdException w:name="Dark List Accent 1" w:semiHidden="0" w:uiPriority="70" w:unhideWhenUsed="0"/>
+    <w:lsdException w:name="Colorful Shading Accent 1" w:semiHidden="0" w:uiPriority="71" w:unhideWhenUsed="0"/>
+    <w:lsdException w:name="Colorful List Accent 1" w:semiHidden="0" w:uiPriority="72" w:unhideWhenUsed="0"/>
+    <w:lsdException w:name="Colorful Grid Accent 1" w:semiHidden="0" w:uiPriority="73" w:unhideWhenUsed="0"/>
+    <w:lsdException w:name="Light Shading Accent 2" w:semiHidden="0" w:uiPriority="60" w:unhideWhenUsed="0"/>
+    <w:lsdException w:name="Light List Accent 2" w:semiHidden="0" w:uiPriority="61" w:unhideWhenUsed="0"/>
+    <w:lsdException w:name="Light Grid Accent 2" w:semiHidden="0" w:uiPriority="62" w:unhideWhenUsed="0"/>
+    <w:lsdException w:name="Medium Shading 1 Accent 2" w:semiHidden="0" w:uiPriority="63" w:unhideWhenUsed="0"/>
+    <w:lsdException w:name="Medium Shading 2 Accent 2" w:semiHidden="0" w:uiPriority="64" w:unhideWhenUsed="0"/>
+    <w:lsdException w:name="Medium List 1 Accent 2" w:semiHidden="0" w:uiPriority="65" w:unhideWhenUsed="0"/>
+    <w:lsdException w:name="Medium List 2 Accent 2" w:semiHidden="0" w:uiPriority="66" w:unhideWhenUsed="0"/>
+    <w:lsdException w:name="Medium Grid 1 Accent 2" w:semiHidden="0" w:uiPriority="67" w:unhideWhenUsed="0"/>
+    <w:lsdException w:name="Medium Grid 2 Accent 2" w:semiHidden="0" w:uiPriority="68" w:unhideWhenUsed="0"/>
+    <w:lsdException w:name="Medium Grid 3 Accent 2" w:semiHidden="0" w:uiPriority="69" w:unhideWhenUsed="0"/>
+    <w:lsdException w:name="Dark List Accent 2" w:semiHidden="0" w:uiPriority="70" w:unhideWhenUsed="0"/>
+    <w:lsdException w:name="Colorful Shading Accent 2" w:semiHidden="0" w:uiPriority="71" w:unhideWhenUsed="0"/>
+    <w:lsdException w:name="Colorful List Accent 2" w:semiHidden="0" w:uiPriority="72" w:unhideWhenUsed="0"/>
+    <w:lsdException w:name="Colorful Grid Accent 2" w:semiHidden="0" w:uiPriority="73" w:unhideWhenUsed="0"/>
+    <w:lsdException w:name="Light Shading Accent 3" w:semiHidden="0" w:uiPriority="60" w:unhideWhenUsed="0"/>
+    <w:lsdException w:name="Light List Accent 3" w:semiHidden="0" w:uiPriority="61" w:unhideWhenUsed="0"/>
+    <w:lsdException w:name="Light Grid Accent 3" w:semiHidden="0" w:uiPriority="62" w:unhideWhenUsed="0"/>
+    <w:lsdException w:name="Medium Shading 1 Accent 3" w:semiHidden="0" w:uiPriority="63" w:unhideWhenUsed="0"/>
+    <w:lsdException w:name="Medium Shading 2 Accent 3" w:semiHidden="0" w:uiPriority="64" w:unhideWhenUsed="0"/>
+    <w:lsdException w:name="Medium List 1 Accent 3" w:semiHidden="0" w:uiPriority="65" w:unhideWhenUsed="0"/>
+    <w:lsdException w:name="Medium List 2 Accent 3" w:semiHidden="0" w:uiPriority="66" w:unhideWhenUsed="0"/>
+    <w:lsdException w:name="Medium Grid 1 Accent 3" w:semiHidden="0" w:uiPriority="67" w:unhideWhenUsed="0"/>
+    <w:lsdException w:name="Medium Grid 2 Accent 3" w:semiHidden="0" w:uiPriority="68" w:unhideWhenUsed="0"/>
+    <w:lsdException w:name="Medium Grid 3 Accent 3" w:semiHidden="0" w:uiPriority="69" w:unhideWhenUsed="0"/>
+    <w:lsdException w:name="Dark List Accent 3" w:semiHidden="0" w:uiPriority="70" w:unhideWhenUsed="0"/>
+    <w:lsdException w:name="Colorful Shading Accent 3" w:semiHidden="0" w:uiPriority="71" w:unhideWhenUsed="0"/>
+    <w:lsdException w:name="Colorful List Accent 3" w:semiHidden="0" w:uiPriority="72" w:unhideWhenUsed="0"/>
+    <w:lsdException w:name="Colorful Grid Accent 3" w:semiHidden="0" w:uiPriority="73" w:unhideWhenUsed="0"/>
+    <w:lsdException w:name="Light Shading Accent 4" w:semiHidden="0" w:uiPriority="60" w:unhideWhenUsed="0"/>
+    <w:lsdException w:name="Light List Accent 4" w:semiHidden="0" w:uiPriority="61" w:unhideWhenUsed="0"/>
+    <w:lsdException w:name="Light Grid Accent 4" w:semiHidden="0" w:uiPriority="62" w:unhideWhenUsed="0"/>
+    <w:lsdException w:name="Medium Shading 1 Accent 4" w:semiHidden="0" w:uiPriority="63" w:unhideWhenUsed="0"/>
+    <w:lsdException w:name="Medium Shading 2 Accent 4" w:semiHidden="0" w:uiPriority="64" w:unhideWhenUsed="0"/>
+    <w:lsdException w:name="Medium List 1 Accent 4" w:semiHidden="0" w:uiPriority="65" w:unhideWhenUsed="0"/>
+    <w:lsdException w:name="Medium List 2 Accent 4" w:semiHidden="0" w:uiPriority="66" w:unhideWhenUsed="0"/>
+    <w:lsdException w:name="Medium Grid 1 Accent 4" w:semiHidden="0" w:uiPriority="67" w:unhideWhenUsed="0"/>
+    <w:lsdException w:name="Medium Grid 2 Accent 4" w:semiHidden="0" w:uiPriority="68" w:unhideWhenUsed="0"/>
+    <w:lsdException w:name="Medium Grid 3 Accent 4" w:semiHidden="0" w:uiPriority="69" w:unhideWhenUsed="0"/>
+    <w:lsdException w:name="Dark List Accent 4" w:semiHidden="0" w:uiPriority="70" w:unhideWhenUsed="0"/>
+    <w:lsdException w:name="Colorful Shading Accent 4" w:semiHidden="0" w:uiPriority="71" w:unhideWhenUsed="0"/>
+    <w:lsdException w:name="Colorful List Accent 4" w:semiHidden="0" w:uiPriority="72" w:unhideWhenUsed="0"/>
+    <w:lsdException w:name="Colorful Grid Accent 4" w:semiHidden="0" w:uiPriority="73" w:unhideWhenUsed="0"/>
+    <w:lsdException w:name="Light Shading Accent 5" w:semiHidden="0" w:uiPriority="60" w:unhideWhenUsed="0"/>
+    <w:lsdException w:name="Light List Accent 5" w:semiHidden="0" w:uiPriority="61" w:unhideWhenUsed="0"/>
+    <w:lsdException w:name="Light Grid Accent 5" w:semiHidden="0" w:uiPriority="62" w:unhideWhenUsed="0"/>
+    <w:lsdException w:name="Medium Shading 1 Accent 5" w:semiHidden="0" w:uiPriority="63" w:unhideWhenUsed="0"/>
+    <w:lsdException w:name="Medium Shading 2 Accent 5" w:semiHidden="0" w:uiPriority="64" w:unhideWhenUsed="0"/>
+    <w:lsdException w:name="Medium List 1 Accent 5" w:semiHidden="0" w:uiPriority="65" w:unhideWhenUsed="0"/>
+    <w:lsdException w:name="Medium List 2 Accent 5" w:semiHidden="0" w:uiPriority="66" w:unhideWhenUsed="0"/>
+    <w:lsdException w:name="Medium Grid 1 Accent 5" w:semiHidden="0" w:uiPriority="67" w:unhideWhenUsed="0"/>
+    <w:lsdException w:name="Medium Grid 2 Accent 5" w:semiHidden="0" w:uiPriority="68" w:unhideWhenUsed="0"/>
+    <w:lsdException w:name="Medium Grid 3 Accent 5" w:semiHidden="0" w:uiPriority="69" w:unhideWhenUsed="0"/>
+    <w:lsdException w:name="Dark List Accent 5" w:semiHidden="0" w:uiPriority="70" w:unhideWhenUsed="0"/>
+    <w:lsdException w:name="Colorful Shading Accent 5" w:semiHidden="0" w:uiPriority="71" w:unhideWhenUsed="0"/>
+    <w:lsdException w:name="Colorful List Accent 5" w:semiHidden="0" w:uiPriority="72" w:unhideWhenUsed="0"/>
+    <w:lsdException w:name="Colorful Grid Accent 5" w:semiHidden="0" w:uiPriority="73" w:unhideWhenUsed="0"/>
+    <w:lsdException w:name="Light Shading Accent 6" w:semiHidden="0" w:uiPriority="60" w:unhideWhenUsed="0"/>
+    <w:lsdException w:name="Light List Accent 6" w:semiHidden="0" w:uiPriority="61" w:unhideWhenUsed="0"/>
+    <w:lsdException w:name="Light Grid Accent 6" w:semiHidden="0" w:uiPriority="62" w:unhideWhenUsed="0"/>
+    <w:lsdException w:name="Medium Shading 1 Accent 6" w:semiHidden="0" w:uiPriority="63" w:unhideWhenUsed="0"/>
+    <w:lsdException w:name="Medium Shading 2 Accent 6" w:semiHidden="0" w:uiPriority="64" w:unhideWhenUsed="0"/>
+    <w:lsdException w:name="Medium List 1 Accent 6" w:semiHidden="0" w:uiPriority="65" w:unhideWhenUsed="0"/>
+    <w:lsdException w:name="Medium List 2 Accent 6" w:semiHidden="0" w:uiPriority="66" w:unhideWhenUsed="0"/>
+    <w:lsdException w:name="Medium Grid 1 Accent 6" w:semiHidden="0" w:uiPriority="67" w:unhideWhenUsed="0"/>
+    <w:lsdException w:name="Medium Grid 2 Accent 6" w:semiHidden="0" w:uiPriority="68" w:unhideWhenUsed="0"/>
+    <w:lsdException w:name="Medium Grid 3 Accent 6" w:semiHidden="0" w:uiPriority="69" w:unhideWhenUsed="0"/>
+    <w:lsdException w:name="Dark List Accent 6" w:semiHidden="0" w:uiPriority="70" w:unhideWhenUsed="0"/>
+    <w:lsdException w:name="Colorful Shading Accent 6" w:semiHidden="0" w:uiPriority="71" w:unhideWhenUsed="0"/>
+    <w:lsdException w:name="Colorful List Accent 6" w:semiHidden="0" w:uiPriority="72" w:unhideWhenUsed="0"/>
+    <w:lsdException w:name="Colorful Grid Accent 6" w:semiHidden="0" w:uiPriority="73" w:unhideWhenUsed="0"/>
+    <w:lsdException w:name="Subtle Emphasis" w:semiHidden="0" w:uiPriority="19" w:unhideWhenUsed="0" w:qFormat="1"/>
+    <w:lsdException w:name="Intense Emphasis" w:semiHidden="0" w:uiPriority="21" w:unhideWhenUsed="0" w:qFormat="1"/>
+    <w:lsdException w:name="Subtle Reference" w:semiHidden="0" w:uiPriority="31" w:unhideWhenUsed="0" w:qFormat="1"/>
+    <w:lsdException w:name="Intense Reference" w:semiHidden="0" w:uiPriority="32" w:unhideWhenUsed="0" w:qFormat="1"/>
+    <w:lsdException w:name="Book Title" w:semiHidden="0" w:uiPriority="33" w:unhideWhenUsed="0" w:qFormat="1"/>
+    <w:lsdException w:name="Bibliography" w:uiPriority="37"/>
+    <w:lsdException w:name="TOC Heading" w:uiPriority="39" w:qFormat="1"/>
   </w:latentStyles>
   <w:style w:type="paragraph" w:default="1" w:styleId="Normal">
     <w:name w:val="Normal"/>
@@ -7053,11 +7325,11 @@
       <w:color w:val="00000A"/>
     </w:rPr>
   </w:style>
-  <w:style w:type="paragraph" w:styleId="Heading1">
+  <w:style w:type="paragraph" w:styleId="Ttulo1">
     <w:name w:val="heading 1"/>
     <w:basedOn w:val="Normal"/>
     <w:next w:val="Normal"/>
-    <w:link w:val="Heading1Char"/>
+    <w:link w:val="Ttulo1Char"/>
     <w:uiPriority w:val="9"/>
     <w:qFormat/>
     <w:rsid w:val="008F49A6"/>
@@ -7074,11 +7346,11 @@
       <w:szCs w:val="32"/>
     </w:rPr>
   </w:style>
-  <w:style w:type="paragraph" w:styleId="Heading2">
+  <w:style w:type="paragraph" w:styleId="Ttulo2">
     <w:name w:val="heading 2"/>
     <w:basedOn w:val="Normal"/>
     <w:next w:val="Normal"/>
-    <w:link w:val="Heading2Char"/>
+    <w:link w:val="Ttulo2Char"/>
     <w:uiPriority w:val="9"/>
     <w:unhideWhenUsed/>
     <w:qFormat/>
@@ -7096,11 +7368,11 @@
       <w:szCs w:val="26"/>
     </w:rPr>
   </w:style>
-  <w:style w:type="paragraph" w:styleId="Heading3">
+  <w:style w:type="paragraph" w:styleId="Ttulo3">
     <w:name w:val="heading 3"/>
     <w:basedOn w:val="Normal"/>
     <w:next w:val="Normal"/>
-    <w:link w:val="Heading3Char"/>
+    <w:link w:val="Ttulo3Char"/>
     <w:uiPriority w:val="9"/>
     <w:unhideWhenUsed/>
     <w:qFormat/>
@@ -7118,17 +7390,18 @@
       <w:szCs w:val="24"/>
     </w:rPr>
   </w:style>
-  <w:style w:type="character" w:default="1" w:styleId="DefaultParagraphFont">
+  <w:style w:type="character" w:default="1" w:styleId="Fontepargpadro">
     <w:name w:val="Default Paragraph Font"/>
     <w:uiPriority w:val="1"/>
     <w:semiHidden/>
     <w:unhideWhenUsed/>
   </w:style>
-  <w:style w:type="table" w:default="1" w:styleId="TableNormal">
+  <w:style w:type="table" w:default="1" w:styleId="Tabelanormal">
     <w:name w:val="Normal Table"/>
     <w:uiPriority w:val="99"/>
     <w:semiHidden/>
     <w:unhideWhenUsed/>
+    <w:qFormat/>
     <w:tblPr>
       <w:tblInd w:w="0" w:type="dxa"/>
       <w:tblCellMar>
@@ -7139,13 +7412,13 @@
       </w:tblCellMar>
     </w:tblPr>
   </w:style>
-  <w:style w:type="numbering" w:default="1" w:styleId="NoList">
+  <w:style w:type="numbering" w:default="1" w:styleId="Semlista">
     <w:name w:val="No List"/>
     <w:uiPriority w:val="99"/>
     <w:semiHidden/>
     <w:unhideWhenUsed/>
   </w:style>
-  <w:style w:type="paragraph" w:styleId="Title">
+  <w:style w:type="paragraph" w:styleId="Ttulo">
     <w:name w:val="Title"/>
     <w:basedOn w:val="Normal"/>
     <w:next w:val="Corpodotexto"/>
@@ -7168,7 +7441,7 @@
       <w:spacing w:after="140" w:line="288" w:lineRule="auto"/>
     </w:pPr>
   </w:style>
-  <w:style w:type="paragraph" w:styleId="List">
+  <w:style w:type="paragraph" w:styleId="Lista">
     <w:name w:val="List"/>
     <w:basedOn w:val="Corpodotexto"/>
     <w:rsid w:val="00694EA6"/>
@@ -7176,7 +7449,7 @@
       <w:rFonts w:cs="Mangal"/>
     </w:rPr>
   </w:style>
-  <w:style w:type="paragraph" w:styleId="Caption">
+  <w:style w:type="paragraph" w:styleId="Legenda">
     <w:name w:val="caption"/>
     <w:basedOn w:val="Normal"/>
     <w:rsid w:val="00694EA6"/>
@@ -7203,7 +7476,7 @@
       <w:rFonts w:cs="Mangal"/>
     </w:rPr>
   </w:style>
-  <w:style w:type="paragraph" w:styleId="ListParagraph">
+  <w:style w:type="paragraph" w:styleId="PargrafodaLista">
     <w:name w:val="List Paragraph"/>
     <w:basedOn w:val="Normal"/>
     <w:uiPriority w:val="34"/>
@@ -7224,15 +7497,16 @@
     <w:basedOn w:val="Contedodatabela"/>
     <w:rsid w:val="00694EA6"/>
   </w:style>
-  <w:style w:type="table" w:styleId="TableGrid">
+  <w:style w:type="table" w:styleId="Tabelacomgrade">
     <w:name w:val="Table Grid"/>
-    <w:basedOn w:val="TableNormal"/>
+    <w:basedOn w:val="Tabelanormal"/>
     <w:uiPriority w:val="59"/>
     <w:rsid w:val="00EE5CD0"/>
     <w:pPr>
       <w:spacing w:line="240" w:lineRule="auto"/>
     </w:pPr>
     <w:tblPr>
+      <w:tblInd w:w="0" w:type="dxa"/>
       <w:tblBorders>
         <w:top w:val="single" w:sz="4" w:space="0" w:color="000000" w:themeColor="text1"/>
         <w:left w:val="single" w:sz="4" w:space="0" w:color="000000" w:themeColor="text1"/>
@@ -7241,11 +7515,17 @@
         <w:insideH w:val="single" w:sz="4" w:space="0" w:color="000000" w:themeColor="text1"/>
         <w:insideV w:val="single" w:sz="4" w:space="0" w:color="000000" w:themeColor="text1"/>
       </w:tblBorders>
+      <w:tblCellMar>
+        <w:top w:w="0" w:type="dxa"/>
+        <w:left w:w="108" w:type="dxa"/>
+        <w:bottom w:w="0" w:type="dxa"/>
+        <w:right w:w="108" w:type="dxa"/>
+      </w:tblCellMar>
     </w:tblPr>
   </w:style>
   <w:style w:type="character" w:styleId="Hyperlink">
     <w:name w:val="Hyperlink"/>
-    <w:basedOn w:val="DefaultParagraphFont"/>
+    <w:basedOn w:val="Fontepargpadro"/>
     <w:uiPriority w:val="99"/>
     <w:unhideWhenUsed/>
     <w:rsid w:val="00133FE3"/>
@@ -7254,10 +7534,10 @@
       <w:u w:val="single"/>
     </w:rPr>
   </w:style>
-  <w:style w:type="paragraph" w:styleId="BalloonText">
+  <w:style w:type="paragraph" w:styleId="Textodebalo">
     <w:name w:val="Balloon Text"/>
     <w:basedOn w:val="Normal"/>
-    <w:link w:val="BalloonTextChar"/>
+    <w:link w:val="TextodebaloChar"/>
     <w:uiPriority w:val="99"/>
     <w:semiHidden/>
     <w:unhideWhenUsed/>
@@ -7271,10 +7551,10 @@
       <w:szCs w:val="16"/>
     </w:rPr>
   </w:style>
-  <w:style w:type="character" w:customStyle="1" w:styleId="BalloonTextChar">
-    <w:name w:val="Balloon Text Char"/>
-    <w:basedOn w:val="DefaultParagraphFont"/>
-    <w:link w:val="BalloonText"/>
+  <w:style w:type="character" w:customStyle="1" w:styleId="TextodebaloChar">
+    <w:name w:val="Texto de balão Char"/>
+    <w:basedOn w:val="Fontepargpadro"/>
+    <w:link w:val="Textodebalo"/>
     <w:uiPriority w:val="99"/>
     <w:semiHidden/>
     <w:rsid w:val="00FA5574"/>
@@ -7285,9 +7565,9 @@
       <w:szCs w:val="16"/>
     </w:rPr>
   </w:style>
-  <w:style w:type="character" w:styleId="FollowedHyperlink">
+  <w:style w:type="character" w:styleId="HiperlinkVisitado">
     <w:name w:val="FollowedHyperlink"/>
-    <w:basedOn w:val="DefaultParagraphFont"/>
+    <w:basedOn w:val="Fontepargpadro"/>
     <w:uiPriority w:val="99"/>
     <w:semiHidden/>
     <w:unhideWhenUsed/>
@@ -7297,10 +7577,10 @@
       <w:u w:val="single"/>
     </w:rPr>
   </w:style>
-  <w:style w:type="paragraph" w:styleId="DocumentMap">
+  <w:style w:type="paragraph" w:styleId="MapadoDocumento">
     <w:name w:val="Document Map"/>
     <w:basedOn w:val="Normal"/>
-    <w:link w:val="DocumentMapChar"/>
+    <w:link w:val="MapadoDocumentoChar"/>
     <w:uiPriority w:val="99"/>
     <w:semiHidden/>
     <w:unhideWhenUsed/>
@@ -7314,10 +7594,10 @@
       <w:szCs w:val="24"/>
     </w:rPr>
   </w:style>
-  <w:style w:type="character" w:customStyle="1" w:styleId="DocumentMapChar">
-    <w:name w:val="Document Map Char"/>
-    <w:basedOn w:val="DefaultParagraphFont"/>
-    <w:link w:val="DocumentMap"/>
+  <w:style w:type="character" w:customStyle="1" w:styleId="MapadoDocumentoChar">
+    <w:name w:val="Mapa do Documento Char"/>
+    <w:basedOn w:val="Fontepargpadro"/>
+    <w:link w:val="MapadoDocumento"/>
     <w:uiPriority w:val="99"/>
     <w:semiHidden/>
     <w:rsid w:val="008F49A6"/>
@@ -7328,10 +7608,10 @@
       <w:szCs w:val="24"/>
     </w:rPr>
   </w:style>
-  <w:style w:type="paragraph" w:styleId="FootnoteText">
+  <w:style w:type="paragraph" w:styleId="Textodenotaderodap">
     <w:name w:val="footnote text"/>
     <w:basedOn w:val="Normal"/>
-    <w:link w:val="FootnoteTextChar"/>
+    <w:link w:val="TextodenotaderodapChar"/>
     <w:uiPriority w:val="99"/>
     <w:unhideWhenUsed/>
     <w:rsid w:val="008F49A6"/>
@@ -7343,10 +7623,10 @@
       <w:szCs w:val="24"/>
     </w:rPr>
   </w:style>
-  <w:style w:type="character" w:customStyle="1" w:styleId="FootnoteTextChar">
-    <w:name w:val="Footnote Text Char"/>
-    <w:basedOn w:val="DefaultParagraphFont"/>
-    <w:link w:val="FootnoteText"/>
+  <w:style w:type="character" w:customStyle="1" w:styleId="TextodenotaderodapChar">
+    <w:name w:val="Texto de nota de rodapé Char"/>
+    <w:basedOn w:val="Fontepargpadro"/>
+    <w:link w:val="Textodenotaderodap"/>
     <w:uiPriority w:val="99"/>
     <w:rsid w:val="008F49A6"/>
     <w:rPr>
@@ -7355,9 +7635,9 @@
       <w:szCs w:val="24"/>
     </w:rPr>
   </w:style>
-  <w:style w:type="character" w:styleId="FootnoteReference">
+  <w:style w:type="character" w:styleId="Refdenotaderodap">
     <w:name w:val="footnote reference"/>
-    <w:basedOn w:val="DefaultParagraphFont"/>
+    <w:basedOn w:val="Fontepargpadro"/>
     <w:uiPriority w:val="99"/>
     <w:unhideWhenUsed/>
     <w:rsid w:val="008F49A6"/>
@@ -7365,10 +7645,10 @@
       <w:vertAlign w:val="superscript"/>
     </w:rPr>
   </w:style>
-  <w:style w:type="character" w:customStyle="1" w:styleId="Heading1Char">
-    <w:name w:val="Heading 1 Char"/>
-    <w:basedOn w:val="DefaultParagraphFont"/>
-    <w:link w:val="Heading1"/>
+  <w:style w:type="character" w:customStyle="1" w:styleId="Ttulo1Char">
+    <w:name w:val="Título 1 Char"/>
+    <w:basedOn w:val="Fontepargpadro"/>
+    <w:link w:val="Ttulo1"/>
     <w:uiPriority w:val="9"/>
     <w:rsid w:val="008F49A6"/>
     <w:rPr>
@@ -7378,10 +7658,10 @@
       <w:szCs w:val="32"/>
     </w:rPr>
   </w:style>
-  <w:style w:type="character" w:customStyle="1" w:styleId="Heading2Char">
-    <w:name w:val="Heading 2 Char"/>
-    <w:basedOn w:val="DefaultParagraphFont"/>
-    <w:link w:val="Heading2"/>
+  <w:style w:type="character" w:customStyle="1" w:styleId="Ttulo2Char">
+    <w:name w:val="Título 2 Char"/>
+    <w:basedOn w:val="Fontepargpadro"/>
+    <w:link w:val="Ttulo2"/>
     <w:uiPriority w:val="9"/>
     <w:rsid w:val="008F49A6"/>
     <w:rPr>
@@ -7391,10 +7671,10 @@
       <w:szCs w:val="26"/>
     </w:rPr>
   </w:style>
-  <w:style w:type="character" w:customStyle="1" w:styleId="Heading3Char">
-    <w:name w:val="Heading 3 Char"/>
-    <w:basedOn w:val="DefaultParagraphFont"/>
-    <w:link w:val="Heading3"/>
+  <w:style w:type="character" w:customStyle="1" w:styleId="Ttulo3Char">
+    <w:name w:val="Título 3 Char"/>
+    <w:basedOn w:val="Fontepargpadro"/>
+    <w:link w:val="Ttulo3"/>
     <w:uiPriority w:val="9"/>
     <w:rsid w:val="001D72A3"/>
     <w:rPr>
@@ -7406,7 +7686,7 @@
   </w:style>
   <w:style w:type="table" w:customStyle="1" w:styleId="GridTable1Light1">
     <w:name w:val="Grid Table 1 Light1"/>
-    <w:basedOn w:val="TableNormal"/>
+    <w:basedOn w:val="Tabelanormal"/>
     <w:uiPriority w:val="46"/>
     <w:rsid w:val="00586F3D"/>
     <w:pPr>
@@ -7421,6 +7701,7 @@
     <w:tblPr>
       <w:tblStyleRowBandSize w:val="1"/>
       <w:tblStyleColBandSize w:val="1"/>
+      <w:tblInd w:w="0" w:type="dxa"/>
       <w:tblBorders>
         <w:top w:val="single" w:sz="4" w:space="0" w:color="999999" w:themeColor="text1" w:themeTint="66"/>
         <w:left w:val="single" w:sz="4" w:space="0" w:color="999999" w:themeColor="text1" w:themeTint="66"/>
@@ -7429,6 +7710,12 @@
         <w:insideH w:val="single" w:sz="4" w:space="0" w:color="999999" w:themeColor="text1" w:themeTint="66"/>
         <w:insideV w:val="single" w:sz="4" w:space="0" w:color="999999" w:themeColor="text1" w:themeTint="66"/>
       </w:tblBorders>
+      <w:tblCellMar>
+        <w:top w:w="0" w:type="dxa"/>
+        <w:left w:w="108" w:type="dxa"/>
+        <w:bottom w:w="0" w:type="dxa"/>
+        <w:right w:w="108" w:type="dxa"/>
+      </w:tblCellMar>
     </w:tblPr>
     <w:tblStylePr w:type="firstRow">
       <w:rPr>
@@ -7467,10 +7754,10 @@
       </w:rPr>
     </w:tblStylePr>
   </w:style>
-  <w:style w:type="paragraph" w:styleId="Header">
+  <w:style w:type="paragraph" w:styleId="Cabealho">
     <w:name w:val="header"/>
     <w:basedOn w:val="Normal"/>
-    <w:link w:val="HeaderChar"/>
+    <w:link w:val="CabealhoChar"/>
     <w:uiPriority w:val="99"/>
     <w:unhideWhenUsed/>
     <w:rsid w:val="00B439F4"/>
@@ -7482,20 +7769,20 @@
       <w:spacing w:line="240" w:lineRule="auto"/>
     </w:pPr>
   </w:style>
-  <w:style w:type="character" w:customStyle="1" w:styleId="HeaderChar">
-    <w:name w:val="Header Char"/>
-    <w:basedOn w:val="DefaultParagraphFont"/>
-    <w:link w:val="Header"/>
+  <w:style w:type="character" w:customStyle="1" w:styleId="CabealhoChar">
+    <w:name w:val="Cabeçalho Char"/>
+    <w:basedOn w:val="Fontepargpadro"/>
+    <w:link w:val="Cabealho"/>
     <w:uiPriority w:val="99"/>
     <w:rsid w:val="00B439F4"/>
     <w:rPr>
       <w:color w:val="00000A"/>
     </w:rPr>
   </w:style>
-  <w:style w:type="paragraph" w:styleId="Footer">
+  <w:style w:type="paragraph" w:styleId="Rodap">
     <w:name w:val="footer"/>
     <w:basedOn w:val="Normal"/>
-    <w:link w:val="FooterChar"/>
+    <w:link w:val="RodapChar"/>
     <w:uiPriority w:val="99"/>
     <w:unhideWhenUsed/>
     <w:rsid w:val="00B439F4"/>
@@ -7507,10 +7794,10 @@
       <w:spacing w:line="240" w:lineRule="auto"/>
     </w:pPr>
   </w:style>
-  <w:style w:type="character" w:customStyle="1" w:styleId="FooterChar">
-    <w:name w:val="Footer Char"/>
-    <w:basedOn w:val="DefaultParagraphFont"/>
-    <w:link w:val="Footer"/>
+  <w:style w:type="character" w:customStyle="1" w:styleId="RodapChar">
+    <w:name w:val="Rodapé Char"/>
+    <w:basedOn w:val="Fontepargpadro"/>
+    <w:link w:val="Rodap"/>
     <w:uiPriority w:val="99"/>
     <w:rsid w:val="00B439F4"/>
     <w:rPr>

</xml_diff>

<commit_message>
[GPR] Atualização no Plano de Projeto - Scrum
</commit_message>
<xml_diff>
--- a/Artefatos de Documentação/Processo Aplicado/EveRemind/2-Gerencia de Projeto/[Scrum] Plano de Projeto.docx
+++ b/Artefatos de Documentação/Processo Aplicado/EveRemind/2-Gerencia de Projeto/[Scrum] Plano de Projeto.docx
@@ -1,6 +1,6 @@
 
 <file path=word/document.xml><?xml version="1.0" encoding="utf-8"?>
-<w:document xmlns:wpc="http://schemas.microsoft.com/office/word/2010/wordprocessingCanvas" xmlns:mc="http://schemas.openxmlformats.org/markup-compatibility/2006" xmlns:o="urn:schemas-microsoft-com:office:office" xmlns:r="http://schemas.openxmlformats.org/officeDocument/2006/relationships" xmlns:m="http://schemas.openxmlformats.org/officeDocument/2006/math" xmlns:v="urn:schemas-microsoft-com:vml" xmlns:wp14="http://schemas.microsoft.com/office/word/2010/wordprocessingDrawing" xmlns:wp="http://schemas.openxmlformats.org/drawingml/2006/wordprocessingDrawing" xmlns:w10="urn:schemas-microsoft-com:office:word" xmlns:w="http://schemas.openxmlformats.org/wordprocessingml/2006/main" xmlns:w14="http://schemas.microsoft.com/office/word/2010/wordml" xmlns:w15="http://schemas.microsoft.com/office/word/2012/wordml" xmlns:wpg="http://schemas.microsoft.com/office/word/2010/wordprocessingGroup" xmlns:wpi="http://schemas.microsoft.com/office/word/2010/wordprocessingInk" xmlns:wne="http://schemas.microsoft.com/office/word/2006/wordml" xmlns:wps="http://schemas.microsoft.com/office/word/2010/wordprocessingShape" mc:Ignorable="w14 w15 wp14">
+<w:document xmlns:ve="http://schemas.openxmlformats.org/markup-compatibility/2006" xmlns:o="urn:schemas-microsoft-com:office:office" xmlns:r="http://schemas.openxmlformats.org/officeDocument/2006/relationships" xmlns:m="http://schemas.openxmlformats.org/officeDocument/2006/math" xmlns:v="urn:schemas-microsoft-com:vml" xmlns:wp="http://schemas.openxmlformats.org/drawingml/2006/wordprocessingDrawing" xmlns:w10="urn:schemas-microsoft-com:office:word" xmlns:w="http://schemas.openxmlformats.org/wordprocessingml/2006/main" xmlns:wne="http://schemas.microsoft.com/office/word/2006/wordml">
   <w:body>
     <w:p>
       <w:pPr>
@@ -118,7 +118,7 @@
           <w:sz w:val="40"/>
           <w:szCs w:val="40"/>
         </w:rPr>
-        <w:t>Versão: 1.1</w:t>
+        <w:t>Versão: 1.2</w:t>
       </w:r>
     </w:p>
     <w:p>
@@ -170,7 +170,7 @@
     </w:p>
     <w:p>
       <w:pPr>
-        <w:pStyle w:val="ListParagraph"/>
+        <w:pStyle w:val="PargrafodaLista"/>
         <w:suppressAutoHyphens w:val="0"/>
         <w:spacing w:after="160" w:line="259" w:lineRule="auto"/>
         <w:ind w:left="0" w:firstLine="142"/>
@@ -197,7 +197,7 @@
     </w:p>
     <w:p>
       <w:pPr>
-        <w:pStyle w:val="ListParagraph"/>
+        <w:pStyle w:val="PargrafodaLista"/>
         <w:suppressAutoHyphens w:val="0"/>
         <w:spacing w:after="160" w:line="259" w:lineRule="auto"/>
         <w:ind w:left="0" w:firstLine="142"/>
@@ -275,7 +275,7 @@
     </w:p>
     <w:p>
       <w:pPr>
-        <w:pStyle w:val="ListParagraph"/>
+        <w:pStyle w:val="PargrafodaLista"/>
         <w:suppressAutoHyphens w:val="0"/>
         <w:spacing w:after="160" w:line="259" w:lineRule="auto"/>
         <w:ind w:left="0" w:firstLine="142"/>
@@ -291,7 +291,7 @@
     </w:p>
     <w:p>
       <w:pPr>
-        <w:pStyle w:val="ListParagraph"/>
+        <w:pStyle w:val="PargrafodaLista"/>
         <w:suppressAutoHyphens w:val="0"/>
         <w:spacing w:after="160" w:line="259" w:lineRule="auto"/>
         <w:ind w:left="0" w:firstLine="142"/>
@@ -318,7 +318,7 @@
     </w:p>
     <w:p>
       <w:pPr>
-        <w:pStyle w:val="ListParagraph"/>
+        <w:pStyle w:val="PargrafodaLista"/>
         <w:suppressAutoHyphens w:val="0"/>
         <w:spacing w:after="160" w:line="259" w:lineRule="auto"/>
         <w:ind w:left="0" w:firstLine="142"/>
@@ -381,7 +381,7 @@
     </w:p>
     <w:p>
       <w:pPr>
-        <w:pStyle w:val="ListParagraph"/>
+        <w:pStyle w:val="PargrafodaLista"/>
         <w:suppressAutoHyphens w:val="0"/>
         <w:spacing w:after="160" w:line="259" w:lineRule="auto"/>
         <w:ind w:left="0" w:firstLine="142"/>
@@ -397,7 +397,7 @@
     </w:p>
     <w:p>
       <w:pPr>
-        <w:pStyle w:val="ListParagraph"/>
+        <w:pStyle w:val="PargrafodaLista"/>
         <w:suppressAutoHyphens w:val="0"/>
         <w:spacing w:after="160" w:line="259" w:lineRule="auto"/>
         <w:ind w:left="0" w:firstLine="142"/>
@@ -424,7 +424,7 @@
     </w:p>
     <w:p>
       <w:pPr>
-        <w:pStyle w:val="ListParagraph"/>
+        <w:pStyle w:val="PargrafodaLista"/>
         <w:suppressAutoHyphens w:val="0"/>
         <w:spacing w:after="160" w:line="259" w:lineRule="auto"/>
         <w:ind w:left="0" w:firstLine="142"/>
@@ -453,24 +453,41 @@
           <w:sz w:val="24"/>
           <w:szCs w:val="28"/>
         </w:rPr>
-        <w:t xml:space="preserve">De acordo com o método Scrum o escopo do projeto é chamado de Product Backlog, que define casos de uso e objetivos de funcionalidades do produto. Pode ser encontrado em: </w:t>
+        <w:t>De acordo com o método Scrum o escopo do projeto é chamado de Product Backlog, que define casos de uso e objetivos de funcionalidades do produto. Pode ser encontrado em</w:t>
+      </w:r>
+      <w:r>
+        <w:rPr>
+          <w:rFonts w:ascii="Arial" w:eastAsiaTheme="minorHAnsi" w:hAnsi="Arial" w:cs="Arial"/>
+          <w:color w:val="auto"/>
+          <w:sz w:val="24"/>
+          <w:szCs w:val="28"/>
+        </w:rPr>
+        <w:t xml:space="preserve">: </w:t>
       </w:r>
       <w:hyperlink r:id="rId9" w:history="1">
         <w:r>
           <w:rPr>
             <w:rStyle w:val="Hyperlink"/>
             <w:rFonts w:ascii="Arial" w:eastAsiaTheme="minorHAnsi" w:hAnsi="Arial" w:cs="Arial"/>
-            <w:color w:val="auto"/>
             <w:sz w:val="24"/>
             <w:szCs w:val="28"/>
           </w:rPr>
-          <w:t>Product Backlog.</w:t>
+          <w:t>Product Backlog</w:t>
         </w:r>
       </w:hyperlink>
-    </w:p>
-    <w:p>
-      <w:pPr>
-        <w:pStyle w:val="ListParagraph"/>
+      <w:r>
+        <w:rPr>
+          <w:rFonts w:ascii="Arial" w:eastAsiaTheme="minorHAnsi" w:hAnsi="Arial" w:cs="Arial"/>
+          <w:color w:val="auto"/>
+          <w:sz w:val="24"/>
+          <w:szCs w:val="28"/>
+        </w:rPr>
+        <w:t xml:space="preserve"> </w:t>
+      </w:r>
+    </w:p>
+    <w:p>
+      <w:pPr>
+        <w:pStyle w:val="PargrafodaLista"/>
         <w:suppressAutoHyphens w:val="0"/>
         <w:spacing w:after="160" w:line="259" w:lineRule="auto"/>
         <w:ind w:left="0" w:firstLine="142"/>
@@ -484,7 +501,7 @@
     </w:p>
     <w:p>
       <w:pPr>
-        <w:pStyle w:val="ListParagraph"/>
+        <w:pStyle w:val="PargrafodaLista"/>
         <w:suppressAutoHyphens w:val="0"/>
         <w:spacing w:after="160" w:line="259" w:lineRule="auto"/>
         <w:ind w:left="0" w:firstLine="142"/>
@@ -555,7 +572,7 @@
     </w:p>
     <w:p>
       <w:pPr>
-        <w:pStyle w:val="ListParagraph"/>
+        <w:pStyle w:val="PargrafodaLista"/>
         <w:suppressAutoHyphens w:val="0"/>
         <w:spacing w:after="160" w:line="259" w:lineRule="auto"/>
         <w:ind w:left="0" w:firstLine="142"/>
@@ -571,7 +588,7 @@
     </w:p>
     <w:p>
       <w:pPr>
-        <w:pStyle w:val="ListParagraph"/>
+        <w:pStyle w:val="PargrafodaLista"/>
         <w:suppressAutoHyphens w:val="0"/>
         <w:spacing w:after="160" w:line="259" w:lineRule="auto"/>
         <w:ind w:left="0" w:firstLine="142"/>
@@ -608,7 +625,7 @@
     </w:p>
     <w:p>
       <w:pPr>
-        <w:pStyle w:val="ListParagraph"/>
+        <w:pStyle w:val="PargrafodaLista"/>
         <w:suppressAutoHyphens w:val="0"/>
         <w:spacing w:after="160" w:line="259" w:lineRule="auto"/>
         <w:ind w:left="0" w:firstLine="142"/>
@@ -668,7 +685,7 @@
     </w:p>
     <w:p>
       <w:pPr>
-        <w:pStyle w:val="ListParagraph"/>
+        <w:pStyle w:val="PargrafodaLista"/>
         <w:suppressAutoHyphens w:val="0"/>
         <w:spacing w:after="160" w:line="259" w:lineRule="auto"/>
         <w:ind w:left="0" w:firstLine="142"/>
@@ -683,7 +700,7 @@
     </w:p>
     <w:p>
       <w:pPr>
-        <w:pStyle w:val="ListParagraph"/>
+        <w:pStyle w:val="PargrafodaLista"/>
         <w:suppressAutoHyphens w:val="0"/>
         <w:spacing w:after="160" w:line="259" w:lineRule="auto"/>
         <w:ind w:left="0" w:firstLine="142"/>
@@ -720,7 +737,7 @@
     </w:p>
     <w:p>
       <w:pPr>
-        <w:pStyle w:val="ListParagraph"/>
+        <w:pStyle w:val="PargrafodaLista"/>
         <w:suppressAutoHyphens w:val="0"/>
         <w:spacing w:after="160" w:line="259" w:lineRule="auto"/>
         <w:ind w:left="0" w:firstLine="142"/>
@@ -813,7 +830,7 @@
     </w:p>
     <w:p>
       <w:pPr>
-        <w:pStyle w:val="ListParagraph"/>
+        <w:pStyle w:val="PargrafodaLista"/>
         <w:suppressAutoHyphens w:val="0"/>
         <w:spacing w:after="160" w:line="259" w:lineRule="auto"/>
         <w:ind w:left="0" w:firstLine="142"/>
@@ -870,7 +887,7 @@
     </w:p>
     <w:p>
       <w:pPr>
-        <w:pStyle w:val="ListParagraph"/>
+        <w:pStyle w:val="PargrafodaLista"/>
         <w:suppressAutoHyphens w:val="0"/>
         <w:spacing w:after="160" w:line="259" w:lineRule="auto"/>
         <w:ind w:left="0" w:firstLine="142"/>
@@ -942,7 +959,7 @@
     </w:p>
     <w:p>
       <w:pPr>
-        <w:pStyle w:val="ListParagraph"/>
+        <w:pStyle w:val="PargrafodaLista"/>
         <w:suppressAutoHyphens w:val="0"/>
         <w:spacing w:after="160" w:line="259" w:lineRule="auto"/>
         <w:ind w:left="0" w:firstLine="142"/>
@@ -957,7 +974,7 @@
     </w:p>
     <w:p>
       <w:pPr>
-        <w:pStyle w:val="ListParagraph"/>
+        <w:pStyle w:val="PargrafodaLista"/>
         <w:suppressAutoHyphens w:val="0"/>
         <w:spacing w:after="160" w:line="259" w:lineRule="auto"/>
         <w:ind w:left="0" w:firstLine="142"/>
@@ -984,7 +1001,7 @@
     </w:p>
     <w:p>
       <w:pPr>
-        <w:pStyle w:val="ListParagraph"/>
+        <w:pStyle w:val="PargrafodaLista"/>
         <w:suppressAutoHyphens w:val="0"/>
         <w:spacing w:after="160" w:line="259" w:lineRule="auto"/>
         <w:ind w:left="0" w:firstLine="142"/>
@@ -1044,7 +1061,7 @@
     </w:p>
     <w:p>
       <w:pPr>
-        <w:pStyle w:val="ListParagraph"/>
+        <w:pStyle w:val="PargrafodaLista"/>
         <w:suppressAutoHyphens w:val="0"/>
         <w:spacing w:after="160" w:line="259" w:lineRule="auto"/>
         <w:ind w:left="0" w:firstLine="142"/>
@@ -1060,7 +1077,7 @@
     </w:p>
     <w:p>
       <w:pPr>
-        <w:pStyle w:val="ListParagraph"/>
+        <w:pStyle w:val="PargrafodaLista"/>
         <w:suppressAutoHyphens w:val="0"/>
         <w:spacing w:after="160" w:line="259" w:lineRule="auto"/>
         <w:ind w:left="0" w:firstLine="142"/>
@@ -1087,7 +1104,7 @@
     </w:p>
     <w:p>
       <w:pPr>
-        <w:pStyle w:val="ListParagraph"/>
+        <w:pStyle w:val="PargrafodaLista"/>
         <w:suppressAutoHyphens w:val="0"/>
         <w:spacing w:after="160" w:line="259" w:lineRule="auto"/>
         <w:ind w:left="0" w:firstLine="142"/>
@@ -1118,7 +1135,7 @@
     </w:p>
     <w:p>
       <w:pPr>
-        <w:pStyle w:val="ListParagraph"/>
+        <w:pStyle w:val="PargrafodaLista"/>
         <w:suppressAutoHyphens w:val="0"/>
         <w:spacing w:after="160" w:line="259" w:lineRule="auto"/>
         <w:ind w:left="0" w:firstLine="142"/>
@@ -1132,7 +1149,7 @@
     </w:p>
     <w:p>
       <w:pPr>
-        <w:pStyle w:val="ListParagraph"/>
+        <w:pStyle w:val="PargrafodaLista"/>
         <w:suppressAutoHyphens w:val="0"/>
         <w:spacing w:after="160" w:line="259" w:lineRule="auto"/>
         <w:ind w:left="0" w:firstLine="142"/>
@@ -1159,7 +1176,7 @@
     </w:p>
     <w:p>
       <w:pPr>
-        <w:pStyle w:val="ListParagraph"/>
+        <w:pStyle w:val="PargrafodaLista"/>
         <w:suppressAutoHyphens w:val="0"/>
         <w:spacing w:after="160" w:line="259" w:lineRule="auto"/>
         <w:ind w:left="0" w:firstLine="142"/>
@@ -1200,7 +1217,7 @@
     </w:p>
     <w:p>
       <w:pPr>
-        <w:pStyle w:val="ListParagraph"/>
+        <w:pStyle w:val="PargrafodaLista"/>
         <w:suppressAutoHyphens w:val="0"/>
         <w:spacing w:after="160" w:line="259" w:lineRule="auto"/>
         <w:ind w:left="0" w:firstLine="142"/>
@@ -1214,7 +1231,7 @@
     </w:p>
     <w:p>
       <w:pPr>
-        <w:pStyle w:val="Heading1"/>
+        <w:pStyle w:val="Ttulo1"/>
         <w:ind w:firstLine="142"/>
         <w:jc w:val="both"/>
         <w:rPr>
@@ -1248,7 +1265,7 @@
     </w:p>
     <w:p>
       <w:pPr>
-        <w:pStyle w:val="Heading2"/>
+        <w:pStyle w:val="Ttulo2"/>
         <w:ind w:firstLine="142"/>
         <w:jc w:val="both"/>
         <w:rPr>
@@ -1482,7 +1499,7 @@
           <w:bottom w:w="55" w:type="dxa"/>
           <w:right w:w="55" w:type="dxa"/>
         </w:tblCellMar>
-        <w:tblLook w:val="04A0" w:firstRow="1" w:lastRow="0" w:firstColumn="1" w:lastColumn="0" w:noHBand="0" w:noVBand="1"/>
+        <w:tblLook w:val="04A0"/>
       </w:tblPr>
       <w:tblGrid>
         <w:gridCol w:w="2834"/>
@@ -1846,38 +1863,27 @@
     <w:p>
       <w:pPr>
         <w:ind w:firstLine="142"/>
-        <w:jc w:val="both"/>
-        <w:rPr>
-          <w:rFonts w:ascii="Arial" w:hAnsi="Arial" w:cs="Arial"/>
-          <w:color w:val="auto"/>
-          <w:sz w:val="24"/>
-        </w:rPr>
-      </w:pPr>
-      <w:r>
-        <w:rPr>
-          <w:rFonts w:ascii="Arial" w:hAnsi="Arial" w:cs="Arial"/>
-          <w:color w:val="auto"/>
-        </w:rPr>
-        <w:t>Tabela 01</w:t>
-      </w:r>
-      <w:r>
-        <w:rPr>
-          <w:rFonts w:ascii="Arial" w:hAnsi="Arial" w:cs="Arial"/>
-          <w:color w:val="auto"/>
-        </w:rPr>
-        <w:t xml:space="preserve"> -  Cronograma dos Sprints.</w:t>
-      </w:r>
-      <w:r>
-        <w:rPr>
-          <w:rFonts w:ascii="Arial" w:hAnsi="Arial" w:cs="Arial"/>
-          <w:color w:val="auto"/>
-        </w:rPr>
-        <w:br/>
-      </w:r>
-    </w:p>
-    <w:p>
-      <w:pPr>
-        <w:pStyle w:val="Heading2"/>
+        <w:jc w:val="center"/>
+        <w:rPr>
+          <w:rFonts w:ascii="Arial" w:hAnsi="Arial" w:cs="Arial"/>
+          <w:color w:val="auto"/>
+          <w:sz w:val="18"/>
+          <w:szCs w:val="18"/>
+        </w:rPr>
+      </w:pPr>
+      <w:r>
+        <w:rPr>
+          <w:rFonts w:ascii="Arial" w:hAnsi="Arial" w:cs="Arial"/>
+          <w:color w:val="auto"/>
+          <w:sz w:val="18"/>
+          <w:szCs w:val="18"/>
+        </w:rPr>
+        <w:t>Tabela 01 - Cronograma dos Sprints.</w:t>
+      </w:r>
+    </w:p>
+    <w:p>
+      <w:pPr>
+        <w:pStyle w:val="Ttulo2"/>
         <w:ind w:firstLine="142"/>
         <w:jc w:val="both"/>
         <w:rPr>
@@ -1959,7 +1965,6 @@
           <w:sz w:val="24"/>
           <w:szCs w:val="24"/>
         </w:rPr>
-        <w:lastRenderedPageBreak/>
         <w:t xml:space="preserve">O Sprint Planning 1 é uma reunião que acontece no início do projeto na qual o Product Owner “conta as histórias” ao time e define suas prioridades e </w:t>
       </w:r>
       <w:r>
@@ -2000,6 +2005,7 @@
           <w:sz w:val="24"/>
           <w:szCs w:val="24"/>
         </w:rPr>
+        <w:lastRenderedPageBreak/>
         <w:t>O Sprint Planning 2 também é uma reunião que acontece no início do projeto na qual o Scrum Master e o time destrincham todas as estórias em tarefas. Estas vão para um kanban, onde são acompanhadas e monitoradas.</w:t>
       </w:r>
     </w:p>
@@ -2336,10 +2342,10 @@
     </w:p>
     <w:tbl>
       <w:tblPr>
-        <w:tblStyle w:val="TableGrid"/>
+        <w:tblStyle w:val="Tabelacomgrade"/>
         <w:tblW w:w="0" w:type="auto"/>
         <w:jc w:val="center"/>
-        <w:tblLook w:val="04A0" w:firstRow="1" w:lastRow="0" w:firstColumn="1" w:lastColumn="0" w:noHBand="0" w:noVBand="1"/>
+        <w:tblLook w:val="04A0"/>
       </w:tblPr>
       <w:tblGrid>
         <w:gridCol w:w="1858"/>
@@ -3683,17 +3689,7 @@
                 <w:sz w:val="24"/>
                 <w:szCs w:val="24"/>
               </w:rPr>
-              <w:t xml:space="preserve">Instituto de </w:t>
-            </w:r>
-            <w:r>
-              <w:rPr>
-                <w:rFonts w:ascii="Arial" w:hAnsi="Arial" w:cs="Arial"/>
-                <w:color w:val="auto"/>
-                <w:sz w:val="24"/>
-                <w:szCs w:val="24"/>
-              </w:rPr>
-              <w:lastRenderedPageBreak/>
-              <w:t>Informática</w:t>
+              <w:t>Instituto de Informática</w:t>
             </w:r>
           </w:p>
         </w:tc>
@@ -3719,7 +3715,6 @@
                 <w:sz w:val="24"/>
                 <w:szCs w:val="24"/>
               </w:rPr>
-              <w:lastRenderedPageBreak/>
               <w:t>30/05/2015</w:t>
             </w:r>
           </w:p>
@@ -3803,7 +3798,6 @@
                 <w:sz w:val="24"/>
                 <w:szCs w:val="24"/>
               </w:rPr>
-              <w:lastRenderedPageBreak/>
               <w:t>Retrospectiva</w:t>
             </w:r>
           </w:p>
@@ -3917,7 +3911,7 @@
     <w:p>
       <w:pPr>
         <w:ind w:firstLine="142"/>
-        <w:jc w:val="both"/>
+        <w:jc w:val="center"/>
         <w:rPr>
           <w:rFonts w:ascii="Arial" w:hAnsi="Arial" w:cs="Arial"/>
           <w:color w:val="auto"/>
@@ -3946,7 +3940,7 @@
     </w:p>
     <w:p>
       <w:pPr>
-        <w:pStyle w:val="ListParagraph"/>
+        <w:pStyle w:val="PargrafodaLista"/>
         <w:suppressAutoHyphens w:val="0"/>
         <w:spacing w:after="160" w:line="259" w:lineRule="auto"/>
         <w:ind w:left="0" w:firstLine="142"/>
@@ -3962,7 +3956,7 @@
     </w:p>
     <w:p>
       <w:pPr>
-        <w:pStyle w:val="Heading2"/>
+        <w:pStyle w:val="Ttulo2"/>
         <w:ind w:firstLine="142"/>
         <w:jc w:val="both"/>
         <w:rPr>
@@ -4006,7 +4000,7 @@
     </w:p>
     <w:p>
       <w:pPr>
-        <w:pStyle w:val="ListParagraph"/>
+        <w:pStyle w:val="PargrafodaLista"/>
         <w:suppressAutoHyphens w:val="0"/>
         <w:spacing w:after="160" w:line="259" w:lineRule="auto"/>
         <w:ind w:left="0" w:firstLine="142"/>
@@ -4035,16 +4029,7 @@
             <w:sz w:val="24"/>
             <w:szCs w:val="24"/>
           </w:rPr>
-          <w:t>8.</w:t>
-        </w:r>
-        <w:r>
-          <w:rPr>
-            <w:rStyle w:val="Hyperlink"/>
-            <w:rFonts w:ascii="Arial" w:hAnsi="Arial" w:cs="Arial"/>
-            <w:sz w:val="24"/>
-            <w:szCs w:val="24"/>
-          </w:rPr>
-          <w:t>3</w:t>
+          <w:t>8.3</w:t>
         </w:r>
       </w:hyperlink>
       <w:r>
@@ -4075,7 +4060,7 @@
           <w:bottom w:w="55" w:type="dxa"/>
           <w:right w:w="55" w:type="dxa"/>
         </w:tblCellMar>
-        <w:tblLook w:val="04A0" w:firstRow="1" w:lastRow="0" w:firstColumn="1" w:lastColumn="0" w:noHBand="0" w:noVBand="1"/>
+        <w:tblLook w:val="04A0"/>
       </w:tblPr>
       <w:tblGrid>
         <w:gridCol w:w="2041"/>
@@ -4212,23 +4197,7 @@
                 <w:color w:val="auto"/>
                 <w:sz w:val="24"/>
               </w:rPr>
-              <w:t>Fim do Sprint</w:t>
-            </w:r>
-            <w:r>
-              <w:rPr>
-                <w:rFonts w:ascii="Arial" w:hAnsi="Arial" w:cs="Arial"/>
-                <w:color w:val="auto"/>
-                <w:sz w:val="24"/>
-              </w:rPr>
-              <w:t xml:space="preserve"> </w:t>
-            </w:r>
-            <w:r>
-              <w:rPr>
-                <w:rFonts w:ascii="Arial" w:hAnsi="Arial" w:cs="Arial"/>
-                <w:color w:val="auto"/>
-                <w:sz w:val="24"/>
-              </w:rPr>
-              <w:t>1</w:t>
+              <w:t>Fim do Sprint1</w:t>
             </w:r>
           </w:p>
         </w:tc>
@@ -4345,23 +4314,7 @@
                 <w:color w:val="auto"/>
                 <w:sz w:val="24"/>
               </w:rPr>
-              <w:t>Fim do Sprint</w:t>
-            </w:r>
-            <w:r>
-              <w:rPr>
-                <w:rFonts w:ascii="Arial" w:hAnsi="Arial" w:cs="Arial"/>
-                <w:color w:val="auto"/>
-                <w:sz w:val="24"/>
-              </w:rPr>
-              <w:t xml:space="preserve"> </w:t>
-            </w:r>
-            <w:r>
-              <w:rPr>
-                <w:rFonts w:ascii="Arial" w:hAnsi="Arial" w:cs="Arial"/>
-                <w:color w:val="auto"/>
-                <w:sz w:val="24"/>
-              </w:rPr>
-              <w:t>2</w:t>
+              <w:t>Fim do Sprint2</w:t>
             </w:r>
           </w:p>
         </w:tc>
@@ -4665,7 +4618,28 @@
     </w:tbl>
     <w:p>
       <w:pPr>
-        <w:pStyle w:val="ListParagraph"/>
+        <w:ind w:firstLine="142"/>
+        <w:jc w:val="center"/>
+        <w:rPr>
+          <w:rFonts w:ascii="Arial" w:hAnsi="Arial" w:cs="Arial"/>
+          <w:color w:val="auto"/>
+          <w:sz w:val="18"/>
+          <w:szCs w:val="18"/>
+        </w:rPr>
+      </w:pPr>
+      <w:r>
+        <w:rPr>
+          <w:rFonts w:ascii="Arial" w:hAnsi="Arial" w:cs="Arial"/>
+          <w:color w:val="auto"/>
+          <w:sz w:val="18"/>
+          <w:szCs w:val="18"/>
+        </w:rPr>
+        <w:t>Tabela 03 - Cronograma de Marcos</w:t>
+      </w:r>
+    </w:p>
+    <w:p>
+      <w:pPr>
+        <w:pStyle w:val="PargrafodaLista"/>
         <w:suppressAutoHyphens w:val="0"/>
         <w:spacing w:after="160" w:line="259" w:lineRule="auto"/>
         <w:ind w:left="0" w:firstLine="142"/>
@@ -4689,23 +4663,7 @@
     </w:p>
     <w:p>
       <w:pPr>
-        <w:pStyle w:val="ListParagraph"/>
-        <w:suppressAutoHyphens w:val="0"/>
-        <w:spacing w:after="160" w:line="259" w:lineRule="auto"/>
-        <w:ind w:left="0" w:firstLine="142"/>
-        <w:jc w:val="both"/>
-        <w:rPr>
-          <w:rFonts w:ascii="Arial" w:hAnsi="Arial" w:cs="Arial"/>
-          <w:b/>
-          <w:color w:val="auto"/>
-          <w:sz w:val="24"/>
-          <w:szCs w:val="24"/>
-        </w:rPr>
-      </w:pPr>
-    </w:p>
-    <w:p>
-      <w:pPr>
-        <w:pStyle w:val="ListParagraph"/>
+        <w:pStyle w:val="PargrafodaLista"/>
         <w:suppressAutoHyphens w:val="0"/>
         <w:spacing w:after="160" w:line="259" w:lineRule="auto"/>
         <w:ind w:left="0" w:firstLine="142"/>
@@ -4752,7 +4710,7 @@
     </w:p>
     <w:p>
       <w:pPr>
-        <w:pStyle w:val="ListParagraph"/>
+        <w:pStyle w:val="PargrafodaLista"/>
         <w:suppressAutoHyphens w:val="0"/>
         <w:spacing w:after="160" w:line="259" w:lineRule="auto"/>
         <w:ind w:left="0" w:firstLine="142"/>
@@ -4859,10 +4817,10 @@
     </w:p>
     <w:tbl>
       <w:tblPr>
-        <w:tblStyle w:val="TableGrid"/>
+        <w:tblStyle w:val="Tabelacomgrade"/>
         <w:tblW w:w="9039" w:type="dxa"/>
         <w:tblLayout w:type="fixed"/>
-        <w:tblLook w:val="04A0" w:firstRow="1" w:lastRow="0" w:firstColumn="1" w:lastColumn="0" w:noHBand="0" w:noVBand="1"/>
+        <w:tblLook w:val="04A0"/>
       </w:tblPr>
       <w:tblGrid>
         <w:gridCol w:w="1101"/>
@@ -5426,25 +5384,34 @@
           <w:sz w:val="18"/>
           <w:szCs w:val="18"/>
         </w:rPr>
-        <w:t>Tabela 03 - Esforço em horas por pessoa.</w:t>
-      </w:r>
-    </w:p>
-    <w:p>
-      <w:pPr>
-        <w:jc w:val="center"/>
+        <w:t>Tabela 04</w:t>
+      </w:r>
+      <w:r>
         <w:rPr>
           <w:rFonts w:ascii="Arial" w:hAnsi="Arial" w:cs="Arial"/>
           <w:color w:val="auto"/>
           <w:sz w:val="18"/>
           <w:szCs w:val="18"/>
         </w:rPr>
+        <w:t xml:space="preserve"> - Esforço em horas por pessoa.</w:t>
+      </w:r>
+    </w:p>
+    <w:p>
+      <w:pPr>
+        <w:jc w:val="center"/>
+        <w:rPr>
+          <w:rFonts w:ascii="Arial" w:hAnsi="Arial" w:cs="Arial"/>
+          <w:color w:val="auto"/>
+          <w:sz w:val="18"/>
+          <w:szCs w:val="18"/>
+        </w:rPr>
       </w:pPr>
     </w:p>
     <w:tbl>
       <w:tblPr>
-        <w:tblStyle w:val="TableGrid"/>
+        <w:tblStyle w:val="Tabelacomgrade"/>
         <w:tblW w:w="0" w:type="auto"/>
-        <w:tblLook w:val="04A0" w:firstRow="1" w:lastRow="0" w:firstColumn="1" w:lastColumn="0" w:noHBand="0" w:noVBand="1"/>
+        <w:tblLook w:val="04A0"/>
       </w:tblPr>
       <w:tblGrid>
         <w:gridCol w:w="4322"/>
@@ -5625,7 +5592,7 @@
     <w:p>
       <w:pPr>
         <w:ind w:firstLine="142"/>
-        <w:jc w:val="both"/>
+        <w:jc w:val="center"/>
         <w:rPr>
           <w:rFonts w:ascii="Arial" w:hAnsi="Arial" w:cs="Arial"/>
           <w:color w:val="auto"/>
@@ -5640,7 +5607,7 @@
           <w:sz w:val="18"/>
           <w:szCs w:val="18"/>
         </w:rPr>
-        <w:t>Tabela 04</w:t>
+        <w:t>Tabela 05</w:t>
       </w:r>
       <w:r>
         <w:rPr>
@@ -5666,7 +5633,739 @@
     </w:p>
     <w:p>
       <w:pPr>
-        <w:pStyle w:val="ListParagraph"/>
+        <w:pStyle w:val="Ttulo3"/>
+        <w:rPr>
+          <w:rFonts w:ascii="Arial" w:hAnsi="Arial" w:cs="Arial"/>
+          <w:b/>
+          <w:color w:val="auto"/>
+          <w:sz w:val="32"/>
+          <w:szCs w:val="32"/>
+        </w:rPr>
+      </w:pPr>
+      <w:r>
+        <w:rPr>
+          <w:rFonts w:ascii="Arial" w:hAnsi="Arial" w:cs="Arial"/>
+          <w:b/>
+          <w:color w:val="auto"/>
+          <w:sz w:val="32"/>
+          <w:szCs w:val="32"/>
+        </w:rPr>
+        <w:lastRenderedPageBreak/>
+        <w:t xml:space="preserve">6. Recursos </w:t>
+      </w:r>
+    </w:p>
+    <w:p>
+      <w:pPr>
+        <w:pStyle w:val="Ttulo3"/>
+        <w:rPr>
+          <w:rFonts w:ascii="Arial" w:hAnsi="Arial" w:cs="Arial"/>
+          <w:b/>
+          <w:color w:val="auto"/>
+          <w:sz w:val="28"/>
+          <w:szCs w:val="28"/>
+        </w:rPr>
+      </w:pPr>
+      <w:r>
+        <w:rPr>
+          <w:rFonts w:ascii="Arial" w:hAnsi="Arial" w:cs="Arial"/>
+          <w:b/>
+          <w:color w:val="auto"/>
+          <w:sz w:val="28"/>
+          <w:szCs w:val="28"/>
+        </w:rPr>
+        <w:t>6.1 Recursos Ambientais</w:t>
+      </w:r>
+    </w:p>
+    <w:p>
+      <w:pPr>
+        <w:rPr>
+          <w:rFonts w:ascii="Arial" w:hAnsi="Arial" w:cs="Arial"/>
+          <w:sz w:val="24"/>
+          <w:szCs w:val="24"/>
+        </w:rPr>
+      </w:pPr>
+      <w:r>
+        <w:rPr>
+          <w:rFonts w:ascii="Arial" w:hAnsi="Arial" w:cs="Arial"/>
+          <w:b/>
+          <w:sz w:val="24"/>
+          <w:szCs w:val="24"/>
+        </w:rPr>
+        <w:tab/>
+      </w:r>
+      <w:r>
+        <w:rPr>
+          <w:rFonts w:ascii="Arial" w:hAnsi="Arial" w:cs="Arial"/>
+          <w:sz w:val="24"/>
+          <w:szCs w:val="24"/>
+        </w:rPr>
+        <w:t xml:space="preserve">Os recursos ambientais são de fundamental importância no projeto, já que salas de reuniões, ambientes de desenvolvimento, e outras áreas são necessárias para que todos possam trabalhar. </w:t>
+      </w:r>
+    </w:p>
+    <w:tbl>
+      <w:tblPr>
+        <w:tblStyle w:val="Tabelacomgrade"/>
+        <w:tblW w:w="0" w:type="auto"/>
+        <w:tblLook w:val="04A0"/>
+      </w:tblPr>
+      <w:tblGrid>
+        <w:gridCol w:w="4352"/>
+        <w:gridCol w:w="4368"/>
+      </w:tblGrid>
+      <w:tr>
+        <w:tc>
+          <w:tcPr>
+            <w:tcW w:w="4352" w:type="dxa"/>
+          </w:tcPr>
+          <w:p>
+            <w:pPr>
+              <w:rPr>
+                <w:rFonts w:ascii="Arial" w:hAnsi="Arial" w:cs="Arial"/>
+                <w:sz w:val="24"/>
+                <w:szCs w:val="24"/>
+              </w:rPr>
+            </w:pPr>
+            <w:r>
+              <w:rPr>
+                <w:rFonts w:ascii="Arial" w:hAnsi="Arial" w:cs="Arial"/>
+                <w:sz w:val="24"/>
+                <w:szCs w:val="24"/>
+              </w:rPr>
+              <w:t>Área de Processo</w:t>
+            </w:r>
+          </w:p>
+        </w:tc>
+        <w:tc>
+          <w:tcPr>
+            <w:tcW w:w="4368" w:type="dxa"/>
+          </w:tcPr>
+          <w:p>
+            <w:pPr>
+              <w:rPr>
+                <w:rFonts w:ascii="Arial" w:hAnsi="Arial" w:cs="Arial"/>
+                <w:sz w:val="24"/>
+                <w:szCs w:val="24"/>
+              </w:rPr>
+            </w:pPr>
+            <w:r>
+              <w:rPr>
+                <w:rFonts w:ascii="Arial" w:hAnsi="Arial" w:cs="Arial"/>
+                <w:sz w:val="24"/>
+                <w:szCs w:val="24"/>
+              </w:rPr>
+              <w:t>Recursos Ambientais</w:t>
+            </w:r>
+          </w:p>
+        </w:tc>
+      </w:tr>
+      <w:tr>
+        <w:tc>
+          <w:tcPr>
+            <w:tcW w:w="4352" w:type="dxa"/>
+          </w:tcPr>
+          <w:p>
+            <w:pPr>
+              <w:rPr>
+                <w:rFonts w:ascii="Arial" w:hAnsi="Arial" w:cs="Arial"/>
+                <w:sz w:val="24"/>
+                <w:szCs w:val="24"/>
+              </w:rPr>
+            </w:pPr>
+            <w:r>
+              <w:rPr>
+                <w:rFonts w:ascii="Arial" w:hAnsi="Arial" w:cs="Arial"/>
+                <w:sz w:val="24"/>
+                <w:szCs w:val="24"/>
+              </w:rPr>
+              <w:t>Gerência de Projetos</w:t>
+            </w:r>
+          </w:p>
+        </w:tc>
+        <w:tc>
+          <w:tcPr>
+            <w:tcW w:w="4368" w:type="dxa"/>
+          </w:tcPr>
+          <w:p>
+            <w:pPr>
+              <w:rPr>
+                <w:rFonts w:ascii="Arial" w:hAnsi="Arial" w:cs="Arial"/>
+                <w:sz w:val="24"/>
+                <w:szCs w:val="24"/>
+              </w:rPr>
+            </w:pPr>
+            <w:r>
+              <w:rPr>
+                <w:rFonts w:ascii="Arial" w:hAnsi="Arial" w:cs="Arial"/>
+                <w:sz w:val="24"/>
+                <w:szCs w:val="24"/>
+              </w:rPr>
+              <w:t>Sala de Reunião; Estação de Desenvolvimento</w:t>
+            </w:r>
+          </w:p>
+        </w:tc>
+      </w:tr>
+      <w:tr>
+        <w:tc>
+          <w:tcPr>
+            <w:tcW w:w="4352" w:type="dxa"/>
+          </w:tcPr>
+          <w:p>
+            <w:pPr>
+              <w:rPr>
+                <w:rFonts w:ascii="Arial" w:hAnsi="Arial" w:cs="Arial"/>
+                <w:sz w:val="24"/>
+                <w:szCs w:val="24"/>
+              </w:rPr>
+            </w:pPr>
+            <w:r>
+              <w:rPr>
+                <w:rFonts w:ascii="Arial" w:hAnsi="Arial" w:cs="Arial"/>
+                <w:sz w:val="24"/>
+                <w:szCs w:val="24"/>
+              </w:rPr>
+              <w:t>Gerência de Requisitos</w:t>
+            </w:r>
+          </w:p>
+        </w:tc>
+        <w:tc>
+          <w:tcPr>
+            <w:tcW w:w="4368" w:type="dxa"/>
+          </w:tcPr>
+          <w:p>
+            <w:pPr>
+              <w:rPr>
+                <w:rFonts w:ascii="Arial" w:hAnsi="Arial" w:cs="Arial"/>
+                <w:sz w:val="24"/>
+                <w:szCs w:val="24"/>
+              </w:rPr>
+            </w:pPr>
+            <w:r>
+              <w:rPr>
+                <w:rFonts w:ascii="Arial" w:hAnsi="Arial" w:cs="Arial"/>
+                <w:sz w:val="24"/>
+                <w:szCs w:val="24"/>
+              </w:rPr>
+              <w:t>Sala de Reunião; Estação de Desenvolvimento.</w:t>
+            </w:r>
+          </w:p>
+        </w:tc>
+      </w:tr>
+      <w:tr>
+        <w:tc>
+          <w:tcPr>
+            <w:tcW w:w="4352" w:type="dxa"/>
+          </w:tcPr>
+          <w:p>
+            <w:pPr>
+              <w:rPr>
+                <w:rFonts w:ascii="Arial" w:hAnsi="Arial" w:cs="Arial"/>
+                <w:sz w:val="24"/>
+                <w:szCs w:val="24"/>
+              </w:rPr>
+            </w:pPr>
+            <w:r>
+              <w:rPr>
+                <w:rFonts w:ascii="Arial" w:hAnsi="Arial" w:cs="Arial"/>
+                <w:sz w:val="24"/>
+                <w:szCs w:val="24"/>
+              </w:rPr>
+              <w:t>Garantia da Qualidade</w:t>
+            </w:r>
+          </w:p>
+        </w:tc>
+        <w:tc>
+          <w:tcPr>
+            <w:tcW w:w="4368" w:type="dxa"/>
+          </w:tcPr>
+          <w:p>
+            <w:pPr>
+              <w:rPr>
+                <w:rFonts w:ascii="Arial" w:hAnsi="Arial" w:cs="Arial"/>
+                <w:sz w:val="24"/>
+                <w:szCs w:val="24"/>
+              </w:rPr>
+            </w:pPr>
+            <w:r>
+              <w:rPr>
+                <w:rFonts w:ascii="Arial" w:hAnsi="Arial" w:cs="Arial"/>
+                <w:sz w:val="24"/>
+                <w:szCs w:val="24"/>
+              </w:rPr>
+              <w:t xml:space="preserve">Sala de Reunião; Estação de Desenvolvimento; </w:t>
+            </w:r>
+          </w:p>
+        </w:tc>
+      </w:tr>
+      <w:tr>
+        <w:tc>
+          <w:tcPr>
+            <w:tcW w:w="4352" w:type="dxa"/>
+          </w:tcPr>
+          <w:p>
+            <w:pPr>
+              <w:rPr>
+                <w:rFonts w:ascii="Arial" w:hAnsi="Arial" w:cs="Arial"/>
+                <w:sz w:val="24"/>
+                <w:szCs w:val="24"/>
+              </w:rPr>
+            </w:pPr>
+            <w:r>
+              <w:rPr>
+                <w:rFonts w:ascii="Arial" w:hAnsi="Arial" w:cs="Arial"/>
+                <w:sz w:val="24"/>
+                <w:szCs w:val="24"/>
+              </w:rPr>
+              <w:t>Gerência de Configuração</w:t>
+            </w:r>
+          </w:p>
+        </w:tc>
+        <w:tc>
+          <w:tcPr>
+            <w:tcW w:w="4368" w:type="dxa"/>
+          </w:tcPr>
+          <w:p>
+            <w:pPr>
+              <w:rPr>
+                <w:rFonts w:ascii="Arial" w:hAnsi="Arial" w:cs="Arial"/>
+                <w:sz w:val="24"/>
+                <w:szCs w:val="24"/>
+              </w:rPr>
+            </w:pPr>
+            <w:r>
+              <w:rPr>
+                <w:rFonts w:ascii="Arial" w:hAnsi="Arial" w:cs="Arial"/>
+                <w:sz w:val="24"/>
+                <w:szCs w:val="24"/>
+              </w:rPr>
+              <w:t>Estação de Desenvolvimento</w:t>
+            </w:r>
+          </w:p>
+        </w:tc>
+      </w:tr>
+      <w:tr>
+        <w:tc>
+          <w:tcPr>
+            <w:tcW w:w="4352" w:type="dxa"/>
+          </w:tcPr>
+          <w:p>
+            <w:pPr>
+              <w:rPr>
+                <w:rFonts w:ascii="Arial" w:hAnsi="Arial" w:cs="Arial"/>
+                <w:sz w:val="24"/>
+                <w:szCs w:val="24"/>
+              </w:rPr>
+            </w:pPr>
+            <w:r>
+              <w:rPr>
+                <w:rFonts w:ascii="Arial" w:hAnsi="Arial" w:cs="Arial"/>
+                <w:sz w:val="24"/>
+                <w:szCs w:val="24"/>
+              </w:rPr>
+              <w:t>Verificação e Validação</w:t>
+            </w:r>
+          </w:p>
+        </w:tc>
+        <w:tc>
+          <w:tcPr>
+            <w:tcW w:w="4368" w:type="dxa"/>
+          </w:tcPr>
+          <w:p>
+            <w:pPr>
+              <w:rPr>
+                <w:rFonts w:ascii="Arial" w:hAnsi="Arial" w:cs="Arial"/>
+                <w:sz w:val="24"/>
+                <w:szCs w:val="24"/>
+              </w:rPr>
+            </w:pPr>
+            <w:r>
+              <w:rPr>
+                <w:rFonts w:ascii="Arial" w:hAnsi="Arial" w:cs="Arial"/>
+                <w:sz w:val="24"/>
+                <w:szCs w:val="24"/>
+              </w:rPr>
+              <w:t>Estação de Desenvolvimento.</w:t>
+            </w:r>
+          </w:p>
+        </w:tc>
+      </w:tr>
+      <w:tr>
+        <w:tc>
+          <w:tcPr>
+            <w:tcW w:w="4352" w:type="dxa"/>
+          </w:tcPr>
+          <w:p>
+            <w:pPr>
+              <w:rPr>
+                <w:rFonts w:ascii="Arial" w:hAnsi="Arial" w:cs="Arial"/>
+                <w:sz w:val="24"/>
+                <w:szCs w:val="24"/>
+              </w:rPr>
+            </w:pPr>
+            <w:r>
+              <w:rPr>
+                <w:rFonts w:ascii="Arial" w:hAnsi="Arial" w:cs="Arial"/>
+                <w:sz w:val="24"/>
+                <w:szCs w:val="24"/>
+              </w:rPr>
+              <w:t>Manutenção de Software</w:t>
+            </w:r>
+          </w:p>
+        </w:tc>
+        <w:tc>
+          <w:tcPr>
+            <w:tcW w:w="4368" w:type="dxa"/>
+          </w:tcPr>
+          <w:p>
+            <w:pPr>
+              <w:rPr>
+                <w:rFonts w:ascii="Arial" w:hAnsi="Arial" w:cs="Arial"/>
+                <w:sz w:val="24"/>
+                <w:szCs w:val="24"/>
+              </w:rPr>
+            </w:pPr>
+            <w:r>
+              <w:rPr>
+                <w:rFonts w:ascii="Arial" w:hAnsi="Arial" w:cs="Arial"/>
+                <w:sz w:val="24"/>
+                <w:szCs w:val="24"/>
+              </w:rPr>
+              <w:t>Sala de Reunião; Estação de Desenvolvimento.</w:t>
+            </w:r>
+          </w:p>
+        </w:tc>
+      </w:tr>
+      <w:tr>
+        <w:tc>
+          <w:tcPr>
+            <w:tcW w:w="4352" w:type="dxa"/>
+          </w:tcPr>
+          <w:p>
+            <w:pPr>
+              <w:rPr>
+                <w:rFonts w:ascii="Arial" w:hAnsi="Arial" w:cs="Arial"/>
+                <w:sz w:val="24"/>
+                <w:szCs w:val="24"/>
+              </w:rPr>
+            </w:pPr>
+            <w:r>
+              <w:rPr>
+                <w:rFonts w:ascii="Arial" w:hAnsi="Arial" w:cs="Arial"/>
+                <w:sz w:val="24"/>
+                <w:szCs w:val="24"/>
+              </w:rPr>
+              <w:t>Desenvolvimento</w:t>
+            </w:r>
+          </w:p>
+        </w:tc>
+        <w:tc>
+          <w:tcPr>
+            <w:tcW w:w="4368" w:type="dxa"/>
+          </w:tcPr>
+          <w:p>
+            <w:pPr>
+              <w:rPr>
+                <w:rFonts w:ascii="Arial" w:hAnsi="Arial" w:cs="Arial"/>
+                <w:sz w:val="24"/>
+                <w:szCs w:val="24"/>
+              </w:rPr>
+            </w:pPr>
+            <w:r>
+              <w:rPr>
+                <w:rFonts w:ascii="Arial" w:hAnsi="Arial" w:cs="Arial"/>
+                <w:sz w:val="24"/>
+                <w:szCs w:val="24"/>
+              </w:rPr>
+              <w:t>Estação de Desenvolvimento</w:t>
+            </w:r>
+          </w:p>
+        </w:tc>
+      </w:tr>
+    </w:tbl>
+    <w:p>
+      <w:pPr>
+        <w:ind w:firstLine="142"/>
+        <w:jc w:val="center"/>
+        <w:rPr>
+          <w:rFonts w:ascii="Arial" w:hAnsi="Arial" w:cs="Arial"/>
+          <w:color w:val="auto"/>
+          <w:sz w:val="18"/>
+          <w:szCs w:val="18"/>
+        </w:rPr>
+      </w:pPr>
+      <w:r>
+        <w:rPr>
+          <w:rFonts w:ascii="Arial" w:hAnsi="Arial" w:cs="Arial"/>
+          <w:color w:val="auto"/>
+          <w:sz w:val="18"/>
+          <w:szCs w:val="18"/>
+        </w:rPr>
+        <w:t>Tabela 06</w:t>
+      </w:r>
+      <w:r>
+        <w:rPr>
+          <w:rFonts w:ascii="Arial" w:hAnsi="Arial" w:cs="Arial"/>
+          <w:color w:val="auto"/>
+          <w:sz w:val="18"/>
+          <w:szCs w:val="18"/>
+        </w:rPr>
+        <w:t xml:space="preserve"> - Recursos Ambientais.</w:t>
+      </w:r>
+    </w:p>
+    <w:p>
+      <w:pPr>
+        <w:ind w:firstLine="142"/>
+        <w:jc w:val="both"/>
+        <w:rPr>
+          <w:rFonts w:ascii="Arial" w:hAnsi="Arial" w:cs="Arial"/>
+          <w:color w:val="auto"/>
+          <w:sz w:val="18"/>
+          <w:szCs w:val="18"/>
+        </w:rPr>
+      </w:pPr>
+    </w:p>
+    <w:p>
+      <w:pPr>
+        <w:pStyle w:val="Ttulo3"/>
+        <w:rPr>
+          <w:rFonts w:ascii="Arial" w:hAnsi="Arial" w:cs="Arial"/>
+          <w:b/>
+          <w:color w:val="auto"/>
+          <w:sz w:val="28"/>
+          <w:szCs w:val="28"/>
+        </w:rPr>
+      </w:pPr>
+      <w:r>
+        <w:rPr>
+          <w:rFonts w:ascii="Arial" w:hAnsi="Arial" w:cs="Arial"/>
+          <w:b/>
+          <w:color w:val="auto"/>
+          <w:sz w:val="28"/>
+          <w:szCs w:val="28"/>
+        </w:rPr>
+        <w:t>6.2 Recursos Materiais</w:t>
+      </w:r>
+    </w:p>
+    <w:p>
+      <w:pPr>
+        <w:rPr>
+          <w:rFonts w:ascii="Arial" w:hAnsi="Arial" w:cs="Arial"/>
+          <w:sz w:val="24"/>
+          <w:szCs w:val="24"/>
+        </w:rPr>
+      </w:pPr>
+      <w:r>
+        <w:rPr>
+          <w:rFonts w:ascii="Arial" w:hAnsi="Arial" w:cs="Arial"/>
+          <w:b/>
+          <w:sz w:val="32"/>
+          <w:szCs w:val="32"/>
+        </w:rPr>
+        <w:tab/>
+      </w:r>
+      <w:r>
+        <w:rPr>
+          <w:rFonts w:ascii="Arial" w:hAnsi="Arial" w:cs="Arial"/>
+          <w:sz w:val="24"/>
+          <w:szCs w:val="24"/>
+        </w:rPr>
+        <w:t>Recursos materiais são os recursos utilizados nos ambientes de trabalho. Como por exemplo computadores, lousas digitais, equipamentos para videoconferência, entre outros.</w:t>
+      </w:r>
+    </w:p>
+    <w:tbl>
+      <w:tblPr>
+        <w:tblStyle w:val="Tabelacomgrade"/>
+        <w:tblW w:w="0" w:type="auto"/>
+        <w:tblInd w:w="113" w:type="dxa"/>
+        <w:tblLook w:val="04A0"/>
+      </w:tblPr>
+      <w:tblGrid>
+        <w:gridCol w:w="4264"/>
+        <w:gridCol w:w="4343"/>
+      </w:tblGrid>
+      <w:tr>
+        <w:tc>
+          <w:tcPr>
+            <w:tcW w:w="4264" w:type="dxa"/>
+          </w:tcPr>
+          <w:p>
+            <w:pPr>
+              <w:rPr>
+                <w:rFonts w:ascii="Arial" w:hAnsi="Arial" w:cs="Arial"/>
+                <w:sz w:val="24"/>
+                <w:szCs w:val="24"/>
+              </w:rPr>
+            </w:pPr>
+            <w:r>
+              <w:rPr>
+                <w:rFonts w:ascii="Arial" w:hAnsi="Arial" w:cs="Arial"/>
+                <w:sz w:val="24"/>
+                <w:szCs w:val="24"/>
+              </w:rPr>
+              <w:t>Ambiente de Trabalho</w:t>
+            </w:r>
+          </w:p>
+        </w:tc>
+        <w:tc>
+          <w:tcPr>
+            <w:tcW w:w="4343" w:type="dxa"/>
+          </w:tcPr>
+          <w:p>
+            <w:pPr>
+              <w:rPr>
+                <w:rFonts w:ascii="Arial" w:hAnsi="Arial" w:cs="Arial"/>
+                <w:sz w:val="24"/>
+                <w:szCs w:val="24"/>
+              </w:rPr>
+            </w:pPr>
+            <w:r>
+              <w:rPr>
+                <w:rFonts w:ascii="Arial" w:hAnsi="Arial" w:cs="Arial"/>
+                <w:sz w:val="24"/>
+                <w:szCs w:val="24"/>
+              </w:rPr>
+              <w:t>Recursos Materiais</w:t>
+            </w:r>
+          </w:p>
+        </w:tc>
+      </w:tr>
+      <w:tr>
+        <w:tc>
+          <w:tcPr>
+            <w:tcW w:w="4264" w:type="dxa"/>
+          </w:tcPr>
+          <w:p>
+            <w:pPr>
+              <w:rPr>
+                <w:rFonts w:ascii="Arial" w:hAnsi="Arial" w:cs="Arial"/>
+                <w:sz w:val="24"/>
+                <w:szCs w:val="24"/>
+              </w:rPr>
+            </w:pPr>
+            <w:r>
+              <w:rPr>
+                <w:rFonts w:ascii="Arial" w:hAnsi="Arial" w:cs="Arial"/>
+                <w:sz w:val="24"/>
+                <w:szCs w:val="24"/>
+              </w:rPr>
+              <w:t>Sala de Reunião</w:t>
+            </w:r>
+          </w:p>
+        </w:tc>
+        <w:tc>
+          <w:tcPr>
+            <w:tcW w:w="4343" w:type="dxa"/>
+          </w:tcPr>
+          <w:p>
+            <w:pPr>
+              <w:rPr>
+                <w:rFonts w:ascii="Arial" w:hAnsi="Arial" w:cs="Arial"/>
+                <w:sz w:val="24"/>
+                <w:szCs w:val="24"/>
+              </w:rPr>
+            </w:pPr>
+            <w:r>
+              <w:rPr>
+                <w:rFonts w:ascii="Arial" w:hAnsi="Arial" w:cs="Arial"/>
+                <w:sz w:val="24"/>
+                <w:szCs w:val="24"/>
+              </w:rPr>
+              <w:t>Mesa de oito lugares; Lousa digital/Projetor</w:t>
+            </w:r>
+          </w:p>
+        </w:tc>
+      </w:tr>
+      <w:tr>
+        <w:tc>
+          <w:tcPr>
+            <w:tcW w:w="4264" w:type="dxa"/>
+          </w:tcPr>
+          <w:p>
+            <w:pPr>
+              <w:rPr>
+                <w:rFonts w:ascii="Arial" w:hAnsi="Arial" w:cs="Arial"/>
+                <w:sz w:val="24"/>
+                <w:szCs w:val="24"/>
+              </w:rPr>
+            </w:pPr>
+            <w:r>
+              <w:rPr>
+                <w:rFonts w:ascii="Arial" w:hAnsi="Arial" w:cs="Arial"/>
+                <w:sz w:val="24"/>
+                <w:szCs w:val="24"/>
+              </w:rPr>
+              <w:t>Estação de Desenvolvimento</w:t>
+            </w:r>
+          </w:p>
+        </w:tc>
+        <w:tc>
+          <w:tcPr>
+            <w:tcW w:w="4343" w:type="dxa"/>
+          </w:tcPr>
+          <w:p>
+            <w:pPr>
+              <w:rPr>
+                <w:rFonts w:ascii="Arial" w:hAnsi="Arial" w:cs="Arial"/>
+                <w:sz w:val="24"/>
+                <w:szCs w:val="24"/>
+              </w:rPr>
+            </w:pPr>
+            <w:r>
+              <w:rPr>
+                <w:rFonts w:ascii="Arial" w:hAnsi="Arial" w:cs="Arial"/>
+                <w:sz w:val="24"/>
+                <w:szCs w:val="24"/>
+              </w:rPr>
+              <w:t>Mesa Individual; Computador(próprio ou não); Windows ou Mac OS; Microsoft Office; Netbeans IDE; GitHub; Astah Community; Bizagi; Acesso à Internet</w:t>
+            </w:r>
+          </w:p>
+        </w:tc>
+      </w:tr>
+    </w:tbl>
+    <w:p>
+      <w:pPr>
+        <w:ind w:firstLine="142"/>
+        <w:jc w:val="center"/>
+        <w:rPr>
+          <w:rFonts w:ascii="Arial" w:hAnsi="Arial" w:cs="Arial"/>
+          <w:color w:val="auto"/>
+          <w:sz w:val="18"/>
+          <w:szCs w:val="18"/>
+        </w:rPr>
+      </w:pPr>
+      <w:r>
+        <w:rPr>
+          <w:rFonts w:ascii="Arial" w:hAnsi="Arial" w:cs="Arial"/>
+          <w:color w:val="auto"/>
+          <w:sz w:val="18"/>
+          <w:szCs w:val="18"/>
+        </w:rPr>
+        <w:t>Tabela 07</w:t>
+      </w:r>
+      <w:r>
+        <w:rPr>
+          <w:rFonts w:ascii="Arial" w:hAnsi="Arial" w:cs="Arial"/>
+          <w:color w:val="auto"/>
+          <w:sz w:val="18"/>
+          <w:szCs w:val="18"/>
+        </w:rPr>
+        <w:t xml:space="preserve"> - Recursos Materiais.</w:t>
+      </w:r>
+    </w:p>
+    <w:p>
+      <w:pPr>
+        <w:ind w:firstLine="142"/>
+        <w:jc w:val="both"/>
+        <w:rPr>
+          <w:rFonts w:ascii="Arial" w:hAnsi="Arial" w:cs="Arial"/>
+          <w:color w:val="auto"/>
+          <w:sz w:val="18"/>
+          <w:szCs w:val="18"/>
+        </w:rPr>
+      </w:pPr>
+    </w:p>
+    <w:p>
+      <w:pPr>
+        <w:pStyle w:val="PargrafodaLista"/>
         <w:suppressAutoHyphens w:val="0"/>
         <w:spacing w:after="160" w:line="259" w:lineRule="auto"/>
         <w:ind w:left="0" w:firstLine="142"/>
@@ -5698,12 +6397,32 @@
           <w:sz w:val="28"/>
           <w:szCs w:val="24"/>
         </w:rPr>
-        <w:t>. Recursos Humanos</w:t>
-      </w:r>
-    </w:p>
-    <w:p>
-      <w:pPr>
-        <w:pStyle w:val="ListParagraph"/>
+        <w:t>.</w:t>
+      </w:r>
+      <w:r>
+        <w:rPr>
+          <w:rFonts w:ascii="Arial" w:hAnsi="Arial" w:cs="Arial"/>
+          <w:b/>
+          <w:color w:val="auto"/>
+          <w:sz w:val="28"/>
+          <w:szCs w:val="24"/>
+        </w:rPr>
+        <w:t>3</w:t>
+      </w:r>
+      <w:r>
+        <w:rPr>
+          <w:rFonts w:ascii="Arial" w:hAnsi="Arial" w:cs="Arial"/>
+          <w:b/>
+          <w:color w:val="auto"/>
+          <w:sz w:val="28"/>
+          <w:szCs w:val="24"/>
+        </w:rPr>
+        <w:t xml:space="preserve"> Recursos Humanos</w:t>
+      </w:r>
+    </w:p>
+    <w:p>
+      <w:pPr>
+        <w:pStyle w:val="PargrafodaLista"/>
         <w:suppressAutoHyphens w:val="0"/>
         <w:spacing w:after="160" w:line="259" w:lineRule="auto"/>
         <w:ind w:left="0" w:firstLine="142"/>
@@ -5808,7 +6527,7 @@
     </w:p>
     <w:p>
       <w:pPr>
-        <w:pStyle w:val="Heading1"/>
+        <w:pStyle w:val="Ttulo1"/>
         <w:ind w:firstLine="142"/>
         <w:jc w:val="both"/>
         <w:rPr>
@@ -5886,7 +6605,25 @@
           <w:sz w:val="24"/>
           <w:szCs w:val="24"/>
         </w:rPr>
-        <w:t>osr</w:t>
+        <w:t>os</w:t>
+      </w:r>
+      <w:r>
+        <w:rPr>
+          <w:rFonts w:ascii="Arial" w:hAnsi="Arial" w:cs="Arial"/>
+          <w:color w:val="auto"/>
+          <w:sz w:val="24"/>
+          <w:szCs w:val="24"/>
+        </w:rPr>
+        <w:t xml:space="preserve"> </w:t>
+      </w:r>
+      <w:r>
+        <w:rPr>
+          <w:rFonts w:ascii="Arial" w:hAnsi="Arial" w:cs="Arial"/>
+          <w:color w:val="auto"/>
+          <w:sz w:val="24"/>
+          <w:szCs w:val="24"/>
+        </w:rPr>
+        <w:t>r</w:t>
       </w:r>
       <w:r>
         <w:rPr>
@@ -5931,20 +6668,46 @@
           <w:sz w:val="24"/>
           <w:szCs w:val="24"/>
         </w:rPr>
-        <w:t xml:space="preserve">de acordo com a classificação dos mesmos. Cada risco será classificado de acordo com probabilidade de ocorrência e gravidade, com isso será calculada automaticamente a prioridade. Os riscos serão verificados nas reuniões, e são gerenciados em </w:t>
+        <w:t xml:space="preserve"> </w:t>
+      </w:r>
+      <w:r>
+        <w:rPr>
+          <w:rFonts w:ascii="Arial" w:hAnsi="Arial" w:cs="Arial"/>
+          <w:color w:val="auto"/>
+          <w:sz w:val="24"/>
+          <w:szCs w:val="24"/>
+        </w:rPr>
+        <w:t xml:space="preserve">de acordo com a classificação dos mesmos. Cada risco será classificado de acordo com probabilidade de ocorrência e gravidade, com isso será calculada automaticamente a prioridade. </w:t>
+      </w:r>
+      <w:r>
+        <w:rPr>
+          <w:rFonts w:ascii="Arial" w:hAnsi="Arial" w:cs="Arial"/>
+          <w:color w:val="auto"/>
+          <w:sz w:val="24"/>
+          <w:szCs w:val="24"/>
+        </w:rPr>
+        <w:lastRenderedPageBreak/>
+        <w:t xml:space="preserve">Os riscos serão verificados nas reuniões, e são gerenciados em </w:t>
       </w:r>
       <w:hyperlink r:id="rId13" w:history="1">
         <w:r>
           <w:rPr>
             <w:rStyle w:val="Hyperlink"/>
             <w:rFonts w:ascii="Arial" w:hAnsi="Arial" w:cs="Arial"/>
-            <w:color w:val="auto"/>
             <w:sz w:val="24"/>
             <w:szCs w:val="24"/>
           </w:rPr>
-          <w:t>Quadro de Gerenciamento de Riscos.</w:t>
+          <w:t>Quadro de Gerenciamento de Riscos</w:t>
         </w:r>
       </w:hyperlink>
+      <w:r>
+        <w:rPr>
+          <w:rFonts w:ascii="Arial" w:hAnsi="Arial" w:cs="Arial"/>
+          <w:sz w:val="24"/>
+          <w:szCs w:val="24"/>
+        </w:rPr>
+        <w:t>.</w:t>
+      </w:r>
     </w:p>
     <w:p>
       <w:pPr>
@@ -5960,7 +6723,7 @@
     </w:p>
     <w:p>
       <w:pPr>
-        <w:pStyle w:val="Heading1"/>
+        <w:pStyle w:val="Ttulo1"/>
         <w:ind w:firstLine="142"/>
         <w:jc w:val="both"/>
         <w:rPr>
@@ -5994,7 +6757,7 @@
     </w:p>
     <w:p>
       <w:pPr>
-        <w:pStyle w:val="Heading2"/>
+        <w:pStyle w:val="Ttulo2"/>
         <w:ind w:firstLine="142"/>
         <w:jc w:val="both"/>
         <w:rPr>
@@ -6127,7 +6890,7 @@
     </w:p>
     <w:p>
       <w:pPr>
-        <w:pStyle w:val="Heading2"/>
+        <w:pStyle w:val="Ttulo2"/>
         <w:ind w:firstLine="142"/>
         <w:jc w:val="both"/>
         <w:rPr>
@@ -6189,7 +6952,7 @@
     </w:p>
     <w:p>
       <w:pPr>
-        <w:pStyle w:val="Heading2"/>
+        <w:pStyle w:val="Ttulo2"/>
         <w:ind w:firstLine="142"/>
         <w:jc w:val="both"/>
         <w:rPr>
@@ -6239,7 +7002,7 @@
     </w:p>
     <w:p>
       <w:pPr>
-        <w:pStyle w:val="ListParagraph"/>
+        <w:pStyle w:val="PargrafodaLista"/>
         <w:numPr>
           <w:ilvl w:val="0"/>
           <w:numId w:val="3"/>
@@ -6277,7 +7040,7 @@
     </w:p>
     <w:p>
       <w:pPr>
-        <w:pStyle w:val="ListParagraph"/>
+        <w:pStyle w:val="PargrafodaLista"/>
         <w:numPr>
           <w:ilvl w:val="0"/>
           <w:numId w:val="3"/>
@@ -6301,13 +7064,12 @@
           <w:sz w:val="24"/>
           <w:szCs w:val="24"/>
         </w:rPr>
-        <w:lastRenderedPageBreak/>
         <w:t>Lançamento de uma versão</w:t>
       </w:r>
     </w:p>
     <w:p>
       <w:pPr>
-        <w:pStyle w:val="ListParagraph"/>
+        <w:pStyle w:val="PargrafodaLista"/>
         <w:numPr>
           <w:ilvl w:val="0"/>
           <w:numId w:val="3"/>
@@ -6336,7 +7098,7 @@
     </w:p>
     <w:p>
       <w:pPr>
-        <w:pStyle w:val="Heading1"/>
+        <w:pStyle w:val="Ttulo1"/>
         <w:ind w:firstLine="142"/>
         <w:jc w:val="both"/>
         <w:rPr>
@@ -6370,7 +7132,7 @@
     </w:p>
     <w:p>
       <w:pPr>
-        <w:pStyle w:val="ListParagraph"/>
+        <w:pStyle w:val="PargrafodaLista"/>
         <w:tabs>
           <w:tab w:val="left" w:pos="7065"/>
         </w:tabs>
@@ -6415,7 +7177,7 @@
     </w:p>
     <w:p>
       <w:pPr>
-        <w:pStyle w:val="ListParagraph"/>
+        <w:pStyle w:val="PargrafodaLista"/>
         <w:tabs>
           <w:tab w:val="left" w:pos="7065"/>
         </w:tabs>
@@ -6435,6 +7197,7 @@
           <w:sz w:val="24"/>
           <w:szCs w:val="24"/>
         </w:rPr>
+        <w:lastRenderedPageBreak/>
         <w:t xml:space="preserve">O kanban do projeto EveRemind é organizado da seguinte forma: cada membro da equipe de desenvolvimento tem uma cor que representa suas atividades. Toda segunda-feira a equipe organiza o kanban com as tarefas a serem feitas, em ordem de prioridade, que devem ser desenvolvidas ao longo da semana. As etapas do nosso kanban são a fazer, em andamento e concluído. O nome das etapas define o status daquela tarefa, ou seja, a tarefa muda de coluna dependendo do seu status. O status das tarefas poderão ser visualizadas no </w:t>
       </w:r>
       <w:hyperlink r:id="rId17" w:history="1">
@@ -6461,7 +7224,7 @@
     </w:p>
     <w:p>
       <w:pPr>
-        <w:pStyle w:val="Heading1"/>
+        <w:pStyle w:val="Ttulo1"/>
         <w:ind w:firstLine="142"/>
         <w:jc w:val="both"/>
         <w:rPr>
@@ -6726,7 +7489,7 @@
           <w:bottom w:w="55" w:type="dxa"/>
           <w:right w:w="55" w:type="dxa"/>
         </w:tblCellMar>
-        <w:tblLook w:val="04A0" w:firstRow="1" w:lastRow="0" w:firstColumn="1" w:lastColumn="0" w:noHBand="0" w:noVBand="1"/>
+        <w:tblLook w:val="04A0"/>
       </w:tblPr>
       <w:tblGrid>
         <w:gridCol w:w="2834"/>
@@ -6919,7 +7682,6 @@
                 <w:sz w:val="24"/>
                 <w:szCs w:val="24"/>
               </w:rPr>
-              <w:lastRenderedPageBreak/>
               <w:t>Média</w:t>
             </w:r>
           </w:p>
@@ -7045,7 +7807,55 @@
     </w:tbl>
     <w:p>
       <w:pPr>
-        <w:pStyle w:val="Heading1"/>
+        <w:ind w:firstLine="142"/>
+        <w:jc w:val="center"/>
+        <w:rPr>
+          <w:rFonts w:ascii="Arial" w:hAnsi="Arial" w:cs="Arial"/>
+          <w:color w:val="auto"/>
+          <w:sz w:val="18"/>
+          <w:szCs w:val="18"/>
+        </w:rPr>
+      </w:pPr>
+      <w:r>
+        <w:rPr>
+          <w:rFonts w:ascii="Arial" w:hAnsi="Arial" w:cs="Arial"/>
+          <w:color w:val="auto"/>
+          <w:sz w:val="18"/>
+          <w:szCs w:val="18"/>
+        </w:rPr>
+        <w:t>T</w:t>
+      </w:r>
+      <w:r>
+        <w:rPr>
+          <w:rFonts w:ascii="Arial" w:hAnsi="Arial" w:cs="Arial"/>
+          <w:color w:val="auto"/>
+          <w:sz w:val="18"/>
+          <w:szCs w:val="18"/>
+        </w:rPr>
+        <w:t>abela 08</w:t>
+      </w:r>
+      <w:r>
+        <w:rPr>
+          <w:rFonts w:ascii="Arial" w:hAnsi="Arial" w:cs="Arial"/>
+          <w:color w:val="auto"/>
+          <w:sz w:val="18"/>
+          <w:szCs w:val="18"/>
+        </w:rPr>
+        <w:t xml:space="preserve"> - Ações Corretivas</w:t>
+      </w:r>
+      <w:r>
+        <w:rPr>
+          <w:rFonts w:ascii="Arial" w:hAnsi="Arial" w:cs="Arial"/>
+          <w:color w:val="auto"/>
+          <w:sz w:val="18"/>
+          <w:szCs w:val="18"/>
+        </w:rPr>
+        <w:t>.</w:t>
+      </w:r>
+    </w:p>
+    <w:p>
+      <w:pPr>
+        <w:pStyle w:val="Ttulo1"/>
         <w:ind w:firstLine="142"/>
         <w:jc w:val="both"/>
         <w:rPr>
@@ -7064,6 +7874,7 @@
           <w:sz w:val="28"/>
           <w:szCs w:val="28"/>
         </w:rPr>
+        <w:lastRenderedPageBreak/>
         <w:t>10</w:t>
       </w:r>
       <w:r>
@@ -7079,19 +7890,19 @@
     </w:p>
     <w:tbl>
       <w:tblPr>
-        <w:tblStyle w:val="TableGrid"/>
+        <w:tblStyle w:val="Tabelacomgrade"/>
         <w:tblW w:w="0" w:type="auto"/>
-        <w:tblLook w:val="04A0" w:firstRow="1" w:lastRow="0" w:firstColumn="1" w:lastColumn="0" w:noHBand="0" w:noVBand="1"/>
+        <w:tblLook w:val="04A0"/>
       </w:tblPr>
       <w:tblGrid>
-        <w:gridCol w:w="2627"/>
-        <w:gridCol w:w="3533"/>
-        <w:gridCol w:w="2560"/>
+        <w:gridCol w:w="2774"/>
+        <w:gridCol w:w="3544"/>
+        <w:gridCol w:w="2402"/>
       </w:tblGrid>
       <w:tr>
         <w:tc>
           <w:tcPr>
-            <w:tcW w:w="2881" w:type="dxa"/>
+            <w:tcW w:w="2774" w:type="dxa"/>
             <w:vAlign w:val="center"/>
           </w:tcPr>
           <w:p>
@@ -7123,7 +7934,7 @@
         </w:tc>
         <w:tc>
           <w:tcPr>
-            <w:tcW w:w="2881" w:type="dxa"/>
+            <w:tcW w:w="3544" w:type="dxa"/>
             <w:vAlign w:val="center"/>
           </w:tcPr>
           <w:p>
@@ -7155,7 +7966,7 @@
         </w:tc>
         <w:tc>
           <w:tcPr>
-            <w:tcW w:w="2882" w:type="dxa"/>
+            <w:tcW w:w="2402" w:type="dxa"/>
             <w:vAlign w:val="center"/>
           </w:tcPr>
           <w:p>
@@ -7187,9 +7998,12 @@
         </w:tc>
       </w:tr>
       <w:tr>
-        <w:tc>
-          <w:tcPr>
-            <w:tcW w:w="2881" w:type="dxa"/>
+        <w:trPr>
+          <w:trHeight w:val="571"/>
+        </w:trPr>
+        <w:tc>
+          <w:tcPr>
+            <w:tcW w:w="2774" w:type="dxa"/>
             <w:vAlign w:val="center"/>
           </w:tcPr>
           <w:p>
@@ -7219,7 +8033,7 @@
         </w:tc>
         <w:tc>
           <w:tcPr>
-            <w:tcW w:w="2881" w:type="dxa"/>
+            <w:tcW w:w="3544" w:type="dxa"/>
             <w:vAlign w:val="center"/>
           </w:tcPr>
           <w:p>
@@ -7247,9 +8061,9 @@
               </w:rPr>
               <w:drawing>
                 <wp:inline distT="0" distB="0" distL="0" distR="0">
-                  <wp:extent cx="1637665" cy="582898"/>
-                  <wp:effectExtent l="0" t="0" r="0" b="0"/>
-                  <wp:docPr id="3" name="Picture 3"/>
+                  <wp:extent cx="1628775" cy="419100"/>
+                  <wp:effectExtent l="19050" t="0" r="9525" b="0"/>
+                  <wp:docPr id="22" name="Imagem 21" descr="http---signatures.mylivesignature.com-54493-191-AF7FC0CD3FA95F618FBE4565EE642E43.png"/>
                   <wp:cNvGraphicFramePr>
                     <a:graphicFrameLocks xmlns:a="http://schemas.openxmlformats.org/drawingml/2006/main" noChangeAspect="1"/>
                   </wp:cNvGraphicFramePr>
@@ -7257,14 +8071,152 @@
                     <a:graphicData uri="http://schemas.openxmlformats.org/drawingml/2006/picture">
                       <pic:pic xmlns:pic="http://schemas.openxmlformats.org/drawingml/2006/picture">
                         <pic:nvPicPr>
-                          <pic:cNvPr id="3" name="DeborahASS.png"/>
+                          <pic:cNvPr id="0" name="http---signatures.mylivesignature.com-54493-191-AF7FC0CD3FA95F618FBE4565EE642E43.png"/>
                           <pic:cNvPicPr/>
                         </pic:nvPicPr>
                         <pic:blipFill>
-                          <a:blip r:embed="rId18">
+                          <a:blip r:embed="rId18"/>
+                          <a:stretch>
+                            <a:fillRect/>
+                          </a:stretch>
+                        </pic:blipFill>
+                        <pic:spPr>
+                          <a:xfrm>
+                            <a:off x="0" y="0"/>
+                            <a:ext cx="1628775" cy="419100"/>
+                          </a:xfrm>
+                          <a:prstGeom prst="rect">
+                            <a:avLst/>
+                          </a:prstGeom>
+                        </pic:spPr>
+                      </pic:pic>
+                    </a:graphicData>
+                  </a:graphic>
+                </wp:inline>
+              </w:drawing>
+            </w:r>
+          </w:p>
+        </w:tc>
+        <w:tc>
+          <w:tcPr>
+            <w:tcW w:w="2402" w:type="dxa"/>
+            <w:vAlign w:val="center"/>
+          </w:tcPr>
+          <w:p>
+            <w:pPr>
+              <w:tabs>
+                <w:tab w:val="left" w:pos="7065"/>
+              </w:tabs>
+              <w:ind w:firstLine="142"/>
+              <w:jc w:val="both"/>
+              <w:rPr>
+                <w:rFonts w:ascii="Arial" w:hAnsi="Arial" w:cs="Arial"/>
+                <w:color w:val="auto"/>
+                <w:sz w:val="24"/>
+                <w:szCs w:val="24"/>
+              </w:rPr>
+            </w:pPr>
+            <w:r>
+              <w:rPr>
+                <w:rFonts w:ascii="Arial" w:hAnsi="Arial" w:cs="Arial"/>
+                <w:color w:val="auto"/>
+                <w:sz w:val="24"/>
+                <w:szCs w:val="24"/>
+              </w:rPr>
+              <w:t>11/05/2015</w:t>
+            </w:r>
+          </w:p>
+        </w:tc>
+      </w:tr>
+      <w:tr>
+        <w:trPr>
+          <w:trHeight w:val="616"/>
+        </w:trPr>
+        <w:tc>
+          <w:tcPr>
+            <w:tcW w:w="2774" w:type="dxa"/>
+            <w:vAlign w:val="center"/>
+          </w:tcPr>
+          <w:p>
+            <w:pPr>
+              <w:tabs>
+                <w:tab w:val="left" w:pos="7065"/>
+              </w:tabs>
+              <w:ind w:firstLine="142"/>
+              <w:jc w:val="both"/>
+              <w:rPr>
+                <w:rFonts w:ascii="Arial" w:hAnsi="Arial" w:cs="Arial"/>
+                <w:color w:val="auto"/>
+                <w:sz w:val="24"/>
+                <w:szCs w:val="24"/>
+              </w:rPr>
+            </w:pPr>
+            <w:r>
+              <w:rPr>
+                <w:rFonts w:ascii="Arial" w:hAnsi="Arial" w:cs="Arial"/>
+                <w:color w:val="auto"/>
+                <w:sz w:val="24"/>
+                <w:szCs w:val="24"/>
+              </w:rPr>
+              <w:t>Product Owner</w:t>
+            </w:r>
+          </w:p>
+        </w:tc>
+        <w:tc>
+          <w:tcPr>
+            <w:tcW w:w="3544" w:type="dxa"/>
+          </w:tcPr>
+          <w:p>
+            <w:pPr>
+              <w:tabs>
+                <w:tab w:val="left" w:pos="7065"/>
+              </w:tabs>
+              <w:ind w:firstLine="142"/>
+              <w:jc w:val="both"/>
+              <w:rPr>
+                <w:rFonts w:ascii="Arial" w:hAnsi="Arial" w:cs="Arial"/>
+                <w:color w:val="auto"/>
+                <w:sz w:val="24"/>
+                <w:szCs w:val="24"/>
+              </w:rPr>
+            </w:pPr>
+            <w:r>
+              <w:rPr>
+                <w:rFonts w:ascii="Arial" w:hAnsi="Arial" w:cs="Arial"/>
+                <w:noProof/>
+                <w:color w:val="auto"/>
+                <w:sz w:val="24"/>
+                <w:szCs w:val="24"/>
+                <w:lang w:eastAsia="pt-BR"/>
+              </w:rPr>
+              <w:drawing>
+                <wp:anchor distT="0" distB="0" distL="114300" distR="114300" simplePos="0" relativeHeight="251665408" behindDoc="1" locked="0" layoutInCell="1" allowOverlap="1">
+                  <wp:simplePos x="0" y="0"/>
+                  <wp:positionH relativeFrom="column">
+                    <wp:posOffset>-69850</wp:posOffset>
+                  </wp:positionH>
+                  <wp:positionV relativeFrom="page">
+                    <wp:posOffset>-3810</wp:posOffset>
+                  </wp:positionV>
+                  <wp:extent cx="1990725" cy="390525"/>
+                  <wp:effectExtent l="19050" t="0" r="9525" b="0"/>
+                  <wp:wrapNone/>
+                  <wp:docPr id="17" name="Imagem 3"/>
+                  <wp:cNvGraphicFramePr>
+                    <a:graphicFrameLocks xmlns:a="http://schemas.openxmlformats.org/drawingml/2006/main" noChangeAspect="1"/>
+                  </wp:cNvGraphicFramePr>
+                  <a:graphic xmlns:a="http://schemas.openxmlformats.org/drawingml/2006/main">
+                    <a:graphicData uri="http://schemas.openxmlformats.org/drawingml/2006/picture">
+                      <pic:pic xmlns:pic="http://schemas.openxmlformats.org/drawingml/2006/picture">
+                        <pic:nvPicPr>
+                          <pic:cNvPr id="3" name="john sign.png"/>
+                          <pic:cNvPicPr/>
+                        </pic:nvPicPr>
+                        <pic:blipFill>
+                          <a:blip r:embed="rId19">
                             <a:extLst>
                               <a:ext uri="{28A0092B-C50C-407E-A947-70E740481C1C}">
-                                <a14:useLocalDpi xmlns:a14="http://schemas.microsoft.com/office/drawing/2010/main" val="0"/>
+                                <a14:useLocalDpi xmlns="" xmlns:wpc="http://schemas.microsoft.com/office/word/2010/wordprocessingCanvas" xmlns:mc="http://schemas.openxmlformats.org/markup-compatibility/2006" xmlns:o="urn:schemas-microsoft-com:office:office" xmlns:v="urn:schemas-microsoft-com:vml" xmlns:wp14="http://schemas.microsoft.com/office/word/2010/wordprocessingDrawing" xmlns:w10="urn:schemas-microsoft-com:office:word" xmlns:w="http://schemas.openxmlformats.org/wordprocessingml/2006/main" xmlns:w14="http://schemas.microsoft.com/office/word/2010/wordml" xmlns:w15="http://schemas.microsoft.com/office/word/2012/wordml" xmlns:wpg="http://schemas.microsoft.com/office/word/2010/wordprocessingGroup" xmlns:wpi="http://schemas.microsoft.com/office/word/2010/wordprocessingInk" xmlns:wps="http://schemas.microsoft.com/office/word/2010/wordprocessingShape" xmlns:a14="http://schemas.microsoft.com/office/drawing/2010/main" val="0"/>
                               </a:ext>
                             </a:extLst>
                           </a:blip>
@@ -7275,7 +8227,685 @@
                         <pic:spPr>
                           <a:xfrm>
                             <a:off x="0" y="0"/>
-                            <a:ext cx="1651274" cy="587742"/>
+                            <a:ext cx="1990725" cy="390525"/>
+                          </a:xfrm>
+                          <a:prstGeom prst="rect">
+                            <a:avLst/>
+                          </a:prstGeom>
+                        </pic:spPr>
+                      </pic:pic>
+                    </a:graphicData>
+                  </a:graphic>
+                </wp:anchor>
+              </w:drawing>
+            </w:r>
+          </w:p>
+        </w:tc>
+        <w:tc>
+          <w:tcPr>
+            <w:tcW w:w="2402" w:type="dxa"/>
+            <w:vAlign w:val="center"/>
+          </w:tcPr>
+          <w:p>
+            <w:pPr>
+              <w:tabs>
+                <w:tab w:val="left" w:pos="7065"/>
+              </w:tabs>
+              <w:ind w:firstLine="142"/>
+              <w:jc w:val="both"/>
+              <w:rPr>
+                <w:rFonts w:ascii="Arial" w:hAnsi="Arial" w:cs="Arial"/>
+                <w:color w:val="auto"/>
+                <w:sz w:val="24"/>
+                <w:szCs w:val="24"/>
+              </w:rPr>
+            </w:pPr>
+            <w:r>
+              <w:rPr>
+                <w:rFonts w:ascii="Arial" w:hAnsi="Arial" w:cs="Arial"/>
+                <w:color w:val="auto"/>
+                <w:sz w:val="24"/>
+                <w:szCs w:val="24"/>
+              </w:rPr>
+              <w:t>11/05/2015</w:t>
+            </w:r>
+          </w:p>
+        </w:tc>
+      </w:tr>
+      <w:tr>
+        <w:trPr>
+          <w:trHeight w:val="616"/>
+        </w:trPr>
+        <w:tc>
+          <w:tcPr>
+            <w:tcW w:w="2774" w:type="dxa"/>
+            <w:vAlign w:val="center"/>
+          </w:tcPr>
+          <w:p>
+            <w:pPr>
+              <w:tabs>
+                <w:tab w:val="left" w:pos="7065"/>
+              </w:tabs>
+              <w:ind w:firstLine="142"/>
+              <w:jc w:val="both"/>
+              <w:rPr>
+                <w:rFonts w:ascii="Arial" w:hAnsi="Arial" w:cs="Arial"/>
+                <w:color w:val="auto"/>
+                <w:sz w:val="24"/>
+                <w:szCs w:val="24"/>
+              </w:rPr>
+            </w:pPr>
+            <w:r>
+              <w:rPr>
+                <w:rFonts w:ascii="Arial" w:hAnsi="Arial" w:cs="Arial"/>
+                <w:color w:val="auto"/>
+                <w:sz w:val="24"/>
+                <w:szCs w:val="24"/>
+              </w:rPr>
+              <w:t>Membro da Equipe de desenvolvimento</w:t>
+            </w:r>
+          </w:p>
+        </w:tc>
+        <w:tc>
+          <w:tcPr>
+            <w:tcW w:w="3544" w:type="dxa"/>
+          </w:tcPr>
+          <w:p>
+            <w:pPr>
+              <w:tabs>
+                <w:tab w:val="left" w:pos="7065"/>
+              </w:tabs>
+              <w:ind w:firstLine="142"/>
+              <w:jc w:val="both"/>
+              <w:rPr>
+                <w:rFonts w:ascii="Arial" w:hAnsi="Arial" w:cs="Arial"/>
+                <w:noProof/>
+                <w:color w:val="auto"/>
+                <w:sz w:val="24"/>
+                <w:szCs w:val="24"/>
+                <w:lang w:eastAsia="pt-BR"/>
+              </w:rPr>
+            </w:pPr>
+            <w:r>
+              <w:rPr>
+                <w:rFonts w:ascii="Arial" w:hAnsi="Arial" w:cs="Arial"/>
+                <w:noProof/>
+                <w:color w:val="auto"/>
+                <w:sz w:val="24"/>
+                <w:szCs w:val="24"/>
+                <w:lang w:eastAsia="pt-BR"/>
+              </w:rPr>
+              <w:drawing>
+                <wp:inline distT="0" distB="0" distL="0" distR="0">
+                  <wp:extent cx="1895475" cy="409575"/>
+                  <wp:effectExtent l="19050" t="0" r="9525" b="0"/>
+                  <wp:docPr id="5" name="Imagem 1"/>
+                  <wp:cNvGraphicFramePr/>
+                  <a:graphic xmlns:a="http://schemas.openxmlformats.org/drawingml/2006/main">
+                    <a:graphicData uri="http://schemas.openxmlformats.org/drawingml/2006/picture">
+                      <pic:pic xmlns:pic="http://schemas.openxmlformats.org/drawingml/2006/picture">
+                        <pic:nvPicPr>
+                          <pic:cNvPr id="2" name="Imagem 1"/>
+                          <pic:cNvPicPr/>
+                        </pic:nvPicPr>
+                        <pic:blipFill>
+                          <a:blip r:embed="rId20"/>
+                          <a:stretch>
+                            <a:fillRect/>
+                          </a:stretch>
+                        </pic:blipFill>
+                        <pic:spPr>
+                          <a:xfrm>
+                            <a:off x="0" y="0"/>
+                            <a:ext cx="1895443" cy="409568"/>
+                          </a:xfrm>
+                          <a:prstGeom prst="rect">
+                            <a:avLst/>
+                          </a:prstGeom>
+                          <a:ln>
+                            <a:noFill/>
+                          </a:ln>
+                        </pic:spPr>
+                      </pic:pic>
+                    </a:graphicData>
+                  </a:graphic>
+                </wp:inline>
+              </w:drawing>
+            </w:r>
+          </w:p>
+        </w:tc>
+        <w:tc>
+          <w:tcPr>
+            <w:tcW w:w="2402" w:type="dxa"/>
+            <w:vAlign w:val="center"/>
+          </w:tcPr>
+          <w:p>
+            <w:pPr>
+              <w:tabs>
+                <w:tab w:val="left" w:pos="7065"/>
+              </w:tabs>
+              <w:ind w:firstLine="142"/>
+              <w:jc w:val="both"/>
+              <w:rPr>
+                <w:rFonts w:ascii="Arial" w:hAnsi="Arial" w:cs="Arial"/>
+                <w:color w:val="auto"/>
+                <w:sz w:val="24"/>
+                <w:szCs w:val="24"/>
+              </w:rPr>
+            </w:pPr>
+          </w:p>
+        </w:tc>
+      </w:tr>
+      <w:tr>
+        <w:trPr>
+          <w:trHeight w:val="688"/>
+        </w:trPr>
+        <w:tc>
+          <w:tcPr>
+            <w:tcW w:w="2774" w:type="dxa"/>
+            <w:vAlign w:val="center"/>
+          </w:tcPr>
+          <w:p>
+            <w:pPr>
+              <w:tabs>
+                <w:tab w:val="left" w:pos="7065"/>
+              </w:tabs>
+              <w:ind w:firstLine="142"/>
+              <w:jc w:val="both"/>
+              <w:rPr>
+                <w:rFonts w:ascii="Arial" w:hAnsi="Arial" w:cs="Arial"/>
+                <w:color w:val="auto"/>
+                <w:sz w:val="24"/>
+                <w:szCs w:val="24"/>
+              </w:rPr>
+            </w:pPr>
+            <w:r>
+              <w:rPr>
+                <w:rFonts w:ascii="Arial" w:hAnsi="Arial" w:cs="Arial"/>
+                <w:color w:val="auto"/>
+                <w:sz w:val="24"/>
+                <w:szCs w:val="24"/>
+              </w:rPr>
+              <w:t>Membro da Equipe de desenvolvimento</w:t>
+            </w:r>
+          </w:p>
+        </w:tc>
+        <w:tc>
+          <w:tcPr>
+            <w:tcW w:w="3544" w:type="dxa"/>
+          </w:tcPr>
+          <w:p>
+            <w:pPr>
+              <w:tabs>
+                <w:tab w:val="left" w:pos="7065"/>
+              </w:tabs>
+              <w:ind w:firstLine="142"/>
+              <w:jc w:val="both"/>
+              <w:rPr>
+                <w:rFonts w:ascii="Arial" w:hAnsi="Arial" w:cs="Arial"/>
+                <w:noProof/>
+                <w:color w:val="auto"/>
+                <w:sz w:val="24"/>
+                <w:szCs w:val="24"/>
+                <w:lang w:eastAsia="pt-BR"/>
+              </w:rPr>
+            </w:pPr>
+            <w:r>
+              <w:rPr>
+                <w:rFonts w:ascii="Arial" w:hAnsi="Arial" w:cs="Arial"/>
+                <w:noProof/>
+                <w:color w:val="auto"/>
+                <w:sz w:val="24"/>
+                <w:szCs w:val="24"/>
+                <w:lang w:eastAsia="pt-BR"/>
+              </w:rPr>
+              <w:drawing>
+                <wp:anchor distT="0" distB="0" distL="114300" distR="114300" simplePos="0" relativeHeight="251661312" behindDoc="1" locked="0" layoutInCell="1" allowOverlap="1">
+                  <wp:simplePos x="0" y="0"/>
+                  <wp:positionH relativeFrom="column">
+                    <wp:posOffset>36830</wp:posOffset>
+                  </wp:positionH>
+                  <wp:positionV relativeFrom="paragraph">
+                    <wp:posOffset>647065</wp:posOffset>
+                  </wp:positionV>
+                  <wp:extent cx="2057400" cy="457200"/>
+                  <wp:effectExtent l="19050" t="0" r="0" b="0"/>
+                  <wp:wrapNone/>
+                  <wp:docPr id="15" name="Imagem 2"/>
+                  <wp:cNvGraphicFramePr>
+                    <a:graphicFrameLocks xmlns:a="http://schemas.openxmlformats.org/drawingml/2006/main" noChangeAspect="1"/>
+                  </wp:cNvGraphicFramePr>
+                  <a:graphic xmlns:a="http://schemas.openxmlformats.org/drawingml/2006/main">
+                    <a:graphicData uri="http://schemas.openxmlformats.org/drawingml/2006/picture">
+                      <pic:pic xmlns:pic="http://schemas.openxmlformats.org/drawingml/2006/picture">
+                        <pic:nvPicPr>
+                          <pic:cNvPr id="1" name="http---signatures.mylivesignature.com-54493-170-AADEF0E68D78FA4EBC111A1A778F25F1.png"/>
+                          <pic:cNvPicPr/>
+                        </pic:nvPicPr>
+                        <pic:blipFill>
+                          <a:blip r:embed="rId21">
+                            <a:extLst>
+                              <a:ext uri="{28A0092B-C50C-407E-A947-70E740481C1C}">
+                                <a14:useLocalDpi xmlns="" xmlns:wpc="http://schemas.microsoft.com/office/word/2010/wordprocessingCanvas" xmlns:mc="http://schemas.openxmlformats.org/markup-compatibility/2006" xmlns:o="urn:schemas-microsoft-com:office:office" xmlns:v="urn:schemas-microsoft-com:vml" xmlns:wp14="http://schemas.microsoft.com/office/word/2010/wordprocessingDrawing" xmlns:w10="urn:schemas-microsoft-com:office:word" xmlns:w="http://schemas.openxmlformats.org/wordprocessingml/2006/main" xmlns:w14="http://schemas.microsoft.com/office/word/2010/wordml" xmlns:w15="http://schemas.microsoft.com/office/word/2012/wordml" xmlns:wpg="http://schemas.microsoft.com/office/word/2010/wordprocessingGroup" xmlns:wpi="http://schemas.microsoft.com/office/word/2010/wordprocessingInk" xmlns:wps="http://schemas.microsoft.com/office/word/2010/wordprocessingShape" xmlns:a14="http://schemas.microsoft.com/office/drawing/2010/main" val="0"/>
+                              </a:ext>
+                            </a:extLst>
+                          </a:blip>
+                          <a:stretch>
+                            <a:fillRect/>
+                          </a:stretch>
+                        </pic:blipFill>
+                        <pic:spPr>
+                          <a:xfrm>
+                            <a:off x="0" y="0"/>
+                            <a:ext cx="2057400" cy="457200"/>
+                          </a:xfrm>
+                          <a:prstGeom prst="rect">
+                            <a:avLst/>
+                          </a:prstGeom>
+                        </pic:spPr>
+                      </pic:pic>
+                    </a:graphicData>
+                  </a:graphic>
+                </wp:anchor>
+              </w:drawing>
+            </w:r>
+            <w:r>
+              <w:rPr>
+                <w:rFonts w:ascii="Arial" w:hAnsi="Arial" w:cs="Arial"/>
+                <w:noProof/>
+                <w:color w:val="auto"/>
+                <w:sz w:val="24"/>
+                <w:szCs w:val="24"/>
+                <w:lang w:eastAsia="pt-BR"/>
+              </w:rPr>
+              <w:drawing>
+                <wp:anchor distT="0" distB="0" distL="114300" distR="114300" simplePos="0" relativeHeight="251659264" behindDoc="1" locked="0" layoutInCell="1" allowOverlap="1">
+                  <wp:simplePos x="0" y="0"/>
+                  <wp:positionH relativeFrom="column">
+                    <wp:posOffset>36830</wp:posOffset>
+                  </wp:positionH>
+                  <wp:positionV relativeFrom="paragraph">
+                    <wp:posOffset>8890</wp:posOffset>
+                  </wp:positionV>
+                  <wp:extent cx="2105025" cy="485775"/>
+                  <wp:effectExtent l="19050" t="0" r="9525" b="0"/>
+                  <wp:wrapNone/>
+                  <wp:docPr id="13" name="Imagem 3"/>
+                  <wp:cNvGraphicFramePr>
+                    <a:graphicFrameLocks xmlns:a="http://schemas.openxmlformats.org/drawingml/2006/main" noChangeAspect="1"/>
+                  </wp:cNvGraphicFramePr>
+                  <a:graphic xmlns:a="http://schemas.openxmlformats.org/drawingml/2006/main">
+                    <a:graphicData uri="http://schemas.openxmlformats.org/drawingml/2006/picture">
+                      <pic:pic xmlns:pic="http://schemas.openxmlformats.org/drawingml/2006/picture">
+                        <pic:nvPicPr>
+                          <pic:cNvPr id="3" name="http---signatures.mylivesignature.com-54493-177-855E78E41B9F8D9537F3C81AE1777633.png"/>
+                          <pic:cNvPicPr/>
+                        </pic:nvPicPr>
+                        <pic:blipFill>
+                          <a:blip r:embed="rId22">
+                            <a:extLst>
+                              <a:ext uri="{28A0092B-C50C-407E-A947-70E740481C1C}">
+                                <a14:useLocalDpi xmlns="" xmlns:wpc="http://schemas.microsoft.com/office/word/2010/wordprocessingCanvas" xmlns:mc="http://schemas.openxmlformats.org/markup-compatibility/2006" xmlns:o="urn:schemas-microsoft-com:office:office" xmlns:v="urn:schemas-microsoft-com:vml" xmlns:wp14="http://schemas.microsoft.com/office/word/2010/wordprocessingDrawing" xmlns:w10="urn:schemas-microsoft-com:office:word" xmlns:w="http://schemas.openxmlformats.org/wordprocessingml/2006/main" xmlns:w14="http://schemas.microsoft.com/office/word/2010/wordml" xmlns:w15="http://schemas.microsoft.com/office/word/2012/wordml" xmlns:wpg="http://schemas.microsoft.com/office/word/2010/wordprocessingGroup" xmlns:wpi="http://schemas.microsoft.com/office/word/2010/wordprocessingInk" xmlns:wps="http://schemas.microsoft.com/office/word/2010/wordprocessingShape" xmlns:a14="http://schemas.microsoft.com/office/drawing/2010/main" val="0"/>
+                              </a:ext>
+                            </a:extLst>
+                          </a:blip>
+                          <a:stretch>
+                            <a:fillRect/>
+                          </a:stretch>
+                        </pic:blipFill>
+                        <pic:spPr>
+                          <a:xfrm>
+                            <a:off x="0" y="0"/>
+                            <a:ext cx="2105025" cy="485775"/>
+                          </a:xfrm>
+                          <a:prstGeom prst="rect">
+                            <a:avLst/>
+                          </a:prstGeom>
+                        </pic:spPr>
+                      </pic:pic>
+                    </a:graphicData>
+                  </a:graphic>
+                </wp:anchor>
+              </w:drawing>
+            </w:r>
+          </w:p>
+        </w:tc>
+        <w:tc>
+          <w:tcPr>
+            <w:tcW w:w="2402" w:type="dxa"/>
+            <w:vAlign w:val="center"/>
+          </w:tcPr>
+          <w:p>
+            <w:pPr>
+              <w:tabs>
+                <w:tab w:val="left" w:pos="7065"/>
+              </w:tabs>
+              <w:ind w:firstLine="142"/>
+              <w:jc w:val="both"/>
+              <w:rPr>
+                <w:rFonts w:ascii="Arial" w:hAnsi="Arial" w:cs="Arial"/>
+                <w:color w:val="auto"/>
+                <w:sz w:val="24"/>
+                <w:szCs w:val="24"/>
+              </w:rPr>
+            </w:pPr>
+          </w:p>
+        </w:tc>
+      </w:tr>
+      <w:tr>
+        <w:trPr>
+          <w:trHeight w:val="886"/>
+        </w:trPr>
+        <w:tc>
+          <w:tcPr>
+            <w:tcW w:w="2774" w:type="dxa"/>
+            <w:vAlign w:val="center"/>
+          </w:tcPr>
+          <w:p>
+            <w:pPr>
+              <w:tabs>
+                <w:tab w:val="left" w:pos="7065"/>
+              </w:tabs>
+              <w:ind w:firstLine="142"/>
+              <w:jc w:val="both"/>
+              <w:rPr>
+                <w:rFonts w:ascii="Arial" w:hAnsi="Arial" w:cs="Arial"/>
+                <w:color w:val="auto"/>
+                <w:sz w:val="24"/>
+                <w:szCs w:val="24"/>
+              </w:rPr>
+            </w:pPr>
+            <w:r>
+              <w:rPr>
+                <w:rFonts w:ascii="Arial" w:hAnsi="Arial" w:cs="Arial"/>
+                <w:color w:val="auto"/>
+                <w:sz w:val="24"/>
+                <w:szCs w:val="24"/>
+              </w:rPr>
+              <w:t>Membro da Equipe de desenvolvimento</w:t>
+            </w:r>
+          </w:p>
+        </w:tc>
+        <w:tc>
+          <w:tcPr>
+            <w:tcW w:w="3544" w:type="dxa"/>
+          </w:tcPr>
+          <w:p>
+            <w:pPr>
+              <w:tabs>
+                <w:tab w:val="left" w:pos="7065"/>
+              </w:tabs>
+              <w:ind w:firstLine="142"/>
+              <w:jc w:val="both"/>
+              <w:rPr>
+                <w:rFonts w:ascii="Arial" w:hAnsi="Arial" w:cs="Arial"/>
+                <w:noProof/>
+                <w:color w:val="auto"/>
+                <w:sz w:val="24"/>
+                <w:szCs w:val="24"/>
+                <w:lang w:eastAsia="pt-BR"/>
+              </w:rPr>
+            </w:pPr>
+            <w:r>
+              <w:rPr>
+                <w:rFonts w:ascii="Arial" w:hAnsi="Arial" w:cs="Arial"/>
+                <w:noProof/>
+                <w:color w:val="auto"/>
+                <w:sz w:val="24"/>
+                <w:szCs w:val="24"/>
+                <w:lang w:eastAsia="pt-BR"/>
+              </w:rPr>
+              <w:drawing>
+                <wp:anchor distT="0" distB="0" distL="114300" distR="114300" simplePos="0" relativeHeight="251663360" behindDoc="1" locked="0" layoutInCell="1" allowOverlap="1">
+                  <wp:simplePos x="0" y="0"/>
+                  <wp:positionH relativeFrom="column">
+                    <wp:posOffset>36830</wp:posOffset>
+                  </wp:positionH>
+                  <wp:positionV relativeFrom="paragraph">
+                    <wp:posOffset>611505</wp:posOffset>
+                  </wp:positionV>
+                  <wp:extent cx="2057400" cy="419100"/>
+                  <wp:effectExtent l="19050" t="0" r="0" b="0"/>
+                  <wp:wrapNone/>
+                  <wp:docPr id="16" name="Imagem 4"/>
+                  <wp:cNvGraphicFramePr>
+                    <a:graphicFrameLocks xmlns:a="http://schemas.openxmlformats.org/drawingml/2006/main" noChangeAspect="1"/>
+                  </wp:cNvGraphicFramePr>
+                  <a:graphic xmlns:a="http://schemas.openxmlformats.org/drawingml/2006/main">
+                    <a:graphicData uri="http://schemas.openxmlformats.org/drawingml/2006/picture">
+                      <pic:pic xmlns:pic="http://schemas.openxmlformats.org/drawingml/2006/picture">
+                        <pic:nvPicPr>
+                          <pic:cNvPr id="4" name="vinicius sign.png"/>
+                          <pic:cNvPicPr/>
+                        </pic:nvPicPr>
+                        <pic:blipFill>
+                          <a:blip r:embed="rId23">
+                            <a:extLst>
+                              <a:ext uri="{28A0092B-C50C-407E-A947-70E740481C1C}">
+                                <a14:useLocalDpi xmlns="" xmlns:wpc="http://schemas.microsoft.com/office/word/2010/wordprocessingCanvas" xmlns:mc="http://schemas.openxmlformats.org/markup-compatibility/2006" xmlns:o="urn:schemas-microsoft-com:office:office" xmlns:v="urn:schemas-microsoft-com:vml" xmlns:wp14="http://schemas.microsoft.com/office/word/2010/wordprocessingDrawing" xmlns:w10="urn:schemas-microsoft-com:office:word" xmlns:w="http://schemas.openxmlformats.org/wordprocessingml/2006/main" xmlns:w14="http://schemas.microsoft.com/office/word/2010/wordml" xmlns:w15="http://schemas.microsoft.com/office/word/2012/wordml" xmlns:wpg="http://schemas.microsoft.com/office/word/2010/wordprocessingGroup" xmlns:wpi="http://schemas.microsoft.com/office/word/2010/wordprocessingInk" xmlns:wps="http://schemas.microsoft.com/office/word/2010/wordprocessingShape" xmlns:a14="http://schemas.microsoft.com/office/drawing/2010/main" val="0"/>
+                              </a:ext>
+                            </a:extLst>
+                          </a:blip>
+                          <a:stretch>
+                            <a:fillRect/>
+                          </a:stretch>
+                        </pic:blipFill>
+                        <pic:spPr>
+                          <a:xfrm>
+                            <a:off x="0" y="0"/>
+                            <a:ext cx="2057400" cy="419100"/>
+                          </a:xfrm>
+                          <a:prstGeom prst="rect">
+                            <a:avLst/>
+                          </a:prstGeom>
+                        </pic:spPr>
+                      </pic:pic>
+                    </a:graphicData>
+                  </a:graphic>
+                </wp:anchor>
+              </w:drawing>
+            </w:r>
+          </w:p>
+          <w:p>
+            <w:pPr>
+              <w:jc w:val="right"/>
+              <w:rPr>
+                <w:rFonts w:ascii="Arial" w:hAnsi="Arial" w:cs="Arial"/>
+                <w:sz w:val="24"/>
+                <w:szCs w:val="24"/>
+                <w:lang w:eastAsia="pt-BR"/>
+              </w:rPr>
+            </w:pPr>
+          </w:p>
+        </w:tc>
+        <w:tc>
+          <w:tcPr>
+            <w:tcW w:w="2402" w:type="dxa"/>
+            <w:vAlign w:val="center"/>
+          </w:tcPr>
+          <w:p>
+            <w:pPr>
+              <w:tabs>
+                <w:tab w:val="left" w:pos="7065"/>
+              </w:tabs>
+              <w:ind w:firstLine="142"/>
+              <w:jc w:val="both"/>
+              <w:rPr>
+                <w:rFonts w:ascii="Arial" w:hAnsi="Arial" w:cs="Arial"/>
+                <w:color w:val="auto"/>
+                <w:sz w:val="24"/>
+                <w:szCs w:val="24"/>
+              </w:rPr>
+            </w:pPr>
+          </w:p>
+        </w:tc>
+      </w:tr>
+      <w:tr>
+        <w:trPr>
+          <w:trHeight w:val="706"/>
+        </w:trPr>
+        <w:tc>
+          <w:tcPr>
+            <w:tcW w:w="2774" w:type="dxa"/>
+            <w:vAlign w:val="center"/>
+          </w:tcPr>
+          <w:p>
+            <w:pPr>
+              <w:tabs>
+                <w:tab w:val="left" w:pos="7065"/>
+              </w:tabs>
+              <w:ind w:firstLine="142"/>
+              <w:jc w:val="both"/>
+              <w:rPr>
+                <w:rFonts w:ascii="Arial" w:hAnsi="Arial" w:cs="Arial"/>
+                <w:color w:val="auto"/>
+                <w:sz w:val="24"/>
+                <w:szCs w:val="24"/>
+              </w:rPr>
+            </w:pPr>
+            <w:r>
+              <w:rPr>
+                <w:rFonts w:ascii="Arial" w:hAnsi="Arial" w:cs="Arial"/>
+                <w:color w:val="auto"/>
+                <w:sz w:val="24"/>
+                <w:szCs w:val="24"/>
+              </w:rPr>
+              <w:t>Gerente de Projeto</w:t>
+            </w:r>
+          </w:p>
+        </w:tc>
+        <w:tc>
+          <w:tcPr>
+            <w:tcW w:w="3544" w:type="dxa"/>
+          </w:tcPr>
+          <w:p>
+            <w:pPr>
+              <w:tabs>
+                <w:tab w:val="left" w:pos="7065"/>
+              </w:tabs>
+              <w:ind w:firstLine="142"/>
+              <w:jc w:val="both"/>
+              <w:rPr>
+                <w:rFonts w:ascii="Arial" w:hAnsi="Arial" w:cs="Arial"/>
+                <w:noProof/>
+                <w:color w:val="auto"/>
+                <w:sz w:val="24"/>
+                <w:szCs w:val="24"/>
+                <w:lang w:eastAsia="pt-BR"/>
+              </w:rPr>
+            </w:pPr>
+          </w:p>
+        </w:tc>
+        <w:tc>
+          <w:tcPr>
+            <w:tcW w:w="2402" w:type="dxa"/>
+            <w:vAlign w:val="center"/>
+          </w:tcPr>
+          <w:p>
+            <w:pPr>
+              <w:tabs>
+                <w:tab w:val="left" w:pos="7065"/>
+              </w:tabs>
+              <w:ind w:firstLine="142"/>
+              <w:jc w:val="both"/>
+              <w:rPr>
+                <w:rFonts w:ascii="Arial" w:hAnsi="Arial" w:cs="Arial"/>
+                <w:color w:val="auto"/>
+                <w:sz w:val="24"/>
+                <w:szCs w:val="24"/>
+              </w:rPr>
+            </w:pPr>
+          </w:p>
+        </w:tc>
+      </w:tr>
+      <w:tr>
+        <w:trPr>
+          <w:trHeight w:val="535"/>
+        </w:trPr>
+        <w:tc>
+          <w:tcPr>
+            <w:tcW w:w="2774" w:type="dxa"/>
+            <w:vAlign w:val="center"/>
+          </w:tcPr>
+          <w:p>
+            <w:pPr>
+              <w:tabs>
+                <w:tab w:val="left" w:pos="7065"/>
+              </w:tabs>
+              <w:ind w:firstLine="142"/>
+              <w:jc w:val="center"/>
+              <w:rPr>
+                <w:rFonts w:ascii="Arial" w:hAnsi="Arial" w:cs="Arial"/>
+                <w:color w:val="auto"/>
+                <w:sz w:val="24"/>
+                <w:szCs w:val="24"/>
+              </w:rPr>
+            </w:pPr>
+            <w:r>
+              <w:rPr>
+                <w:rFonts w:ascii="Arial" w:hAnsi="Arial" w:cs="Arial"/>
+                <w:color w:val="auto"/>
+                <w:sz w:val="24"/>
+                <w:szCs w:val="24"/>
+              </w:rPr>
+              <w:t>Gerente de Requisitos</w:t>
+            </w:r>
+          </w:p>
+        </w:tc>
+        <w:tc>
+          <w:tcPr>
+            <w:tcW w:w="3544" w:type="dxa"/>
+          </w:tcPr>
+          <w:p>
+            <w:pPr>
+              <w:tabs>
+                <w:tab w:val="left" w:pos="7065"/>
+              </w:tabs>
+              <w:ind w:firstLine="142"/>
+              <w:jc w:val="both"/>
+              <w:rPr>
+                <w:rFonts w:ascii="Arial" w:hAnsi="Arial" w:cs="Arial"/>
+                <w:noProof/>
+                <w:color w:val="auto"/>
+                <w:sz w:val="24"/>
+                <w:szCs w:val="24"/>
+                <w:lang w:eastAsia="pt-BR"/>
+              </w:rPr>
+            </w:pPr>
+            <w:r>
+              <w:rPr>
+                <w:rFonts w:ascii="Arial" w:hAnsi="Arial" w:cs="Arial"/>
+                <w:noProof/>
+                <w:color w:val="auto"/>
+                <w:sz w:val="24"/>
+                <w:szCs w:val="24"/>
+                <w:lang w:eastAsia="pt-BR"/>
+              </w:rPr>
+              <w:drawing>
+                <wp:inline distT="0" distB="0" distL="0" distR="0">
+                  <wp:extent cx="1704975" cy="428625"/>
+                  <wp:effectExtent l="19050" t="0" r="9525" b="0"/>
+                  <wp:docPr id="20" name="Imagem 19" descr="http---signatures.mylivesignature.com-54493-191-A33B6986B3ACFC8121335AA26AF0627A.png"/>
+                  <wp:cNvGraphicFramePr>
+                    <a:graphicFrameLocks xmlns:a="http://schemas.openxmlformats.org/drawingml/2006/main" noChangeAspect="1"/>
+                  </wp:cNvGraphicFramePr>
+                  <a:graphic xmlns:a="http://schemas.openxmlformats.org/drawingml/2006/main">
+                    <a:graphicData uri="http://schemas.openxmlformats.org/drawingml/2006/picture">
+                      <pic:pic xmlns:pic="http://schemas.openxmlformats.org/drawingml/2006/picture">
+                        <pic:nvPicPr>
+                          <pic:cNvPr id="0" name="http---signatures.mylivesignature.com-54493-191-A33B6986B3ACFC8121335AA26AF0627A.png"/>
+                          <pic:cNvPicPr/>
+                        </pic:nvPicPr>
+                        <pic:blipFill>
+                          <a:blip r:embed="rId24"/>
+                          <a:stretch>
+                            <a:fillRect/>
+                          </a:stretch>
+                        </pic:blipFill>
+                        <pic:spPr>
+                          <a:xfrm>
+                            <a:off x="0" y="0"/>
+                            <a:ext cx="1704975" cy="428625"/>
                           </a:xfrm>
                           <a:prstGeom prst="rect">
                             <a:avLst/>
@@ -7291,7 +8921,7 @@
         </w:tc>
         <w:tc>
           <w:tcPr>
-            <w:tcW w:w="2882" w:type="dxa"/>
+            <w:tcW w:w="2402" w:type="dxa"/>
             <w:vAlign w:val="center"/>
           </w:tcPr>
           <w:p>
@@ -7308,22 +8938,16 @@
                 <w:szCs w:val="24"/>
               </w:rPr>
             </w:pPr>
-            <w:r>
-              <w:rPr>
-                <w:rFonts w:ascii="Arial" w:hAnsi="Arial" w:cs="Arial"/>
-                <w:color w:val="auto"/>
-                <w:sz w:val="24"/>
-                <w:szCs w:val="24"/>
-              </w:rPr>
-              <w:t>11/05/2015</w:t>
-            </w:r>
           </w:p>
         </w:tc>
       </w:tr>
       <w:tr>
-        <w:tc>
-          <w:tcPr>
-            <w:tcW w:w="2881" w:type="dxa"/>
+        <w:trPr>
+          <w:trHeight w:val="571"/>
+        </w:trPr>
+        <w:tc>
+          <w:tcPr>
+            <w:tcW w:w="2774" w:type="dxa"/>
             <w:vAlign w:val="center"/>
           </w:tcPr>
           <w:p>
@@ -7332,28 +8956,28 @@
                 <w:tab w:val="left" w:pos="7065"/>
               </w:tabs>
               <w:ind w:firstLine="142"/>
-              <w:jc w:val="both"/>
-              <w:rPr>
-                <w:rFonts w:ascii="Arial" w:hAnsi="Arial" w:cs="Arial"/>
-                <w:color w:val="auto"/>
-                <w:sz w:val="24"/>
-                <w:szCs w:val="24"/>
-              </w:rPr>
-            </w:pPr>
-            <w:r>
-              <w:rPr>
-                <w:rFonts w:ascii="Arial" w:hAnsi="Arial" w:cs="Arial"/>
-                <w:color w:val="auto"/>
-                <w:sz w:val="24"/>
-                <w:szCs w:val="24"/>
-              </w:rPr>
-              <w:t>Product Owner</w:t>
-            </w:r>
-          </w:p>
-        </w:tc>
-        <w:tc>
-          <w:tcPr>
-            <w:tcW w:w="2881" w:type="dxa"/>
+              <w:jc w:val="center"/>
+              <w:rPr>
+                <w:rFonts w:ascii="Arial" w:hAnsi="Arial" w:cs="Arial"/>
+                <w:color w:val="auto"/>
+                <w:sz w:val="24"/>
+                <w:szCs w:val="24"/>
+              </w:rPr>
+            </w:pPr>
+            <w:r>
+              <w:rPr>
+                <w:rFonts w:ascii="Arial" w:hAnsi="Arial" w:cs="Arial"/>
+                <w:color w:val="auto"/>
+                <w:sz w:val="24"/>
+                <w:szCs w:val="24"/>
+              </w:rPr>
+              <w:t>Gerente de Configuração</w:t>
+            </w:r>
+          </w:p>
+        </w:tc>
+        <w:tc>
+          <w:tcPr>
+            <w:tcW w:w="3544" w:type="dxa"/>
           </w:tcPr>
           <w:p>
             <w:pPr>
@@ -7364,9 +8988,11 @@
               <w:jc w:val="both"/>
               <w:rPr>
                 <w:rFonts w:ascii="Arial" w:hAnsi="Arial" w:cs="Arial"/>
-                <w:color w:val="auto"/>
-                <w:sz w:val="24"/>
-                <w:szCs w:val="24"/>
+                <w:noProof/>
+                <w:color w:val="auto"/>
+                <w:sz w:val="24"/>
+                <w:szCs w:val="24"/>
+                <w:lang w:eastAsia="pt-BR"/>
               </w:rPr>
             </w:pPr>
             <w:r>
@@ -7380,9 +9006,9 @@
               </w:rPr>
               <w:drawing>
                 <wp:inline distT="0" distB="0" distL="0" distR="0">
-                  <wp:extent cx="2106298" cy="555506"/>
-                  <wp:effectExtent l="0" t="0" r="0" b="0"/>
-                  <wp:docPr id="2" name="Picture 2"/>
+                  <wp:extent cx="1781175" cy="419100"/>
+                  <wp:effectExtent l="19050" t="0" r="9525" b="0"/>
+                  <wp:docPr id="21" name="Imagem 20" descr="http---signatures.mylivesignature.com-54493-191-C464654EB6B22A31260E0EB20708F395.png"/>
                   <wp:cNvGraphicFramePr>
                     <a:graphicFrameLocks xmlns:a="http://schemas.openxmlformats.org/drawingml/2006/main" noChangeAspect="1"/>
                   </wp:cNvGraphicFramePr>
@@ -7390,17 +9016,11 @@
                     <a:graphicData uri="http://schemas.openxmlformats.org/drawingml/2006/picture">
                       <pic:pic xmlns:pic="http://schemas.openxmlformats.org/drawingml/2006/picture">
                         <pic:nvPicPr>
-                          <pic:cNvPr id="2" name="JohnAss.png"/>
+                          <pic:cNvPr id="0" name="http---signatures.mylivesignature.com-54493-191-C464654EB6B22A31260E0EB20708F395.png"/>
                           <pic:cNvPicPr/>
                         </pic:nvPicPr>
                         <pic:blipFill>
-                          <a:blip r:embed="rId19">
-                            <a:extLst>
-                              <a:ext uri="{28A0092B-C50C-407E-A947-70E740481C1C}">
-                                <a14:useLocalDpi xmlns:a14="http://schemas.microsoft.com/office/drawing/2010/main" val="0"/>
-                              </a:ext>
-                            </a:extLst>
-                          </a:blip>
+                          <a:blip r:embed="rId25"/>
                           <a:stretch>
                             <a:fillRect/>
                           </a:stretch>
@@ -7408,7 +9028,7 @@
                         <pic:spPr>
                           <a:xfrm>
                             <a:off x="0" y="0"/>
-                            <a:ext cx="2166725" cy="571443"/>
+                            <a:ext cx="1781175" cy="419100"/>
                           </a:xfrm>
                           <a:prstGeom prst="rect">
                             <a:avLst/>
@@ -7424,7 +9044,7 @@
         </w:tc>
         <w:tc>
           <w:tcPr>
-            <w:tcW w:w="2882" w:type="dxa"/>
+            <w:tcW w:w="2402" w:type="dxa"/>
             <w:vAlign w:val="center"/>
           </w:tcPr>
           <w:p>
@@ -7441,15 +9061,6 @@
                 <w:szCs w:val="24"/>
               </w:rPr>
             </w:pPr>
-            <w:r>
-              <w:rPr>
-                <w:rFonts w:ascii="Arial" w:hAnsi="Arial" w:cs="Arial"/>
-                <w:color w:val="auto"/>
-                <w:sz w:val="24"/>
-                <w:szCs w:val="24"/>
-              </w:rPr>
-              <w:t>11/05/2015</w:t>
-            </w:r>
           </w:p>
         </w:tc>
       </w:tr>
@@ -7481,8 +9092,8 @@
 </file>
 
 <file path=word/endnotes.xml><?xml version="1.0" encoding="utf-8"?>
-<w:endnotes xmlns:wpc="http://schemas.microsoft.com/office/word/2010/wordprocessingCanvas" xmlns:mc="http://schemas.openxmlformats.org/markup-compatibility/2006" xmlns:o="urn:schemas-microsoft-com:office:office" xmlns:r="http://schemas.openxmlformats.org/officeDocument/2006/relationships" xmlns:m="http://schemas.openxmlformats.org/officeDocument/2006/math" xmlns:v="urn:schemas-microsoft-com:vml" xmlns:wp14="http://schemas.microsoft.com/office/word/2010/wordprocessingDrawing" xmlns:wp="http://schemas.openxmlformats.org/drawingml/2006/wordprocessingDrawing" xmlns:w10="urn:schemas-microsoft-com:office:word" xmlns:w="http://schemas.openxmlformats.org/wordprocessingml/2006/main" xmlns:w14="http://schemas.microsoft.com/office/word/2010/wordml" xmlns:w15="http://schemas.microsoft.com/office/word/2012/wordml" xmlns:wpg="http://schemas.microsoft.com/office/word/2010/wordprocessingGroup" xmlns:wpi="http://schemas.microsoft.com/office/word/2010/wordprocessingInk" xmlns:wne="http://schemas.microsoft.com/office/word/2006/wordml" xmlns:wps="http://schemas.microsoft.com/office/word/2010/wordprocessingShape" mc:Ignorable="w14 w15 wp14">
-  <w:endnote w:type="separator" w:id="-1">
+<w:endnotes xmlns:ve="http://schemas.openxmlformats.org/markup-compatibility/2006" xmlns:o="urn:schemas-microsoft-com:office:office" xmlns:r="http://schemas.openxmlformats.org/officeDocument/2006/relationships" xmlns:m="http://schemas.openxmlformats.org/officeDocument/2006/math" xmlns:v="urn:schemas-microsoft-com:vml" xmlns:wp="http://schemas.openxmlformats.org/drawingml/2006/wordprocessingDrawing" xmlns:w10="urn:schemas-microsoft-com:office:word" xmlns:w="http://schemas.openxmlformats.org/wordprocessingml/2006/main" xmlns:wne="http://schemas.microsoft.com/office/word/2006/wordml">
+  <w:endnote w:type="separator" w:id="0">
     <w:p>
       <w:pPr>
         <w:spacing w:line="240" w:lineRule="auto"/>
@@ -7492,7 +9103,7 @@
       </w:r>
     </w:p>
   </w:endnote>
-  <w:endnote w:type="continuationSeparator" w:id="0">
+  <w:endnote w:type="continuationSeparator" w:id="1">
     <w:p>
       <w:pPr>
         <w:spacing w:line="240" w:lineRule="auto"/>
@@ -7506,8 +9117,8 @@
 </file>
 
 <file path=word/footnotes.xml><?xml version="1.0" encoding="utf-8"?>
-<w:footnotes xmlns:wpc="http://schemas.microsoft.com/office/word/2010/wordprocessingCanvas" xmlns:mc="http://schemas.openxmlformats.org/markup-compatibility/2006" xmlns:o="urn:schemas-microsoft-com:office:office" xmlns:r="http://schemas.openxmlformats.org/officeDocument/2006/relationships" xmlns:m="http://schemas.openxmlformats.org/officeDocument/2006/math" xmlns:v="urn:schemas-microsoft-com:vml" xmlns:wp14="http://schemas.microsoft.com/office/word/2010/wordprocessingDrawing" xmlns:wp="http://schemas.openxmlformats.org/drawingml/2006/wordprocessingDrawing" xmlns:w10="urn:schemas-microsoft-com:office:word" xmlns:w="http://schemas.openxmlformats.org/wordprocessingml/2006/main" xmlns:w14="http://schemas.microsoft.com/office/word/2010/wordml" xmlns:w15="http://schemas.microsoft.com/office/word/2012/wordml" xmlns:wpg="http://schemas.microsoft.com/office/word/2010/wordprocessingGroup" xmlns:wpi="http://schemas.microsoft.com/office/word/2010/wordprocessingInk" xmlns:wne="http://schemas.microsoft.com/office/word/2006/wordml" xmlns:wps="http://schemas.microsoft.com/office/word/2010/wordprocessingShape" mc:Ignorable="w14 w15 wp14">
-  <w:footnote w:type="separator" w:id="-1">
+<w:footnotes xmlns:ve="http://schemas.openxmlformats.org/markup-compatibility/2006" xmlns:o="urn:schemas-microsoft-com:office:office" xmlns:r="http://schemas.openxmlformats.org/officeDocument/2006/relationships" xmlns:m="http://schemas.openxmlformats.org/officeDocument/2006/math" xmlns:v="urn:schemas-microsoft-com:vml" xmlns:wp="http://schemas.openxmlformats.org/drawingml/2006/wordprocessingDrawing" xmlns:w10="urn:schemas-microsoft-com:office:word" xmlns:w="http://schemas.openxmlformats.org/wordprocessingml/2006/main" xmlns:wne="http://schemas.microsoft.com/office/word/2006/wordml">
+  <w:footnote w:type="separator" w:id="0">
     <w:p>
       <w:pPr>
         <w:spacing w:line="240" w:lineRule="auto"/>
@@ -7517,7 +9128,7 @@
       </w:r>
     </w:p>
   </w:footnote>
-  <w:footnote w:type="continuationSeparator" w:id="0">
+  <w:footnote w:type="continuationSeparator" w:id="1">
     <w:p>
       <w:pPr>
         <w:spacing w:line="240" w:lineRule="auto"/>
@@ -7531,8 +9142,8 @@
 </file>
 
 <file path=word/numbering.xml><?xml version="1.0" encoding="utf-8"?>
-<w:numbering xmlns:wpc="http://schemas.microsoft.com/office/word/2010/wordprocessingCanvas" xmlns:mc="http://schemas.openxmlformats.org/markup-compatibility/2006" xmlns:o="urn:schemas-microsoft-com:office:office" xmlns:r="http://schemas.openxmlformats.org/officeDocument/2006/relationships" xmlns:m="http://schemas.openxmlformats.org/officeDocument/2006/math" xmlns:v="urn:schemas-microsoft-com:vml" xmlns:wp14="http://schemas.microsoft.com/office/word/2010/wordprocessingDrawing" xmlns:wp="http://schemas.openxmlformats.org/drawingml/2006/wordprocessingDrawing" xmlns:w10="urn:schemas-microsoft-com:office:word" xmlns:w="http://schemas.openxmlformats.org/wordprocessingml/2006/main" xmlns:w14="http://schemas.microsoft.com/office/word/2010/wordml" xmlns:w15="http://schemas.microsoft.com/office/word/2012/wordml" xmlns:wpg="http://schemas.microsoft.com/office/word/2010/wordprocessingGroup" xmlns:wpi="http://schemas.microsoft.com/office/word/2010/wordprocessingInk" xmlns:wne="http://schemas.microsoft.com/office/word/2006/wordml" xmlns:wps="http://schemas.microsoft.com/office/word/2010/wordprocessingShape" mc:Ignorable="w14 w15 wp14">
-  <w:abstractNum w:abstractNumId="0" w15:restartNumberingAfterBreak="0">
+<w:numbering xmlns:ve="http://schemas.openxmlformats.org/markup-compatibility/2006" xmlns:o="urn:schemas-microsoft-com:office:office" xmlns:r="http://schemas.openxmlformats.org/officeDocument/2006/relationships" xmlns:m="http://schemas.openxmlformats.org/officeDocument/2006/math" xmlns:v="urn:schemas-microsoft-com:vml" xmlns:wp="http://schemas.openxmlformats.org/drawingml/2006/wordprocessingDrawing" xmlns:w10="urn:schemas-microsoft-com:office:word" xmlns:w="http://schemas.openxmlformats.org/wordprocessingml/2006/main" xmlns:wne="http://schemas.microsoft.com/office/word/2006/wordml">
+  <w:abstractNum w:abstractNumId="0">
     <w:nsid w:val="427B184E"/>
     <w:multiLevelType w:val="hybridMultilevel"/>
     <w:tmpl w:val="43080E8C"/>
@@ -7645,7 +9256,7 @@
       </w:rPr>
     </w:lvl>
   </w:abstractNum>
-  <w:abstractNum w:abstractNumId="1" w15:restartNumberingAfterBreak="0">
+  <w:abstractNum w:abstractNumId="1">
     <w:nsid w:val="4BA376B9"/>
     <w:multiLevelType w:val="hybridMultilevel"/>
     <w:tmpl w:val="ED569F1C"/>
@@ -7758,7 +9369,7 @@
       </w:rPr>
     </w:lvl>
   </w:abstractNum>
-  <w:abstractNum w:abstractNumId="2" w15:restartNumberingAfterBreak="0">
+  <w:abstractNum w:abstractNumId="2">
     <w:nsid w:val="71145A01"/>
     <w:multiLevelType w:val="multilevel"/>
     <w:tmpl w:val="43C2000A"/>
@@ -7884,7 +9495,7 @@
 </file>
 
 <file path=word/styles.xml><?xml version="1.0" encoding="utf-8"?>
-<w:styles xmlns:mc="http://schemas.openxmlformats.org/markup-compatibility/2006" xmlns:r="http://schemas.openxmlformats.org/officeDocument/2006/relationships" xmlns:w="http://schemas.openxmlformats.org/wordprocessingml/2006/main" xmlns:w14="http://schemas.microsoft.com/office/word/2010/wordml" xmlns:w15="http://schemas.microsoft.com/office/word/2012/wordml" mc:Ignorable="w14 w15">
+<w:styles xmlns:r="http://schemas.openxmlformats.org/officeDocument/2006/relationships" xmlns:w="http://schemas.openxmlformats.org/wordprocessingml/2006/main">
   <w:docDefaults>
     <w:rPrDefault>
       <w:rPr>
@@ -7900,378 +9511,144 @@
       </w:pPr>
     </w:pPrDefault>
   </w:docDefaults>
-  <w:latentStyles w:defLockedState="0" w:defUIPriority="99" w:defSemiHidden="0" w:defUnhideWhenUsed="0" w:defQFormat="0" w:count="371">
-    <w:lsdException w:name="Normal" w:uiPriority="0" w:qFormat="1"/>
-    <w:lsdException w:name="heading 1" w:uiPriority="9" w:qFormat="1"/>
-    <w:lsdException w:name="heading 2" w:semiHidden="1" w:uiPriority="9" w:unhideWhenUsed="1" w:qFormat="1"/>
-    <w:lsdException w:name="heading 3" w:semiHidden="1" w:uiPriority="9" w:unhideWhenUsed="1" w:qFormat="1"/>
-    <w:lsdException w:name="heading 4" w:semiHidden="1" w:uiPriority="9" w:unhideWhenUsed="1" w:qFormat="1"/>
-    <w:lsdException w:name="heading 5" w:semiHidden="1" w:uiPriority="9" w:unhideWhenUsed="1" w:qFormat="1"/>
-    <w:lsdException w:name="heading 6" w:semiHidden="1" w:uiPriority="9" w:unhideWhenUsed="1" w:qFormat="1"/>
-    <w:lsdException w:name="heading 7" w:semiHidden="1" w:uiPriority="9" w:unhideWhenUsed="1" w:qFormat="1"/>
-    <w:lsdException w:name="heading 8" w:semiHidden="1" w:uiPriority="9" w:unhideWhenUsed="1" w:qFormat="1"/>
-    <w:lsdException w:name="heading 9" w:semiHidden="1" w:uiPriority="9" w:unhideWhenUsed="1" w:qFormat="1"/>
-    <w:lsdException w:name="index 1" w:semiHidden="1" w:unhideWhenUsed="1"/>
-    <w:lsdException w:name="index 2" w:semiHidden="1" w:unhideWhenUsed="1"/>
-    <w:lsdException w:name="index 3" w:semiHidden="1" w:unhideWhenUsed="1"/>
-    <w:lsdException w:name="index 4" w:semiHidden="1" w:unhideWhenUsed="1"/>
-    <w:lsdException w:name="index 5" w:semiHidden="1" w:unhideWhenUsed="1"/>
-    <w:lsdException w:name="index 6" w:semiHidden="1" w:unhideWhenUsed="1"/>
-    <w:lsdException w:name="index 7" w:semiHidden="1" w:unhideWhenUsed="1"/>
-    <w:lsdException w:name="index 8" w:semiHidden="1" w:unhideWhenUsed="1"/>
-    <w:lsdException w:name="index 9" w:semiHidden="1" w:unhideWhenUsed="1"/>
-    <w:lsdException w:name="toc 1" w:semiHidden="1" w:uiPriority="39" w:unhideWhenUsed="1"/>
-    <w:lsdException w:name="toc 2" w:semiHidden="1" w:uiPriority="39" w:unhideWhenUsed="1"/>
-    <w:lsdException w:name="toc 3" w:semiHidden="1" w:uiPriority="39" w:unhideWhenUsed="1"/>
-    <w:lsdException w:name="toc 4" w:semiHidden="1" w:uiPriority="39" w:unhideWhenUsed="1"/>
-    <w:lsdException w:name="toc 5" w:semiHidden="1" w:uiPriority="39" w:unhideWhenUsed="1"/>
-    <w:lsdException w:name="toc 6" w:semiHidden="1" w:uiPriority="39" w:unhideWhenUsed="1"/>
-    <w:lsdException w:name="toc 7" w:semiHidden="1" w:uiPriority="39" w:unhideWhenUsed="1"/>
-    <w:lsdException w:name="toc 8" w:semiHidden="1" w:uiPriority="39" w:unhideWhenUsed="1"/>
-    <w:lsdException w:name="toc 9" w:semiHidden="1" w:uiPriority="39" w:unhideWhenUsed="1"/>
-    <w:lsdException w:name="Normal Indent" w:semiHidden="1" w:unhideWhenUsed="1"/>
-    <w:lsdException w:name="footnote text" w:semiHidden="1" w:unhideWhenUsed="1"/>
-    <w:lsdException w:name="annotation text" w:semiHidden="1" w:unhideWhenUsed="1"/>
-    <w:lsdException w:name="header" w:semiHidden="1" w:unhideWhenUsed="1"/>
-    <w:lsdException w:name="footer" w:semiHidden="1" w:unhideWhenUsed="1"/>
-    <w:lsdException w:name="index heading" w:semiHidden="1" w:unhideWhenUsed="1"/>
-    <w:lsdException w:name="caption" w:semiHidden="1" w:uiPriority="35" w:unhideWhenUsed="1" w:qFormat="1"/>
-    <w:lsdException w:name="table of figures" w:semiHidden="1" w:unhideWhenUsed="1"/>
-    <w:lsdException w:name="envelope address" w:semiHidden="1" w:unhideWhenUsed="1"/>
-    <w:lsdException w:name="envelope return" w:semiHidden="1" w:unhideWhenUsed="1"/>
-    <w:lsdException w:name="footnote reference" w:semiHidden="1" w:unhideWhenUsed="1"/>
-    <w:lsdException w:name="annotation reference" w:semiHidden="1" w:unhideWhenUsed="1"/>
-    <w:lsdException w:name="line number" w:semiHidden="1" w:unhideWhenUsed="1"/>
-    <w:lsdException w:name="page number" w:semiHidden="1" w:unhideWhenUsed="1"/>
-    <w:lsdException w:name="endnote reference" w:semiHidden="1" w:unhideWhenUsed="1"/>
-    <w:lsdException w:name="endnote text" w:semiHidden="1" w:unhideWhenUsed="1"/>
-    <w:lsdException w:name="table of authorities" w:semiHidden="1" w:unhideWhenUsed="1"/>
-    <w:lsdException w:name="macro" w:semiHidden="1" w:unhideWhenUsed="1"/>
-    <w:lsdException w:name="toa heading" w:semiHidden="1" w:unhideWhenUsed="1"/>
-    <w:lsdException w:name="List" w:semiHidden="1" w:unhideWhenUsed="1"/>
-    <w:lsdException w:name="List Bullet" w:semiHidden="1" w:unhideWhenUsed="1"/>
-    <w:lsdException w:name="List Number" w:semiHidden="1" w:unhideWhenUsed="1"/>
-    <w:lsdException w:name="List 2" w:semiHidden="1" w:unhideWhenUsed="1"/>
-    <w:lsdException w:name="List 3" w:semiHidden="1" w:unhideWhenUsed="1"/>
-    <w:lsdException w:name="List 4" w:semiHidden="1" w:unhideWhenUsed="1"/>
-    <w:lsdException w:name="List 5" w:semiHidden="1" w:unhideWhenUsed="1"/>
-    <w:lsdException w:name="List Bullet 2" w:semiHidden="1" w:unhideWhenUsed="1"/>
-    <w:lsdException w:name="List Bullet 3" w:semiHidden="1" w:unhideWhenUsed="1"/>
-    <w:lsdException w:name="List Bullet 4" w:semiHidden="1" w:unhideWhenUsed="1"/>
-    <w:lsdException w:name="List Bullet 5" w:semiHidden="1" w:unhideWhenUsed="1"/>
-    <w:lsdException w:name="List Number 2" w:semiHidden="1" w:unhideWhenUsed="1"/>
-    <w:lsdException w:name="List Number 3" w:semiHidden="1" w:unhideWhenUsed="1"/>
-    <w:lsdException w:name="List Number 4" w:semiHidden="1" w:unhideWhenUsed="1"/>
-    <w:lsdException w:name="List Number 5" w:semiHidden="1" w:unhideWhenUsed="1"/>
-    <w:lsdException w:name="Title" w:uiPriority="10" w:qFormat="1"/>
-    <w:lsdException w:name="Closing" w:semiHidden="1" w:unhideWhenUsed="1"/>
-    <w:lsdException w:name="Signature" w:semiHidden="1" w:unhideWhenUsed="1"/>
-    <w:lsdException w:name="Default Paragraph Font" w:semiHidden="1" w:uiPriority="1" w:unhideWhenUsed="1"/>
-    <w:lsdException w:name="Body Text" w:semiHidden="1" w:unhideWhenUsed="1"/>
-    <w:lsdException w:name="Body Text Indent" w:semiHidden="1" w:unhideWhenUsed="1"/>
-    <w:lsdException w:name="List Continue" w:semiHidden="1" w:unhideWhenUsed="1"/>
-    <w:lsdException w:name="List Continue 2" w:semiHidden="1" w:unhideWhenUsed="1"/>
-    <w:lsdException w:name="List Continue 3" w:semiHidden="1" w:unhideWhenUsed="1"/>
-    <w:lsdException w:name="List Continue 4" w:semiHidden="1" w:unhideWhenUsed="1"/>
-    <w:lsdException w:name="List Continue 5" w:semiHidden="1" w:unhideWhenUsed="1"/>
-    <w:lsdException w:name="Message Header" w:semiHidden="1" w:unhideWhenUsed="1"/>
-    <w:lsdException w:name="Subtitle" w:uiPriority="11" w:qFormat="1"/>
-    <w:lsdException w:name="Salutation" w:semiHidden="1" w:unhideWhenUsed="1"/>
-    <w:lsdException w:name="Date" w:semiHidden="1" w:unhideWhenUsed="1"/>
-    <w:lsdException w:name="Body Text First Indent" w:semiHidden="1" w:unhideWhenUsed="1"/>
-    <w:lsdException w:name="Body Text First Indent 2" w:semiHidden="1" w:unhideWhenUsed="1"/>
-    <w:lsdException w:name="Note Heading" w:semiHidden="1" w:unhideWhenUsed="1"/>
-    <w:lsdException w:name="Body Text 2" w:semiHidden="1" w:unhideWhenUsed="1"/>
-    <w:lsdException w:name="Body Text 3" w:semiHidden="1" w:unhideWhenUsed="1"/>
-    <w:lsdException w:name="Body Text Indent 2" w:semiHidden="1" w:unhideWhenUsed="1"/>
-    <w:lsdException w:name="Body Text Indent 3" w:semiHidden="1" w:unhideWhenUsed="1"/>
-    <w:lsdException w:name="Block Text" w:semiHidden="1" w:unhideWhenUsed="1"/>
-    <w:lsdException w:name="Hyperlink" w:semiHidden="1" w:unhideWhenUsed="1"/>
-    <w:lsdException w:name="FollowedHyperlink" w:semiHidden="1" w:unhideWhenUsed="1"/>
-    <w:lsdException w:name="Strong" w:uiPriority="22" w:qFormat="1"/>
-    <w:lsdException w:name="Emphasis" w:uiPriority="20" w:qFormat="1"/>
-    <w:lsdException w:name="Document Map" w:semiHidden="1" w:unhideWhenUsed="1"/>
-    <w:lsdException w:name="Plain Text" w:semiHidden="1" w:unhideWhenUsed="1"/>
-    <w:lsdException w:name="E-mail Signature" w:semiHidden="1" w:unhideWhenUsed="1"/>
-    <w:lsdException w:name="HTML Top of Form" w:semiHidden="1" w:unhideWhenUsed="1"/>
-    <w:lsdException w:name="HTML Bottom of Form" w:semiHidden="1" w:unhideWhenUsed="1"/>
-    <w:lsdException w:name="Normal (Web)" w:semiHidden="1" w:unhideWhenUsed="1"/>
-    <w:lsdException w:name="HTML Acronym" w:semiHidden="1" w:unhideWhenUsed="1"/>
-    <w:lsdException w:name="HTML Address" w:semiHidden="1" w:unhideWhenUsed="1"/>
-    <w:lsdException w:name="HTML Cite" w:semiHidden="1" w:unhideWhenUsed="1"/>
-    <w:lsdException w:name="HTML Code" w:semiHidden="1" w:unhideWhenUsed="1"/>
-    <w:lsdException w:name="HTML Definition" w:semiHidden="1" w:unhideWhenUsed="1"/>
-    <w:lsdException w:name="HTML Keyboard" w:semiHidden="1" w:unhideWhenUsed="1"/>
-    <w:lsdException w:name="HTML Preformatted" w:semiHidden="1" w:unhideWhenUsed="1"/>
-    <w:lsdException w:name="HTML Sample" w:semiHidden="1" w:unhideWhenUsed="1"/>
-    <w:lsdException w:name="HTML Typewriter" w:semiHidden="1" w:unhideWhenUsed="1"/>
-    <w:lsdException w:name="HTML Variable" w:semiHidden="1" w:unhideWhenUsed="1"/>
-    <w:lsdException w:name="Normal Table" w:semiHidden="1" w:unhideWhenUsed="1"/>
-    <w:lsdException w:name="annotation subject" w:semiHidden="1" w:unhideWhenUsed="1"/>
-    <w:lsdException w:name="No List" w:semiHidden="1" w:unhideWhenUsed="1"/>
-    <w:lsdException w:name="Outline List 1" w:semiHidden="1" w:unhideWhenUsed="1"/>
-    <w:lsdException w:name="Outline List 2" w:semiHidden="1" w:unhideWhenUsed="1"/>
-    <w:lsdException w:name="Outline List 3" w:semiHidden="1" w:unhideWhenUsed="1"/>
-    <w:lsdException w:name="Table Simple 1" w:semiHidden="1" w:unhideWhenUsed="1"/>
-    <w:lsdException w:name="Table Simple 2" w:semiHidden="1" w:unhideWhenUsed="1"/>
-    <w:lsdException w:name="Table Simple 3" w:semiHidden="1" w:unhideWhenUsed="1"/>
-    <w:lsdException w:name="Table Classic 1" w:semiHidden="1" w:unhideWhenUsed="1"/>
-    <w:lsdException w:name="Table Classic 2" w:semiHidden="1" w:unhideWhenUsed="1"/>
-    <w:lsdException w:name="Table Classic 3" w:semiHidden="1" w:unhideWhenUsed="1"/>
-    <w:lsdException w:name="Table Classic 4" w:semiHidden="1" w:unhideWhenUsed="1"/>
-    <w:lsdException w:name="Table Colorful 1" w:semiHidden="1" w:unhideWhenUsed="1"/>
-    <w:lsdException w:name="Table Colorful 2" w:semiHidden="1" w:unhideWhenUsed="1"/>
-    <w:lsdException w:name="Table Colorful 3" w:semiHidden="1" w:unhideWhenUsed="1"/>
-    <w:lsdException w:name="Table Columns 1" w:semiHidden="1" w:unhideWhenUsed="1"/>
-    <w:lsdException w:name="Table Columns 2" w:semiHidden="1" w:unhideWhenUsed="1"/>
-    <w:lsdException w:name="Table Columns 3" w:semiHidden="1" w:unhideWhenUsed="1"/>
-    <w:lsdException w:name="Table Columns 4" w:semiHidden="1" w:unhideWhenUsed="1"/>
-    <w:lsdException w:name="Table Columns 5" w:semiHidden="1" w:unhideWhenUsed="1"/>
-    <w:lsdException w:name="Table Grid 1" w:semiHidden="1" w:unhideWhenUsed="1"/>
-    <w:lsdException w:name="Table Grid 2" w:semiHidden="1" w:unhideWhenUsed="1"/>
-    <w:lsdException w:name="Table Grid 3" w:semiHidden="1" w:unhideWhenUsed="1"/>
-    <w:lsdException w:name="Table Grid 4" w:semiHidden="1" w:unhideWhenUsed="1"/>
-    <w:lsdException w:name="Table Grid 5" w:semiHidden="1" w:unhideWhenUsed="1"/>
-    <w:lsdException w:name="Table Grid 6" w:semiHidden="1" w:unhideWhenUsed="1"/>
-    <w:lsdException w:name="Table Grid 7" w:semiHidden="1" w:unhideWhenUsed="1"/>
-    <w:lsdException w:name="Table Grid 8" w:semiHidden="1" w:unhideWhenUsed="1"/>
-    <w:lsdException w:name="Table List 1" w:semiHidden="1" w:unhideWhenUsed="1"/>
-    <w:lsdException w:name="Table List 2" w:semiHidden="1" w:unhideWhenUsed="1"/>
-    <w:lsdException w:name="Table List 3" w:semiHidden="1" w:unhideWhenUsed="1"/>
-    <w:lsdException w:name="Table List 4" w:semiHidden="1" w:unhideWhenUsed="1"/>
-    <w:lsdException w:name="Table List 5" w:semiHidden="1" w:unhideWhenUsed="1"/>
-    <w:lsdException w:name="Table List 6" w:semiHidden="1" w:unhideWhenUsed="1"/>
-    <w:lsdException w:name="Table List 7" w:semiHidden="1" w:unhideWhenUsed="1"/>
-    <w:lsdException w:name="Table List 8" w:semiHidden="1" w:unhideWhenUsed="1"/>
-    <w:lsdException w:name="Table 3D effects 1" w:semiHidden="1" w:unhideWhenUsed="1"/>
-    <w:lsdException w:name="Table 3D effects 2" w:semiHidden="1" w:unhideWhenUsed="1"/>
-    <w:lsdException w:name="Table 3D effects 3" w:semiHidden="1" w:unhideWhenUsed="1"/>
-    <w:lsdException w:name="Table Contemporary" w:semiHidden="1" w:unhideWhenUsed="1"/>
-    <w:lsdException w:name="Table Elegant" w:semiHidden="1" w:unhideWhenUsed="1"/>
-    <w:lsdException w:name="Table Professional" w:semiHidden="1" w:unhideWhenUsed="1"/>
-    <w:lsdException w:name="Table Subtle 1" w:semiHidden="1" w:unhideWhenUsed="1"/>
-    <w:lsdException w:name="Table Subtle 2" w:semiHidden="1" w:unhideWhenUsed="1"/>
-    <w:lsdException w:name="Table Web 1" w:semiHidden="1" w:unhideWhenUsed="1"/>
-    <w:lsdException w:name="Table Web 2" w:semiHidden="1" w:unhideWhenUsed="1"/>
-    <w:lsdException w:name="Table Web 3" w:semiHidden="1" w:unhideWhenUsed="1"/>
-    <w:lsdException w:name="Balloon Text" w:semiHidden="1" w:unhideWhenUsed="1"/>
-    <w:lsdException w:name="Table Grid" w:uiPriority="59"/>
-    <w:lsdException w:name="Table Theme" w:semiHidden="1" w:unhideWhenUsed="1"/>
-    <w:lsdException w:name="Placeholder Text" w:semiHidden="1"/>
-    <w:lsdException w:name="No Spacing" w:uiPriority="1" w:qFormat="1"/>
-    <w:lsdException w:name="Light Shading" w:uiPriority="60"/>
-    <w:lsdException w:name="Light List" w:uiPriority="61"/>
-    <w:lsdException w:name="Light Grid" w:uiPriority="62"/>
-    <w:lsdException w:name="Medium Shading 1" w:uiPriority="63"/>
-    <w:lsdException w:name="Medium Shading 2" w:uiPriority="64"/>
-    <w:lsdException w:name="Medium List 1" w:uiPriority="65"/>
-    <w:lsdException w:name="Medium List 2" w:uiPriority="66"/>
-    <w:lsdException w:name="Medium Grid 1" w:uiPriority="67"/>
-    <w:lsdException w:name="Medium Grid 2" w:uiPriority="68"/>
-    <w:lsdException w:name="Medium Grid 3" w:uiPriority="69"/>
-    <w:lsdException w:name="Dark List" w:uiPriority="70"/>
-    <w:lsdException w:name="Colorful Shading" w:uiPriority="71"/>
-    <w:lsdException w:name="Colorful List" w:uiPriority="72"/>
-    <w:lsdException w:name="Colorful Grid" w:uiPriority="73"/>
-    <w:lsdException w:name="Light Shading Accent 1" w:uiPriority="60"/>
-    <w:lsdException w:name="Light List Accent 1" w:uiPriority="61"/>
-    <w:lsdException w:name="Light Grid Accent 1" w:uiPriority="62"/>
-    <w:lsdException w:name="Medium Shading 1 Accent 1" w:uiPriority="63"/>
-    <w:lsdException w:name="Medium Shading 2 Accent 1" w:uiPriority="64"/>
-    <w:lsdException w:name="Medium List 1 Accent 1" w:uiPriority="65"/>
-    <w:lsdException w:name="Revision" w:semiHidden="1"/>
-    <w:lsdException w:name="List Paragraph" w:uiPriority="34" w:qFormat="1"/>
-    <w:lsdException w:name="Quote" w:uiPriority="29" w:qFormat="1"/>
-    <w:lsdException w:name="Intense Quote" w:uiPriority="30" w:qFormat="1"/>
-    <w:lsdException w:name="Medium List 2 Accent 1" w:uiPriority="66"/>
-    <w:lsdException w:name="Medium Grid 1 Accent 1" w:uiPriority="67"/>
-    <w:lsdException w:name="Medium Grid 2 Accent 1" w:uiPriority="68"/>
-    <w:lsdException w:name="Medium Grid 3 Accent 1" w:uiPriority="69"/>
-    <w:lsdException w:name="Dark List Accent 1" w:uiPriority="70"/>
-    <w:lsdException w:name="Colorful Shading Accent 1" w:uiPriority="71"/>
-    <w:lsdException w:name="Colorful List Accent 1" w:uiPriority="72"/>
-    <w:lsdException w:name="Colorful Grid Accent 1" w:uiPriority="73"/>
-    <w:lsdException w:name="Light Shading Accent 2" w:uiPriority="60"/>
-    <w:lsdException w:name="Light List Accent 2" w:uiPriority="61"/>
-    <w:lsdException w:name="Light Grid Accent 2" w:uiPriority="62"/>
-    <w:lsdException w:name="Medium Shading 1 Accent 2" w:uiPriority="63"/>
-    <w:lsdException w:name="Medium Shading 2 Accent 2" w:uiPriority="64"/>
-    <w:lsdException w:name="Medium List 1 Accent 2" w:uiPriority="65"/>
-    <w:lsdException w:name="Medium List 2 Accent 2" w:uiPriority="66"/>
-    <w:lsdException w:name="Medium Grid 1 Accent 2" w:uiPriority="67"/>
-    <w:lsdException w:name="Medium Grid 2 Accent 2" w:uiPriority="68"/>
-    <w:lsdException w:name="Medium Grid 3 Accent 2" w:uiPriority="69"/>
-    <w:lsdException w:name="Dark List Accent 2" w:uiPriority="70"/>
-    <w:lsdException w:name="Colorful Shading Accent 2" w:uiPriority="71"/>
-    <w:lsdException w:name="Colorful List Accent 2" w:uiPriority="72"/>
-    <w:lsdException w:name="Colorful Grid Accent 2" w:uiPriority="73"/>
-    <w:lsdException w:name="Light Shading Accent 3" w:uiPriority="60"/>
-    <w:lsdException w:name="Light List Accent 3" w:uiPriority="61"/>
-    <w:lsdException w:name="Light Grid Accent 3" w:uiPriority="62"/>
-    <w:lsdException w:name="Medium Shading 1 Accent 3" w:uiPriority="63"/>
-    <w:lsdException w:name="Medium Shading 2 Accent 3" w:uiPriority="64"/>
-    <w:lsdException w:name="Medium List 1 Accent 3" w:uiPriority="65"/>
-    <w:lsdException w:name="Medium List 2 Accent 3" w:uiPriority="66"/>
-    <w:lsdException w:name="Medium Grid 1 Accent 3" w:uiPriority="67"/>
-    <w:lsdException w:name="Medium Grid 2 Accent 3" w:uiPriority="68"/>
-    <w:lsdException w:name="Medium Grid 3 Accent 3" w:uiPriority="69"/>
-    <w:lsdException w:name="Dark List Accent 3" w:uiPriority="70"/>
-    <w:lsdException w:name="Colorful Shading Accent 3" w:uiPriority="71"/>
-    <w:lsdException w:name="Colorful List Accent 3" w:uiPriority="72"/>
-    <w:lsdException w:name="Colorful Grid Accent 3" w:uiPriority="73"/>
-    <w:lsdException w:name="Light Shading Accent 4" w:uiPriority="60"/>
-    <w:lsdException w:name="Light List Accent 4" w:uiPriority="61"/>
-    <w:lsdException w:name="Light Grid Accent 4" w:uiPriority="62"/>
-    <w:lsdException w:name="Medium Shading 1 Accent 4" w:uiPriority="63"/>
-    <w:lsdException w:name="Medium Shading 2 Accent 4" w:uiPriority="64"/>
-    <w:lsdException w:name="Medium List 1 Accent 4" w:uiPriority="65"/>
-    <w:lsdException w:name="Medium List 2 Accent 4" w:uiPriority="66"/>
-    <w:lsdException w:name="Medium Grid 1 Accent 4" w:uiPriority="67"/>
-    <w:lsdException w:name="Medium Grid 2 Accent 4" w:uiPriority="68"/>
-    <w:lsdException w:name="Medium Grid 3 Accent 4" w:uiPriority="69"/>
-    <w:lsdException w:name="Dark List Accent 4" w:uiPriority="70"/>
-    <w:lsdException w:name="Colorful Shading Accent 4" w:uiPriority="71"/>
-    <w:lsdException w:name="Colorful List Accent 4" w:uiPriority="72"/>
-    <w:lsdException w:name="Colorful Grid Accent 4" w:uiPriority="73"/>
-    <w:lsdException w:name="Light Shading Accent 5" w:uiPriority="60"/>
-    <w:lsdException w:name="Light List Accent 5" w:uiPriority="61"/>
-    <w:lsdException w:name="Light Grid Accent 5" w:uiPriority="62"/>
-    <w:lsdException w:name="Medium Shading 1 Accent 5" w:uiPriority="63"/>
-    <w:lsdException w:name="Medium Shading 2 Accent 5" w:uiPriority="64"/>
-    <w:lsdException w:name="Medium List 1 Accent 5" w:uiPriority="65"/>
-    <w:lsdException w:name="Medium List 2 Accent 5" w:uiPriority="66"/>
-    <w:lsdException w:name="Medium Grid 1 Accent 5" w:uiPriority="67"/>
-    <w:lsdException w:name="Medium Grid 2 Accent 5" w:uiPriority="68"/>
-    <w:lsdException w:name="Medium Grid 3 Accent 5" w:uiPriority="69"/>
-    <w:lsdException w:name="Dark List Accent 5" w:uiPriority="70"/>
-    <w:lsdException w:name="Colorful Shading Accent 5" w:uiPriority="71"/>
-    <w:lsdException w:name="Colorful List Accent 5" w:uiPriority="72"/>
-    <w:lsdException w:name="Colorful Grid Accent 5" w:uiPriority="73"/>
-    <w:lsdException w:name="Light Shading Accent 6" w:uiPriority="60"/>
-    <w:lsdException w:name="Light List Accent 6" w:uiPriority="61"/>
-    <w:lsdException w:name="Light Grid Accent 6" w:uiPriority="62"/>
-    <w:lsdException w:name="Medium Shading 1 Accent 6" w:uiPriority="63"/>
-    <w:lsdException w:name="Medium Shading 2 Accent 6" w:uiPriority="64"/>
-    <w:lsdException w:name="Medium List 1 Accent 6" w:uiPriority="65"/>
-    <w:lsdException w:name="Medium List 2 Accent 6" w:uiPriority="66"/>
-    <w:lsdException w:name="Medium Grid 1 Accent 6" w:uiPriority="67"/>
-    <w:lsdException w:name="Medium Grid 2 Accent 6" w:uiPriority="68"/>
-    <w:lsdException w:name="Medium Grid 3 Accent 6" w:uiPriority="69"/>
-    <w:lsdException w:name="Dark List Accent 6" w:uiPriority="70"/>
-    <w:lsdException w:name="Colorful Shading Accent 6" w:uiPriority="71"/>
-    <w:lsdException w:name="Colorful List Accent 6" w:uiPriority="72"/>
-    <w:lsdException w:name="Colorful Grid Accent 6" w:uiPriority="73"/>
-    <w:lsdException w:name="Subtle Emphasis" w:uiPriority="19" w:qFormat="1"/>
-    <w:lsdException w:name="Intense Emphasis" w:uiPriority="21" w:qFormat="1"/>
-    <w:lsdException w:name="Subtle Reference" w:uiPriority="31" w:qFormat="1"/>
-    <w:lsdException w:name="Intense Reference" w:uiPriority="32" w:qFormat="1"/>
-    <w:lsdException w:name="Book Title" w:uiPriority="33" w:qFormat="1"/>
-    <w:lsdException w:name="Bibliography" w:semiHidden="1" w:uiPriority="37" w:unhideWhenUsed="1"/>
-    <w:lsdException w:name="TOC Heading" w:semiHidden="1" w:uiPriority="39" w:unhideWhenUsed="1" w:qFormat="1"/>
-    <w:lsdException w:name="Plain Table 1" w:uiPriority="41"/>
-    <w:lsdException w:name="Plain Table 2" w:uiPriority="42"/>
-    <w:lsdException w:name="Plain Table 3" w:uiPriority="43"/>
-    <w:lsdException w:name="Plain Table 4" w:uiPriority="44"/>
-    <w:lsdException w:name="Plain Table 5" w:uiPriority="45"/>
-    <w:lsdException w:name="Grid Table Light" w:uiPriority="40"/>
-    <w:lsdException w:name="Grid Table 1 Light" w:uiPriority="46"/>
-    <w:lsdException w:name="Grid Table 2" w:uiPriority="47"/>
-    <w:lsdException w:name="Grid Table 3" w:uiPriority="48"/>
-    <w:lsdException w:name="Grid Table 4" w:uiPriority="49"/>
-    <w:lsdException w:name="Grid Table 5 Dark" w:uiPriority="50"/>
-    <w:lsdException w:name="Grid Table 6 Colorful" w:uiPriority="51"/>
-    <w:lsdException w:name="Grid Table 7 Colorful" w:uiPriority="52"/>
-    <w:lsdException w:name="Grid Table 1 Light Accent 1" w:uiPriority="46"/>
-    <w:lsdException w:name="Grid Table 2 Accent 1" w:uiPriority="47"/>
-    <w:lsdException w:name="Grid Table 3 Accent 1" w:uiPriority="48"/>
-    <w:lsdException w:name="Grid Table 4 Accent 1" w:uiPriority="49"/>
-    <w:lsdException w:name="Grid Table 5 Dark Accent 1" w:uiPriority="50"/>
-    <w:lsdException w:name="Grid Table 6 Colorful Accent 1" w:uiPriority="51"/>
-    <w:lsdException w:name="Grid Table 7 Colorful Accent 1" w:uiPriority="52"/>
-    <w:lsdException w:name="Grid Table 1 Light Accent 2" w:uiPriority="46"/>
-    <w:lsdException w:name="Grid Table 2 Accent 2" w:uiPriority="47"/>
-    <w:lsdException w:name="Grid Table 3 Accent 2" w:uiPriority="48"/>
-    <w:lsdException w:name="Grid Table 4 Accent 2" w:uiPriority="49"/>
-    <w:lsdException w:name="Grid Table 5 Dark Accent 2" w:uiPriority="50"/>
-    <w:lsdException w:name="Grid Table 6 Colorful Accent 2" w:uiPriority="51"/>
-    <w:lsdException w:name="Grid Table 7 Colorful Accent 2" w:uiPriority="52"/>
-    <w:lsdException w:name="Grid Table 1 Light Accent 3" w:uiPriority="46"/>
-    <w:lsdException w:name="Grid Table 2 Accent 3" w:uiPriority="47"/>
-    <w:lsdException w:name="Grid Table 3 Accent 3" w:uiPriority="48"/>
-    <w:lsdException w:name="Grid Table 4 Accent 3" w:uiPriority="49"/>
-    <w:lsdException w:name="Grid Table 5 Dark Accent 3" w:uiPriority="50"/>
-    <w:lsdException w:name="Grid Table 6 Colorful Accent 3" w:uiPriority="51"/>
-    <w:lsdException w:name="Grid Table 7 Colorful Accent 3" w:uiPriority="52"/>
-    <w:lsdException w:name="Grid Table 1 Light Accent 4" w:uiPriority="46"/>
-    <w:lsdException w:name="Grid Table 2 Accent 4" w:uiPriority="47"/>
-    <w:lsdException w:name="Grid Table 3 Accent 4" w:uiPriority="48"/>
-    <w:lsdException w:name="Grid Table 4 Accent 4" w:uiPriority="49"/>
-    <w:lsdException w:name="Grid Table 5 Dark Accent 4" w:uiPriority="50"/>
-    <w:lsdException w:name="Grid Table 6 Colorful Accent 4" w:uiPriority="51"/>
-    <w:lsdException w:name="Grid Table 7 Colorful Accent 4" w:uiPriority="52"/>
-    <w:lsdException w:name="Grid Table 1 Light Accent 5" w:uiPriority="46"/>
-    <w:lsdException w:name="Grid Table 2 Accent 5" w:uiPriority="47"/>
-    <w:lsdException w:name="Grid Table 3 Accent 5" w:uiPriority="48"/>
-    <w:lsdException w:name="Grid Table 4 Accent 5" w:uiPriority="49"/>
-    <w:lsdException w:name="Grid Table 5 Dark Accent 5" w:uiPriority="50"/>
-    <w:lsdException w:name="Grid Table 6 Colorful Accent 5" w:uiPriority="51"/>
-    <w:lsdException w:name="Grid Table 7 Colorful Accent 5" w:uiPriority="52"/>
-    <w:lsdException w:name="Grid Table 1 Light Accent 6" w:uiPriority="46"/>
-    <w:lsdException w:name="Grid Table 2 Accent 6" w:uiPriority="47"/>
-    <w:lsdException w:name="Grid Table 3 Accent 6" w:uiPriority="48"/>
-    <w:lsdException w:name="Grid Table 4 Accent 6" w:uiPriority="49"/>
-    <w:lsdException w:name="Grid Table 5 Dark Accent 6" w:uiPriority="50"/>
-    <w:lsdException w:name="Grid Table 6 Colorful Accent 6" w:uiPriority="51"/>
-    <w:lsdException w:name="Grid Table 7 Colorful Accent 6" w:uiPriority="52"/>
-    <w:lsdException w:name="List Table 1 Light" w:uiPriority="46"/>
-    <w:lsdException w:name="List Table 2" w:uiPriority="47"/>
-    <w:lsdException w:name="List Table 3" w:uiPriority="48"/>
-    <w:lsdException w:name="List Table 4" w:uiPriority="49"/>
-    <w:lsdException w:name="List Table 5 Dark" w:uiPriority="50"/>
-    <w:lsdException w:name="List Table 6 Colorful" w:uiPriority="51"/>
-    <w:lsdException w:name="List Table 7 Colorful" w:uiPriority="52"/>
-    <w:lsdException w:name="List Table 1 Light Accent 1" w:uiPriority="46"/>
-    <w:lsdException w:name="List Table 2 Accent 1" w:uiPriority="47"/>
-    <w:lsdException w:name="List Table 3 Accent 1" w:uiPriority="48"/>
-    <w:lsdException w:name="List Table 4 Accent 1" w:uiPriority="49"/>
-    <w:lsdException w:name="List Table 5 Dark Accent 1" w:uiPriority="50"/>
-    <w:lsdException w:name="List Table 6 Colorful Accent 1" w:uiPriority="51"/>
-    <w:lsdException w:name="List Table 7 Colorful Accent 1" w:uiPriority="52"/>
-    <w:lsdException w:name="List Table 1 Light Accent 2" w:uiPriority="46"/>
-    <w:lsdException w:name="List Table 2 Accent 2" w:uiPriority="47"/>
-    <w:lsdException w:name="List Table 3 Accent 2" w:uiPriority="48"/>
-    <w:lsdException w:name="List Table 4 Accent 2" w:uiPriority="49"/>
-    <w:lsdException w:name="List Table 5 Dark Accent 2" w:uiPriority="50"/>
-    <w:lsdException w:name="List Table 6 Colorful Accent 2" w:uiPriority="51"/>
-    <w:lsdException w:name="List Table 7 Colorful Accent 2" w:uiPriority="52"/>
-    <w:lsdException w:name="List Table 1 Light Accent 3" w:uiPriority="46"/>
-    <w:lsdException w:name="List Table 2 Accent 3" w:uiPriority="47"/>
-    <w:lsdException w:name="List Table 3 Accent 3" w:uiPriority="48"/>
-    <w:lsdException w:name="List Table 4 Accent 3" w:uiPriority="49"/>
-    <w:lsdException w:name="List Table 5 Dark Accent 3" w:uiPriority="50"/>
-    <w:lsdException w:name="List Table 6 Colorful Accent 3" w:uiPriority="51"/>
-    <w:lsdException w:name="List Table 7 Colorful Accent 3" w:uiPriority="52"/>
-    <w:lsdException w:name="List Table 1 Light Accent 4" w:uiPriority="46"/>
-    <w:lsdException w:name="List Table 2 Accent 4" w:uiPriority="47"/>
-    <w:lsdException w:name="List Table 3 Accent 4" w:uiPriority="48"/>
-    <w:lsdException w:name="List Table 4 Accent 4" w:uiPriority="49"/>
-    <w:lsdException w:name="List Table 5 Dark Accent 4" w:uiPriority="50"/>
-    <w:lsdException w:name="List Table 6 Colorful Accent 4" w:uiPriority="51"/>
-    <w:lsdException w:name="List Table 7 Colorful Accent 4" w:uiPriority="52"/>
-    <w:lsdException w:name="List Table 1 Light Accent 5" w:uiPriority="46"/>
-    <w:lsdException w:name="List Table 2 Accent 5" w:uiPriority="47"/>
-    <w:lsdException w:name="List Table 3 Accent 5" w:uiPriority="48"/>
-    <w:lsdException w:name="List Table 4 Accent 5" w:uiPriority="49"/>
-    <w:lsdException w:name="List Table 5 Dark Accent 5" w:uiPriority="50"/>
-    <w:lsdException w:name="List Table 6 Colorful Accent 5" w:uiPriority="51"/>
-    <w:lsdException w:name="List Table 7 Colorful Accent 5" w:uiPriority="52"/>
-    <w:lsdException w:name="List Table 1 Light Accent 6" w:uiPriority="46"/>
-    <w:lsdException w:name="List Table 2 Accent 6" w:uiPriority="47"/>
-    <w:lsdException w:name="List Table 3 Accent 6" w:uiPriority="48"/>
-    <w:lsdException w:name="List Table 4 Accent 6" w:uiPriority="49"/>
-    <w:lsdException w:name="List Table 5 Dark Accent 6" w:uiPriority="50"/>
-    <w:lsdException w:name="List Table 6 Colorful Accent 6" w:uiPriority="51"/>
-    <w:lsdException w:name="List Table 7 Colorful Accent 6" w:uiPriority="52"/>
+  <w:latentStyles w:defLockedState="0" w:defUIPriority="99" w:defSemiHidden="1" w:defUnhideWhenUsed="1" w:defQFormat="0" w:count="267">
+    <w:lsdException w:name="Normal" w:semiHidden="0" w:uiPriority="0" w:unhideWhenUsed="0" w:qFormat="1"/>
+    <w:lsdException w:name="heading 1" w:semiHidden="0" w:uiPriority="9" w:unhideWhenUsed="0" w:qFormat="1"/>
+    <w:lsdException w:name="heading 2" w:uiPriority="9" w:qFormat="1"/>
+    <w:lsdException w:name="heading 3" w:uiPriority="9" w:qFormat="1"/>
+    <w:lsdException w:name="heading 4" w:uiPriority="9" w:qFormat="1"/>
+    <w:lsdException w:name="heading 5" w:uiPriority="9" w:qFormat="1"/>
+    <w:lsdException w:name="heading 6" w:uiPriority="9" w:qFormat="1"/>
+    <w:lsdException w:name="heading 7" w:uiPriority="9" w:qFormat="1"/>
+    <w:lsdException w:name="heading 8" w:uiPriority="9" w:qFormat="1"/>
+    <w:lsdException w:name="heading 9" w:uiPriority="9" w:qFormat="1"/>
+    <w:lsdException w:name="toc 1" w:uiPriority="39"/>
+    <w:lsdException w:name="toc 2" w:uiPriority="39"/>
+    <w:lsdException w:name="toc 3" w:uiPriority="39"/>
+    <w:lsdException w:name="toc 4" w:uiPriority="39"/>
+    <w:lsdException w:name="toc 5" w:uiPriority="39"/>
+    <w:lsdException w:name="toc 6" w:uiPriority="39"/>
+    <w:lsdException w:name="toc 7" w:uiPriority="39"/>
+    <w:lsdException w:name="toc 8" w:uiPriority="39"/>
+    <w:lsdException w:name="toc 9" w:uiPriority="39"/>
+    <w:lsdException w:name="caption" w:uiPriority="35" w:qFormat="1"/>
+    <w:lsdException w:name="Title" w:semiHidden="0" w:uiPriority="10" w:unhideWhenUsed="0" w:qFormat="1"/>
+    <w:lsdException w:name="Default Paragraph Font" w:uiPriority="1"/>
+    <w:lsdException w:name="Subtitle" w:semiHidden="0" w:uiPriority="11" w:unhideWhenUsed="0" w:qFormat="1"/>
+    <w:lsdException w:name="Strong" w:semiHidden="0" w:uiPriority="22" w:unhideWhenUsed="0" w:qFormat="1"/>
+    <w:lsdException w:name="Emphasis" w:semiHidden="0" w:uiPriority="20" w:unhideWhenUsed="0" w:qFormat="1"/>
+    <w:lsdException w:name="Table Grid" w:semiHidden="0" w:uiPriority="39" w:unhideWhenUsed="0"/>
+    <w:lsdException w:name="Placeholder Text" w:unhideWhenUsed="0"/>
+    <w:lsdException w:name="No Spacing" w:semiHidden="0" w:uiPriority="1" w:unhideWhenUsed="0" w:qFormat="1"/>
+    <w:lsdException w:name="Light Shading" w:semiHidden="0" w:uiPriority="60" w:unhideWhenUsed="0"/>
+    <w:lsdException w:name="Light List" w:semiHidden="0" w:uiPriority="61" w:unhideWhenUsed="0"/>
+    <w:lsdException w:name="Light Grid" w:semiHidden="0" w:uiPriority="62" w:unhideWhenUsed="0"/>
+    <w:lsdException w:name="Medium Shading 1" w:semiHidden="0" w:uiPriority="63" w:unhideWhenUsed="0"/>
+    <w:lsdException w:name="Medium Shading 2" w:semiHidden="0" w:uiPriority="64" w:unhideWhenUsed="0"/>
+    <w:lsdException w:name="Medium List 1" w:semiHidden="0" w:uiPriority="65" w:unhideWhenUsed="0"/>
+    <w:lsdException w:name="Medium List 2" w:semiHidden="0" w:uiPriority="66" w:unhideWhenUsed="0"/>
+    <w:lsdException w:name="Medium Grid 1" w:semiHidden="0" w:uiPriority="67" w:unhideWhenUsed="0"/>
+    <w:lsdException w:name="Medium Grid 2" w:semiHidden="0" w:uiPriority="68" w:unhideWhenUsed="0"/>
+    <w:lsdException w:name="Medium Grid 3" w:semiHidden="0" w:uiPriority="69" w:unhideWhenUsed="0"/>
+    <w:lsdException w:name="Dark List" w:semiHidden="0" w:uiPriority="70" w:unhideWhenUsed="0"/>
+    <w:lsdException w:name="Colorful Shading" w:semiHidden="0" w:uiPriority="71" w:unhideWhenUsed="0"/>
+    <w:lsdException w:name="Colorful List" w:semiHidden="0" w:uiPriority="72" w:unhideWhenUsed="0"/>
+    <w:lsdException w:name="Colorful Grid" w:semiHidden="0" w:uiPriority="73" w:unhideWhenUsed="0"/>
+    <w:lsdException w:name="Light Shading Accent 1" w:semiHidden="0" w:uiPriority="60" w:unhideWhenUsed="0"/>
+    <w:lsdException w:name="Light List Accent 1" w:semiHidden="0" w:uiPriority="61" w:unhideWhenUsed="0"/>
+    <w:lsdException w:name="Light Grid Accent 1" w:semiHidden="0" w:uiPriority="62" w:unhideWhenUsed="0"/>
+    <w:lsdException w:name="Medium Shading 1 Accent 1" w:semiHidden="0" w:uiPriority="63" w:unhideWhenUsed="0"/>
+    <w:lsdException w:name="Medium Shading 2 Accent 1" w:semiHidden="0" w:uiPriority="64" w:unhideWhenUsed="0"/>
+    <w:lsdException w:name="Medium List 1 Accent 1" w:semiHidden="0" w:uiPriority="65" w:unhideWhenUsed="0"/>
+    <w:lsdException w:name="Revision" w:unhideWhenUsed="0"/>
+    <w:lsdException w:name="List Paragraph" w:semiHidden="0" w:uiPriority="34" w:unhideWhenUsed="0" w:qFormat="1"/>
+    <w:lsdException w:name="Quote" w:semiHidden="0" w:uiPriority="29" w:unhideWhenUsed="0" w:qFormat="1"/>
+    <w:lsdException w:name="Intense Quote" w:semiHidden="0" w:uiPriority="30" w:unhideWhenUsed="0" w:qFormat="1"/>
+    <w:lsdException w:name="Medium List 2 Accent 1" w:semiHidden="0" w:uiPriority="66" w:unhideWhenUsed="0"/>
+    <w:lsdException w:name="Medium Grid 1 Accent 1" w:semiHidden="0" w:uiPriority="67" w:unhideWhenUsed="0"/>
+    <w:lsdException w:name="Medium Grid 2 Accent 1" w:semiHidden="0" w:uiPriority="68" w:unhideWhenUsed="0"/>
+    <w:lsdException w:name="Medium Grid 3 Accent 1" w:semiHidden="0" w:uiPriority="69" w:unhideWhenUsed="0"/>
+    <w:lsdException w:name="Dark List Accent 1" w:semiHidden="0" w:uiPriority="70" w:unhideWhenUsed="0"/>
+    <w:lsdException w:name="Colorful Shading Accent 1" w:semiHidden="0" w:uiPriority="71" w:unhideWhenUsed="0"/>
+    <w:lsdException w:name="Colorful List Accent 1" w:semiHidden="0" w:uiPriority="72" w:unhideWhenUsed="0"/>
+    <w:lsdException w:name="Colorful Grid Accent 1" w:semiHidden="0" w:uiPriority="73" w:unhideWhenUsed="0"/>
+    <w:lsdException w:name="Light Shading Accent 2" w:semiHidden="0" w:uiPriority="60" w:unhideWhenUsed="0"/>
+    <w:lsdException w:name="Light List Accent 2" w:semiHidden="0" w:uiPriority="61" w:unhideWhenUsed="0"/>
+    <w:lsdException w:name="Light Grid Accent 2" w:semiHidden="0" w:uiPriority="62" w:unhideWhenUsed="0"/>
+    <w:lsdException w:name="Medium Shading 1 Accent 2" w:semiHidden="0" w:uiPriority="63" w:unhideWhenUsed="0"/>
+    <w:lsdException w:name="Medium Shading 2 Accent 2" w:semiHidden="0" w:uiPriority="64" w:unhideWhenUsed="0"/>
+    <w:lsdException w:name="Medium List 1 Accent 2" w:semiHidden="0" w:uiPriority="65" w:unhideWhenUsed="0"/>
+    <w:lsdException w:name="Medium List 2 Accent 2" w:semiHidden="0" w:uiPriority="66" w:unhideWhenUsed="0"/>
+    <w:lsdException w:name="Medium Grid 1 Accent 2" w:semiHidden="0" w:uiPriority="67" w:unhideWhenUsed="0"/>
+    <w:lsdException w:name="Medium Grid 2 Accent 2" w:semiHidden="0" w:uiPriority="68" w:unhideWhenUsed="0"/>
+    <w:lsdException w:name="Medium Grid 3 Accent 2" w:semiHidden="0" w:uiPriority="69" w:unhideWhenUsed="0"/>
+    <w:lsdException w:name="Dark List Accent 2" w:semiHidden="0" w:uiPriority="70" w:unhideWhenUsed="0"/>
+    <w:lsdException w:name="Colorful Shading Accent 2" w:semiHidden="0" w:uiPriority="71" w:unhideWhenUsed="0"/>
+    <w:lsdException w:name="Colorful List Accent 2" w:semiHidden="0" w:uiPriority="72" w:unhideWhenUsed="0"/>
+    <w:lsdException w:name="Colorful Grid Accent 2" w:semiHidden="0" w:uiPriority="73" w:unhideWhenUsed="0"/>
+    <w:lsdException w:name="Light Shading Accent 3" w:semiHidden="0" w:uiPriority="60" w:unhideWhenUsed="0"/>
+    <w:lsdException w:name="Light List Accent 3" w:semiHidden="0" w:uiPriority="61" w:unhideWhenUsed="0"/>
+    <w:lsdException w:name="Light Grid Accent 3" w:semiHidden="0" w:uiPriority="62" w:unhideWhenUsed="0"/>
+    <w:lsdException w:name="Medium Shading 1 Accent 3" w:semiHidden="0" w:uiPriority="63" w:unhideWhenUsed="0"/>
+    <w:lsdException w:name="Medium Shading 2 Accent 3" w:semiHidden="0" w:uiPriority="64" w:unhideWhenUsed="0"/>
+    <w:lsdException w:name="Medium List 1 Accent 3" w:semiHidden="0" w:uiPriority="65" w:unhideWhenUsed="0"/>
+    <w:lsdException w:name="Medium List 2 Accent 3" w:semiHidden="0" w:uiPriority="66" w:unhideWhenUsed="0"/>
+    <w:lsdException w:name="Medium Grid 1 Accent 3" w:semiHidden="0" w:uiPriority="67" w:unhideWhenUsed="0"/>
+    <w:lsdException w:name="Medium Grid 2 Accent 3" w:semiHidden="0" w:uiPriority="68" w:unhideWhenUsed="0"/>
+    <w:lsdException w:name="Medium Grid 3 Accent 3" w:semiHidden="0" w:uiPriority="69" w:unhideWhenUsed="0"/>
+    <w:lsdException w:name="Dark List Accent 3" w:semiHidden="0" w:uiPriority="70" w:unhideWhenUsed="0"/>
+    <w:lsdException w:name="Colorful Shading Accent 3" w:semiHidden="0" w:uiPriority="71" w:unhideWhenUsed="0"/>
+    <w:lsdException w:name="Colorful List Accent 3" w:semiHidden="0" w:uiPriority="72" w:unhideWhenUsed="0"/>
+    <w:lsdException w:name="Colorful Grid Accent 3" w:semiHidden="0" w:uiPriority="73" w:unhideWhenUsed="0"/>
+    <w:lsdException w:name="Light Shading Accent 4" w:semiHidden="0" w:uiPriority="60" w:unhideWhenUsed="0"/>
+    <w:lsdException w:name="Light List Accent 4" w:semiHidden="0" w:uiPriority="61" w:unhideWhenUsed="0"/>
+    <w:lsdException w:name="Light Grid Accent 4" w:semiHidden="0" w:uiPriority="62" w:unhideWhenUsed="0"/>
+    <w:lsdException w:name="Medium Shading 1 Accent 4" w:semiHidden="0" w:uiPriority="63" w:unhideWhenUsed="0"/>
+    <w:lsdException w:name="Medium Shading 2 Accent 4" w:semiHidden="0" w:uiPriority="64" w:unhideWhenUsed="0"/>
+    <w:lsdException w:name="Medium List 1 Accent 4" w:semiHidden="0" w:uiPriority="65" w:unhideWhenUsed="0"/>
+    <w:lsdException w:name="Medium List 2 Accent 4" w:semiHidden="0" w:uiPriority="66" w:unhideWhenUsed="0"/>
+    <w:lsdException w:name="Medium Grid 1 Accent 4" w:semiHidden="0" w:uiPriority="67" w:unhideWhenUsed="0"/>
+    <w:lsdException w:name="Medium Grid 2 Accent 4" w:semiHidden="0" w:uiPriority="68" w:unhideWhenUsed="0"/>
+    <w:lsdException w:name="Medium Grid 3 Accent 4" w:semiHidden="0" w:uiPriority="69" w:unhideWhenUsed="0"/>
+    <w:lsdException w:name="Dark List Accent 4" w:semiHidden="0" w:uiPriority="70" w:unhideWhenUsed="0"/>
+    <w:lsdException w:name="Colorful Shading Accent 4" w:semiHidden="0" w:uiPriority="71" w:unhideWhenUsed="0"/>
+    <w:lsdException w:name="Colorful List Accent 4" w:semiHidden="0" w:uiPriority="72" w:unhideWhenUsed="0"/>
+    <w:lsdException w:name="Colorful Grid Accent 4" w:semiHidden="0" w:uiPriority="73" w:unhideWhenUsed="0"/>
+    <w:lsdException w:name="Light Shading Accent 5" w:semiHidden="0" w:uiPriority="60" w:unhideWhenUsed="0"/>
+    <w:lsdException w:name="Light List Accent 5" w:semiHidden="0" w:uiPriority="61" w:unhideWhenUsed="0"/>
+    <w:lsdException w:name="Light Grid Accent 5" w:semiHidden="0" w:uiPriority="62" w:unhideWhenUsed="0"/>
+    <w:lsdException w:name="Medium Shading 1 Accent 5" w:semiHidden="0" w:uiPriority="63" w:unhideWhenUsed="0"/>
+    <w:lsdException w:name="Medium Shading 2 Accent 5" w:semiHidden="0" w:uiPriority="64" w:unhideWhenUsed="0"/>
+    <w:lsdException w:name="Medium List 1 Accent 5" w:semiHidden="0" w:uiPriority="65" w:unhideWhenUsed="0"/>
+    <w:lsdException w:name="Medium List 2 Accent 5" w:semiHidden="0" w:uiPriority="66" w:unhideWhenUsed="0"/>
+    <w:lsdException w:name="Medium Grid 1 Accent 5" w:semiHidden="0" w:uiPriority="67" w:unhideWhenUsed="0"/>
+    <w:lsdException w:name="Medium Grid 2 Accent 5" w:semiHidden="0" w:uiPriority="68" w:unhideWhenUsed="0"/>
+    <w:lsdException w:name="Medium Grid 3 Accent 5" w:semiHidden="0" w:uiPriority="69" w:unhideWhenUsed="0"/>
+    <w:lsdException w:name="Dark List Accent 5" w:semiHidden="0" w:uiPriority="70" w:unhideWhenUsed="0"/>
+    <w:lsdException w:name="Colorful Shading Accent 5" w:semiHidden="0" w:uiPriority="71" w:unhideWhenUsed="0"/>
+    <w:lsdException w:name="Colorful List Accent 5" w:semiHidden="0" w:uiPriority="72" w:unhideWhenUsed="0"/>
+    <w:lsdException w:name="Colorful Grid Accent 5" w:semiHidden="0" w:uiPriority="73" w:unhideWhenUsed="0"/>
+    <w:lsdException w:name="Light Shading Accent 6" w:semiHidden="0" w:uiPriority="60" w:unhideWhenUsed="0"/>
+    <w:lsdException w:name="Light List Accent 6" w:semiHidden="0" w:uiPriority="61" w:unhideWhenUsed="0"/>
+    <w:lsdException w:name="Light Grid Accent 6" w:semiHidden="0" w:uiPriority="62" w:unhideWhenUsed="0"/>
+    <w:lsdException w:name="Medium Shading 1 Accent 6" w:semiHidden="0" w:uiPriority="63" w:unhideWhenUsed="0"/>
+    <w:lsdException w:name="Medium Shading 2 Accent 6" w:semiHidden="0" w:uiPriority="64" w:unhideWhenUsed="0"/>
+    <w:lsdException w:name="Medium List 1 Accent 6" w:semiHidden="0" w:uiPriority="65" w:unhideWhenUsed="0"/>
+    <w:lsdException w:name="Medium List 2 Accent 6" w:semiHidden="0" w:uiPriority="66" w:unhideWhenUsed="0"/>
+    <w:lsdException w:name="Medium Grid 1 Accent 6" w:semiHidden="0" w:uiPriority="67" w:unhideWhenUsed="0"/>
+    <w:lsdException w:name="Medium Grid 2 Accent 6" w:semiHidden="0" w:uiPriority="68" w:unhideWhenUsed="0"/>
+    <w:lsdException w:name="Medium Grid 3 Accent 6" w:semiHidden="0" w:uiPriority="69" w:unhideWhenUsed="0"/>
+    <w:lsdException w:name="Dark List Accent 6" w:semiHidden="0" w:uiPriority="70" w:unhideWhenUsed="0"/>
+    <w:lsdException w:name="Colorful Shading Accent 6" w:semiHidden="0" w:uiPriority="71" w:unhideWhenUsed="0"/>
+    <w:lsdException w:name="Colorful List Accent 6" w:semiHidden="0" w:uiPriority="72" w:unhideWhenUsed="0"/>
+    <w:lsdException w:name="Colorful Grid Accent 6" w:semiHidden="0" w:uiPriority="73" w:unhideWhenUsed="0"/>
+    <w:lsdException w:name="Subtle Emphasis" w:semiHidden="0" w:uiPriority="19" w:unhideWhenUsed="0" w:qFormat="1"/>
+    <w:lsdException w:name="Intense Emphasis" w:semiHidden="0" w:uiPriority="21" w:unhideWhenUsed="0" w:qFormat="1"/>
+    <w:lsdException w:name="Subtle Reference" w:semiHidden="0" w:uiPriority="31" w:unhideWhenUsed="0" w:qFormat="1"/>
+    <w:lsdException w:name="Intense Reference" w:semiHidden="0" w:uiPriority="32" w:unhideWhenUsed="0" w:qFormat="1"/>
+    <w:lsdException w:name="Book Title" w:semiHidden="0" w:uiPriority="33" w:unhideWhenUsed="0" w:qFormat="1"/>
+    <w:lsdException w:name="Bibliography" w:uiPriority="37"/>
+    <w:lsdException w:name="TOC Heading" w:uiPriority="39" w:qFormat="1"/>
   </w:latentStyles>
   <w:style w:type="paragraph" w:default="1" w:styleId="Normal">
     <w:name w:val="Normal"/>
@@ -8284,11 +9661,11 @@
       <w:color w:val="00000A"/>
     </w:rPr>
   </w:style>
-  <w:style w:type="paragraph" w:styleId="Heading1">
+  <w:style w:type="paragraph" w:styleId="Ttulo1">
     <w:name w:val="heading 1"/>
     <w:basedOn w:val="Normal"/>
     <w:next w:val="Normal"/>
-    <w:link w:val="Heading1Char"/>
+    <w:link w:val="Ttulo1Char"/>
     <w:uiPriority w:val="9"/>
     <w:qFormat/>
     <w:rsid w:val="008F49A6"/>
@@ -8305,11 +9682,11 @@
       <w:szCs w:val="32"/>
     </w:rPr>
   </w:style>
-  <w:style w:type="paragraph" w:styleId="Heading2">
+  <w:style w:type="paragraph" w:styleId="Ttulo2">
     <w:name w:val="heading 2"/>
     <w:basedOn w:val="Normal"/>
     <w:next w:val="Normal"/>
-    <w:link w:val="Heading2Char"/>
+    <w:link w:val="Ttulo2Char"/>
     <w:uiPriority w:val="9"/>
     <w:unhideWhenUsed/>
     <w:qFormat/>
@@ -8327,11 +9704,11 @@
       <w:szCs w:val="26"/>
     </w:rPr>
   </w:style>
-  <w:style w:type="paragraph" w:styleId="Heading3">
+  <w:style w:type="paragraph" w:styleId="Ttulo3">
     <w:name w:val="heading 3"/>
     <w:basedOn w:val="Normal"/>
     <w:next w:val="Normal"/>
-    <w:link w:val="Heading3Char"/>
+    <w:link w:val="Ttulo3Char"/>
     <w:uiPriority w:val="9"/>
     <w:unhideWhenUsed/>
     <w:qFormat/>
@@ -8349,17 +9726,18 @@
       <w:szCs w:val="24"/>
     </w:rPr>
   </w:style>
-  <w:style w:type="character" w:default="1" w:styleId="DefaultParagraphFont">
+  <w:style w:type="character" w:default="1" w:styleId="Fontepargpadro">
     <w:name w:val="Default Paragraph Font"/>
     <w:uiPriority w:val="1"/>
     <w:semiHidden/>
     <w:unhideWhenUsed/>
   </w:style>
-  <w:style w:type="table" w:default="1" w:styleId="TableNormal">
+  <w:style w:type="table" w:default="1" w:styleId="Tabelanormal">
     <w:name w:val="Normal Table"/>
     <w:uiPriority w:val="99"/>
     <w:semiHidden/>
     <w:unhideWhenUsed/>
+    <w:qFormat/>
     <w:tblPr>
       <w:tblInd w:w="0" w:type="dxa"/>
       <w:tblCellMar>
@@ -8370,13 +9748,13 @@
       </w:tblCellMar>
     </w:tblPr>
   </w:style>
-  <w:style w:type="numbering" w:default="1" w:styleId="NoList">
+  <w:style w:type="numbering" w:default="1" w:styleId="Semlista">
     <w:name w:val="No List"/>
     <w:uiPriority w:val="99"/>
     <w:semiHidden/>
     <w:unhideWhenUsed/>
   </w:style>
-  <w:style w:type="paragraph" w:styleId="Title">
+  <w:style w:type="paragraph" w:styleId="Ttulo">
     <w:name w:val="Title"/>
     <w:basedOn w:val="Normal"/>
     <w:next w:val="Corpodotexto"/>
@@ -8399,7 +9777,7 @@
       <w:spacing w:after="140" w:line="288" w:lineRule="auto"/>
     </w:pPr>
   </w:style>
-  <w:style w:type="paragraph" w:styleId="List">
+  <w:style w:type="paragraph" w:styleId="Lista">
     <w:name w:val="List"/>
     <w:basedOn w:val="Corpodotexto"/>
     <w:rsid w:val="00694EA6"/>
@@ -8407,7 +9785,7 @@
       <w:rFonts w:cs="Mangal"/>
     </w:rPr>
   </w:style>
-  <w:style w:type="paragraph" w:styleId="Caption">
+  <w:style w:type="paragraph" w:styleId="Legenda">
     <w:name w:val="caption"/>
     <w:basedOn w:val="Normal"/>
     <w:rsid w:val="00694EA6"/>
@@ -8434,7 +9812,7 @@
       <w:rFonts w:cs="Mangal"/>
     </w:rPr>
   </w:style>
-  <w:style w:type="paragraph" w:styleId="ListParagraph">
+  <w:style w:type="paragraph" w:styleId="PargrafodaLista">
     <w:name w:val="List Paragraph"/>
     <w:basedOn w:val="Normal"/>
     <w:uiPriority w:val="34"/>
@@ -8455,15 +9833,16 @@
     <w:basedOn w:val="Contedodatabela"/>
     <w:rsid w:val="00694EA6"/>
   </w:style>
-  <w:style w:type="table" w:styleId="TableGrid">
+  <w:style w:type="table" w:styleId="Tabelacomgrade">
     <w:name w:val="Table Grid"/>
-    <w:basedOn w:val="TableNormal"/>
-    <w:uiPriority w:val="59"/>
+    <w:basedOn w:val="Tabelanormal"/>
+    <w:uiPriority w:val="39"/>
     <w:rsid w:val="00EE5CD0"/>
     <w:pPr>
       <w:spacing w:line="240" w:lineRule="auto"/>
     </w:pPr>
     <w:tblPr>
+      <w:tblInd w:w="0" w:type="dxa"/>
       <w:tblBorders>
         <w:top w:val="single" w:sz="4" w:space="0" w:color="000000" w:themeColor="text1"/>
         <w:left w:val="single" w:sz="4" w:space="0" w:color="000000" w:themeColor="text1"/>
@@ -8472,11 +9851,17 @@
         <w:insideH w:val="single" w:sz="4" w:space="0" w:color="000000" w:themeColor="text1"/>
         <w:insideV w:val="single" w:sz="4" w:space="0" w:color="000000" w:themeColor="text1"/>
       </w:tblBorders>
+      <w:tblCellMar>
+        <w:top w:w="0" w:type="dxa"/>
+        <w:left w:w="108" w:type="dxa"/>
+        <w:bottom w:w="0" w:type="dxa"/>
+        <w:right w:w="108" w:type="dxa"/>
+      </w:tblCellMar>
     </w:tblPr>
   </w:style>
   <w:style w:type="character" w:styleId="Hyperlink">
     <w:name w:val="Hyperlink"/>
-    <w:basedOn w:val="DefaultParagraphFont"/>
+    <w:basedOn w:val="Fontepargpadro"/>
     <w:uiPriority w:val="99"/>
     <w:unhideWhenUsed/>
     <w:rsid w:val="00133FE3"/>
@@ -8485,10 +9870,10 @@
       <w:u w:val="single"/>
     </w:rPr>
   </w:style>
-  <w:style w:type="paragraph" w:styleId="BalloonText">
+  <w:style w:type="paragraph" w:styleId="Textodebalo">
     <w:name w:val="Balloon Text"/>
     <w:basedOn w:val="Normal"/>
-    <w:link w:val="BalloonTextChar"/>
+    <w:link w:val="TextodebaloChar"/>
     <w:uiPriority w:val="99"/>
     <w:semiHidden/>
     <w:unhideWhenUsed/>
@@ -8502,10 +9887,10 @@
       <w:szCs w:val="16"/>
     </w:rPr>
   </w:style>
-  <w:style w:type="character" w:customStyle="1" w:styleId="BalloonTextChar">
-    <w:name w:val="Balloon Text Char"/>
-    <w:basedOn w:val="DefaultParagraphFont"/>
-    <w:link w:val="BalloonText"/>
+  <w:style w:type="character" w:customStyle="1" w:styleId="TextodebaloChar">
+    <w:name w:val="Texto de balão Char"/>
+    <w:basedOn w:val="Fontepargpadro"/>
+    <w:link w:val="Textodebalo"/>
     <w:uiPriority w:val="99"/>
     <w:semiHidden/>
     <w:rsid w:val="00FA5574"/>
@@ -8516,9 +9901,9 @@
       <w:szCs w:val="16"/>
     </w:rPr>
   </w:style>
-  <w:style w:type="character" w:styleId="FollowedHyperlink">
+  <w:style w:type="character" w:styleId="HiperlinkVisitado">
     <w:name w:val="FollowedHyperlink"/>
-    <w:basedOn w:val="DefaultParagraphFont"/>
+    <w:basedOn w:val="Fontepargpadro"/>
     <w:uiPriority w:val="99"/>
     <w:semiHidden/>
     <w:unhideWhenUsed/>
@@ -8528,10 +9913,10 @@
       <w:u w:val="single"/>
     </w:rPr>
   </w:style>
-  <w:style w:type="paragraph" w:styleId="DocumentMap">
+  <w:style w:type="paragraph" w:styleId="MapadoDocumento">
     <w:name w:val="Document Map"/>
     <w:basedOn w:val="Normal"/>
-    <w:link w:val="DocumentMapChar"/>
+    <w:link w:val="MapadoDocumentoChar"/>
     <w:uiPriority w:val="99"/>
     <w:semiHidden/>
     <w:unhideWhenUsed/>
@@ -8545,10 +9930,10 @@
       <w:szCs w:val="24"/>
     </w:rPr>
   </w:style>
-  <w:style w:type="character" w:customStyle="1" w:styleId="DocumentMapChar">
-    <w:name w:val="Document Map Char"/>
-    <w:basedOn w:val="DefaultParagraphFont"/>
-    <w:link w:val="DocumentMap"/>
+  <w:style w:type="character" w:customStyle="1" w:styleId="MapadoDocumentoChar">
+    <w:name w:val="Mapa do Documento Char"/>
+    <w:basedOn w:val="Fontepargpadro"/>
+    <w:link w:val="MapadoDocumento"/>
     <w:uiPriority w:val="99"/>
     <w:semiHidden/>
     <w:rsid w:val="008F49A6"/>
@@ -8559,10 +9944,10 @@
       <w:szCs w:val="24"/>
     </w:rPr>
   </w:style>
-  <w:style w:type="paragraph" w:styleId="FootnoteText">
+  <w:style w:type="paragraph" w:styleId="Textodenotaderodap">
     <w:name w:val="footnote text"/>
     <w:basedOn w:val="Normal"/>
-    <w:link w:val="FootnoteTextChar"/>
+    <w:link w:val="TextodenotaderodapChar"/>
     <w:uiPriority w:val="99"/>
     <w:unhideWhenUsed/>
     <w:rsid w:val="008F49A6"/>
@@ -8574,10 +9959,10 @@
       <w:szCs w:val="24"/>
     </w:rPr>
   </w:style>
-  <w:style w:type="character" w:customStyle="1" w:styleId="FootnoteTextChar">
-    <w:name w:val="Footnote Text Char"/>
-    <w:basedOn w:val="DefaultParagraphFont"/>
-    <w:link w:val="FootnoteText"/>
+  <w:style w:type="character" w:customStyle="1" w:styleId="TextodenotaderodapChar">
+    <w:name w:val="Texto de nota de rodapé Char"/>
+    <w:basedOn w:val="Fontepargpadro"/>
+    <w:link w:val="Textodenotaderodap"/>
     <w:uiPriority w:val="99"/>
     <w:rsid w:val="008F49A6"/>
     <w:rPr>
@@ -8586,9 +9971,9 @@
       <w:szCs w:val="24"/>
     </w:rPr>
   </w:style>
-  <w:style w:type="character" w:styleId="FootnoteReference">
+  <w:style w:type="character" w:styleId="Refdenotaderodap">
     <w:name w:val="footnote reference"/>
-    <w:basedOn w:val="DefaultParagraphFont"/>
+    <w:basedOn w:val="Fontepargpadro"/>
     <w:uiPriority w:val="99"/>
     <w:unhideWhenUsed/>
     <w:rsid w:val="008F49A6"/>
@@ -8596,10 +9981,10 @@
       <w:vertAlign w:val="superscript"/>
     </w:rPr>
   </w:style>
-  <w:style w:type="character" w:customStyle="1" w:styleId="Heading1Char">
-    <w:name w:val="Heading 1 Char"/>
-    <w:basedOn w:val="DefaultParagraphFont"/>
-    <w:link w:val="Heading1"/>
+  <w:style w:type="character" w:customStyle="1" w:styleId="Ttulo1Char">
+    <w:name w:val="Título 1 Char"/>
+    <w:basedOn w:val="Fontepargpadro"/>
+    <w:link w:val="Ttulo1"/>
     <w:uiPriority w:val="9"/>
     <w:rsid w:val="008F49A6"/>
     <w:rPr>
@@ -8609,10 +9994,10 @@
       <w:szCs w:val="32"/>
     </w:rPr>
   </w:style>
-  <w:style w:type="character" w:customStyle="1" w:styleId="Heading2Char">
-    <w:name w:val="Heading 2 Char"/>
-    <w:basedOn w:val="DefaultParagraphFont"/>
-    <w:link w:val="Heading2"/>
+  <w:style w:type="character" w:customStyle="1" w:styleId="Ttulo2Char">
+    <w:name w:val="Título 2 Char"/>
+    <w:basedOn w:val="Fontepargpadro"/>
+    <w:link w:val="Ttulo2"/>
     <w:uiPriority w:val="9"/>
     <w:rsid w:val="008F49A6"/>
     <w:rPr>
@@ -8622,10 +10007,10 @@
       <w:szCs w:val="26"/>
     </w:rPr>
   </w:style>
-  <w:style w:type="character" w:customStyle="1" w:styleId="Heading3Char">
-    <w:name w:val="Heading 3 Char"/>
-    <w:basedOn w:val="DefaultParagraphFont"/>
-    <w:link w:val="Heading3"/>
+  <w:style w:type="character" w:customStyle="1" w:styleId="Ttulo3Char">
+    <w:name w:val="Título 3 Char"/>
+    <w:basedOn w:val="Fontepargpadro"/>
+    <w:link w:val="Ttulo3"/>
     <w:uiPriority w:val="9"/>
     <w:rsid w:val="001D72A3"/>
     <w:rPr>
@@ -8637,7 +10022,7 @@
   </w:style>
   <w:style w:type="table" w:customStyle="1" w:styleId="GridTable1Light1">
     <w:name w:val="Grid Table 1 Light1"/>
-    <w:basedOn w:val="TableNormal"/>
+    <w:basedOn w:val="Tabelanormal"/>
     <w:uiPriority w:val="46"/>
     <w:rsid w:val="00586F3D"/>
     <w:pPr>
@@ -8652,6 +10037,7 @@
     <w:tblPr>
       <w:tblStyleRowBandSize w:val="1"/>
       <w:tblStyleColBandSize w:val="1"/>
+      <w:tblInd w:w="0" w:type="dxa"/>
       <w:tblBorders>
         <w:top w:val="single" w:sz="4" w:space="0" w:color="999999" w:themeColor="text1" w:themeTint="66"/>
         <w:left w:val="single" w:sz="4" w:space="0" w:color="999999" w:themeColor="text1" w:themeTint="66"/>
@@ -8660,6 +10046,12 @@
         <w:insideH w:val="single" w:sz="4" w:space="0" w:color="999999" w:themeColor="text1" w:themeTint="66"/>
         <w:insideV w:val="single" w:sz="4" w:space="0" w:color="999999" w:themeColor="text1" w:themeTint="66"/>
       </w:tblBorders>
+      <w:tblCellMar>
+        <w:top w:w="0" w:type="dxa"/>
+        <w:left w:w="108" w:type="dxa"/>
+        <w:bottom w:w="0" w:type="dxa"/>
+        <w:right w:w="108" w:type="dxa"/>
+      </w:tblCellMar>
     </w:tblPr>
     <w:tblStylePr w:type="firstRow">
       <w:rPr>
@@ -8698,10 +10090,10 @@
       </w:rPr>
     </w:tblStylePr>
   </w:style>
-  <w:style w:type="paragraph" w:styleId="Header">
+  <w:style w:type="paragraph" w:styleId="Cabealho">
     <w:name w:val="header"/>
     <w:basedOn w:val="Normal"/>
-    <w:link w:val="HeaderChar"/>
+    <w:link w:val="CabealhoChar"/>
     <w:uiPriority w:val="99"/>
     <w:unhideWhenUsed/>
     <w:rsid w:val="00B439F4"/>
@@ -8713,20 +10105,20 @@
       <w:spacing w:line="240" w:lineRule="auto"/>
     </w:pPr>
   </w:style>
-  <w:style w:type="character" w:customStyle="1" w:styleId="HeaderChar">
-    <w:name w:val="Header Char"/>
-    <w:basedOn w:val="DefaultParagraphFont"/>
-    <w:link w:val="Header"/>
+  <w:style w:type="character" w:customStyle="1" w:styleId="CabealhoChar">
+    <w:name w:val="Cabeçalho Char"/>
+    <w:basedOn w:val="Fontepargpadro"/>
+    <w:link w:val="Cabealho"/>
     <w:uiPriority w:val="99"/>
     <w:rsid w:val="00B439F4"/>
     <w:rPr>
       <w:color w:val="00000A"/>
     </w:rPr>
   </w:style>
-  <w:style w:type="paragraph" w:styleId="Footer">
+  <w:style w:type="paragraph" w:styleId="Rodap">
     <w:name w:val="footer"/>
     <w:basedOn w:val="Normal"/>
-    <w:link w:val="FooterChar"/>
+    <w:link w:val="RodapChar"/>
     <w:uiPriority w:val="99"/>
     <w:unhideWhenUsed/>
     <w:rsid w:val="00B439F4"/>
@@ -8738,10 +10130,10 @@
       <w:spacing w:line="240" w:lineRule="auto"/>
     </w:pPr>
   </w:style>
-  <w:style w:type="character" w:customStyle="1" w:styleId="FooterChar">
-    <w:name w:val="Footer Char"/>
-    <w:basedOn w:val="DefaultParagraphFont"/>
-    <w:link w:val="Footer"/>
+  <w:style w:type="character" w:customStyle="1" w:styleId="RodapChar">
+    <w:name w:val="Rodapé Char"/>
+    <w:basedOn w:val="Fontepargpadro"/>
+    <w:link w:val="Rodap"/>
     <w:uiPriority w:val="99"/>
     <w:rsid w:val="00B439F4"/>
     <w:rPr>

</xml_diff>

<commit_message>
[GPR] Atualizando horas no plano.
</commit_message>
<xml_diff>
--- a/Artefatos de Documentação/Processo Aplicado/EveRemind/2-Gerencia de Projeto/[Scrum] Plano de Projeto.docx
+++ b/Artefatos de Documentação/Processo Aplicado/EveRemind/2-Gerencia de Projeto/[Scrum] Plano de Projeto.docx
@@ -87,7 +87,6 @@
         </w:rPr>
         <w:t xml:space="preserve">Projeto </w:t>
       </w:r>
-      <w:proofErr w:type="spellStart"/>
       <w:r>
         <w:rPr>
           <w:rFonts w:ascii="Arial" w:hAnsi="Arial" w:cs="Arial"/>
@@ -97,7 +96,6 @@
         </w:rPr>
         <w:t>EveRemind</w:t>
       </w:r>
-      <w:proofErr w:type="spellEnd"/>
     </w:p>
     <w:p>
       <w:pPr>
@@ -227,27 +225,7 @@
           <w:sz w:val="24"/>
           <w:szCs w:val="28"/>
         </w:rPr>
-        <w:t xml:space="preserve">e Desenvolvimento do </w:t>
-      </w:r>
-      <w:proofErr w:type="spellStart"/>
-      <w:r>
-        <w:rPr>
-          <w:rFonts w:ascii="Arial" w:eastAsiaTheme="minorHAnsi" w:hAnsi="Arial" w:cs="Arial"/>
-          <w:color w:val="auto"/>
-          <w:sz w:val="24"/>
-          <w:szCs w:val="28"/>
-        </w:rPr>
-        <w:t>EveRemind</w:t>
-      </w:r>
-      <w:proofErr w:type="spellEnd"/>
-      <w:r>
-        <w:rPr>
-          <w:rFonts w:ascii="Arial" w:eastAsiaTheme="minorHAnsi" w:hAnsi="Arial" w:cs="Arial"/>
-          <w:color w:val="auto"/>
-          <w:sz w:val="24"/>
-          <w:szCs w:val="28"/>
-        </w:rPr>
-        <w:t xml:space="preserve"> </w:t>
+        <w:t xml:space="preserve">e Desenvolvimento do EveRemind </w:t>
       </w:r>
       <w:r>
         <w:rPr>
@@ -359,27 +337,7 @@
           <w:sz w:val="24"/>
           <w:szCs w:val="28"/>
         </w:rPr>
-        <w:t xml:space="preserve">Para executar o plano com o método de desenvolvimento ágil </w:t>
-      </w:r>
-      <w:proofErr w:type="spellStart"/>
-      <w:r>
-        <w:rPr>
-          <w:rFonts w:ascii="Arial" w:eastAsiaTheme="minorHAnsi" w:hAnsi="Arial" w:cs="Arial"/>
-          <w:color w:val="auto"/>
-          <w:sz w:val="24"/>
-          <w:szCs w:val="28"/>
-        </w:rPr>
-        <w:t>Scrum</w:t>
-      </w:r>
-      <w:proofErr w:type="spellEnd"/>
-      <w:r>
-        <w:rPr>
-          <w:rFonts w:ascii="Arial" w:eastAsiaTheme="minorHAnsi" w:hAnsi="Arial" w:cs="Arial"/>
-          <w:color w:val="auto"/>
-          <w:sz w:val="24"/>
-          <w:szCs w:val="28"/>
-        </w:rPr>
-        <w:t xml:space="preserve">, utilizamos </w:t>
+        <w:t xml:space="preserve">Para executar o plano com o método de desenvolvimento ágil Scrum, utilizamos </w:t>
       </w:r>
       <w:r>
         <w:rPr>
@@ -418,47 +376,7 @@
           <w:sz w:val="24"/>
           <w:szCs w:val="28"/>
         </w:rPr>
-        <w:t xml:space="preserve">. Além do </w:t>
-      </w:r>
-      <w:proofErr w:type="spellStart"/>
-      <w:r>
-        <w:rPr>
-          <w:rFonts w:ascii="Arial" w:eastAsiaTheme="minorHAnsi" w:hAnsi="Arial" w:cs="Arial"/>
-          <w:color w:val="auto"/>
-          <w:sz w:val="24"/>
-          <w:szCs w:val="28"/>
-        </w:rPr>
-        <w:t>Scrum</w:t>
-      </w:r>
-      <w:proofErr w:type="spellEnd"/>
-      <w:r>
-        <w:rPr>
-          <w:rFonts w:ascii="Arial" w:eastAsiaTheme="minorHAnsi" w:hAnsi="Arial" w:cs="Arial"/>
-          <w:color w:val="auto"/>
-          <w:sz w:val="24"/>
-          <w:szCs w:val="28"/>
-        </w:rPr>
-        <w:t xml:space="preserve">, foi necessário utilizar guias do MPS-BR nível G, obtido do website da </w:t>
-      </w:r>
-      <w:proofErr w:type="spellStart"/>
-      <w:r>
-        <w:rPr>
-          <w:rFonts w:ascii="Arial" w:eastAsiaTheme="minorHAnsi" w:hAnsi="Arial" w:cs="Arial"/>
-          <w:color w:val="auto"/>
-          <w:sz w:val="24"/>
-          <w:szCs w:val="28"/>
-        </w:rPr>
-        <w:t>Softex</w:t>
-      </w:r>
-      <w:proofErr w:type="spellEnd"/>
-      <w:r>
-        <w:rPr>
-          <w:rFonts w:ascii="Arial" w:eastAsiaTheme="minorHAnsi" w:hAnsi="Arial" w:cs="Arial"/>
-          <w:color w:val="auto"/>
-          <w:sz w:val="24"/>
-          <w:szCs w:val="28"/>
-        </w:rPr>
-        <w:t>.</w:t>
+        <w:t>. Além do Scrum, foi necessário utilizar guias do MPS-BR nível G, obtido do website da Softex.</w:t>
       </w:r>
     </w:p>
     <w:p>
@@ -535,9 +453,8 @@
           <w:sz w:val="24"/>
           <w:szCs w:val="28"/>
         </w:rPr>
-        <w:t xml:space="preserve">De acordo com o método </w:t>
-      </w:r>
-      <w:proofErr w:type="spellStart"/>
+        <w:t>De acordo com o método Scrum o escopo do projeto é chamado de Product Backlog, que define casos de uso e objetivos de funcionalidades do produto. Pode ser encontrado em</w:t>
+      </w:r>
       <w:r>
         <w:rPr>
           <w:rFonts w:ascii="Arial" w:eastAsiaTheme="minorHAnsi" w:hAnsi="Arial" w:cs="Arial"/>
@@ -545,69 +462,9 @@
           <w:sz w:val="24"/>
           <w:szCs w:val="28"/>
         </w:rPr>
-        <w:t>Scrum</w:t>
-      </w:r>
-      <w:proofErr w:type="spellEnd"/>
-      <w:r>
-        <w:rPr>
-          <w:rFonts w:ascii="Arial" w:eastAsiaTheme="minorHAnsi" w:hAnsi="Arial" w:cs="Arial"/>
-          <w:color w:val="auto"/>
-          <w:sz w:val="24"/>
-          <w:szCs w:val="28"/>
-        </w:rPr>
-        <w:t xml:space="preserve"> o escopo do projeto é chamado de </w:t>
-      </w:r>
-      <w:proofErr w:type="spellStart"/>
-      <w:r>
-        <w:rPr>
-          <w:rFonts w:ascii="Arial" w:eastAsiaTheme="minorHAnsi" w:hAnsi="Arial" w:cs="Arial"/>
-          <w:color w:val="auto"/>
-          <w:sz w:val="24"/>
-          <w:szCs w:val="28"/>
-        </w:rPr>
-        <w:t>Product</w:t>
-      </w:r>
-      <w:proofErr w:type="spellEnd"/>
-      <w:r>
-        <w:rPr>
-          <w:rFonts w:ascii="Arial" w:eastAsiaTheme="minorHAnsi" w:hAnsi="Arial" w:cs="Arial"/>
-          <w:color w:val="auto"/>
-          <w:sz w:val="24"/>
-          <w:szCs w:val="28"/>
-        </w:rPr>
-        <w:t xml:space="preserve"> </w:t>
-      </w:r>
-      <w:proofErr w:type="spellStart"/>
-      <w:r>
-        <w:rPr>
-          <w:rFonts w:ascii="Arial" w:eastAsiaTheme="minorHAnsi" w:hAnsi="Arial" w:cs="Arial"/>
-          <w:color w:val="auto"/>
-          <w:sz w:val="24"/>
-          <w:szCs w:val="28"/>
-        </w:rPr>
-        <w:t>Backlog</w:t>
-      </w:r>
-      <w:proofErr w:type="spellEnd"/>
-      <w:r>
-        <w:rPr>
-          <w:rFonts w:ascii="Arial" w:eastAsiaTheme="minorHAnsi" w:hAnsi="Arial" w:cs="Arial"/>
-          <w:color w:val="auto"/>
-          <w:sz w:val="24"/>
-          <w:szCs w:val="28"/>
-        </w:rPr>
-        <w:t>, que define casos de uso e objetivos de funcionalidades do produto. Pode ser encontrado em</w:t>
-      </w:r>
-      <w:r>
-        <w:rPr>
-          <w:rFonts w:ascii="Arial" w:eastAsiaTheme="minorHAnsi" w:hAnsi="Arial" w:cs="Arial"/>
-          <w:color w:val="auto"/>
-          <w:sz w:val="24"/>
-          <w:szCs w:val="28"/>
-        </w:rPr>
         <w:t xml:space="preserve">: </w:t>
       </w:r>
       <w:hyperlink r:id="rId9" w:history="1">
-        <w:proofErr w:type="spellStart"/>
         <w:r>
           <w:rPr>
             <w:rStyle w:val="Hyperlink"/>
@@ -615,29 +472,8 @@
             <w:sz w:val="24"/>
             <w:szCs w:val="28"/>
           </w:rPr>
-          <w:t>Product</w:t>
+          <w:t>Product Backlog</w:t>
         </w:r>
-        <w:proofErr w:type="spellEnd"/>
-        <w:r>
-          <w:rPr>
-            <w:rStyle w:val="Hyperlink"/>
-            <w:rFonts w:ascii="Arial" w:eastAsiaTheme="minorHAnsi" w:hAnsi="Arial" w:cs="Arial"/>
-            <w:sz w:val="24"/>
-            <w:szCs w:val="28"/>
-          </w:rPr>
-          <w:t xml:space="preserve"> </w:t>
-        </w:r>
-        <w:proofErr w:type="spellStart"/>
-        <w:r>
-          <w:rPr>
-            <w:rStyle w:val="Hyperlink"/>
-            <w:rFonts w:ascii="Arial" w:eastAsiaTheme="minorHAnsi" w:hAnsi="Arial" w:cs="Arial"/>
-            <w:sz w:val="24"/>
-            <w:szCs w:val="28"/>
-          </w:rPr>
-          <w:t>Backlog</w:t>
-        </w:r>
-        <w:proofErr w:type="spellEnd"/>
       </w:hyperlink>
       <w:r>
         <w:rPr>
@@ -731,59 +567,7 @@
           <w:u w:val="none"/>
           <w:lang w:eastAsia="pt-BR"/>
         </w:rPr>
-        <w:t xml:space="preserve">Na parte de Engenharia de Sistemas (Análise e Projeto) será dividido o que será produzido na iteração, bem como estipulado e atualizado os documentos que constam o projeto, como o Documento de Arquitetura. Depois do projeto há a fase de codificação, em que o que fora designado no projeto pra iteração será transformado em código. Por fim a fase de testes, que verificará se o que foi produzido na codificação está de acordo com a documentação e o projeto, além de verificar se não há erros no código. Quando uma iteração chega ao fim uma release de versão é feita, de acordo com o Gerenciamento de </w:t>
-      </w:r>
-      <w:proofErr w:type="spellStart"/>
-      <w:r>
-        <w:rPr>
-          <w:rStyle w:val="Hyperlink"/>
-          <w:rFonts w:ascii="Arial" w:hAnsi="Arial" w:cs="Arial"/>
-          <w:color w:val="auto"/>
-          <w:sz w:val="24"/>
-          <w:szCs w:val="24"/>
-          <w:u w:val="none"/>
-          <w:lang w:eastAsia="pt-BR"/>
-        </w:rPr>
-        <w:t>Configuração.No</w:t>
-      </w:r>
-      <w:proofErr w:type="spellEnd"/>
-      <w:r>
-        <w:rPr>
-          <w:rStyle w:val="Hyperlink"/>
-          <w:rFonts w:ascii="Arial" w:hAnsi="Arial" w:cs="Arial"/>
-          <w:color w:val="auto"/>
-          <w:sz w:val="24"/>
-          <w:szCs w:val="24"/>
-          <w:u w:val="none"/>
-          <w:lang w:eastAsia="pt-BR"/>
-        </w:rPr>
-        <w:t xml:space="preserve"> projeto </w:t>
-      </w:r>
-      <w:proofErr w:type="spellStart"/>
-      <w:r>
-        <w:rPr>
-          <w:rStyle w:val="Hyperlink"/>
-          <w:rFonts w:ascii="Arial" w:hAnsi="Arial" w:cs="Arial"/>
-          <w:color w:val="auto"/>
-          <w:sz w:val="24"/>
-          <w:szCs w:val="24"/>
-          <w:u w:val="none"/>
-          <w:lang w:eastAsia="pt-BR"/>
-        </w:rPr>
-        <w:t>EveRemind</w:t>
-      </w:r>
-      <w:proofErr w:type="spellEnd"/>
-      <w:r>
-        <w:rPr>
-          <w:rStyle w:val="Hyperlink"/>
-          <w:rFonts w:ascii="Arial" w:hAnsi="Arial" w:cs="Arial"/>
-          <w:color w:val="auto"/>
-          <w:sz w:val="24"/>
-          <w:szCs w:val="24"/>
-          <w:u w:val="none"/>
-          <w:lang w:eastAsia="pt-BR"/>
-        </w:rPr>
-        <w:t>, serão 4 iterações até o produto com a versão final, cada uma delas com duração de 15 dias e com releases a cada iteração de um protótipo do produto</w:t>
+        <w:t>Na parte de Engenharia de Sistemas (Análise e Projeto) será dividido o que será produzido na iteração, bem como estipulado e atualizado os documentos que constam o projeto, como o Documento de Arquitetura. Depois do projeto há a fase de codificação, em que o que fora designado no projeto pra iteração será transformado em código. Por fim a fase de testes, que verificará se o que foi produzido na codificação está de acordo com a documentação e o projeto, além de verificar se não há erros no código. Quando uma iteração chega ao fim uma release de versão é feita, de acordo com o Gerenciamento de Configuração.No projeto EveRemind, serão 4 iterações até o produto com a versão final, cada uma delas com duração de 15 dias e com releases a cada iteração de um protótipo do produto</w:t>
       </w:r>
     </w:p>
     <w:p>
@@ -887,9 +671,8 @@
           <w:sz w:val="24"/>
           <w:szCs w:val="28"/>
         </w:rPr>
-        <w:t xml:space="preserve"> entrega de um </w:t>
-      </w:r>
-      <w:proofErr w:type="spellStart"/>
+        <w:t xml:space="preserve"> entrega de um protótipo</w:t>
+      </w:r>
       <w:r>
         <w:rPr>
           <w:rFonts w:ascii="Arial" w:eastAsiaTheme="minorHAnsi" w:hAnsi="Arial" w:cs="Arial"/>
@@ -897,7 +680,7 @@
           <w:sz w:val="24"/>
           <w:szCs w:val="28"/>
         </w:rPr>
-        <w:t>protótipo</w:t>
+        <w:t>contendo as seguintes funciona</w:t>
       </w:r>
       <w:r>
         <w:rPr>
@@ -906,46 +689,7 @@
           <w:sz w:val="24"/>
           <w:szCs w:val="28"/>
         </w:rPr>
-        <w:t>contendo</w:t>
-      </w:r>
-      <w:proofErr w:type="spellEnd"/>
-      <w:r>
-        <w:rPr>
-          <w:rFonts w:ascii="Arial" w:eastAsiaTheme="minorHAnsi" w:hAnsi="Arial" w:cs="Arial"/>
-          <w:color w:val="auto"/>
-          <w:sz w:val="24"/>
-          <w:szCs w:val="28"/>
-        </w:rPr>
-        <w:t xml:space="preserve"> as seguintes funciona</w:t>
-      </w:r>
-      <w:r>
-        <w:rPr>
-          <w:rFonts w:ascii="Arial" w:eastAsiaTheme="minorHAnsi" w:hAnsi="Arial" w:cs="Arial"/>
-          <w:color w:val="auto"/>
-          <w:sz w:val="24"/>
-          <w:szCs w:val="28"/>
-        </w:rPr>
-        <w:t xml:space="preserve">lidades:  Criar Conta, Manter Conta, Fazer </w:t>
-      </w:r>
-      <w:proofErr w:type="spellStart"/>
-      <w:r>
-        <w:rPr>
-          <w:rFonts w:ascii="Arial" w:eastAsiaTheme="minorHAnsi" w:hAnsi="Arial" w:cs="Arial"/>
-          <w:color w:val="auto"/>
-          <w:sz w:val="24"/>
-          <w:szCs w:val="28"/>
-        </w:rPr>
-        <w:t>Login</w:t>
-      </w:r>
-      <w:proofErr w:type="spellEnd"/>
-      <w:r>
-        <w:rPr>
-          <w:rFonts w:ascii="Arial" w:eastAsiaTheme="minorHAnsi" w:hAnsi="Arial" w:cs="Arial"/>
-          <w:color w:val="auto"/>
-          <w:sz w:val="24"/>
-          <w:szCs w:val="28"/>
-        </w:rPr>
-        <w:t>, Criar Categorias</w:t>
+        <w:t>lidades:  Criar Conta, Manter Conta, Fazer Login, Criar Categorias</w:t>
       </w:r>
       <w:r>
         <w:rPr>
@@ -1032,54 +776,23 @@
         </w:rPr>
         <w:t xml:space="preserve">O </w:t>
       </w:r>
-      <w:proofErr w:type="spellStart"/>
-      <w:r>
-        <w:rPr>
-          <w:rFonts w:ascii="Arial" w:hAnsi="Arial" w:cs="Arial"/>
-          <w:color w:val="auto"/>
-          <w:sz w:val="24"/>
-          <w:szCs w:val="24"/>
-        </w:rPr>
-        <w:t>Product</w:t>
-      </w:r>
-      <w:proofErr w:type="spellEnd"/>
-      <w:r>
-        <w:rPr>
-          <w:rFonts w:ascii="Arial" w:hAnsi="Arial" w:cs="Arial"/>
-          <w:color w:val="auto"/>
-          <w:sz w:val="24"/>
-          <w:szCs w:val="24"/>
-        </w:rPr>
-        <w:t xml:space="preserve"> </w:t>
-      </w:r>
-      <w:proofErr w:type="spellStart"/>
-      <w:r>
-        <w:rPr>
-          <w:rFonts w:ascii="Arial" w:hAnsi="Arial" w:cs="Arial"/>
-          <w:color w:val="auto"/>
-          <w:sz w:val="24"/>
-          <w:szCs w:val="24"/>
-        </w:rPr>
-        <w:t>Ow</w:t>
-      </w:r>
-      <w:r>
-        <w:rPr>
-          <w:rFonts w:ascii="Arial" w:hAnsi="Arial" w:cs="Arial"/>
-          <w:color w:val="auto"/>
-          <w:sz w:val="24"/>
-          <w:szCs w:val="24"/>
-        </w:rPr>
-        <w:t>ner</w:t>
-      </w:r>
-      <w:proofErr w:type="spellEnd"/>
-      <w:r>
-        <w:rPr>
-          <w:rFonts w:ascii="Arial" w:hAnsi="Arial" w:cs="Arial"/>
-          <w:color w:val="auto"/>
-          <w:sz w:val="24"/>
-          <w:szCs w:val="24"/>
-        </w:rPr>
-        <w:t xml:space="preserve"> (PO) explicará ao time as </w:t>
+      <w:r>
+        <w:rPr>
+          <w:rFonts w:ascii="Arial" w:hAnsi="Arial" w:cs="Arial"/>
+          <w:color w:val="auto"/>
+          <w:sz w:val="24"/>
+          <w:szCs w:val="24"/>
+        </w:rPr>
+        <w:t>Product Ow</w:t>
+      </w:r>
+      <w:r>
+        <w:rPr>
+          <w:rFonts w:ascii="Arial" w:hAnsi="Arial" w:cs="Arial"/>
+          <w:color w:val="auto"/>
+          <w:sz w:val="24"/>
+          <w:szCs w:val="24"/>
+        </w:rPr>
+        <w:t xml:space="preserve">ner (PO) explicará ao time as </w:t>
       </w:r>
       <w:hyperlink r:id="rId10" w:history="1">
         <w:r>
@@ -1214,25 +927,14 @@
         <w:lastRenderedPageBreak/>
         <w:t xml:space="preserve">O </w:t>
       </w:r>
-      <w:proofErr w:type="spellStart"/>
-      <w:r>
-        <w:rPr>
-          <w:rFonts w:ascii="Arial" w:hAnsi="Arial" w:cs="Arial"/>
-          <w:color w:val="auto"/>
-          <w:sz w:val="24"/>
-          <w:szCs w:val="24"/>
-        </w:rPr>
-        <w:t>Scrum</w:t>
-      </w:r>
-      <w:proofErr w:type="spellEnd"/>
-      <w:r>
-        <w:rPr>
-          <w:rFonts w:ascii="Arial" w:hAnsi="Arial" w:cs="Arial"/>
-          <w:color w:val="auto"/>
-          <w:sz w:val="24"/>
-          <w:szCs w:val="24"/>
-        </w:rPr>
-        <w:t xml:space="preserve"> Maste</w:t>
+      <w:r>
+        <w:rPr>
+          <w:rFonts w:ascii="Arial" w:hAnsi="Arial" w:cs="Arial"/>
+          <w:color w:val="auto"/>
+          <w:sz w:val="24"/>
+          <w:szCs w:val="24"/>
+        </w:rPr>
+        <w:t>Scrum Maste</w:t>
       </w:r>
       <w:r>
         <w:rPr>
@@ -1270,27 +972,7 @@
           <w:sz w:val="24"/>
           <w:szCs w:val="24"/>
         </w:rPr>
-        <w:t xml:space="preserve"> contadas pelo PO, na reunião de Sprint Planning 1, em tarefas e vão usar um </w:t>
-      </w:r>
-      <w:proofErr w:type="spellStart"/>
-      <w:r>
-        <w:rPr>
-          <w:rFonts w:ascii="Arial" w:hAnsi="Arial" w:cs="Arial"/>
-          <w:color w:val="auto"/>
-          <w:sz w:val="24"/>
-          <w:szCs w:val="24"/>
-        </w:rPr>
-        <w:t>Kanban</w:t>
-      </w:r>
-      <w:proofErr w:type="spellEnd"/>
-      <w:r>
-        <w:rPr>
-          <w:rFonts w:ascii="Arial" w:hAnsi="Arial" w:cs="Arial"/>
-          <w:color w:val="auto"/>
-          <w:sz w:val="24"/>
-          <w:szCs w:val="24"/>
-        </w:rPr>
-        <w:t xml:space="preserve"> para gerenciar o andamento destas tarefas.</w:t>
+        <w:t xml:space="preserve"> contadas pelo PO, na reunião de Sprint Planning 1, em tarefas e vão usar um Kanban para gerenciar o andamento destas tarefas.</w:t>
       </w:r>
     </w:p>
     <w:p>
@@ -1356,19 +1038,8 @@
           <w:sz w:val="24"/>
           <w:szCs w:val="24"/>
         </w:rPr>
-        <w:t xml:space="preserve">O objetivo do Sprint 2 é a </w:t>
-      </w:r>
-      <w:proofErr w:type="spellStart"/>
-      <w:r>
-        <w:rPr>
-          <w:rFonts w:ascii="Arial" w:hAnsi="Arial" w:cs="Arial"/>
-          <w:color w:val="auto"/>
-          <w:sz w:val="24"/>
-          <w:szCs w:val="24"/>
-        </w:rPr>
-        <w:t>a</w:t>
-      </w:r>
-      <w:proofErr w:type="spellEnd"/>
+        <w:t>O objetivo do Sprint 2 é a a</w:t>
+      </w:r>
       <w:r>
         <w:rPr>
           <w:rFonts w:ascii="Arial" w:hAnsi="Arial" w:cs="Arial"/>
@@ -1478,47 +1149,7 @@
           <w:sz w:val="24"/>
           <w:szCs w:val="24"/>
         </w:rPr>
-        <w:t xml:space="preserve">O </w:t>
-      </w:r>
-      <w:proofErr w:type="spellStart"/>
-      <w:r>
-        <w:rPr>
-          <w:rFonts w:ascii="Arial" w:hAnsi="Arial" w:cs="Arial"/>
-          <w:color w:val="auto"/>
-          <w:sz w:val="24"/>
-          <w:szCs w:val="24"/>
-        </w:rPr>
-        <w:t>Product</w:t>
-      </w:r>
-      <w:proofErr w:type="spellEnd"/>
-      <w:r>
-        <w:rPr>
-          <w:rFonts w:ascii="Arial" w:hAnsi="Arial" w:cs="Arial"/>
-          <w:color w:val="auto"/>
-          <w:sz w:val="24"/>
-          <w:szCs w:val="24"/>
-        </w:rPr>
-        <w:t xml:space="preserve"> </w:t>
-      </w:r>
-      <w:proofErr w:type="spellStart"/>
-      <w:r>
-        <w:rPr>
-          <w:rFonts w:ascii="Arial" w:hAnsi="Arial" w:cs="Arial"/>
-          <w:color w:val="auto"/>
-          <w:sz w:val="24"/>
-          <w:szCs w:val="24"/>
-        </w:rPr>
-        <w:t>Owner</w:t>
-      </w:r>
-      <w:proofErr w:type="spellEnd"/>
-      <w:r>
-        <w:rPr>
-          <w:rFonts w:ascii="Arial" w:hAnsi="Arial" w:cs="Arial"/>
-          <w:color w:val="auto"/>
-          <w:sz w:val="24"/>
-          <w:szCs w:val="24"/>
-        </w:rPr>
-        <w:t xml:space="preserve"> (PO) explicará ao time as histórias que ele quer que sejam realizadas nesta Sprint: Manter Categorias de Atividades, Registrar Atividades em Categorias, Manter Atividades, Visualizar Atividade. Ao final desta, o time deverá ter entendido todas as histórias</w:t>
+        <w:t>O Product Owner (PO) explicará ao time as histórias que ele quer que sejam realizadas nesta Sprint: Manter Categorias de Atividades, Registrar Atividades em Categorias, Manter Atividades, Visualizar Atividade. Ao final desta, o time deverá ter entendido todas as histórias</w:t>
       </w:r>
       <w:r>
         <w:rPr>
@@ -1590,27 +1221,7 @@
           <w:sz w:val="24"/>
           <w:szCs w:val="24"/>
         </w:rPr>
-        <w:t xml:space="preserve">O </w:t>
-      </w:r>
-      <w:proofErr w:type="spellStart"/>
-      <w:r>
-        <w:rPr>
-          <w:rFonts w:ascii="Arial" w:hAnsi="Arial" w:cs="Arial"/>
-          <w:color w:val="auto"/>
-          <w:sz w:val="24"/>
-          <w:szCs w:val="24"/>
-        </w:rPr>
-        <w:t>Scrum</w:t>
-      </w:r>
-      <w:proofErr w:type="spellEnd"/>
-      <w:r>
-        <w:rPr>
-          <w:rFonts w:ascii="Arial" w:hAnsi="Arial" w:cs="Arial"/>
-          <w:color w:val="auto"/>
-          <w:sz w:val="24"/>
-          <w:szCs w:val="24"/>
-        </w:rPr>
-        <w:t xml:space="preserve"> Maste</w:t>
+        <w:t>O Scrum Maste</w:t>
       </w:r>
       <w:r>
         <w:rPr>
@@ -1628,27 +1239,7 @@
           <w:sz w:val="24"/>
           <w:szCs w:val="24"/>
         </w:rPr>
-        <w:t xml:space="preserve">stórias contadas pelo PO, na reunião de Sprint Planning 1, em tarefas e vão usar um </w:t>
-      </w:r>
-      <w:proofErr w:type="spellStart"/>
-      <w:r>
-        <w:rPr>
-          <w:rFonts w:ascii="Arial" w:hAnsi="Arial" w:cs="Arial"/>
-          <w:color w:val="auto"/>
-          <w:sz w:val="24"/>
-          <w:szCs w:val="24"/>
-        </w:rPr>
-        <w:t>Kanban</w:t>
-      </w:r>
-      <w:proofErr w:type="spellEnd"/>
-      <w:r>
-        <w:rPr>
-          <w:rFonts w:ascii="Arial" w:hAnsi="Arial" w:cs="Arial"/>
-          <w:color w:val="auto"/>
-          <w:sz w:val="24"/>
-          <w:szCs w:val="24"/>
-        </w:rPr>
-        <w:t xml:space="preserve"> para gerenciar o andamento destas tarefas.</w:t>
+        <w:t>stórias contadas pelo PO, na reunião de Sprint Planning 1, em tarefas e vão usar um Kanban para gerenciar o andamento destas tarefas.</w:t>
       </w:r>
     </w:p>
     <w:p>
@@ -1722,27 +1313,7 @@
           <w:sz w:val="24"/>
           <w:szCs w:val="24"/>
         </w:rPr>
-        <w:t xml:space="preserve"> é a </w:t>
-      </w:r>
-      <w:proofErr w:type="spellStart"/>
-      <w:r>
-        <w:rPr>
-          <w:rFonts w:ascii="Arial" w:hAnsi="Arial" w:cs="Arial"/>
-          <w:color w:val="auto"/>
-          <w:sz w:val="24"/>
-          <w:szCs w:val="24"/>
-        </w:rPr>
-        <w:t>a</w:t>
-      </w:r>
-      <w:proofErr w:type="spellEnd"/>
-      <w:r>
-        <w:rPr>
-          <w:rFonts w:ascii="Arial" w:hAnsi="Arial" w:cs="Arial"/>
-          <w:color w:val="auto"/>
-          <w:sz w:val="24"/>
-          <w:szCs w:val="24"/>
-        </w:rPr>
-        <w:t xml:space="preserve"> entrega de um protótipo contendo as seguintes funcionalidades: </w:t>
+        <w:t xml:space="preserve"> é a a entrega de um protótipo contendo as seguintes funcionalidades: </w:t>
       </w:r>
       <w:r>
         <w:rPr>
@@ -1827,47 +1398,7 @@
           <w:sz w:val="24"/>
           <w:szCs w:val="24"/>
         </w:rPr>
-        <w:t xml:space="preserve">O </w:t>
-      </w:r>
-      <w:proofErr w:type="spellStart"/>
-      <w:r>
-        <w:rPr>
-          <w:rFonts w:ascii="Arial" w:hAnsi="Arial" w:cs="Arial"/>
-          <w:color w:val="auto"/>
-          <w:sz w:val="24"/>
-          <w:szCs w:val="24"/>
-        </w:rPr>
-        <w:t>Product</w:t>
-      </w:r>
-      <w:proofErr w:type="spellEnd"/>
-      <w:r>
-        <w:rPr>
-          <w:rFonts w:ascii="Arial" w:hAnsi="Arial" w:cs="Arial"/>
-          <w:color w:val="auto"/>
-          <w:sz w:val="24"/>
-          <w:szCs w:val="24"/>
-        </w:rPr>
-        <w:t xml:space="preserve"> </w:t>
-      </w:r>
-      <w:proofErr w:type="spellStart"/>
-      <w:r>
-        <w:rPr>
-          <w:rFonts w:ascii="Arial" w:hAnsi="Arial" w:cs="Arial"/>
-          <w:color w:val="auto"/>
-          <w:sz w:val="24"/>
-          <w:szCs w:val="24"/>
-        </w:rPr>
-        <w:t>Owner</w:t>
-      </w:r>
-      <w:proofErr w:type="spellEnd"/>
-      <w:r>
-        <w:rPr>
-          <w:rFonts w:ascii="Arial" w:hAnsi="Arial" w:cs="Arial"/>
-          <w:color w:val="auto"/>
-          <w:sz w:val="24"/>
-          <w:szCs w:val="24"/>
-        </w:rPr>
-        <w:t xml:space="preserve"> (PO) explicará ao time as histórias que ele quer que sejam realizadas nesta Sprint: </w:t>
+        <w:t xml:space="preserve">O Product Owner (PO) explicará ao time as histórias que ele quer que sejam realizadas nesta Sprint: </w:t>
       </w:r>
       <w:r>
         <w:rPr>
@@ -1967,47 +1498,7 @@
           <w:sz w:val="24"/>
           <w:szCs w:val="24"/>
         </w:rPr>
-        <w:t xml:space="preserve">O </w:t>
-      </w:r>
-      <w:proofErr w:type="spellStart"/>
-      <w:r>
-        <w:rPr>
-          <w:rFonts w:ascii="Arial" w:hAnsi="Arial" w:cs="Arial"/>
-          <w:color w:val="auto"/>
-          <w:sz w:val="24"/>
-          <w:szCs w:val="24"/>
-        </w:rPr>
-        <w:t>Scrum</w:t>
-      </w:r>
-      <w:proofErr w:type="spellEnd"/>
-      <w:r>
-        <w:rPr>
-          <w:rFonts w:ascii="Arial" w:hAnsi="Arial" w:cs="Arial"/>
-          <w:color w:val="auto"/>
-          <w:sz w:val="24"/>
-          <w:szCs w:val="24"/>
-        </w:rPr>
-        <w:t xml:space="preserve"> Master e o time vão destrinchar as estórias contadas pelo PO, na reunião de Sprint Planning 1, em tarefas e vão usar um </w:t>
-      </w:r>
-      <w:proofErr w:type="spellStart"/>
-      <w:r>
-        <w:rPr>
-          <w:rFonts w:ascii="Arial" w:hAnsi="Arial" w:cs="Arial"/>
-          <w:color w:val="auto"/>
-          <w:sz w:val="24"/>
-          <w:szCs w:val="24"/>
-        </w:rPr>
-        <w:t>Kanban</w:t>
-      </w:r>
-      <w:proofErr w:type="spellEnd"/>
-      <w:r>
-        <w:rPr>
-          <w:rFonts w:ascii="Arial" w:hAnsi="Arial" w:cs="Arial"/>
-          <w:color w:val="auto"/>
-          <w:sz w:val="24"/>
-          <w:szCs w:val="24"/>
-        </w:rPr>
-        <w:t xml:space="preserve"> para gerenciar o andamento destas tarefas.</w:t>
+        <w:t>O Scrum Master e o time vão destrinchar as estórias contadas pelo PO, na reunião de Sprint Planning 1, em tarefas e vão usar um Kanban para gerenciar o andamento destas tarefas.</w:t>
       </w:r>
     </w:p>
     <w:p>
@@ -2230,27 +1721,7 @@
           <w:sz w:val="24"/>
           <w:szCs w:val="24"/>
         </w:rPr>
-        <w:t xml:space="preserve"> trabalharemos com duas </w:t>
-      </w:r>
-      <w:proofErr w:type="spellStart"/>
-      <w:r>
-        <w:rPr>
-          <w:rFonts w:ascii="Arial" w:hAnsi="Arial" w:cs="Arial"/>
-          <w:color w:val="auto"/>
-          <w:sz w:val="24"/>
-          <w:szCs w:val="24"/>
-        </w:rPr>
-        <w:t>sprints</w:t>
-      </w:r>
-      <w:proofErr w:type="spellEnd"/>
-      <w:r>
-        <w:rPr>
-          <w:rFonts w:ascii="Arial" w:hAnsi="Arial" w:cs="Arial"/>
-          <w:color w:val="auto"/>
-          <w:sz w:val="24"/>
-          <w:szCs w:val="24"/>
-        </w:rPr>
-        <w:t>, de 15 dias cada uma</w:t>
+        <w:t xml:space="preserve"> trabalharemos com duas sprints, de 15 dias cada uma</w:t>
       </w:r>
       <w:r>
         <w:rPr>
@@ -2349,7 +1820,6 @@
                 <w:sz w:val="24"/>
               </w:rPr>
             </w:pPr>
-            <w:proofErr w:type="spellStart"/>
             <w:r>
               <w:rPr>
                 <w:rFonts w:ascii="Arial" w:hAnsi="Arial" w:cs="Arial"/>
@@ -2361,7 +1831,6 @@
               <w:lastRenderedPageBreak/>
               <w:t>Sprints</w:t>
             </w:r>
-            <w:proofErr w:type="spellEnd"/>
           </w:p>
         </w:tc>
         <w:tc>
@@ -2819,27 +2288,7 @@
           <w:sz w:val="18"/>
           <w:szCs w:val="18"/>
         </w:rPr>
-        <w:t xml:space="preserve">Tabela 01 - Cronograma dos </w:t>
-      </w:r>
-      <w:proofErr w:type="spellStart"/>
-      <w:r>
-        <w:rPr>
-          <w:rFonts w:ascii="Arial" w:hAnsi="Arial" w:cs="Arial"/>
-          <w:color w:val="auto"/>
-          <w:sz w:val="18"/>
-          <w:szCs w:val="18"/>
-        </w:rPr>
-        <w:t>Sprints</w:t>
-      </w:r>
-      <w:proofErr w:type="spellEnd"/>
-      <w:r>
-        <w:rPr>
-          <w:rFonts w:ascii="Arial" w:hAnsi="Arial" w:cs="Arial"/>
-          <w:color w:val="auto"/>
-          <w:sz w:val="18"/>
-          <w:szCs w:val="18"/>
-        </w:rPr>
-        <w:t>.</w:t>
+        <w:t>Tabela 01 - Cronograma dos Sprints.</w:t>
       </w:r>
     </w:p>
     <w:p>
@@ -2905,27 +2354,7 @@
           <w:sz w:val="24"/>
           <w:szCs w:val="24"/>
         </w:rPr>
-        <w:t xml:space="preserve">O </w:t>
-      </w:r>
-      <w:proofErr w:type="spellStart"/>
-      <w:r>
-        <w:rPr>
-          <w:rFonts w:ascii="Arial" w:hAnsi="Arial" w:cs="Arial"/>
-          <w:color w:val="auto"/>
-          <w:sz w:val="24"/>
-          <w:szCs w:val="24"/>
-        </w:rPr>
-        <w:t>Scrum</w:t>
-      </w:r>
-      <w:proofErr w:type="spellEnd"/>
-      <w:r>
-        <w:rPr>
-          <w:rFonts w:ascii="Arial" w:hAnsi="Arial" w:cs="Arial"/>
-          <w:color w:val="auto"/>
-          <w:sz w:val="24"/>
-          <w:szCs w:val="24"/>
-        </w:rPr>
-        <w:t xml:space="preserve"> tem c</w:t>
+        <w:t>O Scrum tem c</w:t>
       </w:r>
       <w:r>
         <w:rPr>
@@ -2956,47 +2385,7 @@
           <w:sz w:val="24"/>
           <w:szCs w:val="24"/>
         </w:rPr>
-        <w:t xml:space="preserve">O Sprint Planning 1 é uma reunião que acontece no início do projeto na qual o </w:t>
-      </w:r>
-      <w:proofErr w:type="spellStart"/>
-      <w:r>
-        <w:rPr>
-          <w:rFonts w:ascii="Arial" w:hAnsi="Arial" w:cs="Arial"/>
-          <w:color w:val="auto"/>
-          <w:sz w:val="24"/>
-          <w:szCs w:val="24"/>
-        </w:rPr>
-        <w:t>Product</w:t>
-      </w:r>
-      <w:proofErr w:type="spellEnd"/>
-      <w:r>
-        <w:rPr>
-          <w:rFonts w:ascii="Arial" w:hAnsi="Arial" w:cs="Arial"/>
-          <w:color w:val="auto"/>
-          <w:sz w:val="24"/>
-          <w:szCs w:val="24"/>
-        </w:rPr>
-        <w:t xml:space="preserve"> </w:t>
-      </w:r>
-      <w:proofErr w:type="spellStart"/>
-      <w:r>
-        <w:rPr>
-          <w:rFonts w:ascii="Arial" w:hAnsi="Arial" w:cs="Arial"/>
-          <w:color w:val="auto"/>
-          <w:sz w:val="24"/>
-          <w:szCs w:val="24"/>
-        </w:rPr>
-        <w:t>Owner</w:t>
-      </w:r>
-      <w:proofErr w:type="spellEnd"/>
-      <w:r>
-        <w:rPr>
-          <w:rFonts w:ascii="Arial" w:hAnsi="Arial" w:cs="Arial"/>
-          <w:color w:val="auto"/>
-          <w:sz w:val="24"/>
-          <w:szCs w:val="24"/>
-        </w:rPr>
-        <w:t xml:space="preserve"> “conta as histórias” ao time e define suas prioridades e </w:t>
+        <w:t xml:space="preserve">O Sprint Planning 1 é uma reunião que acontece no início do projeto na qual o Product Owner “conta as histórias” ao time e define suas prioridades e </w:t>
       </w:r>
       <w:r>
         <w:rPr>
@@ -3036,47 +2425,7 @@
           <w:sz w:val="24"/>
           <w:szCs w:val="24"/>
         </w:rPr>
-        <w:t xml:space="preserve">O Sprint Planning 2 também é uma reunião que acontece no início do projeto na qual o </w:t>
-      </w:r>
-      <w:proofErr w:type="spellStart"/>
-      <w:r>
-        <w:rPr>
-          <w:rFonts w:ascii="Arial" w:hAnsi="Arial" w:cs="Arial"/>
-          <w:color w:val="auto"/>
-          <w:sz w:val="24"/>
-          <w:szCs w:val="24"/>
-        </w:rPr>
-        <w:t>Scrum</w:t>
-      </w:r>
-      <w:proofErr w:type="spellEnd"/>
-      <w:r>
-        <w:rPr>
-          <w:rFonts w:ascii="Arial" w:hAnsi="Arial" w:cs="Arial"/>
-          <w:color w:val="auto"/>
-          <w:sz w:val="24"/>
-          <w:szCs w:val="24"/>
-        </w:rPr>
-        <w:t xml:space="preserve"> Master e o time destrincham todas as estórias em tarefas. Estas vão para um </w:t>
-      </w:r>
-      <w:proofErr w:type="spellStart"/>
-      <w:r>
-        <w:rPr>
-          <w:rFonts w:ascii="Arial" w:hAnsi="Arial" w:cs="Arial"/>
-          <w:color w:val="auto"/>
-          <w:sz w:val="24"/>
-          <w:szCs w:val="24"/>
-        </w:rPr>
-        <w:t>kanban</w:t>
-      </w:r>
-      <w:proofErr w:type="spellEnd"/>
-      <w:r>
-        <w:rPr>
-          <w:rFonts w:ascii="Arial" w:hAnsi="Arial" w:cs="Arial"/>
-          <w:color w:val="auto"/>
-          <w:sz w:val="24"/>
-          <w:szCs w:val="24"/>
-        </w:rPr>
-        <w:t>, onde são acompanhadas e monitoradas.</w:t>
+        <w:t>O Sprint Planning 2 também é uma reunião que acontece no início do projeto na qual o Scrum Master e o time destrincham todas as estórias em tarefas. Estas vão para um kanban, onde são acompanhadas e monitoradas.</w:t>
       </w:r>
     </w:p>
     <w:p>
@@ -3098,27 +2447,7 @@
           <w:sz w:val="24"/>
           <w:szCs w:val="24"/>
         </w:rPr>
-        <w:t xml:space="preserve">Stand </w:t>
-      </w:r>
-      <w:proofErr w:type="spellStart"/>
-      <w:r>
-        <w:rPr>
-          <w:rFonts w:ascii="Arial" w:hAnsi="Arial" w:cs="Arial"/>
-          <w:color w:val="auto"/>
-          <w:sz w:val="24"/>
-          <w:szCs w:val="24"/>
-        </w:rPr>
-        <w:t>Up</w:t>
-      </w:r>
-      <w:proofErr w:type="spellEnd"/>
-      <w:r>
-        <w:rPr>
-          <w:rFonts w:ascii="Arial" w:hAnsi="Arial" w:cs="Arial"/>
-          <w:color w:val="auto"/>
-          <w:sz w:val="24"/>
-          <w:szCs w:val="24"/>
-        </w:rPr>
-        <w:t xml:space="preserve"> M</w:t>
+        <w:t>Stand Up M</w:t>
       </w:r>
       <w:r>
         <w:rPr>
@@ -3154,27 +2483,7 @@
           <w:sz w:val="24"/>
           <w:szCs w:val="24"/>
         </w:rPr>
-        <w:t xml:space="preserve">. Nestas reuniões </w:t>
-      </w:r>
-      <w:proofErr w:type="spellStart"/>
-      <w:r>
-        <w:rPr>
-          <w:rFonts w:ascii="Arial" w:hAnsi="Arial" w:cs="Arial"/>
-          <w:color w:val="auto"/>
-          <w:sz w:val="24"/>
-          <w:szCs w:val="24"/>
-        </w:rPr>
-        <w:t>Scrum</w:t>
-      </w:r>
-      <w:proofErr w:type="spellEnd"/>
-      <w:r>
-        <w:rPr>
-          <w:rFonts w:ascii="Arial" w:hAnsi="Arial" w:cs="Arial"/>
-          <w:color w:val="auto"/>
-          <w:sz w:val="24"/>
-          <w:szCs w:val="24"/>
-        </w:rPr>
-        <w:t xml:space="preserve"> Master, Time de Desenvolvimento e</w:t>
+        <w:t>. Nestas reuniões Scrum Master, Time de Desenvolvimento e</w:t>
       </w:r>
       <w:r>
         <w:rPr>
@@ -3192,39 +2501,8 @@
           <w:sz w:val="24"/>
           <w:szCs w:val="24"/>
         </w:rPr>
-        <w:t xml:space="preserve"> se necessário </w:t>
-      </w:r>
-      <w:proofErr w:type="spellStart"/>
-      <w:r>
-        <w:rPr>
-          <w:rFonts w:ascii="Arial" w:hAnsi="Arial" w:cs="Arial"/>
-          <w:color w:val="auto"/>
-          <w:sz w:val="24"/>
-          <w:szCs w:val="24"/>
-        </w:rPr>
-        <w:t>Product</w:t>
-      </w:r>
-      <w:proofErr w:type="spellEnd"/>
-      <w:r>
-        <w:rPr>
-          <w:rFonts w:ascii="Arial" w:hAnsi="Arial" w:cs="Arial"/>
-          <w:color w:val="auto"/>
-          <w:sz w:val="24"/>
-          <w:szCs w:val="24"/>
-        </w:rPr>
-        <w:t xml:space="preserve"> </w:t>
-      </w:r>
-      <w:proofErr w:type="spellStart"/>
-      <w:r>
-        <w:rPr>
-          <w:rFonts w:ascii="Arial" w:hAnsi="Arial" w:cs="Arial"/>
-          <w:color w:val="auto"/>
-          <w:sz w:val="24"/>
-          <w:szCs w:val="24"/>
-        </w:rPr>
-        <w:t>Owner</w:t>
-      </w:r>
-      <w:proofErr w:type="spellEnd"/>
+        <w:t xml:space="preserve"> se necessário Product Owner</w:t>
+      </w:r>
       <w:r>
         <w:rPr>
           <w:rFonts w:ascii="Arial" w:hAnsi="Arial" w:cs="Arial"/>
@@ -3355,25 +2633,14 @@
           <w:szCs w:val="24"/>
         </w:rPr>
       </w:pPr>
-      <w:proofErr w:type="spellStart"/>
-      <w:r>
-        <w:rPr>
-          <w:rFonts w:ascii="Arial" w:hAnsi="Arial" w:cs="Arial"/>
-          <w:color w:val="auto"/>
-          <w:sz w:val="24"/>
-          <w:szCs w:val="24"/>
-        </w:rPr>
-        <w:t>Review</w:t>
-      </w:r>
-      <w:proofErr w:type="spellEnd"/>
-      <w:r>
-        <w:rPr>
-          <w:rFonts w:ascii="Arial" w:hAnsi="Arial" w:cs="Arial"/>
-          <w:color w:val="auto"/>
-          <w:sz w:val="24"/>
-          <w:szCs w:val="24"/>
-        </w:rPr>
-        <w:t xml:space="preserve"> é uma reunião</w:t>
+      <w:r>
+        <w:rPr>
+          <w:rFonts w:ascii="Arial" w:hAnsi="Arial" w:cs="Arial"/>
+          <w:color w:val="auto"/>
+          <w:sz w:val="24"/>
+          <w:szCs w:val="24"/>
+        </w:rPr>
+        <w:t>Review é uma reunião</w:t>
       </w:r>
       <w:r>
         <w:rPr>
@@ -3431,19 +2698,8 @@
           <w:sz w:val="24"/>
           <w:szCs w:val="24"/>
         </w:rPr>
-        <w:t xml:space="preserve"> positivos e negativos da </w:t>
-      </w:r>
-      <w:proofErr w:type="spellStart"/>
-      <w:r>
-        <w:rPr>
-          <w:rFonts w:ascii="Arial" w:hAnsi="Arial" w:cs="Arial"/>
-          <w:color w:val="auto"/>
-          <w:sz w:val="24"/>
-          <w:szCs w:val="24"/>
-        </w:rPr>
-        <w:t>sprint</w:t>
-      </w:r>
-      <w:proofErr w:type="spellEnd"/>
+        <w:t xml:space="preserve"> positivos e negativos da sprint</w:t>
+      </w:r>
       <w:r>
         <w:rPr>
           <w:rFonts w:ascii="Arial" w:hAnsi="Arial" w:cs="Arial"/>
@@ -3478,19 +2734,8 @@
           <w:sz w:val="24"/>
           <w:szCs w:val="24"/>
         </w:rPr>
-        <w:t xml:space="preserve">, visando a próxima </w:t>
-      </w:r>
-      <w:proofErr w:type="spellStart"/>
-      <w:r>
-        <w:rPr>
-          <w:rFonts w:ascii="Arial" w:hAnsi="Arial" w:cs="Arial"/>
-          <w:color w:val="auto"/>
-          <w:sz w:val="24"/>
-          <w:szCs w:val="24"/>
-        </w:rPr>
-        <w:t>sprint</w:t>
-      </w:r>
-      <w:proofErr w:type="spellEnd"/>
+        <w:t>, visando a próxima sprint</w:t>
+      </w:r>
       <w:r>
         <w:rPr>
           <w:rFonts w:ascii="Arial" w:hAnsi="Arial" w:cs="Arial"/>
@@ -3989,27 +3234,7 @@
                 <w:sz w:val="24"/>
                 <w:szCs w:val="24"/>
               </w:rPr>
-              <w:t xml:space="preserve">Stand </w:t>
-            </w:r>
-            <w:proofErr w:type="spellStart"/>
-            <w:r>
-              <w:rPr>
-                <w:rFonts w:ascii="Arial" w:hAnsi="Arial" w:cs="Arial"/>
-                <w:color w:val="auto"/>
-                <w:sz w:val="24"/>
-                <w:szCs w:val="24"/>
-              </w:rPr>
-              <w:t>Up</w:t>
-            </w:r>
-            <w:proofErr w:type="spellEnd"/>
-            <w:r>
-              <w:rPr>
-                <w:rFonts w:ascii="Arial" w:hAnsi="Arial" w:cs="Arial"/>
-                <w:color w:val="auto"/>
-                <w:sz w:val="24"/>
-                <w:szCs w:val="24"/>
-              </w:rPr>
-              <w:t xml:space="preserve"> Meeting</w:t>
+              <w:t>Stand Up Meeting</w:t>
             </w:r>
           </w:p>
         </w:tc>
@@ -4137,7 +3362,6 @@
                 <w:szCs w:val="24"/>
               </w:rPr>
             </w:pPr>
-            <w:proofErr w:type="spellStart"/>
             <w:r>
               <w:rPr>
                 <w:rFonts w:ascii="Arial" w:hAnsi="Arial" w:cs="Arial"/>
@@ -4157,7 +3381,6 @@
               </w:rPr>
               <w:t>eview</w:t>
             </w:r>
-            <w:proofErr w:type="spellEnd"/>
           </w:p>
         </w:tc>
         <w:tc>
@@ -4725,27 +3948,7 @@
                 <w:sz w:val="24"/>
                 <w:szCs w:val="24"/>
               </w:rPr>
-              <w:t xml:space="preserve">Stand </w:t>
-            </w:r>
-            <w:proofErr w:type="spellStart"/>
-            <w:r>
-              <w:rPr>
-                <w:rFonts w:ascii="Arial" w:hAnsi="Arial" w:cs="Arial"/>
-                <w:color w:val="auto"/>
-                <w:sz w:val="24"/>
-                <w:szCs w:val="24"/>
-              </w:rPr>
-              <w:t>Up</w:t>
-            </w:r>
-            <w:proofErr w:type="spellEnd"/>
-            <w:r>
-              <w:rPr>
-                <w:rFonts w:ascii="Arial" w:hAnsi="Arial" w:cs="Arial"/>
-                <w:color w:val="auto"/>
-                <w:sz w:val="24"/>
-                <w:szCs w:val="24"/>
-              </w:rPr>
-              <w:t xml:space="preserve"> Meeting</w:t>
+              <w:t>Stand Up Meeting</w:t>
             </w:r>
           </w:p>
         </w:tc>
@@ -4873,7 +4076,6 @@
                 <w:szCs w:val="24"/>
               </w:rPr>
             </w:pPr>
-            <w:proofErr w:type="spellStart"/>
             <w:r>
               <w:rPr>
                 <w:rFonts w:ascii="Arial" w:hAnsi="Arial" w:cs="Arial"/>
@@ -4883,7 +4085,6 @@
               </w:rPr>
               <w:t>Review</w:t>
             </w:r>
-            <w:proofErr w:type="spellEnd"/>
           </w:p>
         </w:tc>
         <w:tc>
@@ -5335,7 +4536,6 @@
                 <w:szCs w:val="24"/>
               </w:rPr>
             </w:pPr>
-            <w:proofErr w:type="spellStart"/>
             <w:r>
               <w:rPr>
                 <w:rFonts w:ascii="Arial" w:hAnsi="Arial" w:cs="Arial"/>
@@ -5345,7 +4545,6 @@
               </w:rPr>
               <w:t>Hangout</w:t>
             </w:r>
-            <w:proofErr w:type="spellEnd"/>
           </w:p>
         </w:tc>
         <w:tc>
@@ -5462,27 +4661,7 @@
                 <w:sz w:val="24"/>
                 <w:szCs w:val="24"/>
               </w:rPr>
-              <w:t xml:space="preserve">Stand </w:t>
-            </w:r>
-            <w:proofErr w:type="spellStart"/>
-            <w:r>
-              <w:rPr>
-                <w:rFonts w:ascii="Arial" w:hAnsi="Arial" w:cs="Arial"/>
-                <w:color w:val="auto"/>
-                <w:sz w:val="24"/>
-                <w:szCs w:val="24"/>
-              </w:rPr>
-              <w:t>Up</w:t>
-            </w:r>
-            <w:proofErr w:type="spellEnd"/>
-            <w:r>
-              <w:rPr>
-                <w:rFonts w:ascii="Arial" w:hAnsi="Arial" w:cs="Arial"/>
-                <w:color w:val="auto"/>
-                <w:sz w:val="24"/>
-                <w:szCs w:val="24"/>
-              </w:rPr>
-              <w:t xml:space="preserve"> Meeting</w:t>
+              <w:t>Stand Up Meeting</w:t>
             </w:r>
           </w:p>
         </w:tc>
@@ -5610,7 +4789,6 @@
                 <w:szCs w:val="24"/>
               </w:rPr>
             </w:pPr>
-            <w:proofErr w:type="spellStart"/>
             <w:r>
               <w:rPr>
                 <w:rFonts w:ascii="Arial" w:hAnsi="Arial" w:cs="Arial"/>
@@ -5620,7 +4798,6 @@
               </w:rPr>
               <w:t>Review</w:t>
             </w:r>
-            <w:proofErr w:type="spellEnd"/>
           </w:p>
         </w:tc>
         <w:tc>
@@ -6509,6 +5686,16 @@
                 <w:sz w:val="24"/>
               </w:rPr>
             </w:pPr>
+            <w:r>
+              <w:rPr>
+                <w:rFonts w:ascii="Arial" w:hAnsi="Arial" w:cs="Arial"/>
+                <w:color w:val="auto"/>
+                <w:sz w:val="24"/>
+              </w:rPr>
+              <w:t>15/06/2015</w:t>
+            </w:r>
+            <w:bookmarkStart w:id="0" w:name="_GoBack"/>
+            <w:bookmarkEnd w:id="0"/>
           </w:p>
         </w:tc>
       </w:tr>
@@ -6540,25 +5727,7 @@
                 <w:color w:val="auto"/>
                 <w:sz w:val="24"/>
               </w:rPr>
-              <w:t xml:space="preserve">Manutenção </w:t>
-            </w:r>
-            <w:proofErr w:type="spellStart"/>
-            <w:r>
-              <w:rPr>
-                <w:rFonts w:ascii="Arial" w:hAnsi="Arial" w:cs="Arial"/>
-                <w:color w:val="auto"/>
-                <w:sz w:val="24"/>
-              </w:rPr>
-              <w:t>SARs</w:t>
-            </w:r>
-            <w:proofErr w:type="spellEnd"/>
-            <w:r>
-              <w:rPr>
-                <w:rFonts w:ascii="Arial" w:hAnsi="Arial" w:cs="Arial"/>
-                <w:color w:val="auto"/>
-                <w:sz w:val="24"/>
-              </w:rPr>
-              <w:t xml:space="preserve"> 1, 2 e 3</w:t>
+              <w:t>Manutenção SARs 1, 2 e 3</w:t>
             </w:r>
           </w:p>
         </w:tc>
@@ -6973,7 +6142,6 @@
                 <w:szCs w:val="20"/>
               </w:rPr>
             </w:pPr>
-            <w:proofErr w:type="spellStart"/>
             <w:r>
               <w:rPr>
                 <w:rFonts w:ascii="Arial" w:hAnsi="Arial" w:cs="Arial"/>
@@ -6982,10 +6150,16 @@
                 <w:sz w:val="24"/>
                 <w:szCs w:val="20"/>
               </w:rPr>
-              <w:t>Product</w:t>
-            </w:r>
-            <w:proofErr w:type="spellEnd"/>
-            <w:r>
+              <w:t>Product Owner</w:t>
+            </w:r>
+          </w:p>
+        </w:tc>
+        <w:tc>
+          <w:tcPr>
+            <w:tcW w:w="992" w:type="dxa"/>
+          </w:tcPr>
+          <w:p>
+            <w:pPr>
               <w:rPr>
                 <w:rFonts w:ascii="Arial" w:hAnsi="Arial" w:cs="Arial"/>
                 <w:b/>
@@ -6993,9 +6167,7 @@
                 <w:sz w:val="24"/>
                 <w:szCs w:val="20"/>
               </w:rPr>
-              <w:t xml:space="preserve"> </w:t>
-            </w:r>
-            <w:proofErr w:type="spellStart"/>
+            </w:pPr>
             <w:r>
               <w:rPr>
                 <w:rFonts w:ascii="Arial" w:hAnsi="Arial" w:cs="Arial"/>
@@ -7004,46 +6176,7 @@
                 <w:sz w:val="24"/>
                 <w:szCs w:val="20"/>
               </w:rPr>
-              <w:t>Owner</w:t>
-            </w:r>
-            <w:proofErr w:type="spellEnd"/>
-          </w:p>
-        </w:tc>
-        <w:tc>
-          <w:tcPr>
-            <w:tcW w:w="992" w:type="dxa"/>
-          </w:tcPr>
-          <w:p>
-            <w:pPr>
-              <w:rPr>
-                <w:rFonts w:ascii="Arial" w:hAnsi="Arial" w:cs="Arial"/>
-                <w:b/>
-                <w:color w:val="auto"/>
-                <w:sz w:val="24"/>
-                <w:szCs w:val="20"/>
-              </w:rPr>
-            </w:pPr>
-            <w:proofErr w:type="spellStart"/>
-            <w:r>
-              <w:rPr>
-                <w:rFonts w:ascii="Arial" w:hAnsi="Arial" w:cs="Arial"/>
-                <w:b/>
-                <w:color w:val="auto"/>
-                <w:sz w:val="24"/>
-                <w:szCs w:val="20"/>
-              </w:rPr>
-              <w:t>Scrum</w:t>
-            </w:r>
-            <w:proofErr w:type="spellEnd"/>
-            <w:r>
-              <w:rPr>
-                <w:rFonts w:ascii="Arial" w:hAnsi="Arial" w:cs="Arial"/>
-                <w:b/>
-                <w:color w:val="auto"/>
-                <w:sz w:val="24"/>
-                <w:szCs w:val="20"/>
-              </w:rPr>
-              <w:t xml:space="preserve"> Master</w:t>
+              <w:t>Scrum Master</w:t>
             </w:r>
           </w:p>
         </w:tc>
@@ -7384,6 +6517,9 @@
         </w:tc>
       </w:tr>
       <w:tr>
+        <w:trPr>
+          <w:trHeight w:val="619"/>
+        </w:trPr>
         <w:tc>
           <w:tcPr>
             <w:tcW w:w="1101" w:type="dxa"/>
@@ -7693,7 +6829,16 @@
                 <w:sz w:val="24"/>
                 <w:szCs w:val="20"/>
               </w:rPr>
-              <w:t>X horas</w:t>
+              <w:t>48</w:t>
+            </w:r>
+            <w:r>
+              <w:rPr>
+                <w:rFonts w:ascii="Arial" w:hAnsi="Arial" w:cs="Arial"/>
+                <w:color w:val="auto"/>
+                <w:sz w:val="24"/>
+                <w:szCs w:val="20"/>
+              </w:rPr>
+              <w:t xml:space="preserve"> horas</w:t>
             </w:r>
           </w:p>
         </w:tc>
@@ -7939,7 +7084,16 @@
                 <w:sz w:val="24"/>
                 <w:szCs w:val="24"/>
               </w:rPr>
-              <w:t>245</w:t>
+              <w:t>22</w:t>
+            </w:r>
+            <w:r>
+              <w:rPr>
+                <w:rFonts w:ascii="Arial" w:hAnsi="Arial" w:cs="Arial"/>
+                <w:color w:val="auto"/>
+                <w:sz w:val="24"/>
+                <w:szCs w:val="24"/>
+              </w:rPr>
+              <w:t>5</w:t>
             </w:r>
             <w:r>
               <w:rPr>
@@ -8002,7 +7156,7 @@
                 <w:sz w:val="24"/>
                 <w:szCs w:val="24"/>
               </w:rPr>
-              <w:t>225</w:t>
+              <w:t>210</w:t>
             </w:r>
             <w:r>
               <w:rPr>
@@ -8065,7 +7219,16 @@
                 <w:sz w:val="24"/>
                 <w:szCs w:val="24"/>
               </w:rPr>
-              <w:t>X horas</w:t>
+              <w:t>213</w:t>
+            </w:r>
+            <w:r>
+              <w:rPr>
+                <w:rFonts w:ascii="Arial" w:hAnsi="Arial" w:cs="Arial"/>
+                <w:color w:val="auto"/>
+                <w:sz w:val="24"/>
+                <w:szCs w:val="24"/>
+              </w:rPr>
+              <w:t xml:space="preserve"> horas</w:t>
             </w:r>
           </w:p>
         </w:tc>
@@ -8238,25 +7401,7 @@
             <w:sz w:val="24"/>
             <w:szCs w:val="24"/>
           </w:rPr>
-          <w:t>Plano de Estimati</w:t>
-        </w:r>
-        <w:r>
-          <w:rPr>
-            <w:rStyle w:val="Hyperlink"/>
-            <w:rFonts w:ascii="Arial" w:hAnsi="Arial" w:cs="Arial"/>
-            <w:sz w:val="24"/>
-            <w:szCs w:val="24"/>
-          </w:rPr>
-          <w:t>v</w:t>
-        </w:r>
-        <w:r>
-          <w:rPr>
-            <w:rStyle w:val="Hyperlink"/>
-            <w:rFonts w:ascii="Arial" w:hAnsi="Arial" w:cs="Arial"/>
-            <w:sz w:val="24"/>
-            <w:szCs w:val="24"/>
-          </w:rPr>
-          <w:t>as</w:t>
+          <w:t>Plano de Estimativas</w:t>
         </w:r>
       </w:hyperlink>
       <w:r>
@@ -8745,27 +7890,7 @@
           <w:sz w:val="24"/>
           <w:szCs w:val="24"/>
         </w:rPr>
-        <w:t xml:space="preserve">A ferramenta de versionamento usada para este projeto será o </w:t>
-      </w:r>
-      <w:proofErr w:type="spellStart"/>
-      <w:r>
-        <w:rPr>
-          <w:rFonts w:ascii="Arial" w:hAnsi="Arial" w:cs="Arial"/>
-          <w:color w:val="auto"/>
-          <w:sz w:val="24"/>
-          <w:szCs w:val="24"/>
-        </w:rPr>
-        <w:t>GitHub</w:t>
-      </w:r>
-      <w:proofErr w:type="spellEnd"/>
-      <w:r>
-        <w:rPr>
-          <w:rFonts w:ascii="Arial" w:hAnsi="Arial" w:cs="Arial"/>
-          <w:color w:val="auto"/>
-          <w:sz w:val="24"/>
-          <w:szCs w:val="24"/>
-        </w:rPr>
-        <w:t xml:space="preserve">. O repositório (o qual este documento se situa) criado para este projeto pode ser encontrado neste </w:t>
+        <w:t xml:space="preserve">A ferramenta de versionamento usada para este projeto será o GitHub. O repositório (o qual este documento se situa) criado para este projeto pode ser encontrado neste </w:t>
       </w:r>
       <w:hyperlink r:id="rId16" w:history="1">
         <w:r>
@@ -8786,27 +7911,7 @@
           <w:sz w:val="24"/>
           <w:szCs w:val="24"/>
         </w:rPr>
-        <w:t xml:space="preserve"> do site do </w:t>
-      </w:r>
-      <w:proofErr w:type="spellStart"/>
-      <w:r>
-        <w:rPr>
-          <w:rFonts w:ascii="Arial" w:hAnsi="Arial" w:cs="Arial"/>
-          <w:color w:val="auto"/>
-          <w:sz w:val="24"/>
-          <w:szCs w:val="24"/>
-        </w:rPr>
-        <w:t>GitHub</w:t>
-      </w:r>
-      <w:proofErr w:type="spellEnd"/>
-      <w:r>
-        <w:rPr>
-          <w:rFonts w:ascii="Arial" w:hAnsi="Arial" w:cs="Arial"/>
-          <w:color w:val="auto"/>
-          <w:sz w:val="24"/>
-          <w:szCs w:val="24"/>
-        </w:rPr>
-        <w:t>. A infraestrutura do repositório foi criada de modo a separar documentos de processo geral dos documentos de processo aplicados neste projeto</w:t>
+        <w:t xml:space="preserve"> do site do GitHub. A infraestrutura do repositório foi criada de modo a separar documentos de processo geral dos documentos de processo aplicados neste projeto</w:t>
       </w:r>
       <w:r>
         <w:rPr>
@@ -8893,20 +7998,8 @@
           <w:sz w:val="28"/>
           <w:szCs w:val="28"/>
         </w:rPr>
-        <w:t xml:space="preserve">.2 </w:t>
-      </w:r>
-      <w:proofErr w:type="spellStart"/>
-      <w:r>
-        <w:rPr>
-          <w:rFonts w:ascii="Arial" w:hAnsi="Arial" w:cs="Arial"/>
-          <w:b/>
-          <w:color w:val="auto"/>
-          <w:sz w:val="28"/>
-          <w:szCs w:val="28"/>
-        </w:rPr>
-        <w:t>Baselines</w:t>
-      </w:r>
-      <w:proofErr w:type="spellEnd"/>
+        <w:t>.2 Baselines</w:t>
+      </w:r>
     </w:p>
     <w:p>
       <w:pPr>
@@ -8929,47 +8022,7 @@
           <w:sz w:val="24"/>
           <w:szCs w:val="24"/>
         </w:rPr>
-        <w:t xml:space="preserve">As </w:t>
-      </w:r>
-      <w:proofErr w:type="spellStart"/>
-      <w:r>
-        <w:rPr>
-          <w:rFonts w:ascii="Arial" w:hAnsi="Arial" w:cs="Arial"/>
-          <w:color w:val="auto"/>
-          <w:sz w:val="24"/>
-          <w:szCs w:val="24"/>
-        </w:rPr>
-        <w:t>baselines</w:t>
-      </w:r>
-      <w:proofErr w:type="spellEnd"/>
-      <w:r>
-        <w:rPr>
-          <w:rFonts w:ascii="Arial" w:hAnsi="Arial" w:cs="Arial"/>
-          <w:color w:val="auto"/>
-          <w:sz w:val="24"/>
-          <w:szCs w:val="24"/>
-        </w:rPr>
-        <w:t xml:space="preserve"> deverão ser criadas no fim de cada iteração especificada no plano de projeto e no início da execução do plano de projeto. Após o lançamento da </w:t>
-      </w:r>
-      <w:proofErr w:type="spellStart"/>
-      <w:r>
-        <w:rPr>
-          <w:rFonts w:ascii="Arial" w:hAnsi="Arial" w:cs="Arial"/>
-          <w:color w:val="auto"/>
-          <w:sz w:val="24"/>
-          <w:szCs w:val="24"/>
-        </w:rPr>
-        <w:t>baseline</w:t>
-      </w:r>
-      <w:proofErr w:type="spellEnd"/>
-      <w:r>
-        <w:rPr>
-          <w:rFonts w:ascii="Arial" w:hAnsi="Arial" w:cs="Arial"/>
-          <w:color w:val="auto"/>
-          <w:sz w:val="24"/>
-          <w:szCs w:val="24"/>
-        </w:rPr>
-        <w:t>, sua edição só poderá ser efetuada com a aprovação do Gestor de Configuração e do Gerente de Projeto.</w:t>
+        <w:t>As baselines deverão ser criadas no fim de cada iteração especificada no plano de projeto e no início da execução do plano de projeto. Após o lançamento da baseline, sua edição só poderá ser efetuada com a aprovação do Gestor de Configuração e do Gerente de Projeto.</w:t>
       </w:r>
     </w:p>
     <w:p>
@@ -9000,8 +8053,8 @@
           <w:szCs w:val="28"/>
         </w:rPr>
       </w:pPr>
-      <w:bookmarkStart w:id="0" w:name="_8.3_Marcos"/>
-      <w:bookmarkEnd w:id="0"/>
+      <w:bookmarkStart w:id="1" w:name="_8.3_Marcos"/>
+      <w:bookmarkEnd w:id="1"/>
       <w:r>
         <w:rPr>
           <w:rFonts w:ascii="Arial" w:hAnsi="Arial" w:cs="Arial"/>
@@ -9210,27 +8263,7 @@
           <w:sz w:val="24"/>
           <w:szCs w:val="24"/>
         </w:rPr>
-        <w:t xml:space="preserve">O monitoramento do projeto é feito de duas formas: </w:t>
-      </w:r>
-      <w:proofErr w:type="spellStart"/>
-      <w:r>
-        <w:rPr>
-          <w:rFonts w:ascii="Arial" w:hAnsi="Arial" w:cs="Arial"/>
-          <w:color w:val="auto"/>
-          <w:sz w:val="24"/>
-          <w:szCs w:val="24"/>
-        </w:rPr>
-        <w:t>kanban</w:t>
-      </w:r>
-      <w:proofErr w:type="spellEnd"/>
-      <w:r>
-        <w:rPr>
-          <w:rFonts w:ascii="Arial" w:hAnsi="Arial" w:cs="Arial"/>
-          <w:color w:val="auto"/>
-          <w:sz w:val="24"/>
-          <w:szCs w:val="24"/>
-        </w:rPr>
-        <w:t xml:space="preserve"> e relatórios semanais. As reuniões servirão como monitoramento para gerar os relatórios semanais além do monitoramento de riscos com o quadro. Os relatórios estão em </w:t>
+        <w:t xml:space="preserve">O monitoramento do projeto é feito de duas formas: kanban e relatórios semanais. As reuniões servirão como monitoramento para gerar os relatórios semanais além do monitoramento de riscos com o quadro. Os relatórios estão em </w:t>
       </w:r>
       <w:hyperlink r:id="rId18" w:history="1">
         <w:r>
@@ -9259,27 +8292,7 @@
           <w:sz w:val="24"/>
           <w:szCs w:val="24"/>
         </w:rPr>
-        <w:t xml:space="preserve"> O </w:t>
-      </w:r>
-      <w:proofErr w:type="spellStart"/>
-      <w:r>
-        <w:rPr>
-          <w:rFonts w:ascii="Arial" w:hAnsi="Arial" w:cs="Arial"/>
-          <w:color w:val="auto"/>
-          <w:sz w:val="24"/>
-          <w:szCs w:val="24"/>
-        </w:rPr>
-        <w:t>kanban</w:t>
-      </w:r>
-      <w:proofErr w:type="spellEnd"/>
-      <w:r>
-        <w:rPr>
-          <w:rFonts w:ascii="Arial" w:hAnsi="Arial" w:cs="Arial"/>
-          <w:color w:val="auto"/>
-          <w:sz w:val="24"/>
-          <w:szCs w:val="24"/>
-        </w:rPr>
-        <w:t xml:space="preserve"> do projeto irá verificar o andamento das atividades de codificação</w:t>
+        <w:t xml:space="preserve"> O kanban do projeto irá verificar o andamento das atividades de codificação</w:t>
       </w:r>
       <w:r>
         <w:rPr>
@@ -9300,7 +8313,6 @@
         <w:t xml:space="preserve"> e pode ser acessado em: </w:t>
       </w:r>
       <w:hyperlink r:id="rId19" w:history="1">
-        <w:proofErr w:type="spellStart"/>
         <w:r>
           <w:rPr>
             <w:rStyle w:val="Hyperlink"/>
@@ -9310,7 +8322,6 @@
           </w:rPr>
           <w:t>Kanban</w:t>
         </w:r>
-        <w:proofErr w:type="spellEnd"/>
       </w:hyperlink>
       <w:r>
         <w:rPr>
@@ -9319,19 +8330,8 @@
           <w:sz w:val="24"/>
           <w:szCs w:val="24"/>
         </w:rPr>
-        <w:t xml:space="preserve"> do </w:t>
-      </w:r>
-      <w:proofErr w:type="spellStart"/>
-      <w:r>
-        <w:rPr>
-          <w:rFonts w:ascii="Arial" w:hAnsi="Arial" w:cs="Arial"/>
-          <w:color w:val="auto"/>
-          <w:sz w:val="24"/>
-          <w:szCs w:val="24"/>
-        </w:rPr>
-        <w:t>EveRemind</w:t>
-      </w:r>
-      <w:proofErr w:type="spellEnd"/>
+        <w:t xml:space="preserve"> do EveRemind</w:t>
+      </w:r>
     </w:p>
     <w:p>
       <w:pPr>
@@ -9453,8 +8453,6 @@
         </w:rPr>
         <w:t>.</w:t>
       </w:r>
-      <w:bookmarkStart w:id="1" w:name="_GoBack"/>
-      <w:bookmarkEnd w:id="1"/>
     </w:p>
     <w:p>
       <w:pPr>
@@ -9622,25 +8620,14 @@
                 <w:szCs w:val="24"/>
               </w:rPr>
             </w:pPr>
-            <w:proofErr w:type="spellStart"/>
-            <w:r>
-              <w:rPr>
-                <w:rFonts w:ascii="Arial" w:hAnsi="Arial" w:cs="Arial"/>
-                <w:color w:val="auto"/>
-                <w:sz w:val="24"/>
-                <w:szCs w:val="24"/>
-              </w:rPr>
-              <w:t>Scrum</w:t>
-            </w:r>
-            <w:proofErr w:type="spellEnd"/>
-            <w:r>
-              <w:rPr>
-                <w:rFonts w:ascii="Arial" w:hAnsi="Arial" w:cs="Arial"/>
-                <w:color w:val="auto"/>
-                <w:sz w:val="24"/>
-                <w:szCs w:val="24"/>
-              </w:rPr>
-              <w:t xml:space="preserve"> Master</w:t>
+            <w:r>
+              <w:rPr>
+                <w:rFonts w:ascii="Arial" w:hAnsi="Arial" w:cs="Arial"/>
+                <w:color w:val="auto"/>
+                <w:sz w:val="24"/>
+                <w:szCs w:val="24"/>
+              </w:rPr>
+              <w:t>Scrum Master</w:t>
             </w:r>
           </w:p>
         </w:tc>
@@ -9773,37 +8760,15 @@
                 <w:szCs w:val="24"/>
               </w:rPr>
             </w:pPr>
-            <w:proofErr w:type="spellStart"/>
-            <w:r>
-              <w:rPr>
-                <w:rFonts w:ascii="Arial" w:hAnsi="Arial" w:cs="Arial"/>
-                <w:color w:val="auto"/>
-                <w:sz w:val="24"/>
-                <w:szCs w:val="24"/>
-              </w:rPr>
-              <w:t>Product</w:t>
-            </w:r>
-            <w:proofErr w:type="spellEnd"/>
-            <w:r>
-              <w:rPr>
-                <w:rFonts w:ascii="Arial" w:hAnsi="Arial" w:cs="Arial"/>
-                <w:color w:val="auto"/>
-                <w:sz w:val="24"/>
-                <w:szCs w:val="24"/>
-              </w:rPr>
-              <w:t xml:space="preserve"> </w:t>
-            </w:r>
-            <w:proofErr w:type="spellStart"/>
-            <w:r>
-              <w:rPr>
-                <w:rFonts w:ascii="Arial" w:hAnsi="Arial" w:cs="Arial"/>
-                <w:color w:val="auto"/>
-                <w:sz w:val="24"/>
-                <w:szCs w:val="24"/>
-              </w:rPr>
-              <w:t>Owner</w:t>
-            </w:r>
-            <w:proofErr w:type="spellEnd"/>
+            <w:r>
+              <w:rPr>
+                <w:rFonts w:ascii="Arial" w:hAnsi="Arial" w:cs="Arial"/>
+                <w:color w:val="auto"/>
+                <w:sz w:val="24"/>
+                <w:szCs w:val="24"/>
+              </w:rPr>
+              <w:t>Product Owner</w:t>
+            </w:r>
           </w:p>
         </w:tc>
         <w:tc>
@@ -12371,7 +11336,7 @@
 </file>
 
 <file path=customXml/itemProps1.xml><?xml version="1.0" encoding="utf-8"?>
-<ds:datastoreItem xmlns:ds="http://schemas.openxmlformats.org/officeDocument/2006/customXml" ds:itemID="{D07CA99B-FD67-6C46-B1A4-62294DD2CB1E}">
+<ds:datastoreItem xmlns:ds="http://schemas.openxmlformats.org/officeDocument/2006/customXml" ds:itemID="{BE611DAF-DDA9-5A4F-8B19-BED6B74B6C7A}">
   <ds:schemaRefs>
     <ds:schemaRef ds:uri="http://schemas.openxmlformats.org/officeDocument/2006/bibliography"/>
   </ds:schemaRefs>

</xml_diff>